<commit_message>
improved the middle part, made more sections
</commit_message>
<xml_diff>
--- a/Papers_Articles_Presentations/Papers/Adaptive Coding and Modulation for Phase 4 Ground.docx
+++ b/Papers_Articles_Presentations/Papers/Adaptive Coding and Modulation for Phase 4 Ground.docx
@@ -328,7 +328,7 @@
         </w:rPr>
         <w:lastRenderedPageBreak/>
         <w:drawing>
-          <wp:anchor distT="0" distB="0" distL="114300" distR="114300" simplePos="0" relativeHeight="251659264" behindDoc="0" locked="0" layoutInCell="1" allowOverlap="1" wp14:anchorId="037CAD1D" wp14:editId="683ACAA7">
+          <wp:anchor distT="0" distB="0" distL="114300" distR="114300" simplePos="0" relativeHeight="251659264" behindDoc="0" locked="0" layoutInCell="1" allowOverlap="1" wp14:anchorId="037CAD1D" wp14:editId="2AC71EFB">
             <wp:simplePos x="0" y="0"/>
             <wp:positionH relativeFrom="column">
               <wp:posOffset>3938270</wp:posOffset>
@@ -400,8 +400,6 @@
         <w:t>The modulation order has doubled to four.</w:t>
       </w:r>
     </w:p>
-    <w:p/>
-    <w:p/>
     <w:p/>
     <w:p>
       <w:r>
@@ -816,7 +814,13 @@
         <w:t xml:space="preserve"> open-source</w:t>
       </w:r>
       <w:r>
-        <w:t xml:space="preserve"> implementation of ACM that other projects can consider for adoption is a val</w:t>
+        <w:t xml:space="preserve"> implementation of ACM that other</w:t>
+      </w:r>
+      <w:r>
+        <w:t xml:space="preserve"> amateur</w:t>
+      </w:r>
+      <w:r>
+        <w:t xml:space="preserve"> projects can consider for adoption is a val</w:t>
       </w:r>
       <w:r>
         <w:t xml:space="preserve">uable engineering service. </w:t>
@@ -904,7 +908,6 @@
       </w:r>
     </w:p>
     <w:p/>
-    <w:p/>
     <w:p>
       <w:r>
         <w:t xml:space="preserve">The particular radio problem that has to be solved for terrestrial Groundsats is also relatively straightforward. </w:t>
@@ -1104,14 +1107,27 @@
     </w:p>
     <w:p/>
     <w:p>
-      <w:r>
-        <w:t xml:space="preserve">Here’s the current MODCODs, metrics, and algorithm for ACM for Phase 4 Ground. This is the design going into prototyping and testing. The expectation is that it will be reviewed, refined, and retuned to maximize bitrate. </w:t>
+      <w:pPr>
+        <w:rPr>
+          <w:b/>
+        </w:rPr>
+      </w:pPr>
+      <w:r>
+        <w:rPr>
+          <w:b/>
+        </w:rPr>
+        <w:t>Maximizing The Bit Rate</w:t>
       </w:r>
     </w:p>
-    <w:p/>
     <w:p>
       <w:r>
-        <w:t xml:space="preserve">And that leads us to a very important distinction between analog and digital systems and </w:t>
+        <w:t>There is</w:t>
+      </w:r>
+      <w:r>
+        <w:t xml:space="preserve"> a very important distinction between analog and digital systems and </w:t>
+      </w:r>
+      <w:r>
+        <w:t xml:space="preserve">how to interpret the </w:t>
       </w:r>
       <w:r>
         <w:t>guidance</w:t>
@@ -1239,10 +1255,31 @@
     <w:p/>
     <w:p>
       <w:r>
-        <w:t>In order to get to maximum bit rate, though, the professional advice is to</w:t>
-      </w:r>
-      <w:r>
-        <w:t xml:space="preserve"> start out with a stable link. Here’s an example from Work Microwave’s website. </w:t>
+        <w:t xml:space="preserve">We want to maximize throughput. This means maximizing the bit rate. </w:t>
+      </w:r>
+      <w:r>
+        <w:t>In or</w:t>
+      </w:r>
+      <w:r>
+        <w:t xml:space="preserve">der to get to maximum bit rate, </w:t>
+      </w:r>
+      <w:r>
+        <w:t>the professional advice is to</w:t>
+      </w:r>
+      <w:r>
+        <w:t xml:space="preserve"> start out with a stable link</w:t>
+      </w:r>
+      <w:r>
+        <w:t xml:space="preserve"> and work upwards</w:t>
+      </w:r>
+      <w:r>
+        <w:t xml:space="preserve">. Here’s an </w:t>
+      </w:r>
+      <w:r>
+        <w:t>excerpt</w:t>
+      </w:r>
+      <w:r>
+        <w:t xml:space="preserve"> from Work Microwave’s website. </w:t>
       </w:r>
     </w:p>
     <w:p/>
@@ -1340,6 +1377,14 @@
       <w:r>
         <w:br/>
       </w:r>
+    </w:p>
+    <w:p>
+      <w:r>
+        <w:rPr>
+          <w:b/>
+        </w:rPr>
+        <w:t>Energy Per Bit</w:t>
+      </w:r>
       <w:r>
         <w:br/>
       </w:r>
@@ -1587,6 +1632,19 @@
     </w:p>
     <w:p/>
     <w:p>
+      <w:pPr>
+        <w:rPr>
+          <w:b/>
+        </w:rPr>
+      </w:pPr>
+      <w:r>
+        <w:rPr>
+          <w:b/>
+        </w:rPr>
+        <w:t>Putting Metrics, MODCODs, and Algorithms Together</w:t>
+      </w:r>
+    </w:p>
+    <w:p>
       <w:r>
         <w:t>For ACM to work, the</w:t>
       </w:r>
@@ -1716,88 +1774,43 @@
       <w:r>
         <w:t xml:space="preserve">. </w:t>
       </w:r>
+      <w:r>
+        <w:br/>
+      </w:r>
+      <w:r>
+        <w:br/>
+      </w:r>
+      <w:r>
+        <w:t xml:space="preserve">Assuming that the receiver has acquired the satellite and done all necessary chores to receive the downlink, and assuming the receiver has the necessary authentication, and assuming the receiver </w:t>
+      </w:r>
+      <w:r>
+        <w:t>can</w:t>
+      </w:r>
+      <w:r>
+        <w:t xml:space="preserve"> successfully </w:t>
+      </w:r>
+      <w:r>
+        <w:t>determine</w:t>
+      </w:r>
+      <w:r>
+        <w:t xml:space="preserve"> which channels are free f</w:t>
+      </w:r>
+      <w:r>
+        <w:t xml:space="preserve">or transmission to the payload </w:t>
+      </w:r>
+      <w:r>
+        <w:t>the receiver now</w:t>
+      </w:r>
+      <w:r>
+        <w:t xml:space="preserve"> needs to determine what MOD</w:t>
+      </w:r>
+      <w:r>
+        <w:t xml:space="preserve">CODs it is capable of receiving. </w:t>
+      </w:r>
     </w:p>
     <w:p/>
     <w:p>
       <w:r>
-        <w:t xml:space="preserve">Here’s </w:t>
-      </w:r>
-      <w:r>
-        <w:t>an</w:t>
-      </w:r>
-      <w:r>
-        <w:t xml:space="preserve"> outlin</w:t>
-      </w:r>
-      <w:r>
-        <w:t xml:space="preserve">e of </w:t>
-      </w:r>
-      <w:r>
-        <w:t>the ways</w:t>
-      </w:r>
-      <w:r>
-        <w:t xml:space="preserve"> ACM </w:t>
-      </w:r>
-      <w:r>
-        <w:t>can</w:t>
-      </w:r>
-      <w:r>
-        <w:t xml:space="preserve"> work </w:t>
-      </w:r>
-      <w:r>
-        <w:t>in</w:t>
-      </w:r>
-      <w:r>
-        <w:t xml:space="preserve"> Phase 4 Ground </w:t>
-      </w:r>
-      <w:r>
-        <w:t>radio systems</w:t>
-      </w:r>
-      <w:r>
-        <w:t>. In building up an alphabet of MODCODs to use, we start from the advice given in the Work Microwave white paper. We start with the most stable link. This is the most coding and the lowest order m</w:t>
-      </w:r>
-      <w:r>
-        <w:t xml:space="preserve">odulation. For DVB-S2X, this is </w:t>
-      </w:r>
-      <w:r>
-        <w:t>BPSK code rate 1/5.</w:t>
-      </w:r>
-      <w:r>
-        <w:br/>
-      </w:r>
-      <w:r>
-        <w:br/>
-      </w:r>
-      <w:r>
-        <w:t xml:space="preserve">Assuming that the receiver has acquired the satellite and done all necessary chores to receive the downlink, and assuming the receiver has the necessary authentication, and assuming the receiver </w:t>
-      </w:r>
-      <w:r>
-        <w:t>can</w:t>
-      </w:r>
-      <w:r>
-        <w:t xml:space="preserve"> successfully </w:t>
-      </w:r>
-      <w:r>
-        <w:t>determine</w:t>
-      </w:r>
-      <w:r>
-        <w:t xml:space="preserve"> which channels are free for transmission to the payload, </w:t>
-      </w:r>
-      <w:r>
-        <w:t xml:space="preserve">in order to transmit </w:t>
-      </w:r>
-      <w:r>
-        <w:t>the receiver now</w:t>
-      </w:r>
-      <w:r>
-        <w:t xml:space="preserve"> needs to determine what MODCODs it is capable of receiving </w:t>
-      </w:r>
-      <w:r>
-        <w:t xml:space="preserve">given all the factors that affect link quality. </w:t>
-      </w:r>
-    </w:p>
-    <w:p/>
-    <w:p>
-      <w:r>
         <w:t xml:space="preserve">The dish might not be pointed correctly. The receiver might be a bit noisy. The local oscillator might not be rubidium quality. There might be some atmospheric conditions that </w:t>
       </w:r>
       <w:r>
@@ -1811,6 +1824,9 @@
       </w:r>
       <w:r>
         <w:t xml:space="preserve">Some of these factors change very slowly over time, and some of them change more quickly. </w:t>
+      </w:r>
+      <w:r>
+        <w:t xml:space="preserve">All of these factors affect receive capability and all of them can be automatically accommodated with ACM. </w:t>
       </w:r>
     </w:p>
     <w:p/>
@@ -2076,7 +2092,13 @@
     <w:p/>
     <w:p>
       <w:r>
-        <w:t>We intend for the operator to see as much information about the metrics and the link as they des</w:t>
+        <w:t xml:space="preserve">We </w:t>
+      </w:r>
+      <w:r>
+        <w:t>want</w:t>
+      </w:r>
+      <w:r>
+        <w:t xml:space="preserve"> the operator to see as much information about the metrics and the link as they des</w:t>
       </w:r>
       <w:r>
         <w:t>ire. Our goal is to provide quality presentations of s</w:t>
@@ -2106,8 +2128,66 @@
     <w:p/>
     <w:p>
       <w:r>
-        <w:t xml:space="preserve">Is maximizing the bit rate enough? What about latency? While ACM considered in the abstract doesn’t minimize or maximize latency, the use of DVB-S2X can offer some relief over DVB-S2. Latency will be one of the biggest challenges with the Phase 4B Payload. It is impossible to go faster than the speed of light, and the round-trip delay of at least 240mS is substantial. There are things that we can do to mitigate latency such as reducing buffer size and using shorter frame lengths. </w:t>
-      </w:r>
+        <w:t>Is maximizing the bit rate enough? What about latency? While ACM considered in the abstract doesn’t minimize or maximize latency, the use of DVB-S2X can offer some relief over DVB-S2. Latency will be one of the biggest challenges with the Phase 4B Payload. It is impossible to go faster than the speed of light, and the round-trip delay of at least 240mS is substantial. There are things that we can do to mitigate latency such as reducing buffer size a</w:t>
+      </w:r>
+      <w:r>
+        <w:t>nd using shorter frame lengths.</w:t>
+      </w:r>
+    </w:p>
+    <w:p/>
+    <w:p>
+      <w:pPr>
+        <w:rPr>
+          <w:b/>
+        </w:rPr>
+      </w:pPr>
+      <w:r>
+        <w:rPr>
+          <w:b/>
+        </w:rPr>
+        <w:t>Proposed Adaptive Coding and Modulation Scheme</w:t>
+      </w:r>
+    </w:p>
+    <w:p>
+      <w:r>
+        <w:t xml:space="preserve">Here’s the current </w:t>
+      </w:r>
+      <w:r>
+        <w:t xml:space="preserve">proposal for </w:t>
+      </w:r>
+      <w:r>
+        <w:t>MODCODs, metrics, and algorithm for ACM</w:t>
+      </w:r>
+      <w:r>
+        <w:t xml:space="preserve"> for Phase 4 Ground. This is an open</w:t>
+      </w:r>
+      <w:r>
+        <w:t xml:space="preserve"> design </w:t>
+      </w:r>
+      <w:r>
+        <w:t xml:space="preserve">that is </w:t>
+      </w:r>
+      <w:r>
+        <w:t>going into prototyping and tes</w:t>
+      </w:r>
+      <w:r>
+        <w:t>ting. The expectation is that this proposal</w:t>
+      </w:r>
+      <w:r>
+        <w:t xml:space="preserve"> will be reviewed, refined, an</w:t>
+      </w:r>
+      <w:r>
+        <w:t xml:space="preserve">d retuned </w:t>
+      </w:r>
+      <w:r>
+        <w:t xml:space="preserve">to maximize bitrate and avoid </w:t>
+      </w:r>
+      <w:r>
+        <w:t>commonly encountered problems.</w:t>
+      </w:r>
+    </w:p>
+    <w:p/>
+    <w:p>
       <w:bookmarkStart w:id="0" w:name="_GoBack"/>
       <w:bookmarkEnd w:id="0"/>
     </w:p>
@@ -5229,21 +5309,21 @@
     </dgm:pt>
   </dgm:ptLst>
   <dgm:cxnLst>
+    <dgm:cxn modelId="{994B6762-FEE3-6C40-A943-4D0CD0C0E3FB}" type="presOf" srcId="{B1280D37-785C-BE48-9334-77E974AA5F15}" destId="{AA79AE19-734C-6244-932F-D3BE7679BAF1}" srcOrd="1" destOrd="0" presId="urn:microsoft.com/office/officeart/2005/8/layout/cycle2"/>
+    <dgm:cxn modelId="{52CBF654-5BC3-9547-AE98-61EE5227687E}" type="presOf" srcId="{C3B42920-74E0-F548-9970-F73251441FF9}" destId="{E5798C5A-15EE-A646-9414-FD57B2BE773D}" srcOrd="0" destOrd="0" presId="urn:microsoft.com/office/officeart/2005/8/layout/cycle2"/>
+    <dgm:cxn modelId="{23EAF089-4534-7A49-B37C-BC78609515C3}" type="presOf" srcId="{B1280D37-785C-BE48-9334-77E974AA5F15}" destId="{0B5400B6-231B-3C44-8B5F-56116E86E3A8}" srcOrd="0" destOrd="0" presId="urn:microsoft.com/office/officeart/2005/8/layout/cycle2"/>
+    <dgm:cxn modelId="{D27807F0-40CF-EC4E-B7D5-830161A684A5}" type="presOf" srcId="{C9A52E0D-2E8D-6249-80CC-B2AA960A7A43}" destId="{64573A32-6397-A54F-9324-60DC664C2826}" srcOrd="0" destOrd="0" presId="urn:microsoft.com/office/officeart/2005/8/layout/cycle2"/>
+    <dgm:cxn modelId="{B341BCE7-535F-4B45-8356-5CF96974C7F0}" type="presOf" srcId="{0D4F523A-890A-414F-A13B-42D8E98DAA78}" destId="{98B34B20-9C26-4B47-B085-D91B0EDA2A5A}" srcOrd="1" destOrd="0" presId="urn:microsoft.com/office/officeart/2005/8/layout/cycle2"/>
     <dgm:cxn modelId="{9B02D661-17AC-364F-88A3-1A6D7B300B7E}" srcId="{C3B42920-74E0-F548-9970-F73251441FF9}" destId="{C9A52E0D-2E8D-6249-80CC-B2AA960A7A43}" srcOrd="0" destOrd="0" parTransId="{59D00776-B50E-5D41-BD31-B3A73EA2DE4E}" sibTransId="{0D4F523A-890A-414F-A13B-42D8E98DAA78}"/>
-    <dgm:cxn modelId="{491672D8-F569-9B4F-B443-A4328DFB9959}" type="presOf" srcId="{91BEDF02-C272-4F45-A52B-074E1165A45B}" destId="{B641FFF8-B4E1-BA42-9133-1BC2DB9E24C4}" srcOrd="0" destOrd="0" presId="urn:microsoft.com/office/officeart/2005/8/layout/cycle2"/>
-    <dgm:cxn modelId="{B9910E92-597B-9D4E-8F8F-FCB5B8BAA1C6}" type="presOf" srcId="{B1280D37-785C-BE48-9334-77E974AA5F15}" destId="{0B5400B6-231B-3C44-8B5F-56116E86E3A8}" srcOrd="0" destOrd="0" presId="urn:microsoft.com/office/officeart/2005/8/layout/cycle2"/>
-    <dgm:cxn modelId="{105A5F1E-1D73-EA49-A073-B5937F58A200}" type="presOf" srcId="{C9A52E0D-2E8D-6249-80CC-B2AA960A7A43}" destId="{64573A32-6397-A54F-9324-60DC664C2826}" srcOrd="0" destOrd="0" presId="urn:microsoft.com/office/officeart/2005/8/layout/cycle2"/>
-    <dgm:cxn modelId="{F2DA9A77-9280-C84B-B905-1E8673DA0D49}" type="presOf" srcId="{C3B42920-74E0-F548-9970-F73251441FF9}" destId="{E5798C5A-15EE-A646-9414-FD57B2BE773D}" srcOrd="0" destOrd="0" presId="urn:microsoft.com/office/officeart/2005/8/layout/cycle2"/>
-    <dgm:cxn modelId="{E321A9FA-3B0D-8243-9BCC-496CBDB300DE}" type="presOf" srcId="{0D4F523A-890A-414F-A13B-42D8E98DAA78}" destId="{1701AEB5-2F7C-A84E-A8A5-5606017ED7E0}" srcOrd="0" destOrd="0" presId="urn:microsoft.com/office/officeart/2005/8/layout/cycle2"/>
-    <dgm:cxn modelId="{927D43E5-A501-F540-827E-E092057E51B4}" type="presOf" srcId="{B1280D37-785C-BE48-9334-77E974AA5F15}" destId="{AA79AE19-734C-6244-932F-D3BE7679BAF1}" srcOrd="1" destOrd="0" presId="urn:microsoft.com/office/officeart/2005/8/layout/cycle2"/>
     <dgm:cxn modelId="{C17CCD99-DD67-7F4C-9279-60D248EBF006}" srcId="{C3B42920-74E0-F548-9970-F73251441FF9}" destId="{91BEDF02-C272-4F45-A52B-074E1165A45B}" srcOrd="1" destOrd="0" parTransId="{3626179B-53D6-EF47-B78C-4A644E3C93DB}" sibTransId="{B1280D37-785C-BE48-9334-77E974AA5F15}"/>
-    <dgm:cxn modelId="{A4699452-BBA4-CF42-87AB-114F2EA62D66}" type="presOf" srcId="{0D4F523A-890A-414F-A13B-42D8E98DAA78}" destId="{98B34B20-9C26-4B47-B085-D91B0EDA2A5A}" srcOrd="1" destOrd="0" presId="urn:microsoft.com/office/officeart/2005/8/layout/cycle2"/>
-    <dgm:cxn modelId="{34564418-BE62-4740-A290-2B062491E0F1}" type="presParOf" srcId="{E5798C5A-15EE-A646-9414-FD57B2BE773D}" destId="{64573A32-6397-A54F-9324-60DC664C2826}" srcOrd="0" destOrd="0" presId="urn:microsoft.com/office/officeart/2005/8/layout/cycle2"/>
-    <dgm:cxn modelId="{0766100C-E7DE-8D43-951C-716CACB33096}" type="presParOf" srcId="{E5798C5A-15EE-A646-9414-FD57B2BE773D}" destId="{1701AEB5-2F7C-A84E-A8A5-5606017ED7E0}" srcOrd="1" destOrd="0" presId="urn:microsoft.com/office/officeart/2005/8/layout/cycle2"/>
-    <dgm:cxn modelId="{52F4663F-0646-B34F-AE29-A9DBCB9314B6}" type="presParOf" srcId="{1701AEB5-2F7C-A84E-A8A5-5606017ED7E0}" destId="{98B34B20-9C26-4B47-B085-D91B0EDA2A5A}" srcOrd="0" destOrd="0" presId="urn:microsoft.com/office/officeart/2005/8/layout/cycle2"/>
-    <dgm:cxn modelId="{27B6B10D-1D7A-774B-9BDF-8AAECACCAECD}" type="presParOf" srcId="{E5798C5A-15EE-A646-9414-FD57B2BE773D}" destId="{B641FFF8-B4E1-BA42-9133-1BC2DB9E24C4}" srcOrd="2" destOrd="0" presId="urn:microsoft.com/office/officeart/2005/8/layout/cycle2"/>
-    <dgm:cxn modelId="{C90B029B-D468-714B-916A-FE8835A67CEE}" type="presParOf" srcId="{E5798C5A-15EE-A646-9414-FD57B2BE773D}" destId="{0B5400B6-231B-3C44-8B5F-56116E86E3A8}" srcOrd="3" destOrd="0" presId="urn:microsoft.com/office/officeart/2005/8/layout/cycle2"/>
-    <dgm:cxn modelId="{F9CD0403-71BC-1846-82CD-0F190D23A58B}" type="presParOf" srcId="{0B5400B6-231B-3C44-8B5F-56116E86E3A8}" destId="{AA79AE19-734C-6244-932F-D3BE7679BAF1}" srcOrd="0" destOrd="0" presId="urn:microsoft.com/office/officeart/2005/8/layout/cycle2"/>
+    <dgm:cxn modelId="{C13A3B04-7671-AB4E-A42C-5A480B4CFCB1}" type="presOf" srcId="{0D4F523A-890A-414F-A13B-42D8E98DAA78}" destId="{1701AEB5-2F7C-A84E-A8A5-5606017ED7E0}" srcOrd="0" destOrd="0" presId="urn:microsoft.com/office/officeart/2005/8/layout/cycle2"/>
+    <dgm:cxn modelId="{392DBEDE-8DCE-814C-B471-9D6A54B4F31A}" type="presOf" srcId="{91BEDF02-C272-4F45-A52B-074E1165A45B}" destId="{B641FFF8-B4E1-BA42-9133-1BC2DB9E24C4}" srcOrd="0" destOrd="0" presId="urn:microsoft.com/office/officeart/2005/8/layout/cycle2"/>
+    <dgm:cxn modelId="{751B9AD1-9A35-8C49-9250-91B9968531C3}" type="presParOf" srcId="{E5798C5A-15EE-A646-9414-FD57B2BE773D}" destId="{64573A32-6397-A54F-9324-60DC664C2826}" srcOrd="0" destOrd="0" presId="urn:microsoft.com/office/officeart/2005/8/layout/cycle2"/>
+    <dgm:cxn modelId="{227A8A94-2032-124A-A5F8-0E59626D6676}" type="presParOf" srcId="{E5798C5A-15EE-A646-9414-FD57B2BE773D}" destId="{1701AEB5-2F7C-A84E-A8A5-5606017ED7E0}" srcOrd="1" destOrd="0" presId="urn:microsoft.com/office/officeart/2005/8/layout/cycle2"/>
+    <dgm:cxn modelId="{4EB3D207-737B-6F42-8BB3-E6C047BA0DB0}" type="presParOf" srcId="{1701AEB5-2F7C-A84E-A8A5-5606017ED7E0}" destId="{98B34B20-9C26-4B47-B085-D91B0EDA2A5A}" srcOrd="0" destOrd="0" presId="urn:microsoft.com/office/officeart/2005/8/layout/cycle2"/>
+    <dgm:cxn modelId="{26A91A33-3995-D14E-B4A4-315942566482}" type="presParOf" srcId="{E5798C5A-15EE-A646-9414-FD57B2BE773D}" destId="{B641FFF8-B4E1-BA42-9133-1BC2DB9E24C4}" srcOrd="2" destOrd="0" presId="urn:microsoft.com/office/officeart/2005/8/layout/cycle2"/>
+    <dgm:cxn modelId="{FEEA4275-8922-0A44-BEB3-B7A92212665B}" type="presParOf" srcId="{E5798C5A-15EE-A646-9414-FD57B2BE773D}" destId="{0B5400B6-231B-3C44-8B5F-56116E86E3A8}" srcOrd="3" destOrd="0" presId="urn:microsoft.com/office/officeart/2005/8/layout/cycle2"/>
+    <dgm:cxn modelId="{E9CFB393-3A39-2B4E-A311-6D73944D7045}" type="presParOf" srcId="{0B5400B6-231B-3C44-8B5F-56116E86E3A8}" destId="{AA79AE19-734C-6244-932F-D3BE7679BAF1}" srcOrd="0" destOrd="0" presId="urn:microsoft.com/office/officeart/2005/8/layout/cycle2"/>
   </dgm:cxnLst>
   <dgm:bg/>
   <dgm:whole/>
@@ -5579,35 +5659,35 @@
     </dgm:pt>
   </dgm:ptLst>
   <dgm:cxnLst>
+    <dgm:cxn modelId="{CC74B1ED-CADE-0D40-80FB-82490FF21ED0}" type="presOf" srcId="{5766E0BB-00E8-AE44-A215-0D033895D6E8}" destId="{36E2D95C-A18B-0841-B831-EB0980BE48E8}" srcOrd="1" destOrd="0" presId="urn:microsoft.com/office/officeart/2005/8/layout/cycle2"/>
+    <dgm:cxn modelId="{046ABA73-5863-CD4C-95EF-C23569CA9069}" type="presOf" srcId="{B410FBE7-71B9-4440-8191-BADD4EA71D62}" destId="{BED012A9-DA47-9142-B0F6-FB33887784AC}" srcOrd="0" destOrd="0" presId="urn:microsoft.com/office/officeart/2005/8/layout/cycle2"/>
+    <dgm:cxn modelId="{024AD496-AEA6-6B4E-A05A-D43613386BC6}" srcId="{62DC32C1-B7AA-DF4A-BE8B-A41020ED0879}" destId="{5FACF10B-1EB3-D944-85D5-11C79E21B8EC}" srcOrd="0" destOrd="0" parTransId="{26AA32C5-5B25-0E43-BF9E-48CCA1F2F05C}" sibTransId="{AD9504AD-2AE0-9242-9C71-3B02457D3B43}"/>
     <dgm:cxn modelId="{102C9FE9-EE29-D24C-A223-073F97A6FE1A}" srcId="{62DC32C1-B7AA-DF4A-BE8B-A41020ED0879}" destId="{3FA7D167-2294-8340-AE58-D6391C9046B3}" srcOrd="3" destOrd="0" parTransId="{3A5BE534-5927-254C-B023-536362BC3D4E}" sibTransId="{5766E0BB-00E8-AE44-A215-0D033895D6E8}"/>
-    <dgm:cxn modelId="{024AD496-AEA6-6B4E-A05A-D43613386BC6}" srcId="{62DC32C1-B7AA-DF4A-BE8B-A41020ED0879}" destId="{5FACF10B-1EB3-D944-85D5-11C79E21B8EC}" srcOrd="0" destOrd="0" parTransId="{26AA32C5-5B25-0E43-BF9E-48CCA1F2F05C}" sibTransId="{AD9504AD-2AE0-9242-9C71-3B02457D3B43}"/>
-    <dgm:cxn modelId="{1D1976CB-ADC7-BC4E-A015-40E7B5796919}" type="presOf" srcId="{AC897A5D-4CB3-4345-B16F-196555C29E0F}" destId="{725447F6-8F7E-0B46-B4E3-CFF4DB0E351E}" srcOrd="1" destOrd="0" presId="urn:microsoft.com/office/officeart/2005/8/layout/cycle2"/>
     <dgm:cxn modelId="{5C9C93A0-0CEF-0B4D-9AEE-98ECBAE6419C}" srcId="{62DC32C1-B7AA-DF4A-BE8B-A41020ED0879}" destId="{B410FBE7-71B9-4440-8191-BADD4EA71D62}" srcOrd="1" destOrd="0" parTransId="{D616BA22-365A-6745-B3A6-ADD965EF6915}" sibTransId="{AC897A5D-4CB3-4345-B16F-196555C29E0F}"/>
-    <dgm:cxn modelId="{82A0A40A-A3A5-EB49-8382-BDA79815D735}" type="presOf" srcId="{AD9504AD-2AE0-9242-9C71-3B02457D3B43}" destId="{5A6B3CFF-BF2E-7B41-8F87-B866587BD035}" srcOrd="0" destOrd="0" presId="urn:microsoft.com/office/officeart/2005/8/layout/cycle2"/>
-    <dgm:cxn modelId="{838D5111-7566-D448-B2F8-AB606C2D98C7}" type="presOf" srcId="{62DC32C1-B7AA-DF4A-BE8B-A41020ED0879}" destId="{554E6ADB-7896-2449-BB53-EE25CE3693F4}" srcOrd="0" destOrd="0" presId="urn:microsoft.com/office/officeart/2005/8/layout/cycle2"/>
-    <dgm:cxn modelId="{146F7BC5-E9FB-8B48-AADC-5535DB23EA94}" type="presOf" srcId="{AD9504AD-2AE0-9242-9C71-3B02457D3B43}" destId="{262DF119-A98A-744D-B28D-A412B88C7B0E}" srcOrd="1" destOrd="0" presId="urn:microsoft.com/office/officeart/2005/8/layout/cycle2"/>
-    <dgm:cxn modelId="{7EE3E844-8612-624E-8A31-C7A2517393E3}" type="presOf" srcId="{AC897A5D-4CB3-4345-B16F-196555C29E0F}" destId="{5DCAFE27-4FFC-2845-8AB3-008D5C05D9EE}" srcOrd="0" destOrd="0" presId="urn:microsoft.com/office/officeart/2005/8/layout/cycle2"/>
-    <dgm:cxn modelId="{62F86B1B-3652-5249-9BFF-9E8AD28036AB}" type="presOf" srcId="{B410FBE7-71B9-4440-8191-BADD4EA71D62}" destId="{BED012A9-DA47-9142-B0F6-FB33887784AC}" srcOrd="0" destOrd="0" presId="urn:microsoft.com/office/officeart/2005/8/layout/cycle2"/>
+    <dgm:cxn modelId="{0747ECAC-F152-2741-B4D4-A96DFB9CE920}" type="presOf" srcId="{5766E0BB-00E8-AE44-A215-0D033895D6E8}" destId="{82478E0F-EB3C-0F44-A3C3-11E9D70CDDC8}" srcOrd="0" destOrd="0" presId="urn:microsoft.com/office/officeart/2005/8/layout/cycle2"/>
+    <dgm:cxn modelId="{61369E23-22B7-6C42-9412-BC8D14F58ADF}" type="presOf" srcId="{88D2657C-0952-4C4D-853C-B79B3CB20B69}" destId="{463FD070-9BD9-6943-9445-3DC43D74BCB3}" srcOrd="1" destOrd="0" presId="urn:microsoft.com/office/officeart/2005/8/layout/cycle2"/>
+    <dgm:cxn modelId="{D4EC399C-CBE2-014D-BD67-EC54270779DC}" type="presOf" srcId="{5FACF10B-1EB3-D944-85D5-11C79E21B8EC}" destId="{BC2060CF-7554-A14E-8869-6BF124D4B3CA}" srcOrd="0" destOrd="0" presId="urn:microsoft.com/office/officeart/2005/8/layout/cycle2"/>
+    <dgm:cxn modelId="{AE5A021A-117A-4F4E-97CB-3B5F4D57341F}" type="presOf" srcId="{AD9504AD-2AE0-9242-9C71-3B02457D3B43}" destId="{262DF119-A98A-744D-B28D-A412B88C7B0E}" srcOrd="1" destOrd="0" presId="urn:microsoft.com/office/officeart/2005/8/layout/cycle2"/>
+    <dgm:cxn modelId="{A04A0572-5FD3-814F-B84F-F1FBDD8D36BD}" type="presOf" srcId="{3FA7D167-2294-8340-AE58-D6391C9046B3}" destId="{E56B2183-0E80-244E-9153-47114425F545}" srcOrd="0" destOrd="0" presId="urn:microsoft.com/office/officeart/2005/8/layout/cycle2"/>
+    <dgm:cxn modelId="{CB08910F-B2A8-824E-8E55-97F2335BC359}" type="presOf" srcId="{92CB22AF-FC0F-3F46-9BF9-936D09D08BE4}" destId="{81C019A8-EAA4-2D42-AC4E-1917AB1B9771}" srcOrd="0" destOrd="0" presId="urn:microsoft.com/office/officeart/2005/8/layout/cycle2"/>
+    <dgm:cxn modelId="{19469343-507B-D145-893C-F165970064E7}" type="presOf" srcId="{88D2657C-0952-4C4D-853C-B79B3CB20B69}" destId="{07B374B5-413D-9D4A-98BD-347647B0FAA3}" srcOrd="0" destOrd="0" presId="urn:microsoft.com/office/officeart/2005/8/layout/cycle2"/>
     <dgm:cxn modelId="{3C193E3B-D447-A14D-A7AF-2D3DC8A16E14}" srcId="{62DC32C1-B7AA-DF4A-BE8B-A41020ED0879}" destId="{92CB22AF-FC0F-3F46-9BF9-936D09D08BE4}" srcOrd="2" destOrd="0" parTransId="{D24C91C7-E78A-A64B-8398-710EE46E95DA}" sibTransId="{88D2657C-0952-4C4D-853C-B79B3CB20B69}"/>
-    <dgm:cxn modelId="{1C5F2578-D9F6-BA4D-8F9B-6466BB72BCD4}" type="presOf" srcId="{88D2657C-0952-4C4D-853C-B79B3CB20B69}" destId="{07B374B5-413D-9D4A-98BD-347647B0FAA3}" srcOrd="0" destOrd="0" presId="urn:microsoft.com/office/officeart/2005/8/layout/cycle2"/>
-    <dgm:cxn modelId="{840E85B7-25D1-D841-A631-CD9E9A1CE39B}" type="presOf" srcId="{88D2657C-0952-4C4D-853C-B79B3CB20B69}" destId="{463FD070-9BD9-6943-9445-3DC43D74BCB3}" srcOrd="1" destOrd="0" presId="urn:microsoft.com/office/officeart/2005/8/layout/cycle2"/>
-    <dgm:cxn modelId="{7CB58C70-2F04-6E4A-8CF3-C862ABF417F1}" type="presOf" srcId="{3FA7D167-2294-8340-AE58-D6391C9046B3}" destId="{E56B2183-0E80-244E-9153-47114425F545}" srcOrd="0" destOrd="0" presId="urn:microsoft.com/office/officeart/2005/8/layout/cycle2"/>
-    <dgm:cxn modelId="{29C16159-ACFA-744B-8A18-394EA7C4B735}" type="presOf" srcId="{5766E0BB-00E8-AE44-A215-0D033895D6E8}" destId="{82478E0F-EB3C-0F44-A3C3-11E9D70CDDC8}" srcOrd="0" destOrd="0" presId="urn:microsoft.com/office/officeart/2005/8/layout/cycle2"/>
-    <dgm:cxn modelId="{02F902B5-0CCD-754A-B164-7981214F7A14}" type="presOf" srcId="{5FACF10B-1EB3-D944-85D5-11C79E21B8EC}" destId="{BC2060CF-7554-A14E-8869-6BF124D4B3CA}" srcOrd="0" destOrd="0" presId="urn:microsoft.com/office/officeart/2005/8/layout/cycle2"/>
-    <dgm:cxn modelId="{DDA83BDD-9B1C-8847-8855-E9196F9B8CF0}" type="presOf" srcId="{5766E0BB-00E8-AE44-A215-0D033895D6E8}" destId="{36E2D95C-A18B-0841-B831-EB0980BE48E8}" srcOrd="1" destOrd="0" presId="urn:microsoft.com/office/officeart/2005/8/layout/cycle2"/>
-    <dgm:cxn modelId="{F53F6C47-2AD3-664F-9D13-BE774B0514C3}" type="presOf" srcId="{92CB22AF-FC0F-3F46-9BF9-936D09D08BE4}" destId="{81C019A8-EAA4-2D42-AC4E-1917AB1B9771}" srcOrd="0" destOrd="0" presId="urn:microsoft.com/office/officeart/2005/8/layout/cycle2"/>
-    <dgm:cxn modelId="{8EA87DAD-EF25-B14A-9C00-33D0D2FA489A}" type="presParOf" srcId="{554E6ADB-7896-2449-BB53-EE25CE3693F4}" destId="{BC2060CF-7554-A14E-8869-6BF124D4B3CA}" srcOrd="0" destOrd="0" presId="urn:microsoft.com/office/officeart/2005/8/layout/cycle2"/>
-    <dgm:cxn modelId="{862BAC56-13CB-4845-8910-DC3B0E5C0B2E}" type="presParOf" srcId="{554E6ADB-7896-2449-BB53-EE25CE3693F4}" destId="{5A6B3CFF-BF2E-7B41-8F87-B866587BD035}" srcOrd="1" destOrd="0" presId="urn:microsoft.com/office/officeart/2005/8/layout/cycle2"/>
-    <dgm:cxn modelId="{ED80FB7F-C0BF-2A4F-B0EF-69A916EB2785}" type="presParOf" srcId="{5A6B3CFF-BF2E-7B41-8F87-B866587BD035}" destId="{262DF119-A98A-744D-B28D-A412B88C7B0E}" srcOrd="0" destOrd="0" presId="urn:microsoft.com/office/officeart/2005/8/layout/cycle2"/>
-    <dgm:cxn modelId="{D623996B-3357-5742-B7E9-3F4458ADC939}" type="presParOf" srcId="{554E6ADB-7896-2449-BB53-EE25CE3693F4}" destId="{BED012A9-DA47-9142-B0F6-FB33887784AC}" srcOrd="2" destOrd="0" presId="urn:microsoft.com/office/officeart/2005/8/layout/cycle2"/>
-    <dgm:cxn modelId="{6319B0F2-7218-ED46-8B99-28B2F94F3EB9}" type="presParOf" srcId="{554E6ADB-7896-2449-BB53-EE25CE3693F4}" destId="{5DCAFE27-4FFC-2845-8AB3-008D5C05D9EE}" srcOrd="3" destOrd="0" presId="urn:microsoft.com/office/officeart/2005/8/layout/cycle2"/>
-    <dgm:cxn modelId="{D6B010E0-91E8-9A4B-AC40-31E1F5261C2A}" type="presParOf" srcId="{5DCAFE27-4FFC-2845-8AB3-008D5C05D9EE}" destId="{725447F6-8F7E-0B46-B4E3-CFF4DB0E351E}" srcOrd="0" destOrd="0" presId="urn:microsoft.com/office/officeart/2005/8/layout/cycle2"/>
-    <dgm:cxn modelId="{E7826D13-1F85-7740-8041-6CC00A8371AD}" type="presParOf" srcId="{554E6ADB-7896-2449-BB53-EE25CE3693F4}" destId="{81C019A8-EAA4-2D42-AC4E-1917AB1B9771}" srcOrd="4" destOrd="0" presId="urn:microsoft.com/office/officeart/2005/8/layout/cycle2"/>
-    <dgm:cxn modelId="{55782B7E-340B-CA4B-A8CF-22A2F882C143}" type="presParOf" srcId="{554E6ADB-7896-2449-BB53-EE25CE3693F4}" destId="{07B374B5-413D-9D4A-98BD-347647B0FAA3}" srcOrd="5" destOrd="0" presId="urn:microsoft.com/office/officeart/2005/8/layout/cycle2"/>
-    <dgm:cxn modelId="{AB0B78E3-8CA0-3E48-8EE2-D5778599E7CB}" type="presParOf" srcId="{07B374B5-413D-9D4A-98BD-347647B0FAA3}" destId="{463FD070-9BD9-6943-9445-3DC43D74BCB3}" srcOrd="0" destOrd="0" presId="urn:microsoft.com/office/officeart/2005/8/layout/cycle2"/>
-    <dgm:cxn modelId="{3FD6D06C-EF6A-D241-BB0B-A97728E97B81}" type="presParOf" srcId="{554E6ADB-7896-2449-BB53-EE25CE3693F4}" destId="{E56B2183-0E80-244E-9153-47114425F545}" srcOrd="6" destOrd="0" presId="urn:microsoft.com/office/officeart/2005/8/layout/cycle2"/>
-    <dgm:cxn modelId="{1FB9E850-BD7F-2D4F-8F93-119E6FB8EA64}" type="presParOf" srcId="{554E6ADB-7896-2449-BB53-EE25CE3693F4}" destId="{82478E0F-EB3C-0F44-A3C3-11E9D70CDDC8}" srcOrd="7" destOrd="0" presId="urn:microsoft.com/office/officeart/2005/8/layout/cycle2"/>
-    <dgm:cxn modelId="{3626FD60-074A-9642-A407-3564EB8052CE}" type="presParOf" srcId="{82478E0F-EB3C-0F44-A3C3-11E9D70CDDC8}" destId="{36E2D95C-A18B-0841-B831-EB0980BE48E8}" srcOrd="0" destOrd="0" presId="urn:microsoft.com/office/officeart/2005/8/layout/cycle2"/>
+    <dgm:cxn modelId="{BB226BE2-F3D9-B24E-BE89-96A980730934}" type="presOf" srcId="{62DC32C1-B7AA-DF4A-BE8B-A41020ED0879}" destId="{554E6ADB-7896-2449-BB53-EE25CE3693F4}" srcOrd="0" destOrd="0" presId="urn:microsoft.com/office/officeart/2005/8/layout/cycle2"/>
+    <dgm:cxn modelId="{5FF26AD1-C3A1-0E4E-ACA7-2C5FF7890BCA}" type="presOf" srcId="{AD9504AD-2AE0-9242-9C71-3B02457D3B43}" destId="{5A6B3CFF-BF2E-7B41-8F87-B866587BD035}" srcOrd="0" destOrd="0" presId="urn:microsoft.com/office/officeart/2005/8/layout/cycle2"/>
+    <dgm:cxn modelId="{C9C506B3-67CF-274F-85EE-FD32A8928A37}" type="presOf" srcId="{AC897A5D-4CB3-4345-B16F-196555C29E0F}" destId="{5DCAFE27-4FFC-2845-8AB3-008D5C05D9EE}" srcOrd="0" destOrd="0" presId="urn:microsoft.com/office/officeart/2005/8/layout/cycle2"/>
+    <dgm:cxn modelId="{33311198-448A-C64E-A779-B65A0611926F}" type="presOf" srcId="{AC897A5D-4CB3-4345-B16F-196555C29E0F}" destId="{725447F6-8F7E-0B46-B4E3-CFF4DB0E351E}" srcOrd="1" destOrd="0" presId="urn:microsoft.com/office/officeart/2005/8/layout/cycle2"/>
+    <dgm:cxn modelId="{A05A800C-9EE3-0445-8EBA-9C36DBDDCBDA}" type="presParOf" srcId="{554E6ADB-7896-2449-BB53-EE25CE3693F4}" destId="{BC2060CF-7554-A14E-8869-6BF124D4B3CA}" srcOrd="0" destOrd="0" presId="urn:microsoft.com/office/officeart/2005/8/layout/cycle2"/>
+    <dgm:cxn modelId="{92AC4608-03DD-AE4E-9E08-F4EA4A539801}" type="presParOf" srcId="{554E6ADB-7896-2449-BB53-EE25CE3693F4}" destId="{5A6B3CFF-BF2E-7B41-8F87-B866587BD035}" srcOrd="1" destOrd="0" presId="urn:microsoft.com/office/officeart/2005/8/layout/cycle2"/>
+    <dgm:cxn modelId="{BA88E35F-8DD7-0F4F-BCC6-4DB854473CF2}" type="presParOf" srcId="{5A6B3CFF-BF2E-7B41-8F87-B866587BD035}" destId="{262DF119-A98A-744D-B28D-A412B88C7B0E}" srcOrd="0" destOrd="0" presId="urn:microsoft.com/office/officeart/2005/8/layout/cycle2"/>
+    <dgm:cxn modelId="{1081B221-BE73-BF4A-93F6-C92E58B167EA}" type="presParOf" srcId="{554E6ADB-7896-2449-BB53-EE25CE3693F4}" destId="{BED012A9-DA47-9142-B0F6-FB33887784AC}" srcOrd="2" destOrd="0" presId="urn:microsoft.com/office/officeart/2005/8/layout/cycle2"/>
+    <dgm:cxn modelId="{3BC81EC0-AC89-CB4F-9849-1DE91B01B3D6}" type="presParOf" srcId="{554E6ADB-7896-2449-BB53-EE25CE3693F4}" destId="{5DCAFE27-4FFC-2845-8AB3-008D5C05D9EE}" srcOrd="3" destOrd="0" presId="urn:microsoft.com/office/officeart/2005/8/layout/cycle2"/>
+    <dgm:cxn modelId="{6463D8BE-8416-F541-9C6C-F7EF532DF20B}" type="presParOf" srcId="{5DCAFE27-4FFC-2845-8AB3-008D5C05D9EE}" destId="{725447F6-8F7E-0B46-B4E3-CFF4DB0E351E}" srcOrd="0" destOrd="0" presId="urn:microsoft.com/office/officeart/2005/8/layout/cycle2"/>
+    <dgm:cxn modelId="{5B4394AB-7FF1-C641-AB0B-A4D8D4562E20}" type="presParOf" srcId="{554E6ADB-7896-2449-BB53-EE25CE3693F4}" destId="{81C019A8-EAA4-2D42-AC4E-1917AB1B9771}" srcOrd="4" destOrd="0" presId="urn:microsoft.com/office/officeart/2005/8/layout/cycle2"/>
+    <dgm:cxn modelId="{596E98E6-C60F-CE43-99E2-8A3DE3B2FF60}" type="presParOf" srcId="{554E6ADB-7896-2449-BB53-EE25CE3693F4}" destId="{07B374B5-413D-9D4A-98BD-347647B0FAA3}" srcOrd="5" destOrd="0" presId="urn:microsoft.com/office/officeart/2005/8/layout/cycle2"/>
+    <dgm:cxn modelId="{683ADC9D-3E9A-C245-A93E-DB2ED487562A}" type="presParOf" srcId="{07B374B5-413D-9D4A-98BD-347647B0FAA3}" destId="{463FD070-9BD9-6943-9445-3DC43D74BCB3}" srcOrd="0" destOrd="0" presId="urn:microsoft.com/office/officeart/2005/8/layout/cycle2"/>
+    <dgm:cxn modelId="{2F648E97-4191-7B4A-8391-E9214701734B}" type="presParOf" srcId="{554E6ADB-7896-2449-BB53-EE25CE3693F4}" destId="{E56B2183-0E80-244E-9153-47114425F545}" srcOrd="6" destOrd="0" presId="urn:microsoft.com/office/officeart/2005/8/layout/cycle2"/>
+    <dgm:cxn modelId="{A9E659B0-D861-5E4B-91C0-DAD942F0FA8A}" type="presParOf" srcId="{554E6ADB-7896-2449-BB53-EE25CE3693F4}" destId="{82478E0F-EB3C-0F44-A3C3-11E9D70CDDC8}" srcOrd="7" destOrd="0" presId="urn:microsoft.com/office/officeart/2005/8/layout/cycle2"/>
+    <dgm:cxn modelId="{CEE95C50-F270-BB40-80E9-1921E35285FA}" type="presParOf" srcId="{82478E0F-EB3C-0F44-A3C3-11E9D70CDDC8}" destId="{36E2D95C-A18B-0841-B831-EB0980BE48E8}" srcOrd="0" destOrd="0" presId="urn:microsoft.com/office/officeart/2005/8/layout/cycle2"/>
   </dgm:cxnLst>
   <dgm:bg/>
   <dgm:whole/>
@@ -5831,21 +5911,21 @@
   </dgm:ptLst>
   <dgm:cxnLst>
     <dgm:cxn modelId="{9C6F66B9-371C-C647-A371-8D4C2F7A2B7B}" srcId="{AC1B887A-0730-9E4C-A83E-10A3C5F608C7}" destId="{2E3663C1-8CA3-4746-91B4-EB85A8708437}" srcOrd="1" destOrd="0" parTransId="{9936CFAB-78D7-F84C-9E47-F0C9C2D3F0E6}" sibTransId="{4FA73205-A38B-CB42-B8A7-D0123A385F1D}"/>
-    <dgm:cxn modelId="{169026F2-3886-5146-8636-6D9E78677E9D}" type="presOf" srcId="{DBB703D8-B205-E04A-BD1F-D46DCA81B435}" destId="{4039E46B-AE7E-7A4A-AEAB-F9BF2A5476BA}" srcOrd="1" destOrd="0" presId="urn:microsoft.com/office/officeart/2005/8/layout/venn1"/>
-    <dgm:cxn modelId="{969D5FC5-98A7-EB4D-A634-E20E74A50821}" type="presOf" srcId="{5BFF411D-B112-9A4B-9610-A4DBB0FD8CC7}" destId="{E4E7CF11-534A-5443-BD17-FC633C8681AE}" srcOrd="0" destOrd="0" presId="urn:microsoft.com/office/officeart/2005/8/layout/venn1"/>
-    <dgm:cxn modelId="{ADA1DAFC-EF85-0D43-821D-4016313B4E35}" type="presOf" srcId="{AC1B887A-0730-9E4C-A83E-10A3C5F608C7}" destId="{6891DCA2-78C3-1649-AA34-E752F6F6BF18}" srcOrd="0" destOrd="0" presId="urn:microsoft.com/office/officeart/2005/8/layout/venn1"/>
-    <dgm:cxn modelId="{BC9892FF-9160-C04D-812C-982FF16BB82C}" type="presOf" srcId="{2E3663C1-8CA3-4746-91B4-EB85A8708437}" destId="{7EFD3C89-95C5-E04B-8DEF-C0D75C646779}" srcOrd="1" destOrd="0" presId="urn:microsoft.com/office/officeart/2005/8/layout/venn1"/>
-    <dgm:cxn modelId="{19FB1496-8329-8A4E-8E5E-5E5A086676CF}" type="presOf" srcId="{DBB703D8-B205-E04A-BD1F-D46DCA81B435}" destId="{FB9C5282-25FC-624C-B86E-830599973B0A}" srcOrd="0" destOrd="0" presId="urn:microsoft.com/office/officeart/2005/8/layout/venn1"/>
-    <dgm:cxn modelId="{CC0ADF83-2B54-174C-9457-8730E31803B9}" type="presOf" srcId="{2E3663C1-8CA3-4746-91B4-EB85A8708437}" destId="{7FA76C81-8291-A549-A857-DE923EFEE1BB}" srcOrd="0" destOrd="0" presId="urn:microsoft.com/office/officeart/2005/8/layout/venn1"/>
+    <dgm:cxn modelId="{ED2ADEA8-B059-314C-A0C3-398EF0879B8C}" type="presOf" srcId="{5BFF411D-B112-9A4B-9610-A4DBB0FD8CC7}" destId="{8D8A1183-C374-2742-A4EC-7BCFE0CB6B5B}" srcOrd="1" destOrd="0" presId="urn:microsoft.com/office/officeart/2005/8/layout/venn1"/>
+    <dgm:cxn modelId="{9836D5A0-3F47-CC47-ABE6-9F89B7706796}" type="presOf" srcId="{AC1B887A-0730-9E4C-A83E-10A3C5F608C7}" destId="{6891DCA2-78C3-1649-AA34-E752F6F6BF18}" srcOrd="0" destOrd="0" presId="urn:microsoft.com/office/officeart/2005/8/layout/venn1"/>
     <dgm:cxn modelId="{A0FB5235-2D8E-D84F-A004-677DDECEB626}" srcId="{AC1B887A-0730-9E4C-A83E-10A3C5F608C7}" destId="{5BFF411D-B112-9A4B-9610-A4DBB0FD8CC7}" srcOrd="0" destOrd="0" parTransId="{EF0BE0C2-9E1C-E140-8FA0-D2C2BC7F95BB}" sibTransId="{5B66E4B8-0679-6B43-B9F2-FB7B27C34E5B}"/>
-    <dgm:cxn modelId="{EDF2F85E-85A0-004F-BFE5-DDC5965D6C86}" type="presOf" srcId="{5BFF411D-B112-9A4B-9610-A4DBB0FD8CC7}" destId="{8D8A1183-C374-2742-A4EC-7BCFE0CB6B5B}" srcOrd="1" destOrd="0" presId="urn:microsoft.com/office/officeart/2005/8/layout/venn1"/>
+    <dgm:cxn modelId="{8A6BDA85-329D-B540-87BF-990EF1E77A6D}" type="presOf" srcId="{5BFF411D-B112-9A4B-9610-A4DBB0FD8CC7}" destId="{E4E7CF11-534A-5443-BD17-FC633C8681AE}" srcOrd="0" destOrd="0" presId="urn:microsoft.com/office/officeart/2005/8/layout/venn1"/>
+    <dgm:cxn modelId="{755BC391-10B8-3742-B70A-63AD7CFDF094}" type="presOf" srcId="{DBB703D8-B205-E04A-BD1F-D46DCA81B435}" destId="{FB9C5282-25FC-624C-B86E-830599973B0A}" srcOrd="0" destOrd="0" presId="urn:microsoft.com/office/officeart/2005/8/layout/venn1"/>
     <dgm:cxn modelId="{C41B8597-1FA9-0044-964E-9F51C3F1A287}" srcId="{AC1B887A-0730-9E4C-A83E-10A3C5F608C7}" destId="{DBB703D8-B205-E04A-BD1F-D46DCA81B435}" srcOrd="2" destOrd="0" parTransId="{7BBCCD27-45C8-1049-9B77-04C029A27E6A}" sibTransId="{0AC23FB9-E3FF-A24B-BB7C-F80BB83E0BF9}"/>
-    <dgm:cxn modelId="{B6DB2D35-223D-9246-AB17-1FE48D7C8A4E}" type="presParOf" srcId="{6891DCA2-78C3-1649-AA34-E752F6F6BF18}" destId="{E4E7CF11-534A-5443-BD17-FC633C8681AE}" srcOrd="0" destOrd="0" presId="urn:microsoft.com/office/officeart/2005/8/layout/venn1"/>
-    <dgm:cxn modelId="{5237CDAC-9FE6-8B43-82C7-6EAE80C6D49D}" type="presParOf" srcId="{6891DCA2-78C3-1649-AA34-E752F6F6BF18}" destId="{8D8A1183-C374-2742-A4EC-7BCFE0CB6B5B}" srcOrd="1" destOrd="0" presId="urn:microsoft.com/office/officeart/2005/8/layout/venn1"/>
-    <dgm:cxn modelId="{7AF9940E-980A-1649-84F3-158FDC722CB7}" type="presParOf" srcId="{6891DCA2-78C3-1649-AA34-E752F6F6BF18}" destId="{7FA76C81-8291-A549-A857-DE923EFEE1BB}" srcOrd="2" destOrd="0" presId="urn:microsoft.com/office/officeart/2005/8/layout/venn1"/>
-    <dgm:cxn modelId="{A7C3F732-255C-AA47-AC69-3CA70D030D47}" type="presParOf" srcId="{6891DCA2-78C3-1649-AA34-E752F6F6BF18}" destId="{7EFD3C89-95C5-E04B-8DEF-C0D75C646779}" srcOrd="3" destOrd="0" presId="urn:microsoft.com/office/officeart/2005/8/layout/venn1"/>
-    <dgm:cxn modelId="{F2C5440F-F2C9-4145-A25B-0E8A71F0601B}" type="presParOf" srcId="{6891DCA2-78C3-1649-AA34-E752F6F6BF18}" destId="{FB9C5282-25FC-624C-B86E-830599973B0A}" srcOrd="4" destOrd="0" presId="urn:microsoft.com/office/officeart/2005/8/layout/venn1"/>
-    <dgm:cxn modelId="{C28748DD-E13B-5E47-9A81-E145A0D08A31}" type="presParOf" srcId="{6891DCA2-78C3-1649-AA34-E752F6F6BF18}" destId="{4039E46B-AE7E-7A4A-AEAB-F9BF2A5476BA}" srcOrd="5" destOrd="0" presId="urn:microsoft.com/office/officeart/2005/8/layout/venn1"/>
+    <dgm:cxn modelId="{C3E0FDFE-A4FC-E647-8344-3A22E010F2DA}" type="presOf" srcId="{DBB703D8-B205-E04A-BD1F-D46DCA81B435}" destId="{4039E46B-AE7E-7A4A-AEAB-F9BF2A5476BA}" srcOrd="1" destOrd="0" presId="urn:microsoft.com/office/officeart/2005/8/layout/venn1"/>
+    <dgm:cxn modelId="{0B761D68-DE57-E64A-A974-7896990E869C}" type="presOf" srcId="{2E3663C1-8CA3-4746-91B4-EB85A8708437}" destId="{7FA76C81-8291-A549-A857-DE923EFEE1BB}" srcOrd="0" destOrd="0" presId="urn:microsoft.com/office/officeart/2005/8/layout/venn1"/>
+    <dgm:cxn modelId="{D6EA0800-0EFC-A946-861D-2701D1145971}" type="presOf" srcId="{2E3663C1-8CA3-4746-91B4-EB85A8708437}" destId="{7EFD3C89-95C5-E04B-8DEF-C0D75C646779}" srcOrd="1" destOrd="0" presId="urn:microsoft.com/office/officeart/2005/8/layout/venn1"/>
+    <dgm:cxn modelId="{C08F7DE2-AC1A-E94A-AE6C-50D6617253A9}" type="presParOf" srcId="{6891DCA2-78C3-1649-AA34-E752F6F6BF18}" destId="{E4E7CF11-534A-5443-BD17-FC633C8681AE}" srcOrd="0" destOrd="0" presId="urn:microsoft.com/office/officeart/2005/8/layout/venn1"/>
+    <dgm:cxn modelId="{A36024AE-D7A3-E94B-8F51-BBBB316AFE96}" type="presParOf" srcId="{6891DCA2-78C3-1649-AA34-E752F6F6BF18}" destId="{8D8A1183-C374-2742-A4EC-7BCFE0CB6B5B}" srcOrd="1" destOrd="0" presId="urn:microsoft.com/office/officeart/2005/8/layout/venn1"/>
+    <dgm:cxn modelId="{67335203-6678-3149-9080-770CC25631AC}" type="presParOf" srcId="{6891DCA2-78C3-1649-AA34-E752F6F6BF18}" destId="{7FA76C81-8291-A549-A857-DE923EFEE1BB}" srcOrd="2" destOrd="0" presId="urn:microsoft.com/office/officeart/2005/8/layout/venn1"/>
+    <dgm:cxn modelId="{C0C3E1CC-4335-F64E-A476-3FDD3E5119F6}" type="presParOf" srcId="{6891DCA2-78C3-1649-AA34-E752F6F6BF18}" destId="{7EFD3C89-95C5-E04B-8DEF-C0D75C646779}" srcOrd="3" destOrd="0" presId="urn:microsoft.com/office/officeart/2005/8/layout/venn1"/>
+    <dgm:cxn modelId="{E24CDB1E-781A-7E4C-BAF3-A63A090F4043}" type="presParOf" srcId="{6891DCA2-78C3-1649-AA34-E752F6F6BF18}" destId="{FB9C5282-25FC-624C-B86E-830599973B0A}" srcOrd="4" destOrd="0" presId="urn:microsoft.com/office/officeart/2005/8/layout/venn1"/>
+    <dgm:cxn modelId="{C67A3233-EC9D-E642-80DB-CED8148A0812}" type="presParOf" srcId="{6891DCA2-78C3-1649-AA34-E752F6F6BF18}" destId="{4039E46B-AE7E-7A4A-AEAB-F9BF2A5476BA}" srcOrd="5" destOrd="0" presId="urn:microsoft.com/office/officeart/2005/8/layout/venn1"/>
   </dgm:cxnLst>
   <dgm:bg/>
   <dgm:whole/>
@@ -12055,7 +12135,7 @@
 </file>
 
 <file path=customXml/itemProps1.xml><?xml version="1.0" encoding="utf-8"?>
-<ds:datastoreItem xmlns:ds="http://schemas.openxmlformats.org/officeDocument/2006/customXml" ds:itemID="{0C59E82B-8644-5A40-BF02-D5D2D8B1B638}">
+<ds:datastoreItem xmlns:ds="http://schemas.openxmlformats.org/officeDocument/2006/customXml" ds:itemID="{ABAF5ED5-4179-1B44-AE8A-8FF114464928}">
   <ds:schemaRefs>
     <ds:schemaRef ds:uri="http://schemas.openxmlformats.org/officeDocument/2006/bibliography"/>
   </ds:schemaRefs>

</xml_diff>

<commit_message>
added the second big challenge
</commit_message>
<xml_diff>
--- a/Papers_Articles_Presentations/Papers/Adaptive Coding and Modulation for Phase 4 Ground.docx
+++ b/Papers_Articles_Presentations/Papers/Adaptive Coding and Modulation for Phase 4 Ground.docx
@@ -732,7 +732,13 @@
     </w:p>
     <w:p>
       <w:r>
-        <w:t>The central challenge to an amateur-radio-centric version of ACM is that all existing implementations of ACM are proprietary. AC</w:t>
+        <w:t xml:space="preserve">The </w:t>
+      </w:r>
+      <w:r>
+        <w:t>first</w:t>
+      </w:r>
+      <w:r>
+        <w:t xml:space="preserve"> challenge to an amateur-radio-centric version of ACM is that all existing implementations of ACM are proprietary. AC</w:t>
       </w:r>
       <w:r>
         <w:t>M is used in landline modems,</w:t>
@@ -837,7 +843,13 @@
     <w:p/>
     <w:p>
       <w:r>
-        <w:t>The particular radio problem that has t</w:t>
+        <w:t>The particular radio</w:t>
+      </w:r>
+      <w:r>
+        <w:t xml:space="preserve"> </w:t>
+      </w:r>
+      <w:r>
+        <w:t>problem that has t</w:t>
       </w:r>
       <w:r>
         <w:t>o be solved for space payloads</w:t>
@@ -970,7 +982,13 @@
         <w:t xml:space="preserve">me can have a different MODCOD. </w:t>
       </w:r>
       <w:r>
-        <w:t xml:space="preserve">This enables a link to respond very rapidly. For payloads in space, rapidly changing links are not the norm. </w:t>
+        <w:t>This enables a link to respond very rapidly. For</w:t>
+      </w:r>
+      <w:r>
+        <w:t xml:space="preserve"> receiving transmissions from</w:t>
+      </w:r>
+      <w:r>
+        <w:t xml:space="preserve"> space, rapidly changing links are not the norm. </w:t>
       </w:r>
       <w:r>
         <w:t xml:space="preserve">The primary challenge is weather and rain fade or dishes not quite pointed right. </w:t>
@@ -1105,7 +1123,10 @@
         <w:t xml:space="preserve">some </w:t>
       </w:r>
       <w:r>
-        <w:t xml:space="preserve">additional mechanisms. Of compelling interest to us is the additional MODCODs at the lower end of the spectrum that provide enhanced very low signal to noise (VL-SNR) operation. For </w:t>
+        <w:t xml:space="preserve">additional </w:t>
+      </w:r>
+      <w:r>
+        <w:t xml:space="preserve">mechanisms. Of compelling interest to us is the additional MODCODs at the lower end of the spectrum that provide enhanced very low signal to noise (VL-SNR) operation. For </w:t>
       </w:r>
       <w:r>
         <w:t xml:space="preserve">CQC, VL-SNR operation will provide needed support. For Phase 4B Payload, VL-SNR allows </w:t>
@@ -1124,6 +1145,62 @@
       </w:r>
       <w:r>
         <w:t>he possibility of patch arrays.</w:t>
+      </w:r>
+    </w:p>
+    <w:p/>
+    <w:p>
+      <w:r>
+        <w:t>A large advantage gained in</w:t>
+      </w:r>
+      <w:r>
+        <w:t xml:space="preserve"> choosing DVB standards is that the receiver is explicitly told, frame by frame, exactly what MODCOD </w:t>
+      </w:r>
+      <w:r>
+        <w:t>has been chosen</w:t>
+      </w:r>
+      <w:r>
+        <w:t xml:space="preserve">. </w:t>
+      </w:r>
+      <w:r>
+        <w:t xml:space="preserve">The receiver does not have to do anything extra to use ACM. </w:t>
+      </w:r>
+      <w:r>
+        <w:t>The complexity of ACM is in the transmitter.</w:t>
+      </w:r>
+      <w:bookmarkStart w:id="0" w:name="_GoBack"/>
+      <w:bookmarkEnd w:id="0"/>
+    </w:p>
+    <w:p/>
+    <w:p>
+      <w:r>
+        <w:t xml:space="preserve">The </w:t>
+      </w:r>
+      <w:r>
+        <w:t>second</w:t>
+      </w:r>
+      <w:r>
+        <w:t xml:space="preserve"> challenge to an amateur-radio-centric version of ACM is that</w:t>
+      </w:r>
+      <w:r>
+        <w:t xml:space="preserve"> ACM </w:t>
+      </w:r>
+      <w:r>
+        <w:t xml:space="preserve">assumes </w:t>
+      </w:r>
+      <w:r>
+        <w:t>exactly one intended receiver. If the</w:t>
+      </w:r>
+      <w:r>
+        <w:t xml:space="preserve"> transmission is a QST or CQ, or intended for a roundtable talk group, or is merely open to monitoring by silent listeners, modifications to the </w:t>
+      </w:r>
+      <w:r>
+        <w:t xml:space="preserve">standard ACM </w:t>
+      </w:r>
+      <w:r>
+        <w:t>scheme will be needed.</w:t>
+      </w:r>
+      <w:r>
+        <w:t xml:space="preserve"> </w:t>
       </w:r>
     </w:p>
     <w:p/>
@@ -2441,153 +2518,511 @@
       </w:r>
     </w:p>
     <w:p/>
-    <w:p>
-      <w:r>
-        <w:t>MODCOD</w:t>
-      </w:r>
-      <w:r>
-        <w:t xml:space="preserve"> ID</w:t>
-      </w:r>
-      <w:r>
-        <w:tab/>
-        <w:t>MODCOD</w:t>
-      </w:r>
-      <w:r>
-        <w:tab/>
-        <w:t>Switch up at SNR</w:t>
-      </w:r>
-      <w:r>
-        <w:tab/>
-        <w:t>Switch down at SNR</w:t>
-      </w:r>
-    </w:p>
-    <w:p>
-      <w:r>
-        <w:t>0</w:t>
-      </w:r>
-      <w:r>
-        <w:tab/>
-        <w:t>BPSK 1/5</w:t>
-      </w:r>
-      <w:r>
-        <w:tab/>
-        <w:t>2.8dB</w:t>
-      </w:r>
-      <w:r>
-        <w:tab/>
-        <w:t>2.3dB</w:t>
-      </w:r>
-    </w:p>
-    <w:p>
-      <w:r>
-        <w:t>1</w:t>
-      </w:r>
-      <w:r>
-        <w:tab/>
-        <w:t>BPSK 4/15</w:t>
-      </w:r>
-      <w:bookmarkStart w:id="0" w:name="_GoBack"/>
-      <w:bookmarkEnd w:id="0"/>
-    </w:p>
-    <w:p>
-      <w:r>
-        <w:t>2</w:t>
-      </w:r>
-      <w:r>
-        <w:tab/>
-        <w:t>BPSK 1/3</w:t>
-      </w:r>
-    </w:p>
-    <w:p>
-      <w:r>
-        <w:t>3</w:t>
-      </w:r>
-      <w:r>
-        <w:tab/>
-        <w:t>QPSK 11/45</w:t>
-      </w:r>
-    </w:p>
-    <w:p>
-      <w:r>
-        <w:t>4</w:t>
-      </w:r>
-      <w:r>
-        <w:tab/>
-        <w:t>QPSK 4/15</w:t>
-      </w:r>
-    </w:p>
-    <w:p>
-      <w:r>
-        <w:t>5</w:t>
-      </w:r>
-      <w:r>
-        <w:tab/>
-        <w:t>QPSK 14/45</w:t>
-      </w:r>
-    </w:p>
-    <w:p>
-      <w:r>
-        <w:t>6</w:t>
-      </w:r>
-      <w:r>
-        <w:tab/>
-        <w:t>QPSK 7/15</w:t>
-      </w:r>
-    </w:p>
-    <w:p>
-      <w:r>
-        <w:t>7</w:t>
-      </w:r>
-      <w:r>
-        <w:tab/>
-        <w:t>QPSK 8/15</w:t>
-      </w:r>
-    </w:p>
-    <w:p>
-      <w:r>
-        <w:t>8</w:t>
-      </w:r>
-      <w:r>
-        <w:tab/>
-        <w:t>QPSK 32/45</w:t>
-      </w:r>
-    </w:p>
-    <w:p>
-      <w:r>
-        <w:t>9</w:t>
-      </w:r>
-      <w:r>
-        <w:tab/>
-        <w:t>8PSK 7/15</w:t>
-      </w:r>
-    </w:p>
-    <w:p>
-      <w:r>
-        <w:t>10</w:t>
-      </w:r>
-      <w:r>
-        <w:tab/>
-        <w:t>8PSK 8/15</w:t>
-      </w:r>
-    </w:p>
-    <w:p>
-      <w:r>
-        <w:t>11</w:t>
-      </w:r>
-      <w:r>
-        <w:tab/>
-        <w:t>8PSK 26/45</w:t>
-      </w:r>
-    </w:p>
-    <w:p>
-      <w:r>
-        <w:t>12</w:t>
-      </w:r>
-      <w:r>
-        <w:tab/>
-        <w:t>8PSK 32/45</w:t>
-      </w:r>
-    </w:p>
+    <w:tbl>
+      <w:tblPr>
+        <w:tblStyle w:val="TableGrid"/>
+        <w:tblW w:w="0" w:type="auto"/>
+        <w:tblLook w:val="04A0" w:firstRow="1" w:lastRow="0" w:firstColumn="1" w:lastColumn="0" w:noHBand="0" w:noVBand="1"/>
+      </w:tblPr>
+      <w:tblGrid>
+        <w:gridCol w:w="2337"/>
+        <w:gridCol w:w="2337"/>
+        <w:gridCol w:w="2338"/>
+        <w:gridCol w:w="2338"/>
+      </w:tblGrid>
+      <w:tr>
+        <w:tc>
+          <w:tcPr>
+            <w:tcW w:w="2337" w:type="dxa"/>
+          </w:tcPr>
+          <w:p>
+            <w:r>
+              <w:t>MODCOD ID</w:t>
+            </w:r>
+          </w:p>
+        </w:tc>
+        <w:tc>
+          <w:tcPr>
+            <w:tcW w:w="2337" w:type="dxa"/>
+          </w:tcPr>
+          <w:p>
+            <w:r>
+              <w:t>MODCOD</w:t>
+            </w:r>
+          </w:p>
+        </w:tc>
+        <w:tc>
+          <w:tcPr>
+            <w:tcW w:w="2338" w:type="dxa"/>
+          </w:tcPr>
+          <w:p>
+            <w:r>
+              <w:t>Switch up at SNR</w:t>
+            </w:r>
+          </w:p>
+        </w:tc>
+        <w:tc>
+          <w:tcPr>
+            <w:tcW w:w="2338" w:type="dxa"/>
+          </w:tcPr>
+          <w:p>
+            <w:r>
+              <w:t>Switch down at SNR</w:t>
+            </w:r>
+          </w:p>
+        </w:tc>
+      </w:tr>
+      <w:tr>
+        <w:tc>
+          <w:tcPr>
+            <w:tcW w:w="2337" w:type="dxa"/>
+          </w:tcPr>
+          <w:p>
+            <w:r>
+              <w:t>0</w:t>
+            </w:r>
+          </w:p>
+        </w:tc>
+        <w:tc>
+          <w:tcPr>
+            <w:tcW w:w="2337" w:type="dxa"/>
+          </w:tcPr>
+          <w:p>
+            <w:r>
+              <w:t>BPSK 1/5</w:t>
+            </w:r>
+          </w:p>
+        </w:tc>
+        <w:tc>
+          <w:tcPr>
+            <w:tcW w:w="2338" w:type="dxa"/>
+          </w:tcPr>
+          <w:p>
+            <w:r>
+              <w:t>2.8dB</w:t>
+            </w:r>
+          </w:p>
+        </w:tc>
+        <w:tc>
+          <w:tcPr>
+            <w:tcW w:w="2338" w:type="dxa"/>
+          </w:tcPr>
+          <w:p>
+            <w:r>
+              <w:t>2.3dB</w:t>
+            </w:r>
+          </w:p>
+        </w:tc>
+      </w:tr>
+      <w:tr>
+        <w:tc>
+          <w:tcPr>
+            <w:tcW w:w="2337" w:type="dxa"/>
+          </w:tcPr>
+          <w:p>
+            <w:r>
+              <w:t>1</w:t>
+            </w:r>
+          </w:p>
+        </w:tc>
+        <w:tc>
+          <w:tcPr>
+            <w:tcW w:w="2337" w:type="dxa"/>
+          </w:tcPr>
+          <w:p>
+            <w:r>
+              <w:t>BPSK 4/15</w:t>
+            </w:r>
+          </w:p>
+        </w:tc>
+        <w:tc>
+          <w:tcPr>
+            <w:tcW w:w="2338" w:type="dxa"/>
+          </w:tcPr>
+          <w:p/>
+        </w:tc>
+        <w:tc>
+          <w:tcPr>
+            <w:tcW w:w="2338" w:type="dxa"/>
+          </w:tcPr>
+          <w:p/>
+        </w:tc>
+      </w:tr>
+      <w:tr>
+        <w:tc>
+          <w:tcPr>
+            <w:tcW w:w="2337" w:type="dxa"/>
+          </w:tcPr>
+          <w:p>
+            <w:r>
+              <w:t>2</w:t>
+            </w:r>
+          </w:p>
+        </w:tc>
+        <w:tc>
+          <w:tcPr>
+            <w:tcW w:w="2337" w:type="dxa"/>
+          </w:tcPr>
+          <w:p>
+            <w:r>
+              <w:t>BPSK 1/3</w:t>
+            </w:r>
+          </w:p>
+        </w:tc>
+        <w:tc>
+          <w:tcPr>
+            <w:tcW w:w="2338" w:type="dxa"/>
+          </w:tcPr>
+          <w:p/>
+        </w:tc>
+        <w:tc>
+          <w:tcPr>
+            <w:tcW w:w="2338" w:type="dxa"/>
+          </w:tcPr>
+          <w:p/>
+        </w:tc>
+      </w:tr>
+      <w:tr>
+        <w:tc>
+          <w:tcPr>
+            <w:tcW w:w="2337" w:type="dxa"/>
+          </w:tcPr>
+          <w:p>
+            <w:r>
+              <w:t>3</w:t>
+            </w:r>
+          </w:p>
+        </w:tc>
+        <w:tc>
+          <w:tcPr>
+            <w:tcW w:w="2337" w:type="dxa"/>
+          </w:tcPr>
+          <w:p>
+            <w:r>
+              <w:t>QPSK 11/45</w:t>
+            </w:r>
+          </w:p>
+        </w:tc>
+        <w:tc>
+          <w:tcPr>
+            <w:tcW w:w="2338" w:type="dxa"/>
+          </w:tcPr>
+          <w:p/>
+        </w:tc>
+        <w:tc>
+          <w:tcPr>
+            <w:tcW w:w="2338" w:type="dxa"/>
+          </w:tcPr>
+          <w:p/>
+        </w:tc>
+      </w:tr>
+      <w:tr>
+        <w:tc>
+          <w:tcPr>
+            <w:tcW w:w="2337" w:type="dxa"/>
+          </w:tcPr>
+          <w:p>
+            <w:r>
+              <w:t>4</w:t>
+            </w:r>
+          </w:p>
+        </w:tc>
+        <w:tc>
+          <w:tcPr>
+            <w:tcW w:w="2337" w:type="dxa"/>
+          </w:tcPr>
+          <w:p>
+            <w:r>
+              <w:t>QPSK 4/15</w:t>
+            </w:r>
+          </w:p>
+        </w:tc>
+        <w:tc>
+          <w:tcPr>
+            <w:tcW w:w="2338" w:type="dxa"/>
+          </w:tcPr>
+          <w:p/>
+        </w:tc>
+        <w:tc>
+          <w:tcPr>
+            <w:tcW w:w="2338" w:type="dxa"/>
+          </w:tcPr>
+          <w:p/>
+        </w:tc>
+      </w:tr>
+      <w:tr>
+        <w:tc>
+          <w:tcPr>
+            <w:tcW w:w="2337" w:type="dxa"/>
+          </w:tcPr>
+          <w:p>
+            <w:r>
+              <w:t>5</w:t>
+            </w:r>
+          </w:p>
+        </w:tc>
+        <w:tc>
+          <w:tcPr>
+            <w:tcW w:w="2337" w:type="dxa"/>
+          </w:tcPr>
+          <w:p>
+            <w:r>
+              <w:t>QPSK 14/45</w:t>
+            </w:r>
+          </w:p>
+        </w:tc>
+        <w:tc>
+          <w:tcPr>
+            <w:tcW w:w="2338" w:type="dxa"/>
+          </w:tcPr>
+          <w:p/>
+        </w:tc>
+        <w:tc>
+          <w:tcPr>
+            <w:tcW w:w="2338" w:type="dxa"/>
+          </w:tcPr>
+          <w:p/>
+        </w:tc>
+      </w:tr>
+      <w:tr>
+        <w:tc>
+          <w:tcPr>
+            <w:tcW w:w="2337" w:type="dxa"/>
+          </w:tcPr>
+          <w:p>
+            <w:r>
+              <w:t>6</w:t>
+            </w:r>
+          </w:p>
+        </w:tc>
+        <w:tc>
+          <w:tcPr>
+            <w:tcW w:w="2337" w:type="dxa"/>
+          </w:tcPr>
+          <w:p>
+            <w:r>
+              <w:t>QPSK 7/15</w:t>
+            </w:r>
+          </w:p>
+        </w:tc>
+        <w:tc>
+          <w:tcPr>
+            <w:tcW w:w="2338" w:type="dxa"/>
+          </w:tcPr>
+          <w:p/>
+        </w:tc>
+        <w:tc>
+          <w:tcPr>
+            <w:tcW w:w="2338" w:type="dxa"/>
+          </w:tcPr>
+          <w:p/>
+        </w:tc>
+      </w:tr>
+      <w:tr>
+        <w:tc>
+          <w:tcPr>
+            <w:tcW w:w="2337" w:type="dxa"/>
+          </w:tcPr>
+          <w:p>
+            <w:r>
+              <w:t>7</w:t>
+            </w:r>
+          </w:p>
+        </w:tc>
+        <w:tc>
+          <w:tcPr>
+            <w:tcW w:w="2337" w:type="dxa"/>
+          </w:tcPr>
+          <w:p>
+            <w:r>
+              <w:t>QPSK 8/15</w:t>
+            </w:r>
+          </w:p>
+        </w:tc>
+        <w:tc>
+          <w:tcPr>
+            <w:tcW w:w="2338" w:type="dxa"/>
+          </w:tcPr>
+          <w:p/>
+        </w:tc>
+        <w:tc>
+          <w:tcPr>
+            <w:tcW w:w="2338" w:type="dxa"/>
+          </w:tcPr>
+          <w:p/>
+        </w:tc>
+      </w:tr>
+      <w:tr>
+        <w:tc>
+          <w:tcPr>
+            <w:tcW w:w="2337" w:type="dxa"/>
+          </w:tcPr>
+          <w:p>
+            <w:r>
+              <w:t>8</w:t>
+            </w:r>
+          </w:p>
+        </w:tc>
+        <w:tc>
+          <w:tcPr>
+            <w:tcW w:w="2337" w:type="dxa"/>
+          </w:tcPr>
+          <w:p>
+            <w:r>
+              <w:t>QPSK 32/45</w:t>
+            </w:r>
+          </w:p>
+        </w:tc>
+        <w:tc>
+          <w:tcPr>
+            <w:tcW w:w="2338" w:type="dxa"/>
+          </w:tcPr>
+          <w:p/>
+        </w:tc>
+        <w:tc>
+          <w:tcPr>
+            <w:tcW w:w="2338" w:type="dxa"/>
+          </w:tcPr>
+          <w:p/>
+        </w:tc>
+      </w:tr>
+      <w:tr>
+        <w:tc>
+          <w:tcPr>
+            <w:tcW w:w="2337" w:type="dxa"/>
+          </w:tcPr>
+          <w:p>
+            <w:r>
+              <w:t>9</w:t>
+            </w:r>
+          </w:p>
+        </w:tc>
+        <w:tc>
+          <w:tcPr>
+            <w:tcW w:w="2337" w:type="dxa"/>
+          </w:tcPr>
+          <w:p>
+            <w:r>
+              <w:t>8PSK 7/15</w:t>
+            </w:r>
+          </w:p>
+        </w:tc>
+        <w:tc>
+          <w:tcPr>
+            <w:tcW w:w="2338" w:type="dxa"/>
+          </w:tcPr>
+          <w:p/>
+        </w:tc>
+        <w:tc>
+          <w:tcPr>
+            <w:tcW w:w="2338" w:type="dxa"/>
+          </w:tcPr>
+          <w:p/>
+        </w:tc>
+      </w:tr>
+      <w:tr>
+        <w:tc>
+          <w:tcPr>
+            <w:tcW w:w="2337" w:type="dxa"/>
+          </w:tcPr>
+          <w:p>
+            <w:r>
+              <w:t>10</w:t>
+            </w:r>
+          </w:p>
+        </w:tc>
+        <w:tc>
+          <w:tcPr>
+            <w:tcW w:w="2337" w:type="dxa"/>
+          </w:tcPr>
+          <w:p>
+            <w:r>
+              <w:t>8PSK 8/15</w:t>
+            </w:r>
+          </w:p>
+        </w:tc>
+        <w:tc>
+          <w:tcPr>
+            <w:tcW w:w="2338" w:type="dxa"/>
+          </w:tcPr>
+          <w:p/>
+        </w:tc>
+        <w:tc>
+          <w:tcPr>
+            <w:tcW w:w="2338" w:type="dxa"/>
+          </w:tcPr>
+          <w:p/>
+        </w:tc>
+      </w:tr>
+      <w:tr>
+        <w:tc>
+          <w:tcPr>
+            <w:tcW w:w="2337" w:type="dxa"/>
+          </w:tcPr>
+          <w:p>
+            <w:r>
+              <w:t>11</w:t>
+            </w:r>
+          </w:p>
+        </w:tc>
+        <w:tc>
+          <w:tcPr>
+            <w:tcW w:w="2337" w:type="dxa"/>
+          </w:tcPr>
+          <w:p>
+            <w:r>
+              <w:t>8PSK 26/45</w:t>
+            </w:r>
+          </w:p>
+        </w:tc>
+        <w:tc>
+          <w:tcPr>
+            <w:tcW w:w="2338" w:type="dxa"/>
+          </w:tcPr>
+          <w:p/>
+        </w:tc>
+        <w:tc>
+          <w:tcPr>
+            <w:tcW w:w="2338" w:type="dxa"/>
+          </w:tcPr>
+          <w:p/>
+        </w:tc>
+      </w:tr>
+      <w:tr>
+        <w:tc>
+          <w:tcPr>
+            <w:tcW w:w="2337" w:type="dxa"/>
+          </w:tcPr>
+          <w:p>
+            <w:r>
+              <w:t>12</w:t>
+            </w:r>
+          </w:p>
+        </w:tc>
+        <w:tc>
+          <w:tcPr>
+            <w:tcW w:w="2337" w:type="dxa"/>
+          </w:tcPr>
+          <w:p>
+            <w:r>
+              <w:t>8PSK 32/45</w:t>
+            </w:r>
+          </w:p>
+        </w:tc>
+        <w:tc>
+          <w:tcPr>
+            <w:tcW w:w="2338" w:type="dxa"/>
+          </w:tcPr>
+          <w:p/>
+        </w:tc>
+        <w:tc>
+          <w:tcPr>
+            <w:tcW w:w="2338" w:type="dxa"/>
+          </w:tcPr>
+          <w:p/>
+        </w:tc>
+      </w:tr>
+    </w:tbl>
     <w:p/>
     <w:sectPr>
       <w:pgSz w:w="12240" w:h="15840"/>
@@ -3296,6 +3731,29 @@
       <w:contextualSpacing/>
     </w:pPr>
   </w:style>
+  <w:style w:type="table" w:styleId="TableGrid">
+    <w:name w:val="Table Grid"/>
+    <w:basedOn w:val="TableNormal"/>
+    <w:uiPriority w:val="39"/>
+    <w:rsid w:val="00F46E46"/>
+    <w:tblPr>
+      <w:tblInd w:w="0" w:type="dxa"/>
+      <w:tblBorders>
+        <w:top w:val="single" w:sz="4" w:space="0" w:color="auto"/>
+        <w:left w:val="single" w:sz="4" w:space="0" w:color="auto"/>
+        <w:bottom w:val="single" w:sz="4" w:space="0" w:color="auto"/>
+        <w:right w:val="single" w:sz="4" w:space="0" w:color="auto"/>
+        <w:insideH w:val="single" w:sz="4" w:space="0" w:color="auto"/>
+        <w:insideV w:val="single" w:sz="4" w:space="0" w:color="auto"/>
+      </w:tblBorders>
+      <w:tblCellMar>
+        <w:top w:w="0" w:type="dxa"/>
+        <w:left w:w="108" w:type="dxa"/>
+        <w:bottom w:w="0" w:type="dxa"/>
+        <w:right w:w="108" w:type="dxa"/>
+      </w:tblCellMar>
+    </w:tblPr>
+  </w:style>
 </w:styles>
 </file>
 
@@ -5718,21 +6176,21 @@
     </dgm:pt>
   </dgm:ptLst>
   <dgm:cxnLst>
-    <dgm:cxn modelId="{98D801E4-6748-8C42-88A5-CD6AAD365284}" type="presOf" srcId="{C3B42920-74E0-F548-9970-F73251441FF9}" destId="{E5798C5A-15EE-A646-9414-FD57B2BE773D}" srcOrd="0" destOrd="0" presId="urn:microsoft.com/office/officeart/2005/8/layout/cycle2"/>
-    <dgm:cxn modelId="{C6B2881E-57EC-5345-AA2F-C18989980895}" type="presOf" srcId="{B1280D37-785C-BE48-9334-77E974AA5F15}" destId="{AA79AE19-734C-6244-932F-D3BE7679BAF1}" srcOrd="1" destOrd="0" presId="urn:microsoft.com/office/officeart/2005/8/layout/cycle2"/>
-    <dgm:cxn modelId="{A6D1EDC6-54D9-4546-8297-1DAA3AD43393}" type="presOf" srcId="{91BEDF02-C272-4F45-A52B-074E1165A45B}" destId="{B641FFF8-B4E1-BA42-9133-1BC2DB9E24C4}" srcOrd="0" destOrd="0" presId="urn:microsoft.com/office/officeart/2005/8/layout/cycle2"/>
-    <dgm:cxn modelId="{1FFBD290-9B43-CA44-942A-6A6B33DBECBA}" type="presOf" srcId="{0D4F523A-890A-414F-A13B-42D8E98DAA78}" destId="{1701AEB5-2F7C-A84E-A8A5-5606017ED7E0}" srcOrd="0" destOrd="0" presId="urn:microsoft.com/office/officeart/2005/8/layout/cycle2"/>
-    <dgm:cxn modelId="{25467C0D-9E30-7741-8C0B-96EC873396D9}" type="presOf" srcId="{B1280D37-785C-BE48-9334-77E974AA5F15}" destId="{0B5400B6-231B-3C44-8B5F-56116E86E3A8}" srcOrd="0" destOrd="0" presId="urn:microsoft.com/office/officeart/2005/8/layout/cycle2"/>
-    <dgm:cxn modelId="{60CFCDF2-D910-9A48-B12E-1E8D300D1CB6}" type="presOf" srcId="{0D4F523A-890A-414F-A13B-42D8E98DAA78}" destId="{98B34B20-9C26-4B47-B085-D91B0EDA2A5A}" srcOrd="1" destOrd="0" presId="urn:microsoft.com/office/officeart/2005/8/layout/cycle2"/>
+    <dgm:cxn modelId="{37666511-1F23-3B4E-BC5B-F39DE7451CEA}" type="presOf" srcId="{0D4F523A-890A-414F-A13B-42D8E98DAA78}" destId="{98B34B20-9C26-4B47-B085-D91B0EDA2A5A}" srcOrd="1" destOrd="0" presId="urn:microsoft.com/office/officeart/2005/8/layout/cycle2"/>
     <dgm:cxn modelId="{9B02D661-17AC-364F-88A3-1A6D7B300B7E}" srcId="{C3B42920-74E0-F548-9970-F73251441FF9}" destId="{C9A52E0D-2E8D-6249-80CC-B2AA960A7A43}" srcOrd="0" destOrd="0" parTransId="{59D00776-B50E-5D41-BD31-B3A73EA2DE4E}" sibTransId="{0D4F523A-890A-414F-A13B-42D8E98DAA78}"/>
+    <dgm:cxn modelId="{FEBDC022-4167-954F-84A5-B89C7096FED8}" type="presOf" srcId="{C3B42920-74E0-F548-9970-F73251441FF9}" destId="{E5798C5A-15EE-A646-9414-FD57B2BE773D}" srcOrd="0" destOrd="0" presId="urn:microsoft.com/office/officeart/2005/8/layout/cycle2"/>
+    <dgm:cxn modelId="{6BC7FDC0-80DC-3D46-A915-A036E8AE7700}" type="presOf" srcId="{B1280D37-785C-BE48-9334-77E974AA5F15}" destId="{0B5400B6-231B-3C44-8B5F-56116E86E3A8}" srcOrd="0" destOrd="0" presId="urn:microsoft.com/office/officeart/2005/8/layout/cycle2"/>
+    <dgm:cxn modelId="{6F0BDFE2-BFD3-EC49-8DCD-83CB3804BED6}" type="presOf" srcId="{C9A52E0D-2E8D-6249-80CC-B2AA960A7A43}" destId="{64573A32-6397-A54F-9324-60DC664C2826}" srcOrd="0" destOrd="0" presId="urn:microsoft.com/office/officeart/2005/8/layout/cycle2"/>
+    <dgm:cxn modelId="{540B865D-7D36-D24A-A31A-091771396F89}" type="presOf" srcId="{91BEDF02-C272-4F45-A52B-074E1165A45B}" destId="{B641FFF8-B4E1-BA42-9133-1BC2DB9E24C4}" srcOrd="0" destOrd="0" presId="urn:microsoft.com/office/officeart/2005/8/layout/cycle2"/>
     <dgm:cxn modelId="{C17CCD99-DD67-7F4C-9279-60D248EBF006}" srcId="{C3B42920-74E0-F548-9970-F73251441FF9}" destId="{91BEDF02-C272-4F45-A52B-074E1165A45B}" srcOrd="1" destOrd="0" parTransId="{3626179B-53D6-EF47-B78C-4A644E3C93DB}" sibTransId="{B1280D37-785C-BE48-9334-77E974AA5F15}"/>
-    <dgm:cxn modelId="{5AAB3C90-24A5-BA44-844A-5BACB5C8AC6A}" type="presOf" srcId="{C9A52E0D-2E8D-6249-80CC-B2AA960A7A43}" destId="{64573A32-6397-A54F-9324-60DC664C2826}" srcOrd="0" destOrd="0" presId="urn:microsoft.com/office/officeart/2005/8/layout/cycle2"/>
-    <dgm:cxn modelId="{BD9483F0-4F9A-184A-9BDA-1D9605B7C558}" type="presParOf" srcId="{E5798C5A-15EE-A646-9414-FD57B2BE773D}" destId="{64573A32-6397-A54F-9324-60DC664C2826}" srcOrd="0" destOrd="0" presId="urn:microsoft.com/office/officeart/2005/8/layout/cycle2"/>
-    <dgm:cxn modelId="{54192B7E-608B-2A4A-B972-FB980670181A}" type="presParOf" srcId="{E5798C5A-15EE-A646-9414-FD57B2BE773D}" destId="{1701AEB5-2F7C-A84E-A8A5-5606017ED7E0}" srcOrd="1" destOrd="0" presId="urn:microsoft.com/office/officeart/2005/8/layout/cycle2"/>
-    <dgm:cxn modelId="{87157F75-7C64-2F4E-86EC-7DB8C969992F}" type="presParOf" srcId="{1701AEB5-2F7C-A84E-A8A5-5606017ED7E0}" destId="{98B34B20-9C26-4B47-B085-D91B0EDA2A5A}" srcOrd="0" destOrd="0" presId="urn:microsoft.com/office/officeart/2005/8/layout/cycle2"/>
-    <dgm:cxn modelId="{B9207AD7-B830-E444-A26F-85D17993D0F3}" type="presParOf" srcId="{E5798C5A-15EE-A646-9414-FD57B2BE773D}" destId="{B641FFF8-B4E1-BA42-9133-1BC2DB9E24C4}" srcOrd="2" destOrd="0" presId="urn:microsoft.com/office/officeart/2005/8/layout/cycle2"/>
-    <dgm:cxn modelId="{558D5FA6-7ECA-6249-A2DA-1BB04C019C79}" type="presParOf" srcId="{E5798C5A-15EE-A646-9414-FD57B2BE773D}" destId="{0B5400B6-231B-3C44-8B5F-56116E86E3A8}" srcOrd="3" destOrd="0" presId="urn:microsoft.com/office/officeart/2005/8/layout/cycle2"/>
-    <dgm:cxn modelId="{E4872800-2357-4A4B-A6CB-269AC0F2D88F}" type="presParOf" srcId="{0B5400B6-231B-3C44-8B5F-56116E86E3A8}" destId="{AA79AE19-734C-6244-932F-D3BE7679BAF1}" srcOrd="0" destOrd="0" presId="urn:microsoft.com/office/officeart/2005/8/layout/cycle2"/>
+    <dgm:cxn modelId="{9AF62144-5AE9-554B-AAC9-F8150BE8BE69}" type="presOf" srcId="{B1280D37-785C-BE48-9334-77E974AA5F15}" destId="{AA79AE19-734C-6244-932F-D3BE7679BAF1}" srcOrd="1" destOrd="0" presId="urn:microsoft.com/office/officeart/2005/8/layout/cycle2"/>
+    <dgm:cxn modelId="{4EDF1A7F-9C36-A24D-9212-2C80B926D777}" type="presOf" srcId="{0D4F523A-890A-414F-A13B-42D8E98DAA78}" destId="{1701AEB5-2F7C-A84E-A8A5-5606017ED7E0}" srcOrd="0" destOrd="0" presId="urn:microsoft.com/office/officeart/2005/8/layout/cycle2"/>
+    <dgm:cxn modelId="{A7C777D3-4B20-4D44-8BC8-91B05476A25B}" type="presParOf" srcId="{E5798C5A-15EE-A646-9414-FD57B2BE773D}" destId="{64573A32-6397-A54F-9324-60DC664C2826}" srcOrd="0" destOrd="0" presId="urn:microsoft.com/office/officeart/2005/8/layout/cycle2"/>
+    <dgm:cxn modelId="{0A0A3FFB-74B6-5943-B725-E4CA46F3E237}" type="presParOf" srcId="{E5798C5A-15EE-A646-9414-FD57B2BE773D}" destId="{1701AEB5-2F7C-A84E-A8A5-5606017ED7E0}" srcOrd="1" destOrd="0" presId="urn:microsoft.com/office/officeart/2005/8/layout/cycle2"/>
+    <dgm:cxn modelId="{759CFDCF-7D0D-A945-9F5B-7ADBF2B565C7}" type="presParOf" srcId="{1701AEB5-2F7C-A84E-A8A5-5606017ED7E0}" destId="{98B34B20-9C26-4B47-B085-D91B0EDA2A5A}" srcOrd="0" destOrd="0" presId="urn:microsoft.com/office/officeart/2005/8/layout/cycle2"/>
+    <dgm:cxn modelId="{C8F24E9A-4281-0946-8861-05DD8D93BF7D}" type="presParOf" srcId="{E5798C5A-15EE-A646-9414-FD57B2BE773D}" destId="{B641FFF8-B4E1-BA42-9133-1BC2DB9E24C4}" srcOrd="2" destOrd="0" presId="urn:microsoft.com/office/officeart/2005/8/layout/cycle2"/>
+    <dgm:cxn modelId="{547FADB7-C5B1-EC49-945B-F11DE6AE5BC9}" type="presParOf" srcId="{E5798C5A-15EE-A646-9414-FD57B2BE773D}" destId="{0B5400B6-231B-3C44-8B5F-56116E86E3A8}" srcOrd="3" destOrd="0" presId="urn:microsoft.com/office/officeart/2005/8/layout/cycle2"/>
+    <dgm:cxn modelId="{CFEAFE3D-D94A-A548-A52D-D7EAEEA791CF}" type="presParOf" srcId="{0B5400B6-231B-3C44-8B5F-56116E86E3A8}" destId="{AA79AE19-734C-6244-932F-D3BE7679BAF1}" srcOrd="0" destOrd="0" presId="urn:microsoft.com/office/officeart/2005/8/layout/cycle2"/>
   </dgm:cxnLst>
   <dgm:bg/>
   <dgm:whole/>
@@ -6068,35 +6526,35 @@
     </dgm:pt>
   </dgm:ptLst>
   <dgm:cxnLst>
-    <dgm:cxn modelId="{6EEF9965-2072-1642-A158-B5A22DBD91C5}" type="presOf" srcId="{88D2657C-0952-4C4D-853C-B79B3CB20B69}" destId="{463FD070-9BD9-6943-9445-3DC43D74BCB3}" srcOrd="1" destOrd="0" presId="urn:microsoft.com/office/officeart/2005/8/layout/cycle2"/>
-    <dgm:cxn modelId="{062B78CB-5078-0F4D-91AA-6F62A5FF8A6E}" type="presOf" srcId="{92CB22AF-FC0F-3F46-9BF9-936D09D08BE4}" destId="{81C019A8-EAA4-2D42-AC4E-1917AB1B9771}" srcOrd="0" destOrd="0" presId="urn:microsoft.com/office/officeart/2005/8/layout/cycle2"/>
-    <dgm:cxn modelId="{72DE194F-B801-734E-AA77-1B61AC9DBC7A}" type="presOf" srcId="{5766E0BB-00E8-AE44-A215-0D033895D6E8}" destId="{82478E0F-EB3C-0F44-A3C3-11E9D70CDDC8}" srcOrd="0" destOrd="0" presId="urn:microsoft.com/office/officeart/2005/8/layout/cycle2"/>
+    <dgm:cxn modelId="{5C9C93A0-0CEF-0B4D-9AEE-98ECBAE6419C}" srcId="{62DC32C1-B7AA-DF4A-BE8B-A41020ED0879}" destId="{B410FBE7-71B9-4440-8191-BADD4EA71D62}" srcOrd="1" destOrd="0" parTransId="{D616BA22-365A-6745-B3A6-ADD965EF6915}" sibTransId="{AC897A5D-4CB3-4345-B16F-196555C29E0F}"/>
+    <dgm:cxn modelId="{A47DC0F3-50CD-444B-B2AE-ACB0D9813CC1}" type="presOf" srcId="{88D2657C-0952-4C4D-853C-B79B3CB20B69}" destId="{07B374B5-413D-9D4A-98BD-347647B0FAA3}" srcOrd="0" destOrd="0" presId="urn:microsoft.com/office/officeart/2005/8/layout/cycle2"/>
+    <dgm:cxn modelId="{402FC92E-54C6-E64D-BD1B-9BFFBDBB3D5C}" type="presOf" srcId="{AC897A5D-4CB3-4345-B16F-196555C29E0F}" destId="{725447F6-8F7E-0B46-B4E3-CFF4DB0E351E}" srcOrd="1" destOrd="0" presId="urn:microsoft.com/office/officeart/2005/8/layout/cycle2"/>
+    <dgm:cxn modelId="{D6A96EDD-2C35-114E-97C4-E3806DF5F8A4}" type="presOf" srcId="{5FACF10B-1EB3-D944-85D5-11C79E21B8EC}" destId="{BC2060CF-7554-A14E-8869-6BF124D4B3CA}" srcOrd="0" destOrd="0" presId="urn:microsoft.com/office/officeart/2005/8/layout/cycle2"/>
+    <dgm:cxn modelId="{8EBD8047-E60E-9745-B9CA-C6F24ED98A05}" type="presOf" srcId="{5766E0BB-00E8-AE44-A215-0D033895D6E8}" destId="{82478E0F-EB3C-0F44-A3C3-11E9D70CDDC8}" srcOrd="0" destOrd="0" presId="urn:microsoft.com/office/officeart/2005/8/layout/cycle2"/>
+    <dgm:cxn modelId="{024AD496-AEA6-6B4E-A05A-D43613386BC6}" srcId="{62DC32C1-B7AA-DF4A-BE8B-A41020ED0879}" destId="{5FACF10B-1EB3-D944-85D5-11C79E21B8EC}" srcOrd="0" destOrd="0" parTransId="{26AA32C5-5B25-0E43-BF9E-48CCA1F2F05C}" sibTransId="{AD9504AD-2AE0-9242-9C71-3B02457D3B43}"/>
+    <dgm:cxn modelId="{3C193E3B-D447-A14D-A7AF-2D3DC8A16E14}" srcId="{62DC32C1-B7AA-DF4A-BE8B-A41020ED0879}" destId="{92CB22AF-FC0F-3F46-9BF9-936D09D08BE4}" srcOrd="2" destOrd="0" parTransId="{D24C91C7-E78A-A64B-8398-710EE46E95DA}" sibTransId="{88D2657C-0952-4C4D-853C-B79B3CB20B69}"/>
+    <dgm:cxn modelId="{A368C640-B19E-B14E-A3F8-A49E910683DE}" type="presOf" srcId="{5766E0BB-00E8-AE44-A215-0D033895D6E8}" destId="{36E2D95C-A18B-0841-B831-EB0980BE48E8}" srcOrd="1" destOrd="0" presId="urn:microsoft.com/office/officeart/2005/8/layout/cycle2"/>
     <dgm:cxn modelId="{102C9FE9-EE29-D24C-A223-073F97A6FE1A}" srcId="{62DC32C1-B7AA-DF4A-BE8B-A41020ED0879}" destId="{3FA7D167-2294-8340-AE58-D6391C9046B3}" srcOrd="3" destOrd="0" parTransId="{3A5BE534-5927-254C-B023-536362BC3D4E}" sibTransId="{5766E0BB-00E8-AE44-A215-0D033895D6E8}"/>
-    <dgm:cxn modelId="{C1E2C910-FF06-7C47-9146-ABDE52F3E6BD}" type="presOf" srcId="{62DC32C1-B7AA-DF4A-BE8B-A41020ED0879}" destId="{554E6ADB-7896-2449-BB53-EE25CE3693F4}" srcOrd="0" destOrd="0" presId="urn:microsoft.com/office/officeart/2005/8/layout/cycle2"/>
-    <dgm:cxn modelId="{024AD496-AEA6-6B4E-A05A-D43613386BC6}" srcId="{62DC32C1-B7AA-DF4A-BE8B-A41020ED0879}" destId="{5FACF10B-1EB3-D944-85D5-11C79E21B8EC}" srcOrd="0" destOrd="0" parTransId="{26AA32C5-5B25-0E43-BF9E-48CCA1F2F05C}" sibTransId="{AD9504AD-2AE0-9242-9C71-3B02457D3B43}"/>
-    <dgm:cxn modelId="{FEA6D351-1B95-0542-874B-BCB9F33B99D1}" type="presOf" srcId="{88D2657C-0952-4C4D-853C-B79B3CB20B69}" destId="{07B374B5-413D-9D4A-98BD-347647B0FAA3}" srcOrd="0" destOrd="0" presId="urn:microsoft.com/office/officeart/2005/8/layout/cycle2"/>
-    <dgm:cxn modelId="{5C9C93A0-0CEF-0B4D-9AEE-98ECBAE6419C}" srcId="{62DC32C1-B7AA-DF4A-BE8B-A41020ED0879}" destId="{B410FBE7-71B9-4440-8191-BADD4EA71D62}" srcOrd="1" destOrd="0" parTransId="{D616BA22-365A-6745-B3A6-ADD965EF6915}" sibTransId="{AC897A5D-4CB3-4345-B16F-196555C29E0F}"/>
-    <dgm:cxn modelId="{54D33D5D-3D9A-E041-BAC5-AC0541202C9B}" type="presOf" srcId="{5766E0BB-00E8-AE44-A215-0D033895D6E8}" destId="{36E2D95C-A18B-0841-B831-EB0980BE48E8}" srcOrd="1" destOrd="0" presId="urn:microsoft.com/office/officeart/2005/8/layout/cycle2"/>
-    <dgm:cxn modelId="{DDEC07D0-AB3F-A448-8CDD-2D1C6B5E23E8}" type="presOf" srcId="{3FA7D167-2294-8340-AE58-D6391C9046B3}" destId="{E56B2183-0E80-244E-9153-47114425F545}" srcOrd="0" destOrd="0" presId="urn:microsoft.com/office/officeart/2005/8/layout/cycle2"/>
-    <dgm:cxn modelId="{7011D13A-0909-0D4E-BF1A-3ED01BFE5E61}" type="presOf" srcId="{5FACF10B-1EB3-D944-85D5-11C79E21B8EC}" destId="{BC2060CF-7554-A14E-8869-6BF124D4B3CA}" srcOrd="0" destOrd="0" presId="urn:microsoft.com/office/officeart/2005/8/layout/cycle2"/>
-    <dgm:cxn modelId="{B9EAFB4C-73D1-9F48-BEFA-29FE4B8D482C}" type="presOf" srcId="{AC897A5D-4CB3-4345-B16F-196555C29E0F}" destId="{725447F6-8F7E-0B46-B4E3-CFF4DB0E351E}" srcOrd="1" destOrd="0" presId="urn:microsoft.com/office/officeart/2005/8/layout/cycle2"/>
-    <dgm:cxn modelId="{E1A50B16-E0F5-1F4D-8D53-014DD826CD61}" type="presOf" srcId="{AD9504AD-2AE0-9242-9C71-3B02457D3B43}" destId="{5A6B3CFF-BF2E-7B41-8F87-B866587BD035}" srcOrd="0" destOrd="0" presId="urn:microsoft.com/office/officeart/2005/8/layout/cycle2"/>
-    <dgm:cxn modelId="{F925C13A-B5C5-E543-985A-9878A3B35F23}" type="presOf" srcId="{B410FBE7-71B9-4440-8191-BADD4EA71D62}" destId="{BED012A9-DA47-9142-B0F6-FB33887784AC}" srcOrd="0" destOrd="0" presId="urn:microsoft.com/office/officeart/2005/8/layout/cycle2"/>
-    <dgm:cxn modelId="{97BF521D-1F7D-134E-A5FA-8447D5973183}" type="presOf" srcId="{AD9504AD-2AE0-9242-9C71-3B02457D3B43}" destId="{262DF119-A98A-744D-B28D-A412B88C7B0E}" srcOrd="1" destOrd="0" presId="urn:microsoft.com/office/officeart/2005/8/layout/cycle2"/>
-    <dgm:cxn modelId="{3C193E3B-D447-A14D-A7AF-2D3DC8A16E14}" srcId="{62DC32C1-B7AA-DF4A-BE8B-A41020ED0879}" destId="{92CB22AF-FC0F-3F46-9BF9-936D09D08BE4}" srcOrd="2" destOrd="0" parTransId="{D24C91C7-E78A-A64B-8398-710EE46E95DA}" sibTransId="{88D2657C-0952-4C4D-853C-B79B3CB20B69}"/>
-    <dgm:cxn modelId="{E300B497-E600-C646-80C4-45791E717594}" type="presOf" srcId="{AC897A5D-4CB3-4345-B16F-196555C29E0F}" destId="{5DCAFE27-4FFC-2845-8AB3-008D5C05D9EE}" srcOrd="0" destOrd="0" presId="urn:microsoft.com/office/officeart/2005/8/layout/cycle2"/>
-    <dgm:cxn modelId="{A424E2EB-477B-F144-AC57-EB8927C445CD}" type="presParOf" srcId="{554E6ADB-7896-2449-BB53-EE25CE3693F4}" destId="{BC2060CF-7554-A14E-8869-6BF124D4B3CA}" srcOrd="0" destOrd="0" presId="urn:microsoft.com/office/officeart/2005/8/layout/cycle2"/>
-    <dgm:cxn modelId="{BC72D280-BED8-0848-92C8-EE64C9CE400B}" type="presParOf" srcId="{554E6ADB-7896-2449-BB53-EE25CE3693F4}" destId="{5A6B3CFF-BF2E-7B41-8F87-B866587BD035}" srcOrd="1" destOrd="0" presId="urn:microsoft.com/office/officeart/2005/8/layout/cycle2"/>
-    <dgm:cxn modelId="{78EDBC45-33DC-9247-898B-E151098B0DCB}" type="presParOf" srcId="{5A6B3CFF-BF2E-7B41-8F87-B866587BD035}" destId="{262DF119-A98A-744D-B28D-A412B88C7B0E}" srcOrd="0" destOrd="0" presId="urn:microsoft.com/office/officeart/2005/8/layout/cycle2"/>
-    <dgm:cxn modelId="{B27FDB08-720F-3E45-AA09-695F510BC618}" type="presParOf" srcId="{554E6ADB-7896-2449-BB53-EE25CE3693F4}" destId="{BED012A9-DA47-9142-B0F6-FB33887784AC}" srcOrd="2" destOrd="0" presId="urn:microsoft.com/office/officeart/2005/8/layout/cycle2"/>
-    <dgm:cxn modelId="{71361BE7-5817-D646-8329-9853F7B91054}" type="presParOf" srcId="{554E6ADB-7896-2449-BB53-EE25CE3693F4}" destId="{5DCAFE27-4FFC-2845-8AB3-008D5C05D9EE}" srcOrd="3" destOrd="0" presId="urn:microsoft.com/office/officeart/2005/8/layout/cycle2"/>
-    <dgm:cxn modelId="{DDB9D5ED-1147-0A4D-8735-EC05A99FC2CC}" type="presParOf" srcId="{5DCAFE27-4FFC-2845-8AB3-008D5C05D9EE}" destId="{725447F6-8F7E-0B46-B4E3-CFF4DB0E351E}" srcOrd="0" destOrd="0" presId="urn:microsoft.com/office/officeart/2005/8/layout/cycle2"/>
-    <dgm:cxn modelId="{DEC5FA96-9BFD-FA4A-8630-6C5BE9CC83FE}" type="presParOf" srcId="{554E6ADB-7896-2449-BB53-EE25CE3693F4}" destId="{81C019A8-EAA4-2D42-AC4E-1917AB1B9771}" srcOrd="4" destOrd="0" presId="urn:microsoft.com/office/officeart/2005/8/layout/cycle2"/>
-    <dgm:cxn modelId="{906C1FD0-64D0-4643-AA1B-087AD42E4A5B}" type="presParOf" srcId="{554E6ADB-7896-2449-BB53-EE25CE3693F4}" destId="{07B374B5-413D-9D4A-98BD-347647B0FAA3}" srcOrd="5" destOrd="0" presId="urn:microsoft.com/office/officeart/2005/8/layout/cycle2"/>
-    <dgm:cxn modelId="{25A5DBFF-5058-F849-B2F6-CFFC08FFC7B5}" type="presParOf" srcId="{07B374B5-413D-9D4A-98BD-347647B0FAA3}" destId="{463FD070-9BD9-6943-9445-3DC43D74BCB3}" srcOrd="0" destOrd="0" presId="urn:microsoft.com/office/officeart/2005/8/layout/cycle2"/>
-    <dgm:cxn modelId="{F4CF8CFE-7E7C-9742-9718-E61E63200328}" type="presParOf" srcId="{554E6ADB-7896-2449-BB53-EE25CE3693F4}" destId="{E56B2183-0E80-244E-9153-47114425F545}" srcOrd="6" destOrd="0" presId="urn:microsoft.com/office/officeart/2005/8/layout/cycle2"/>
-    <dgm:cxn modelId="{F4F2C375-637F-1F40-8281-4BD79DF6C2C0}" type="presParOf" srcId="{554E6ADB-7896-2449-BB53-EE25CE3693F4}" destId="{82478E0F-EB3C-0F44-A3C3-11E9D70CDDC8}" srcOrd="7" destOrd="0" presId="urn:microsoft.com/office/officeart/2005/8/layout/cycle2"/>
-    <dgm:cxn modelId="{5913AE3D-2161-1F4A-9228-E92EB5F615DE}" type="presParOf" srcId="{82478E0F-EB3C-0F44-A3C3-11E9D70CDDC8}" destId="{36E2D95C-A18B-0841-B831-EB0980BE48E8}" srcOrd="0" destOrd="0" presId="urn:microsoft.com/office/officeart/2005/8/layout/cycle2"/>
+    <dgm:cxn modelId="{E10F6F4C-3D99-C340-9E89-537DEAAC7095}" type="presOf" srcId="{62DC32C1-B7AA-DF4A-BE8B-A41020ED0879}" destId="{554E6ADB-7896-2449-BB53-EE25CE3693F4}" srcOrd="0" destOrd="0" presId="urn:microsoft.com/office/officeart/2005/8/layout/cycle2"/>
+    <dgm:cxn modelId="{F4C72463-7B42-904A-9ECD-0237D6F2690E}" type="presOf" srcId="{88D2657C-0952-4C4D-853C-B79B3CB20B69}" destId="{463FD070-9BD9-6943-9445-3DC43D74BCB3}" srcOrd="1" destOrd="0" presId="urn:microsoft.com/office/officeart/2005/8/layout/cycle2"/>
+    <dgm:cxn modelId="{9C9AB3F2-FD9B-EA41-9109-425AFE87A172}" type="presOf" srcId="{B410FBE7-71B9-4440-8191-BADD4EA71D62}" destId="{BED012A9-DA47-9142-B0F6-FB33887784AC}" srcOrd="0" destOrd="0" presId="urn:microsoft.com/office/officeart/2005/8/layout/cycle2"/>
+    <dgm:cxn modelId="{5F16720E-937E-3148-99BF-2289D507C81A}" type="presOf" srcId="{AD9504AD-2AE0-9242-9C71-3B02457D3B43}" destId="{262DF119-A98A-744D-B28D-A412B88C7B0E}" srcOrd="1" destOrd="0" presId="urn:microsoft.com/office/officeart/2005/8/layout/cycle2"/>
+    <dgm:cxn modelId="{0253B4D8-7F65-8A41-A546-E889FCCA60CD}" type="presOf" srcId="{92CB22AF-FC0F-3F46-9BF9-936D09D08BE4}" destId="{81C019A8-EAA4-2D42-AC4E-1917AB1B9771}" srcOrd="0" destOrd="0" presId="urn:microsoft.com/office/officeart/2005/8/layout/cycle2"/>
+    <dgm:cxn modelId="{6D951FF9-50FF-684E-A8CF-B77D194543F1}" type="presOf" srcId="{AC897A5D-4CB3-4345-B16F-196555C29E0F}" destId="{5DCAFE27-4FFC-2845-8AB3-008D5C05D9EE}" srcOrd="0" destOrd="0" presId="urn:microsoft.com/office/officeart/2005/8/layout/cycle2"/>
+    <dgm:cxn modelId="{108561AD-E8B6-CD45-AFC8-C81D368FCBFF}" type="presOf" srcId="{AD9504AD-2AE0-9242-9C71-3B02457D3B43}" destId="{5A6B3CFF-BF2E-7B41-8F87-B866587BD035}" srcOrd="0" destOrd="0" presId="urn:microsoft.com/office/officeart/2005/8/layout/cycle2"/>
+    <dgm:cxn modelId="{C67F63DB-4791-0B45-B993-E6781D668453}" type="presOf" srcId="{3FA7D167-2294-8340-AE58-D6391C9046B3}" destId="{E56B2183-0E80-244E-9153-47114425F545}" srcOrd="0" destOrd="0" presId="urn:microsoft.com/office/officeart/2005/8/layout/cycle2"/>
+    <dgm:cxn modelId="{02E0E214-E7C0-6548-95B9-1E6B3529423E}" type="presParOf" srcId="{554E6ADB-7896-2449-BB53-EE25CE3693F4}" destId="{BC2060CF-7554-A14E-8869-6BF124D4B3CA}" srcOrd="0" destOrd="0" presId="urn:microsoft.com/office/officeart/2005/8/layout/cycle2"/>
+    <dgm:cxn modelId="{80806761-51B3-294A-AD28-231D53E7E7A8}" type="presParOf" srcId="{554E6ADB-7896-2449-BB53-EE25CE3693F4}" destId="{5A6B3CFF-BF2E-7B41-8F87-B866587BD035}" srcOrd="1" destOrd="0" presId="urn:microsoft.com/office/officeart/2005/8/layout/cycle2"/>
+    <dgm:cxn modelId="{50ED488D-F8E8-6447-9F87-F8CBAB99946A}" type="presParOf" srcId="{5A6B3CFF-BF2E-7B41-8F87-B866587BD035}" destId="{262DF119-A98A-744D-B28D-A412B88C7B0E}" srcOrd="0" destOrd="0" presId="urn:microsoft.com/office/officeart/2005/8/layout/cycle2"/>
+    <dgm:cxn modelId="{72A69FAC-BA01-9146-A183-5C935B422452}" type="presParOf" srcId="{554E6ADB-7896-2449-BB53-EE25CE3693F4}" destId="{BED012A9-DA47-9142-B0F6-FB33887784AC}" srcOrd="2" destOrd="0" presId="urn:microsoft.com/office/officeart/2005/8/layout/cycle2"/>
+    <dgm:cxn modelId="{BD0EDBD5-051E-CD43-97AD-843783545714}" type="presParOf" srcId="{554E6ADB-7896-2449-BB53-EE25CE3693F4}" destId="{5DCAFE27-4FFC-2845-8AB3-008D5C05D9EE}" srcOrd="3" destOrd="0" presId="urn:microsoft.com/office/officeart/2005/8/layout/cycle2"/>
+    <dgm:cxn modelId="{C814F94B-EF55-CD4A-969F-56917F0B3244}" type="presParOf" srcId="{5DCAFE27-4FFC-2845-8AB3-008D5C05D9EE}" destId="{725447F6-8F7E-0B46-B4E3-CFF4DB0E351E}" srcOrd="0" destOrd="0" presId="urn:microsoft.com/office/officeart/2005/8/layout/cycle2"/>
+    <dgm:cxn modelId="{4B75C68C-7DB6-C841-A63D-7AA0734662CC}" type="presParOf" srcId="{554E6ADB-7896-2449-BB53-EE25CE3693F4}" destId="{81C019A8-EAA4-2D42-AC4E-1917AB1B9771}" srcOrd="4" destOrd="0" presId="urn:microsoft.com/office/officeart/2005/8/layout/cycle2"/>
+    <dgm:cxn modelId="{8F09F82E-AD2A-CB4C-A279-D6BBF5E4D16F}" type="presParOf" srcId="{554E6ADB-7896-2449-BB53-EE25CE3693F4}" destId="{07B374B5-413D-9D4A-98BD-347647B0FAA3}" srcOrd="5" destOrd="0" presId="urn:microsoft.com/office/officeart/2005/8/layout/cycle2"/>
+    <dgm:cxn modelId="{7FD1298F-C65F-7A49-8669-DCBAA385B12F}" type="presParOf" srcId="{07B374B5-413D-9D4A-98BD-347647B0FAA3}" destId="{463FD070-9BD9-6943-9445-3DC43D74BCB3}" srcOrd="0" destOrd="0" presId="urn:microsoft.com/office/officeart/2005/8/layout/cycle2"/>
+    <dgm:cxn modelId="{789DAD15-EB89-CB40-BDBC-31A28F7EC558}" type="presParOf" srcId="{554E6ADB-7896-2449-BB53-EE25CE3693F4}" destId="{E56B2183-0E80-244E-9153-47114425F545}" srcOrd="6" destOrd="0" presId="urn:microsoft.com/office/officeart/2005/8/layout/cycle2"/>
+    <dgm:cxn modelId="{C02FC59E-B6DE-6C48-8198-9C20CA978EF9}" type="presParOf" srcId="{554E6ADB-7896-2449-BB53-EE25CE3693F4}" destId="{82478E0F-EB3C-0F44-A3C3-11E9D70CDDC8}" srcOrd="7" destOrd="0" presId="urn:microsoft.com/office/officeart/2005/8/layout/cycle2"/>
+    <dgm:cxn modelId="{6403D8E4-2794-2548-89FA-74DA42310918}" type="presParOf" srcId="{82478E0F-EB3C-0F44-A3C3-11E9D70CDDC8}" destId="{36E2D95C-A18B-0841-B831-EB0980BE48E8}" srcOrd="0" destOrd="0" presId="urn:microsoft.com/office/officeart/2005/8/layout/cycle2"/>
   </dgm:cxnLst>
   <dgm:bg/>
   <dgm:whole/>
@@ -6319,22 +6777,22 @@
     </dgm:pt>
   </dgm:ptLst>
   <dgm:cxnLst>
+    <dgm:cxn modelId="{A0FB5235-2D8E-D84F-A004-677DDECEB626}" srcId="{AC1B887A-0730-9E4C-A83E-10A3C5F608C7}" destId="{5BFF411D-B112-9A4B-9610-A4DBB0FD8CC7}" srcOrd="0" destOrd="0" parTransId="{EF0BE0C2-9E1C-E140-8FA0-D2C2BC7F95BB}" sibTransId="{5B66E4B8-0679-6B43-B9F2-FB7B27C34E5B}"/>
+    <dgm:cxn modelId="{FCE8680C-5877-4843-BFA2-33C8F8F51E88}" type="presOf" srcId="{AC1B887A-0730-9E4C-A83E-10A3C5F608C7}" destId="{6891DCA2-78C3-1649-AA34-E752F6F6BF18}" srcOrd="0" destOrd="0" presId="urn:microsoft.com/office/officeart/2005/8/layout/venn1"/>
+    <dgm:cxn modelId="{E5A8D302-2E8B-D343-B6D1-3AE46243025F}" type="presOf" srcId="{DBB703D8-B205-E04A-BD1F-D46DCA81B435}" destId="{FB9C5282-25FC-624C-B86E-830599973B0A}" srcOrd="0" destOrd="0" presId="urn:microsoft.com/office/officeart/2005/8/layout/venn1"/>
+    <dgm:cxn modelId="{7A24C2F4-D306-4A4C-9F66-3579F9CEB6D8}" type="presOf" srcId="{2E3663C1-8CA3-4746-91B4-EB85A8708437}" destId="{7FA76C81-8291-A549-A857-DE923EFEE1BB}" srcOrd="0" destOrd="0" presId="urn:microsoft.com/office/officeart/2005/8/layout/venn1"/>
+    <dgm:cxn modelId="{C41B8597-1FA9-0044-964E-9F51C3F1A287}" srcId="{AC1B887A-0730-9E4C-A83E-10A3C5F608C7}" destId="{DBB703D8-B205-E04A-BD1F-D46DCA81B435}" srcOrd="2" destOrd="0" parTransId="{7BBCCD27-45C8-1049-9B77-04C029A27E6A}" sibTransId="{0AC23FB9-E3FF-A24B-BB7C-F80BB83E0BF9}"/>
+    <dgm:cxn modelId="{2EE69A7E-D3D5-2D46-BF70-C17E8DF80151}" type="presOf" srcId="{DBB703D8-B205-E04A-BD1F-D46DCA81B435}" destId="{4039E46B-AE7E-7A4A-AEAB-F9BF2A5476BA}" srcOrd="1" destOrd="0" presId="urn:microsoft.com/office/officeart/2005/8/layout/venn1"/>
+    <dgm:cxn modelId="{8F791223-1A9C-A04E-809C-3CC9168F2C91}" type="presOf" srcId="{2E3663C1-8CA3-4746-91B4-EB85A8708437}" destId="{7EFD3C89-95C5-E04B-8DEF-C0D75C646779}" srcOrd="1" destOrd="0" presId="urn:microsoft.com/office/officeart/2005/8/layout/venn1"/>
+    <dgm:cxn modelId="{476EEA44-49F2-0648-9642-F0178773134A}" type="presOf" srcId="{5BFF411D-B112-9A4B-9610-A4DBB0FD8CC7}" destId="{8D8A1183-C374-2742-A4EC-7BCFE0CB6B5B}" srcOrd="1" destOrd="0" presId="urn:microsoft.com/office/officeart/2005/8/layout/venn1"/>
+    <dgm:cxn modelId="{E8CA0D49-D137-DE42-A22B-583523D5D94B}" type="presOf" srcId="{5BFF411D-B112-9A4B-9610-A4DBB0FD8CC7}" destId="{E4E7CF11-534A-5443-BD17-FC633C8681AE}" srcOrd="0" destOrd="0" presId="urn:microsoft.com/office/officeart/2005/8/layout/venn1"/>
     <dgm:cxn modelId="{9C6F66B9-371C-C647-A371-8D4C2F7A2B7B}" srcId="{AC1B887A-0730-9E4C-A83E-10A3C5F608C7}" destId="{2E3663C1-8CA3-4746-91B4-EB85A8708437}" srcOrd="1" destOrd="0" parTransId="{9936CFAB-78D7-F84C-9E47-F0C9C2D3F0E6}" sibTransId="{4FA73205-A38B-CB42-B8A7-D0123A385F1D}"/>
-    <dgm:cxn modelId="{859AF434-D7E0-CD4C-B340-2775A1F75E70}" type="presOf" srcId="{5BFF411D-B112-9A4B-9610-A4DBB0FD8CC7}" destId="{E4E7CF11-534A-5443-BD17-FC633C8681AE}" srcOrd="0" destOrd="0" presId="urn:microsoft.com/office/officeart/2005/8/layout/venn1"/>
-    <dgm:cxn modelId="{A0FB5235-2D8E-D84F-A004-677DDECEB626}" srcId="{AC1B887A-0730-9E4C-A83E-10A3C5F608C7}" destId="{5BFF411D-B112-9A4B-9610-A4DBB0FD8CC7}" srcOrd="0" destOrd="0" parTransId="{EF0BE0C2-9E1C-E140-8FA0-D2C2BC7F95BB}" sibTransId="{5B66E4B8-0679-6B43-B9F2-FB7B27C34E5B}"/>
-    <dgm:cxn modelId="{2B1FB441-E0C7-5D43-847B-3C505416C0B3}" type="presOf" srcId="{DBB703D8-B205-E04A-BD1F-D46DCA81B435}" destId="{4039E46B-AE7E-7A4A-AEAB-F9BF2A5476BA}" srcOrd="1" destOrd="0" presId="urn:microsoft.com/office/officeart/2005/8/layout/venn1"/>
-    <dgm:cxn modelId="{1DF5EB1D-2AC1-1E40-8DB5-4862A1ADF805}" type="presOf" srcId="{AC1B887A-0730-9E4C-A83E-10A3C5F608C7}" destId="{6891DCA2-78C3-1649-AA34-E752F6F6BF18}" srcOrd="0" destOrd="0" presId="urn:microsoft.com/office/officeart/2005/8/layout/venn1"/>
-    <dgm:cxn modelId="{C41B8597-1FA9-0044-964E-9F51C3F1A287}" srcId="{AC1B887A-0730-9E4C-A83E-10A3C5F608C7}" destId="{DBB703D8-B205-E04A-BD1F-D46DCA81B435}" srcOrd="2" destOrd="0" parTransId="{7BBCCD27-45C8-1049-9B77-04C029A27E6A}" sibTransId="{0AC23FB9-E3FF-A24B-BB7C-F80BB83E0BF9}"/>
-    <dgm:cxn modelId="{9FA4D9B1-97DC-4B4B-869F-1ECA5E4F5272}" type="presOf" srcId="{2E3663C1-8CA3-4746-91B4-EB85A8708437}" destId="{7EFD3C89-95C5-E04B-8DEF-C0D75C646779}" srcOrd="1" destOrd="0" presId="urn:microsoft.com/office/officeart/2005/8/layout/venn1"/>
-    <dgm:cxn modelId="{619026F0-CB58-B446-8FB1-0D214EB5D37C}" type="presOf" srcId="{5BFF411D-B112-9A4B-9610-A4DBB0FD8CC7}" destId="{8D8A1183-C374-2742-A4EC-7BCFE0CB6B5B}" srcOrd="1" destOrd="0" presId="urn:microsoft.com/office/officeart/2005/8/layout/venn1"/>
-    <dgm:cxn modelId="{227132A3-7613-D140-A567-C1EBF83B97D1}" type="presOf" srcId="{DBB703D8-B205-E04A-BD1F-D46DCA81B435}" destId="{FB9C5282-25FC-624C-B86E-830599973B0A}" srcOrd="0" destOrd="0" presId="urn:microsoft.com/office/officeart/2005/8/layout/venn1"/>
-    <dgm:cxn modelId="{B112A2F1-BC07-9147-BA88-CB9BD221DC33}" type="presOf" srcId="{2E3663C1-8CA3-4746-91B4-EB85A8708437}" destId="{7FA76C81-8291-A549-A857-DE923EFEE1BB}" srcOrd="0" destOrd="0" presId="urn:microsoft.com/office/officeart/2005/8/layout/venn1"/>
-    <dgm:cxn modelId="{657F7EAC-0377-D048-98A0-C918A94140FB}" type="presParOf" srcId="{6891DCA2-78C3-1649-AA34-E752F6F6BF18}" destId="{E4E7CF11-534A-5443-BD17-FC633C8681AE}" srcOrd="0" destOrd="0" presId="urn:microsoft.com/office/officeart/2005/8/layout/venn1"/>
-    <dgm:cxn modelId="{26740CB8-2879-B745-A67A-308F17068301}" type="presParOf" srcId="{6891DCA2-78C3-1649-AA34-E752F6F6BF18}" destId="{8D8A1183-C374-2742-A4EC-7BCFE0CB6B5B}" srcOrd="1" destOrd="0" presId="urn:microsoft.com/office/officeart/2005/8/layout/venn1"/>
-    <dgm:cxn modelId="{78927D07-6C05-CE4B-B236-1E6434366A47}" type="presParOf" srcId="{6891DCA2-78C3-1649-AA34-E752F6F6BF18}" destId="{7FA76C81-8291-A549-A857-DE923EFEE1BB}" srcOrd="2" destOrd="0" presId="urn:microsoft.com/office/officeart/2005/8/layout/venn1"/>
-    <dgm:cxn modelId="{FD83B85E-BBCD-534A-90E3-726DC47824B7}" type="presParOf" srcId="{6891DCA2-78C3-1649-AA34-E752F6F6BF18}" destId="{7EFD3C89-95C5-E04B-8DEF-C0D75C646779}" srcOrd="3" destOrd="0" presId="urn:microsoft.com/office/officeart/2005/8/layout/venn1"/>
-    <dgm:cxn modelId="{8AAF4924-1906-7843-B1E2-D36A1CF7BC36}" type="presParOf" srcId="{6891DCA2-78C3-1649-AA34-E752F6F6BF18}" destId="{FB9C5282-25FC-624C-B86E-830599973B0A}" srcOrd="4" destOrd="0" presId="urn:microsoft.com/office/officeart/2005/8/layout/venn1"/>
-    <dgm:cxn modelId="{7CE194AE-8CF7-954E-9E6E-9DF2CC0D2006}" type="presParOf" srcId="{6891DCA2-78C3-1649-AA34-E752F6F6BF18}" destId="{4039E46B-AE7E-7A4A-AEAB-F9BF2A5476BA}" srcOrd="5" destOrd="0" presId="urn:microsoft.com/office/officeart/2005/8/layout/venn1"/>
+    <dgm:cxn modelId="{63BCC7BA-9FAC-614D-8D94-2945607A51FF}" type="presParOf" srcId="{6891DCA2-78C3-1649-AA34-E752F6F6BF18}" destId="{E4E7CF11-534A-5443-BD17-FC633C8681AE}" srcOrd="0" destOrd="0" presId="urn:microsoft.com/office/officeart/2005/8/layout/venn1"/>
+    <dgm:cxn modelId="{F6853BD7-E650-B84D-98C4-4FB3A108C293}" type="presParOf" srcId="{6891DCA2-78C3-1649-AA34-E752F6F6BF18}" destId="{8D8A1183-C374-2742-A4EC-7BCFE0CB6B5B}" srcOrd="1" destOrd="0" presId="urn:microsoft.com/office/officeart/2005/8/layout/venn1"/>
+    <dgm:cxn modelId="{2A3D924A-D323-5B40-8E5B-6B5F7027E893}" type="presParOf" srcId="{6891DCA2-78C3-1649-AA34-E752F6F6BF18}" destId="{7FA76C81-8291-A549-A857-DE923EFEE1BB}" srcOrd="2" destOrd="0" presId="urn:microsoft.com/office/officeart/2005/8/layout/venn1"/>
+    <dgm:cxn modelId="{E9F0D0BE-6710-DD4B-A1C2-BC0A6827ED98}" type="presParOf" srcId="{6891DCA2-78C3-1649-AA34-E752F6F6BF18}" destId="{7EFD3C89-95C5-E04B-8DEF-C0D75C646779}" srcOrd="3" destOrd="0" presId="urn:microsoft.com/office/officeart/2005/8/layout/venn1"/>
+    <dgm:cxn modelId="{5CF7FE88-7F65-B24F-9289-690688695320}" type="presParOf" srcId="{6891DCA2-78C3-1649-AA34-E752F6F6BF18}" destId="{FB9C5282-25FC-624C-B86E-830599973B0A}" srcOrd="4" destOrd="0" presId="urn:microsoft.com/office/officeart/2005/8/layout/venn1"/>
+    <dgm:cxn modelId="{9729240B-B554-5D40-B0EF-FE27B61B9AD4}" type="presParOf" srcId="{6891DCA2-78C3-1649-AA34-E752F6F6BF18}" destId="{4039E46B-AE7E-7A4A-AEAB-F9BF2A5476BA}" srcOrd="5" destOrd="0" presId="urn:microsoft.com/office/officeart/2005/8/layout/venn1"/>
   </dgm:cxnLst>
   <dgm:bg/>
   <dgm:whole/>
@@ -12544,7 +13002,7 @@
 </file>
 
 <file path=customXml/itemProps1.xml><?xml version="1.0" encoding="utf-8"?>
-<ds:datastoreItem xmlns:ds="http://schemas.openxmlformats.org/officeDocument/2006/customXml" ds:itemID="{234DC6A8-2D78-AB47-982C-673269D0136B}">
+<ds:datastoreItem xmlns:ds="http://schemas.openxmlformats.org/officeDocument/2006/customXml" ds:itemID="{56601FC6-B22F-B440-BA68-9BDB14BA086B}">
   <ds:schemaRefs>
     <ds:schemaRef ds:uri="http://schemas.openxmlformats.org/officeDocument/2006/bibliography"/>
   </ds:schemaRefs>

</xml_diff>

<commit_message>
typo patrol and clarity police
</commit_message>
<xml_diff>
--- a/Papers_Articles_Presentations/Papers/Adaptive Coding and Modulation for Phase 4 Ground.docx
+++ b/Papers_Articles_Presentations/Papers/Adaptive Coding and Modulation for Phase 4 Ground.docx
@@ -2207,7 +2207,13 @@
         <w:t>.</w:t>
       </w:r>
       <w:r>
-        <w:t xml:space="preserve"> We do this by measuring </w:t>
+        <w:t xml:space="preserve"> </w:t>
+      </w:r>
+    </w:p>
+    <w:p/>
+    <w:p>
+      <w:r>
+        <w:t xml:space="preserve">We do this by measuring </w:t>
       </w:r>
       <w:proofErr w:type="spellStart"/>
       <w:r>
@@ -2328,7 +2334,10 @@
         <w:t xml:space="preserve">” for </w:t>
       </w:r>
       <w:r>
-        <w:t xml:space="preserve">details on time slicing. </w:t>
+        <w:t>ideas</w:t>
+      </w:r>
+      <w:r>
+        <w:t xml:space="preserve"> on time slicing. </w:t>
       </w:r>
     </w:p>
     <w:p/>
@@ -2346,7 +2355,21 @@
         <w:t xml:space="preserve"> </w:t>
       </w:r>
       <w:r>
-        <w:t xml:space="preserve">an estimate of the link quality </w:t>
+        <w:t>an estimate of the link quality</w:t>
+      </w:r>
+      <w:r>
+        <w:t xml:space="preserve"> (</w:t>
+      </w:r>
+      <w:proofErr w:type="spellStart"/>
+      <w:r>
+        <w:t>Eb</w:t>
+      </w:r>
+      <w:proofErr w:type="spellEnd"/>
+      <w:r>
+        <w:t>/N0)</w:t>
+      </w:r>
+      <w:r>
+        <w:t xml:space="preserve"> </w:t>
       </w:r>
       <w:r>
         <w:t>and then communicate this estimate</w:t>
@@ -2393,228 +2416,159 @@
       <w:r>
         <w:t xml:space="preserve">the future state of the channel based on past measurements. </w:t>
       </w:r>
-      <w:r>
-        <w:t xml:space="preserve">There are practical limits to how quickly an ACM system can respond. In general, about 1dB per second is achievable. </w:t>
-      </w:r>
-      <w:r>
-        <w:t>If something happens and the demodulator comes unlocked, then it’s a good idea to go back to the lowest MODCOD. This way, you’re starting over with the highes</w:t>
-      </w:r>
-      <w:r>
-        <w:t xml:space="preserve">t probability of re-connecting and then working your way back up to maximum </w:t>
-      </w:r>
-      <w:r>
-        <w:t>bit rate</w:t>
-      </w:r>
-      <w:r>
-        <w:t xml:space="preserve">. </w:t>
-      </w:r>
-      <w:r>
-        <w:br/>
-      </w:r>
-      <w:r>
-        <w:br/>
-      </w:r>
-      <w:r>
-        <w:t xml:space="preserve">Assuming that the receiver has acquired the satellite and done all necessary chores to receive the downlink, and assuming the receiver has the necessary authentication, and assuming the receiver </w:t>
-      </w:r>
-      <w:r>
-        <w:t>can</w:t>
-      </w:r>
-      <w:r>
-        <w:t xml:space="preserve"> successfully </w:t>
-      </w:r>
-      <w:r>
-        <w:t>determine</w:t>
-      </w:r>
-      <w:r>
-        <w:t xml:space="preserve"> which channels are free f</w:t>
-      </w:r>
-      <w:r>
-        <w:t xml:space="preserve">or transmission to the payload </w:t>
-      </w:r>
-      <w:r>
-        <w:t>the receiver now</w:t>
-      </w:r>
-      <w:r>
-        <w:t xml:space="preserve"> needs to determine what MOD</w:t>
-      </w:r>
-      <w:r>
-        <w:t xml:space="preserve">CODs it is capable of receiving. </w:t>
-      </w:r>
     </w:p>
     <w:p/>
     <w:p>
       <w:r>
-        <w:t xml:space="preserve">The dish might not be pointed correctly. The receiver might be a bit noisy. The local oscillator might not be rubidium quality. There might be some atmospheric conditions that </w:t>
-      </w:r>
-      <w:r>
-        <w:t xml:space="preserve">attenuate the signal. </w:t>
-      </w:r>
-      <w:r>
-        <w:t xml:space="preserve">Someone could have dented the dish. </w:t>
-      </w:r>
-      <w:r>
-        <w:t xml:space="preserve">A connector could be loose. </w:t>
-      </w:r>
-      <w:r>
-        <w:t xml:space="preserve">Some of these factors change very slowly over time, and some of them change more quickly. </w:t>
-      </w:r>
-      <w:r>
-        <w:t xml:space="preserve">All of these factors affect receive capability and all of them can be automatically accommodated with ACM. </w:t>
+        <w:t xml:space="preserve">There are practical limits to how quickly an ACM system can respond. In general, about 1dB per second is achievable. </w:t>
+      </w:r>
+      <w:r>
+        <w:t>If something happens and the demodulator comes unlocked, then it’s a good idea to go back to the lowest MODCOD. This way, you’re starting over with the highes</w:t>
+      </w:r>
+      <w:r>
+        <w:t xml:space="preserve">t probability of re-connecting and then working your way back up to maximum </w:t>
+      </w:r>
+      <w:r>
+        <w:t>bit rate</w:t>
+      </w:r>
+      <w:r>
+        <w:t xml:space="preserve">. </w:t>
+      </w:r>
+      <w:r>
+        <w:br/>
+      </w:r>
+      <w:r>
+        <w:br/>
+      </w:r>
+      <w:r>
+        <w:t xml:space="preserve">Assuming that the receiver has acquired the satellite and done all necessary chores to receive the downlink, and assuming the receiver has the necessary authentication, and assuming the receiver </w:t>
+      </w:r>
+      <w:r>
+        <w:t>can</w:t>
+      </w:r>
+      <w:r>
+        <w:t xml:space="preserve"> successfully </w:t>
+      </w:r>
+      <w:r>
+        <w:t>determine</w:t>
+      </w:r>
+      <w:r>
+        <w:t xml:space="preserve"> which channels are free f</w:t>
+      </w:r>
+      <w:r>
+        <w:t>or transmission to the payload</w:t>
+      </w:r>
+      <w:r>
+        <w:t>,</w:t>
+      </w:r>
+      <w:r>
+        <w:t xml:space="preserve"> </w:t>
+      </w:r>
+      <w:r>
+        <w:t>the receiver now</w:t>
+      </w:r>
+      <w:r>
+        <w:t xml:space="preserve"> needs to determine what MOD</w:t>
+      </w:r>
+      <w:r>
+        <w:t>C</w:t>
+      </w:r>
+      <w:r>
+        <w:t xml:space="preserve">ODs it is capable of receiving. </w:t>
       </w:r>
     </w:p>
     <w:p/>
     <w:p>
       <w:r>
-        <w:t xml:space="preserve">There are </w:t>
-      </w:r>
-      <w:r>
-        <w:t>several</w:t>
-      </w:r>
-      <w:r>
-        <w:t xml:space="preserve"> </w:t>
-      </w:r>
-      <w:r>
-        <w:t xml:space="preserve">ACM </w:t>
-      </w:r>
-      <w:r>
-        <w:t xml:space="preserve">methods under consideration. </w:t>
-      </w:r>
-      <w:r>
-        <w:t>They</w:t>
-      </w:r>
-      <w:r>
-        <w:t xml:space="preserve"> </w:t>
-      </w:r>
-      <w:r>
-        <w:t xml:space="preserve">will </w:t>
-      </w:r>
-      <w:r>
-        <w:t>be simulated,</w:t>
-      </w:r>
-      <w:r>
-        <w:t xml:space="preserve"> built, tested, and documented. Some methods require a small additional amount of </w:t>
-      </w:r>
-      <w:r>
-        <w:t>functionality in the payload.</w:t>
+        <w:t xml:space="preserve">The dish might not be pointed correctly. The receiver might be a bit noisy. The local oscillator might not be rubidium quality. There might be some atmospheric conditions that </w:t>
+      </w:r>
+      <w:r>
+        <w:t xml:space="preserve">attenuate the signal. </w:t>
+      </w:r>
+      <w:r>
+        <w:t xml:space="preserve">Someone could have dented the dish. </w:t>
+      </w:r>
+      <w:r>
+        <w:t xml:space="preserve">A connector could be loose. </w:t>
+      </w:r>
+      <w:r>
+        <w:t xml:space="preserve">Some of these factors change very slowly over time, and some of them change more quickly. </w:t>
+      </w:r>
+      <w:r>
+        <w:t xml:space="preserve">All of these factors affect receive capability and all of them can be automatically accommodated with ACM. </w:t>
       </w:r>
     </w:p>
     <w:p/>
     <w:p>
       <w:r>
-        <w:t>In addition to the</w:t>
-      </w:r>
-      <w:r>
-        <w:t xml:space="preserve"> map of available channels</w:t>
-      </w:r>
-      <w:r>
-        <w:t xml:space="preserve"> transmitted as part of the control channel content</w:t>
-      </w:r>
-      <w:r>
-        <w:t>,</w:t>
-      </w:r>
-      <w:r>
-        <w:t xml:space="preserve"> a set of all MODCODs with known-in-advance</w:t>
-      </w:r>
-      <w:r>
-        <w:t xml:space="preserve"> payloads </w:t>
-      </w:r>
-      <w:r>
-        <w:t xml:space="preserve">can also be included. The receiver </w:t>
-      </w:r>
-      <w:r>
-        <w:t xml:space="preserve">attempts to demodulate and decode all of these frames, and then </w:t>
-      </w:r>
-      <w:r>
-        <w:t xml:space="preserve">reports what its </w:t>
-      </w:r>
-      <w:r>
-        <w:t xml:space="preserve">receive </w:t>
-      </w:r>
-      <w:r>
-        <w:t xml:space="preserve">capability range is to the payload. This can provide </w:t>
-      </w:r>
-      <w:r>
-        <w:t xml:space="preserve">enough information to begin </w:t>
-      </w:r>
-      <w:r>
-        <w:t xml:space="preserve">the </w:t>
-      </w:r>
-      <w:r>
-        <w:t>ACM feedback loop</w:t>
-      </w:r>
-      <w:r>
-        <w:t xml:space="preserve">. </w:t>
-      </w:r>
-      <w:r>
-        <w:t>The receiver can explicitly report wh</w:t>
-      </w:r>
-      <w:r>
-        <w:t xml:space="preserve">ich MODCODs it is capable of receiving </w:t>
-      </w:r>
-      <w:r>
-        <w:t>based on the calibration</w:t>
-      </w:r>
-      <w:r>
-        <w:t xml:space="preserve"> frames in the control channel. This can be done once, on</w:t>
-      </w:r>
-      <w:r>
-        <w:t>ce in a while, or continuously.</w:t>
+        <w:t xml:space="preserve">The standard model of ACM has the receiver monitor and report its </w:t>
+      </w:r>
+      <w:proofErr w:type="spellStart"/>
+      <w:r>
+        <w:t>Eb</w:t>
+      </w:r>
+      <w:proofErr w:type="spellEnd"/>
+      <w:r>
+        <w:t xml:space="preserve">/N0 to the controller. In our case, the controller can be in the payload. When </w:t>
+      </w:r>
+      <w:proofErr w:type="spellStart"/>
+      <w:r>
+        <w:t>Eb</w:t>
+      </w:r>
+      <w:proofErr w:type="spellEnd"/>
+      <w:r>
+        <w:t xml:space="preserve">/N0 falls below a </w:t>
+      </w:r>
+      <w:proofErr w:type="spellStart"/>
+      <w:r>
+        <w:t>setpoint</w:t>
+      </w:r>
+      <w:proofErr w:type="spellEnd"/>
+      <w:r>
+        <w:t xml:space="preserve">, the receiving station is sent a lower MODCOD. The </w:t>
+      </w:r>
+      <w:proofErr w:type="spellStart"/>
+      <w:r>
+        <w:t>setpoints</w:t>
+      </w:r>
+      <w:proofErr w:type="spellEnd"/>
+      <w:r>
+        <w:t xml:space="preserve"> are configured to provide a minimum level of performance. When going to a lower MODCOD, throughput is reduced but the link is maintained. </w:t>
+      </w:r>
+      <w:proofErr w:type="spellStart"/>
+      <w:r>
+        <w:t>Eb</w:t>
+      </w:r>
+      <w:proofErr w:type="spellEnd"/>
+      <w:r>
+        <w:t xml:space="preserve">/N0 reports can be part of the frame structure. </w:t>
       </w:r>
     </w:p>
     <w:p/>
     <w:p>
       <w:r>
-        <w:t xml:space="preserve">The standard model of ACM has the receiver monitor and report its </w:t>
-      </w:r>
-      <w:proofErr w:type="spellStart"/>
-      <w:r>
-        <w:t>Eb</w:t>
-      </w:r>
-      <w:proofErr w:type="spellEnd"/>
-      <w:r>
-        <w:t xml:space="preserve">/N0 to the controller. In our case, the controller can be in the payload. When </w:t>
-      </w:r>
-      <w:proofErr w:type="spellStart"/>
-      <w:r>
-        <w:t>Eb</w:t>
-      </w:r>
-      <w:proofErr w:type="spellEnd"/>
-      <w:r>
-        <w:t xml:space="preserve">/N0 falls below a </w:t>
-      </w:r>
-      <w:proofErr w:type="spellStart"/>
-      <w:r>
-        <w:t>setpoint</w:t>
-      </w:r>
-      <w:proofErr w:type="spellEnd"/>
-      <w:r>
-        <w:t xml:space="preserve">, the receiving station is sent a lower MODCOD. The </w:t>
-      </w:r>
-      <w:proofErr w:type="spellStart"/>
-      <w:r>
-        <w:t>setpoints</w:t>
-      </w:r>
-      <w:proofErr w:type="spellEnd"/>
-      <w:r>
-        <w:t xml:space="preserve"> are configured to provide a minimum level of performance. When going to a lower MODCOD, throughput is reduced but the link is maintained. </w:t>
-      </w:r>
-      <w:proofErr w:type="spellStart"/>
-      <w:r>
-        <w:t>Eb</w:t>
-      </w:r>
-      <w:proofErr w:type="spellEnd"/>
-      <w:r>
-        <w:t xml:space="preserve">/N0 reports can be part of the frame structure. </w:t>
-      </w:r>
-    </w:p>
-    <w:p/>
-    <w:p>
-      <w:r>
-        <w:t xml:space="preserve">Minimum levels of performance </w:t>
-      </w:r>
-      <w:r>
-        <w:t xml:space="preserve">for digital communications systems can be expressed as the maximum allowable </w:t>
+        <w:t>Digital</w:t>
+      </w:r>
+      <w:r>
+        <w:t xml:space="preserve"> communications </w:t>
+      </w:r>
+      <w:r>
+        <w:t>performance</w:t>
+      </w:r>
+      <w:r>
+        <w:t xml:space="preserve"> can be </w:t>
+      </w:r>
+      <w:r>
+        <w:t>defined</w:t>
+      </w:r>
+      <w:r>
+        <w:t xml:space="preserve"> </w:t>
+      </w:r>
+      <w:r>
+        <w:t>by</w:t>
+      </w:r>
+      <w:r>
+        <w:t xml:space="preserve"> maximum allowable </w:t>
       </w:r>
       <w:r>
         <w:t>bit error rate. DVB is designed to provide very low error rates. The standard of performance for DVB is</w:t>
@@ -2681,10 +2635,19 @@
         <w:t xml:space="preserve"> in DVB</w:t>
       </w:r>
       <w:r>
-        <w:t xml:space="preserve"> is several orders of magnitude hig</w:t>
-      </w:r>
-      <w:r>
-        <w:t>her than, say, the maximum bit error rate for GSM (1*10</w:t>
+        <w:t xml:space="preserve"> is </w:t>
+      </w:r>
+      <w:r>
+        <w:t>many</w:t>
+      </w:r>
+      <w:r>
+        <w:t xml:space="preserve"> orders of magnitude </w:t>
+      </w:r>
+      <w:r>
+        <w:t>lower</w:t>
+      </w:r>
+      <w:r>
+        <w:t xml:space="preserve"> than, say, the maximum bit error rate for GSM (1*10</w:t>
       </w:r>
       <w:r>
         <w:rPr>
@@ -2693,7 +2656,13 @@
         <w:t>-3</w:t>
       </w:r>
       <w:r>
-        <w:t xml:space="preserve">) and higher than the more stringent more data-centric maximum </w:t>
+        <w:t xml:space="preserve">) and </w:t>
+      </w:r>
+      <w:r>
+        <w:t>lower</w:t>
+      </w:r>
+      <w:r>
+        <w:t xml:space="preserve"> than the data-centric maximum </w:t>
       </w:r>
       <w:r>
         <w:t>bit error rate</w:t>
@@ -2755,7 +2724,13 @@
         <w:t>set points</w:t>
       </w:r>
       <w:r>
-        <w:t xml:space="preserve"> knows that there’s a potential for oscillating when the metric is very close to the </w:t>
+        <w:t xml:space="preserve"> knows that there’s a potential for oscillating when the </w:t>
+      </w:r>
+      <w:r>
+        <w:t>measured value</w:t>
+      </w:r>
+      <w:r>
+        <w:t xml:space="preserve"> is very close to the </w:t>
       </w:r>
       <w:r>
         <w:t>set point</w:t>
@@ -2816,11 +2791,26 @@
       <w:r>
         <w:t xml:space="preserve">Some systems provide a bit error rate tester as an application. This can help debug situations of synchronization loss, unexpected bursts of bit errors, or other problems. </w:t>
       </w:r>
+      <w:r>
+        <w:t xml:space="preserve">If the operator doesn’t want to see any of this, then they don’t have to. It should “just work” without intervention, and provide clear error or failure messages if anything goes wrong. </w:t>
+      </w:r>
     </w:p>
     <w:p/>
     <w:p>
       <w:r>
-        <w:t>When a higher MODCOD is selected, the available bandwidth is increased. This usually isn’t a problem. When a lower MODCOD is selected, the available bandwidth is decreased. This can be a problem. Congestion control must be considered and implemented to avoid losing packets or frames. B</w:t>
+        <w:t xml:space="preserve">When a higher MODCOD is selected, the available </w:t>
+      </w:r>
+      <w:r>
+        <w:t>data rate</w:t>
+      </w:r>
+      <w:r>
+        <w:t xml:space="preserve"> is increased. This usually isn’t a problem. When a lower MODCOD is selected, the available </w:t>
+      </w:r>
+      <w:r>
+        <w:t>data rate</w:t>
+      </w:r>
+      <w:r>
+        <w:t xml:space="preserve"> is decreased. This can be a problem. Congestion control must be considered and implemented to avoid losing packets or frames. B</w:t>
       </w:r>
       <w:r>
         <w:t xml:space="preserve">uffers and FIFOs to the rescue! </w:t>
@@ -2829,7 +2819,12 @@
     <w:p/>
     <w:p>
       <w:r>
-        <w:t>Is maximizing the bit rate enough? What about latency? While ACM considered in the abstract doesn’t minimize or maximize latency, the use of DVB-S2X can offer some relief over DVB-S2. Latency will be on</w:t>
+        <w:t>Is maximizing the bit rate enough? What about latency? While ACM considered in the abstract doesn’t minimize or maximize latency, the use of DVB-S2X can offer some relief over DV</w:t>
+      </w:r>
+      <w:bookmarkStart w:id="0" w:name="_GoBack"/>
+      <w:bookmarkEnd w:id="0"/>
+      <w:r>
+        <w:t>B-S2. Latency will be on</w:t>
       </w:r>
       <w:r>
         <w:t>e of the biggest challenges to operator experience on</w:t>
@@ -2914,12 +2909,7 @@
         <w:t>discover</w:t>
       </w:r>
       <w:r>
-        <w:t xml:space="preserve"> </w:t>
-      </w:r>
-      <w:bookmarkStart w:id="0" w:name="_GoBack"/>
-      <w:bookmarkEnd w:id="0"/>
-      <w:r>
-        <w:t xml:space="preserve">along the way. </w:t>
+        <w:t xml:space="preserve"> along the way. </w:t>
       </w:r>
     </w:p>
     <w:p/>
@@ -7363,21 +7353,21 @@
     </dgm:pt>
   </dgm:ptLst>
   <dgm:cxnLst>
+    <dgm:cxn modelId="{F9F3CB09-1089-9249-BF9C-52176BDBBD6E}" type="presOf" srcId="{B1280D37-785C-BE48-9334-77E974AA5F15}" destId="{0B5400B6-231B-3C44-8B5F-56116E86E3A8}" srcOrd="0" destOrd="0" presId="urn:microsoft.com/office/officeart/2005/8/layout/cycle2"/>
+    <dgm:cxn modelId="{DEF8678E-4E2D-6E47-ABEE-E6FA55D9C477}" type="presOf" srcId="{C3B42920-74E0-F548-9970-F73251441FF9}" destId="{E5798C5A-15EE-A646-9414-FD57B2BE773D}" srcOrd="0" destOrd="0" presId="urn:microsoft.com/office/officeart/2005/8/layout/cycle2"/>
+    <dgm:cxn modelId="{D9238927-0908-B447-9E6A-ACB055AD9116}" type="presOf" srcId="{0D4F523A-890A-414F-A13B-42D8E98DAA78}" destId="{98B34B20-9C26-4B47-B085-D91B0EDA2A5A}" srcOrd="1" destOrd="0" presId="urn:microsoft.com/office/officeart/2005/8/layout/cycle2"/>
+    <dgm:cxn modelId="{B3BAEC9B-445A-2B48-8AC1-BA376C1BD4EF}" type="presOf" srcId="{B1280D37-785C-BE48-9334-77E974AA5F15}" destId="{AA79AE19-734C-6244-932F-D3BE7679BAF1}" srcOrd="1" destOrd="0" presId="urn:microsoft.com/office/officeart/2005/8/layout/cycle2"/>
     <dgm:cxn modelId="{9B02D661-17AC-364F-88A3-1A6D7B300B7E}" srcId="{C3B42920-74E0-F548-9970-F73251441FF9}" destId="{C9A52E0D-2E8D-6249-80CC-B2AA960A7A43}" srcOrd="0" destOrd="0" parTransId="{59D00776-B50E-5D41-BD31-B3A73EA2DE4E}" sibTransId="{0D4F523A-890A-414F-A13B-42D8E98DAA78}"/>
-    <dgm:cxn modelId="{F7D644E7-4CD6-1042-BE1D-A106182C15CC}" type="presOf" srcId="{B1280D37-785C-BE48-9334-77E974AA5F15}" destId="{AA79AE19-734C-6244-932F-D3BE7679BAF1}" srcOrd="1" destOrd="0" presId="urn:microsoft.com/office/officeart/2005/8/layout/cycle2"/>
-    <dgm:cxn modelId="{EB4041D2-8472-0F42-B40D-62F52C286A12}" type="presOf" srcId="{91BEDF02-C272-4F45-A52B-074E1165A45B}" destId="{B641FFF8-B4E1-BA42-9133-1BC2DB9E24C4}" srcOrd="0" destOrd="0" presId="urn:microsoft.com/office/officeart/2005/8/layout/cycle2"/>
-    <dgm:cxn modelId="{AC9F6A72-9F70-654B-A862-3D4C8BF901CD}" type="presOf" srcId="{0D4F523A-890A-414F-A13B-42D8E98DAA78}" destId="{98B34B20-9C26-4B47-B085-D91B0EDA2A5A}" srcOrd="1" destOrd="0" presId="urn:microsoft.com/office/officeart/2005/8/layout/cycle2"/>
-    <dgm:cxn modelId="{5CDCED24-E221-7F4C-AFC3-C5070712A733}" type="presOf" srcId="{C3B42920-74E0-F548-9970-F73251441FF9}" destId="{E5798C5A-15EE-A646-9414-FD57B2BE773D}" srcOrd="0" destOrd="0" presId="urn:microsoft.com/office/officeart/2005/8/layout/cycle2"/>
     <dgm:cxn modelId="{C17CCD99-DD67-7F4C-9279-60D248EBF006}" srcId="{C3B42920-74E0-F548-9970-F73251441FF9}" destId="{91BEDF02-C272-4F45-A52B-074E1165A45B}" srcOrd="1" destOrd="0" parTransId="{3626179B-53D6-EF47-B78C-4A644E3C93DB}" sibTransId="{B1280D37-785C-BE48-9334-77E974AA5F15}"/>
-    <dgm:cxn modelId="{60B0EBDA-542D-8847-A948-AD2253BCF0F7}" type="presOf" srcId="{B1280D37-785C-BE48-9334-77E974AA5F15}" destId="{0B5400B6-231B-3C44-8B5F-56116E86E3A8}" srcOrd="0" destOrd="0" presId="urn:microsoft.com/office/officeart/2005/8/layout/cycle2"/>
-    <dgm:cxn modelId="{612DFF7B-F28C-444E-B959-D77CBDBB76C5}" type="presOf" srcId="{C9A52E0D-2E8D-6249-80CC-B2AA960A7A43}" destId="{64573A32-6397-A54F-9324-60DC664C2826}" srcOrd="0" destOrd="0" presId="urn:microsoft.com/office/officeart/2005/8/layout/cycle2"/>
-    <dgm:cxn modelId="{10EC3C52-C969-1F4F-B346-5A062AD6027D}" type="presOf" srcId="{0D4F523A-890A-414F-A13B-42D8E98DAA78}" destId="{1701AEB5-2F7C-A84E-A8A5-5606017ED7E0}" srcOrd="0" destOrd="0" presId="urn:microsoft.com/office/officeart/2005/8/layout/cycle2"/>
-    <dgm:cxn modelId="{E22D352A-801F-7644-865C-B6E39F017FE9}" type="presParOf" srcId="{E5798C5A-15EE-A646-9414-FD57B2BE773D}" destId="{64573A32-6397-A54F-9324-60DC664C2826}" srcOrd="0" destOrd="0" presId="urn:microsoft.com/office/officeart/2005/8/layout/cycle2"/>
-    <dgm:cxn modelId="{8F14700E-FE61-1548-88F4-2F419D617C91}" type="presParOf" srcId="{E5798C5A-15EE-A646-9414-FD57B2BE773D}" destId="{1701AEB5-2F7C-A84E-A8A5-5606017ED7E0}" srcOrd="1" destOrd="0" presId="urn:microsoft.com/office/officeart/2005/8/layout/cycle2"/>
-    <dgm:cxn modelId="{5B33F261-9480-8840-8EB0-6BDE2ED45D05}" type="presParOf" srcId="{1701AEB5-2F7C-A84E-A8A5-5606017ED7E0}" destId="{98B34B20-9C26-4B47-B085-D91B0EDA2A5A}" srcOrd="0" destOrd="0" presId="urn:microsoft.com/office/officeart/2005/8/layout/cycle2"/>
-    <dgm:cxn modelId="{E554AFFF-9692-324A-AAFF-1A16BCEA9D71}" type="presParOf" srcId="{E5798C5A-15EE-A646-9414-FD57B2BE773D}" destId="{B641FFF8-B4E1-BA42-9133-1BC2DB9E24C4}" srcOrd="2" destOrd="0" presId="urn:microsoft.com/office/officeart/2005/8/layout/cycle2"/>
-    <dgm:cxn modelId="{56E1B81A-1D98-064E-AE82-F6339D9C800C}" type="presParOf" srcId="{E5798C5A-15EE-A646-9414-FD57B2BE773D}" destId="{0B5400B6-231B-3C44-8B5F-56116E86E3A8}" srcOrd="3" destOrd="0" presId="urn:microsoft.com/office/officeart/2005/8/layout/cycle2"/>
-    <dgm:cxn modelId="{17B1B8AF-BAF9-0242-88D3-33F71AA32450}" type="presParOf" srcId="{0B5400B6-231B-3C44-8B5F-56116E86E3A8}" destId="{AA79AE19-734C-6244-932F-D3BE7679BAF1}" srcOrd="0" destOrd="0" presId="urn:microsoft.com/office/officeart/2005/8/layout/cycle2"/>
+    <dgm:cxn modelId="{FF515F2E-7134-2B42-AF08-0B1306EC4DBB}" type="presOf" srcId="{C9A52E0D-2E8D-6249-80CC-B2AA960A7A43}" destId="{64573A32-6397-A54F-9324-60DC664C2826}" srcOrd="0" destOrd="0" presId="urn:microsoft.com/office/officeart/2005/8/layout/cycle2"/>
+    <dgm:cxn modelId="{1FBC91D0-65A6-0F43-82C1-9E87EF2261B1}" type="presOf" srcId="{91BEDF02-C272-4F45-A52B-074E1165A45B}" destId="{B641FFF8-B4E1-BA42-9133-1BC2DB9E24C4}" srcOrd="0" destOrd="0" presId="urn:microsoft.com/office/officeart/2005/8/layout/cycle2"/>
+    <dgm:cxn modelId="{62171D92-5F47-9C40-B955-A304EC31EF6E}" type="presOf" srcId="{0D4F523A-890A-414F-A13B-42D8E98DAA78}" destId="{1701AEB5-2F7C-A84E-A8A5-5606017ED7E0}" srcOrd="0" destOrd="0" presId="urn:microsoft.com/office/officeart/2005/8/layout/cycle2"/>
+    <dgm:cxn modelId="{001136D8-8783-C842-8BDF-8C55CA69949D}" type="presParOf" srcId="{E5798C5A-15EE-A646-9414-FD57B2BE773D}" destId="{64573A32-6397-A54F-9324-60DC664C2826}" srcOrd="0" destOrd="0" presId="urn:microsoft.com/office/officeart/2005/8/layout/cycle2"/>
+    <dgm:cxn modelId="{4BB71978-CB3D-6C44-AF93-AB9D2E7AB780}" type="presParOf" srcId="{E5798C5A-15EE-A646-9414-FD57B2BE773D}" destId="{1701AEB5-2F7C-A84E-A8A5-5606017ED7E0}" srcOrd="1" destOrd="0" presId="urn:microsoft.com/office/officeart/2005/8/layout/cycle2"/>
+    <dgm:cxn modelId="{D3AAC18A-0E86-4845-B4C2-19D25EF716EB}" type="presParOf" srcId="{1701AEB5-2F7C-A84E-A8A5-5606017ED7E0}" destId="{98B34B20-9C26-4B47-B085-D91B0EDA2A5A}" srcOrd="0" destOrd="0" presId="urn:microsoft.com/office/officeart/2005/8/layout/cycle2"/>
+    <dgm:cxn modelId="{9F713F18-0221-B340-8058-B92B426A115E}" type="presParOf" srcId="{E5798C5A-15EE-A646-9414-FD57B2BE773D}" destId="{B641FFF8-B4E1-BA42-9133-1BC2DB9E24C4}" srcOrd="2" destOrd="0" presId="urn:microsoft.com/office/officeart/2005/8/layout/cycle2"/>
+    <dgm:cxn modelId="{76F52577-20B9-FF4D-86CA-E881F039EE92}" type="presParOf" srcId="{E5798C5A-15EE-A646-9414-FD57B2BE773D}" destId="{0B5400B6-231B-3C44-8B5F-56116E86E3A8}" srcOrd="3" destOrd="0" presId="urn:microsoft.com/office/officeart/2005/8/layout/cycle2"/>
+    <dgm:cxn modelId="{046050BD-03FC-3C4B-B3DD-8426CBBCDA3A}" type="presParOf" srcId="{0B5400B6-231B-3C44-8B5F-56116E86E3A8}" destId="{AA79AE19-734C-6244-932F-D3BE7679BAF1}" srcOrd="0" destOrd="0" presId="urn:microsoft.com/office/officeart/2005/8/layout/cycle2"/>
   </dgm:cxnLst>
   <dgm:bg/>
   <dgm:whole/>
@@ -7713,35 +7703,35 @@
     </dgm:pt>
   </dgm:ptLst>
   <dgm:cxnLst>
-    <dgm:cxn modelId="{F131456B-AFB5-B545-A434-BE67B99E2B9C}" type="presOf" srcId="{5766E0BB-00E8-AE44-A215-0D033895D6E8}" destId="{82478E0F-EB3C-0F44-A3C3-11E9D70CDDC8}" srcOrd="0" destOrd="0" presId="urn:microsoft.com/office/officeart/2005/8/layout/cycle2"/>
-    <dgm:cxn modelId="{8340EDEE-9E5C-F446-979E-4A8D1AB5790D}" type="presOf" srcId="{88D2657C-0952-4C4D-853C-B79B3CB20B69}" destId="{07B374B5-413D-9D4A-98BD-347647B0FAA3}" srcOrd="0" destOrd="0" presId="urn:microsoft.com/office/officeart/2005/8/layout/cycle2"/>
+    <dgm:cxn modelId="{4B910F5F-8F58-044A-AF85-8F51EF902D40}" type="presOf" srcId="{5766E0BB-00E8-AE44-A215-0D033895D6E8}" destId="{36E2D95C-A18B-0841-B831-EB0980BE48E8}" srcOrd="1" destOrd="0" presId="urn:microsoft.com/office/officeart/2005/8/layout/cycle2"/>
+    <dgm:cxn modelId="{70DBA78F-E869-9A45-8B81-6BE16A450575}" type="presOf" srcId="{AC897A5D-4CB3-4345-B16F-196555C29E0F}" destId="{725447F6-8F7E-0B46-B4E3-CFF4DB0E351E}" srcOrd="1" destOrd="0" presId="urn:microsoft.com/office/officeart/2005/8/layout/cycle2"/>
     <dgm:cxn modelId="{102C9FE9-EE29-D24C-A223-073F97A6FE1A}" srcId="{62DC32C1-B7AA-DF4A-BE8B-A41020ED0879}" destId="{3FA7D167-2294-8340-AE58-D6391C9046B3}" srcOrd="3" destOrd="0" parTransId="{3A5BE534-5927-254C-B023-536362BC3D4E}" sibTransId="{5766E0BB-00E8-AE44-A215-0D033895D6E8}"/>
     <dgm:cxn modelId="{024AD496-AEA6-6B4E-A05A-D43613386BC6}" srcId="{62DC32C1-B7AA-DF4A-BE8B-A41020ED0879}" destId="{5FACF10B-1EB3-D944-85D5-11C79E21B8EC}" srcOrd="0" destOrd="0" parTransId="{26AA32C5-5B25-0E43-BF9E-48CCA1F2F05C}" sibTransId="{AD9504AD-2AE0-9242-9C71-3B02457D3B43}"/>
-    <dgm:cxn modelId="{156D7B47-2A10-F94D-8CD1-D79B6187BF46}" type="presOf" srcId="{AD9504AD-2AE0-9242-9C71-3B02457D3B43}" destId="{262DF119-A98A-744D-B28D-A412B88C7B0E}" srcOrd="1" destOrd="0" presId="urn:microsoft.com/office/officeart/2005/8/layout/cycle2"/>
+    <dgm:cxn modelId="{CEBD1B35-D89E-2C4C-BC42-A70DAABF092D}" type="presOf" srcId="{AC897A5D-4CB3-4345-B16F-196555C29E0F}" destId="{5DCAFE27-4FFC-2845-8AB3-008D5C05D9EE}" srcOrd="0" destOrd="0" presId="urn:microsoft.com/office/officeart/2005/8/layout/cycle2"/>
+    <dgm:cxn modelId="{484C49AA-1CEF-9142-8781-20ED8B720F94}" type="presOf" srcId="{AD9504AD-2AE0-9242-9C71-3B02457D3B43}" destId="{262DF119-A98A-744D-B28D-A412B88C7B0E}" srcOrd="1" destOrd="0" presId="urn:microsoft.com/office/officeart/2005/8/layout/cycle2"/>
     <dgm:cxn modelId="{5C9C93A0-0CEF-0B4D-9AEE-98ECBAE6419C}" srcId="{62DC32C1-B7AA-DF4A-BE8B-A41020ED0879}" destId="{B410FBE7-71B9-4440-8191-BADD4EA71D62}" srcOrd="1" destOrd="0" parTransId="{D616BA22-365A-6745-B3A6-ADD965EF6915}" sibTransId="{AC897A5D-4CB3-4345-B16F-196555C29E0F}"/>
-    <dgm:cxn modelId="{8C97BCD8-0B19-264F-87A3-2CD433754622}" type="presOf" srcId="{AD9504AD-2AE0-9242-9C71-3B02457D3B43}" destId="{5A6B3CFF-BF2E-7B41-8F87-B866587BD035}" srcOrd="0" destOrd="0" presId="urn:microsoft.com/office/officeart/2005/8/layout/cycle2"/>
-    <dgm:cxn modelId="{98C65E98-D9D1-084E-BF51-227E3A04DE65}" type="presOf" srcId="{88D2657C-0952-4C4D-853C-B79B3CB20B69}" destId="{463FD070-9BD9-6943-9445-3DC43D74BCB3}" srcOrd="1" destOrd="0" presId="urn:microsoft.com/office/officeart/2005/8/layout/cycle2"/>
-    <dgm:cxn modelId="{CF242B6B-A316-D542-BFAB-A7C2BA2BF799}" type="presOf" srcId="{AC897A5D-4CB3-4345-B16F-196555C29E0F}" destId="{5DCAFE27-4FFC-2845-8AB3-008D5C05D9EE}" srcOrd="0" destOrd="0" presId="urn:microsoft.com/office/officeart/2005/8/layout/cycle2"/>
-    <dgm:cxn modelId="{201981D5-D1DA-7240-828D-9DCD73CF78C0}" type="presOf" srcId="{AC897A5D-4CB3-4345-B16F-196555C29E0F}" destId="{725447F6-8F7E-0B46-B4E3-CFF4DB0E351E}" srcOrd="1" destOrd="0" presId="urn:microsoft.com/office/officeart/2005/8/layout/cycle2"/>
-    <dgm:cxn modelId="{29D404EB-B01B-6647-AD8F-561182603673}" type="presOf" srcId="{5FACF10B-1EB3-D944-85D5-11C79E21B8EC}" destId="{BC2060CF-7554-A14E-8869-6BF124D4B3CA}" srcOrd="0" destOrd="0" presId="urn:microsoft.com/office/officeart/2005/8/layout/cycle2"/>
-    <dgm:cxn modelId="{85F6D635-A048-CE40-902D-51D913E356C1}" type="presOf" srcId="{92CB22AF-FC0F-3F46-9BF9-936D09D08BE4}" destId="{81C019A8-EAA4-2D42-AC4E-1917AB1B9771}" srcOrd="0" destOrd="0" presId="urn:microsoft.com/office/officeart/2005/8/layout/cycle2"/>
-    <dgm:cxn modelId="{C52E00A5-6C84-1249-A53E-C4EA39E06141}" type="presOf" srcId="{3FA7D167-2294-8340-AE58-D6391C9046B3}" destId="{E56B2183-0E80-244E-9153-47114425F545}" srcOrd="0" destOrd="0" presId="urn:microsoft.com/office/officeart/2005/8/layout/cycle2"/>
+    <dgm:cxn modelId="{809DA55E-B3D3-2F4E-8B7F-F3285736A1AF}" type="presOf" srcId="{62DC32C1-B7AA-DF4A-BE8B-A41020ED0879}" destId="{554E6ADB-7896-2449-BB53-EE25CE3693F4}" srcOrd="0" destOrd="0" presId="urn:microsoft.com/office/officeart/2005/8/layout/cycle2"/>
+    <dgm:cxn modelId="{5A6F6B79-1972-3445-91CA-938AEE887D77}" type="presOf" srcId="{B410FBE7-71B9-4440-8191-BADD4EA71D62}" destId="{BED012A9-DA47-9142-B0F6-FB33887784AC}" srcOrd="0" destOrd="0" presId="urn:microsoft.com/office/officeart/2005/8/layout/cycle2"/>
+    <dgm:cxn modelId="{77695826-6466-BB41-9E00-566C4D361E7E}" type="presOf" srcId="{AD9504AD-2AE0-9242-9C71-3B02457D3B43}" destId="{5A6B3CFF-BF2E-7B41-8F87-B866587BD035}" srcOrd="0" destOrd="0" presId="urn:microsoft.com/office/officeart/2005/8/layout/cycle2"/>
+    <dgm:cxn modelId="{7433C499-3E9B-3F42-BF14-78FD7EF4DB19}" type="presOf" srcId="{92CB22AF-FC0F-3F46-9BF9-936D09D08BE4}" destId="{81C019A8-EAA4-2D42-AC4E-1917AB1B9771}" srcOrd="0" destOrd="0" presId="urn:microsoft.com/office/officeart/2005/8/layout/cycle2"/>
+    <dgm:cxn modelId="{01A3C29F-0FFC-6848-9D1C-338973F52B8E}" type="presOf" srcId="{88D2657C-0952-4C4D-853C-B79B3CB20B69}" destId="{07B374B5-413D-9D4A-98BD-347647B0FAA3}" srcOrd="0" destOrd="0" presId="urn:microsoft.com/office/officeart/2005/8/layout/cycle2"/>
     <dgm:cxn modelId="{3C193E3B-D447-A14D-A7AF-2D3DC8A16E14}" srcId="{62DC32C1-B7AA-DF4A-BE8B-A41020ED0879}" destId="{92CB22AF-FC0F-3F46-9BF9-936D09D08BE4}" srcOrd="2" destOrd="0" parTransId="{D24C91C7-E78A-A64B-8398-710EE46E95DA}" sibTransId="{88D2657C-0952-4C4D-853C-B79B3CB20B69}"/>
-    <dgm:cxn modelId="{24DEA715-E9EA-AE40-9ADA-6A4511A68620}" type="presOf" srcId="{5766E0BB-00E8-AE44-A215-0D033895D6E8}" destId="{36E2D95C-A18B-0841-B831-EB0980BE48E8}" srcOrd="1" destOrd="0" presId="urn:microsoft.com/office/officeart/2005/8/layout/cycle2"/>
-    <dgm:cxn modelId="{5A50326D-DD72-9D41-B9E9-169F63A987C2}" type="presOf" srcId="{62DC32C1-B7AA-DF4A-BE8B-A41020ED0879}" destId="{554E6ADB-7896-2449-BB53-EE25CE3693F4}" srcOrd="0" destOrd="0" presId="urn:microsoft.com/office/officeart/2005/8/layout/cycle2"/>
-    <dgm:cxn modelId="{6DF998B2-BC9A-0C42-B5AC-141BDC180E78}" type="presOf" srcId="{B410FBE7-71B9-4440-8191-BADD4EA71D62}" destId="{BED012A9-DA47-9142-B0F6-FB33887784AC}" srcOrd="0" destOrd="0" presId="urn:microsoft.com/office/officeart/2005/8/layout/cycle2"/>
-    <dgm:cxn modelId="{29DC40A7-A86B-904B-9B49-632CE5FC09FF}" type="presParOf" srcId="{554E6ADB-7896-2449-BB53-EE25CE3693F4}" destId="{BC2060CF-7554-A14E-8869-6BF124D4B3CA}" srcOrd="0" destOrd="0" presId="urn:microsoft.com/office/officeart/2005/8/layout/cycle2"/>
-    <dgm:cxn modelId="{3A25BA13-0491-3343-A005-93C1364F0601}" type="presParOf" srcId="{554E6ADB-7896-2449-BB53-EE25CE3693F4}" destId="{5A6B3CFF-BF2E-7B41-8F87-B866587BD035}" srcOrd="1" destOrd="0" presId="urn:microsoft.com/office/officeart/2005/8/layout/cycle2"/>
-    <dgm:cxn modelId="{089BE75B-E1C2-7D4E-B7B8-2BAE051702F6}" type="presParOf" srcId="{5A6B3CFF-BF2E-7B41-8F87-B866587BD035}" destId="{262DF119-A98A-744D-B28D-A412B88C7B0E}" srcOrd="0" destOrd="0" presId="urn:microsoft.com/office/officeart/2005/8/layout/cycle2"/>
-    <dgm:cxn modelId="{2FB75FF2-4B1A-9546-ADAA-A063D754E3E6}" type="presParOf" srcId="{554E6ADB-7896-2449-BB53-EE25CE3693F4}" destId="{BED012A9-DA47-9142-B0F6-FB33887784AC}" srcOrd="2" destOrd="0" presId="urn:microsoft.com/office/officeart/2005/8/layout/cycle2"/>
-    <dgm:cxn modelId="{BCF731F3-DC30-C646-8337-B33D0B47D715}" type="presParOf" srcId="{554E6ADB-7896-2449-BB53-EE25CE3693F4}" destId="{5DCAFE27-4FFC-2845-8AB3-008D5C05D9EE}" srcOrd="3" destOrd="0" presId="urn:microsoft.com/office/officeart/2005/8/layout/cycle2"/>
-    <dgm:cxn modelId="{C41F6433-17B7-B046-BD16-0129A14D11C5}" type="presParOf" srcId="{5DCAFE27-4FFC-2845-8AB3-008D5C05D9EE}" destId="{725447F6-8F7E-0B46-B4E3-CFF4DB0E351E}" srcOrd="0" destOrd="0" presId="urn:microsoft.com/office/officeart/2005/8/layout/cycle2"/>
-    <dgm:cxn modelId="{E82AACB0-F704-3E49-8FF7-51B35987DDCB}" type="presParOf" srcId="{554E6ADB-7896-2449-BB53-EE25CE3693F4}" destId="{81C019A8-EAA4-2D42-AC4E-1917AB1B9771}" srcOrd="4" destOrd="0" presId="urn:microsoft.com/office/officeart/2005/8/layout/cycle2"/>
-    <dgm:cxn modelId="{DC670A55-3FFE-2C4B-BB2E-640CE192CCCD}" type="presParOf" srcId="{554E6ADB-7896-2449-BB53-EE25CE3693F4}" destId="{07B374B5-413D-9D4A-98BD-347647B0FAA3}" srcOrd="5" destOrd="0" presId="urn:microsoft.com/office/officeart/2005/8/layout/cycle2"/>
-    <dgm:cxn modelId="{5D90F1E1-89CD-FA4D-889D-A1CD0A21CD35}" type="presParOf" srcId="{07B374B5-413D-9D4A-98BD-347647B0FAA3}" destId="{463FD070-9BD9-6943-9445-3DC43D74BCB3}" srcOrd="0" destOrd="0" presId="urn:microsoft.com/office/officeart/2005/8/layout/cycle2"/>
-    <dgm:cxn modelId="{9FE70321-B938-BC4C-874B-D5F4AE9C873B}" type="presParOf" srcId="{554E6ADB-7896-2449-BB53-EE25CE3693F4}" destId="{E56B2183-0E80-244E-9153-47114425F545}" srcOrd="6" destOrd="0" presId="urn:microsoft.com/office/officeart/2005/8/layout/cycle2"/>
-    <dgm:cxn modelId="{84569EA2-1E1F-6949-ACF3-21C702AF1F23}" type="presParOf" srcId="{554E6ADB-7896-2449-BB53-EE25CE3693F4}" destId="{82478E0F-EB3C-0F44-A3C3-11E9D70CDDC8}" srcOrd="7" destOrd="0" presId="urn:microsoft.com/office/officeart/2005/8/layout/cycle2"/>
-    <dgm:cxn modelId="{4381DDBF-5EDB-4F43-98E2-6D11E682230A}" type="presParOf" srcId="{82478E0F-EB3C-0F44-A3C3-11E9D70CDDC8}" destId="{36E2D95C-A18B-0841-B831-EB0980BE48E8}" srcOrd="0" destOrd="0" presId="urn:microsoft.com/office/officeart/2005/8/layout/cycle2"/>
+    <dgm:cxn modelId="{898E07E4-6F04-6B43-9CB1-680DCBBCBE1C}" type="presOf" srcId="{5766E0BB-00E8-AE44-A215-0D033895D6E8}" destId="{82478E0F-EB3C-0F44-A3C3-11E9D70CDDC8}" srcOrd="0" destOrd="0" presId="urn:microsoft.com/office/officeart/2005/8/layout/cycle2"/>
+    <dgm:cxn modelId="{218B74BB-488C-2540-BF2A-1659C6BDF0FD}" type="presOf" srcId="{5FACF10B-1EB3-D944-85D5-11C79E21B8EC}" destId="{BC2060CF-7554-A14E-8869-6BF124D4B3CA}" srcOrd="0" destOrd="0" presId="urn:microsoft.com/office/officeart/2005/8/layout/cycle2"/>
+    <dgm:cxn modelId="{6C24A73F-323F-1944-9C2B-2577E0644C5E}" type="presOf" srcId="{88D2657C-0952-4C4D-853C-B79B3CB20B69}" destId="{463FD070-9BD9-6943-9445-3DC43D74BCB3}" srcOrd="1" destOrd="0" presId="urn:microsoft.com/office/officeart/2005/8/layout/cycle2"/>
+    <dgm:cxn modelId="{DE1A76E5-7C9D-F142-AD71-74E6B04F8767}" type="presOf" srcId="{3FA7D167-2294-8340-AE58-D6391C9046B3}" destId="{E56B2183-0E80-244E-9153-47114425F545}" srcOrd="0" destOrd="0" presId="urn:microsoft.com/office/officeart/2005/8/layout/cycle2"/>
+    <dgm:cxn modelId="{A46AA5D9-3F20-F340-A55F-180E1ED62016}" type="presParOf" srcId="{554E6ADB-7896-2449-BB53-EE25CE3693F4}" destId="{BC2060CF-7554-A14E-8869-6BF124D4B3CA}" srcOrd="0" destOrd="0" presId="urn:microsoft.com/office/officeart/2005/8/layout/cycle2"/>
+    <dgm:cxn modelId="{A0969563-F763-B144-AE92-9EA8E282A70F}" type="presParOf" srcId="{554E6ADB-7896-2449-BB53-EE25CE3693F4}" destId="{5A6B3CFF-BF2E-7B41-8F87-B866587BD035}" srcOrd="1" destOrd="0" presId="urn:microsoft.com/office/officeart/2005/8/layout/cycle2"/>
+    <dgm:cxn modelId="{705DFC81-F8A8-D24B-8C0B-A1D6D126FFB1}" type="presParOf" srcId="{5A6B3CFF-BF2E-7B41-8F87-B866587BD035}" destId="{262DF119-A98A-744D-B28D-A412B88C7B0E}" srcOrd="0" destOrd="0" presId="urn:microsoft.com/office/officeart/2005/8/layout/cycle2"/>
+    <dgm:cxn modelId="{79A44D08-B2AD-9642-99A7-2FF2752356D7}" type="presParOf" srcId="{554E6ADB-7896-2449-BB53-EE25CE3693F4}" destId="{BED012A9-DA47-9142-B0F6-FB33887784AC}" srcOrd="2" destOrd="0" presId="urn:microsoft.com/office/officeart/2005/8/layout/cycle2"/>
+    <dgm:cxn modelId="{2EE371A6-3FF2-5048-B849-7AD2BE6A2BB5}" type="presParOf" srcId="{554E6ADB-7896-2449-BB53-EE25CE3693F4}" destId="{5DCAFE27-4FFC-2845-8AB3-008D5C05D9EE}" srcOrd="3" destOrd="0" presId="urn:microsoft.com/office/officeart/2005/8/layout/cycle2"/>
+    <dgm:cxn modelId="{0B7BED20-20D3-CB49-BE62-DDCCA8B13326}" type="presParOf" srcId="{5DCAFE27-4FFC-2845-8AB3-008D5C05D9EE}" destId="{725447F6-8F7E-0B46-B4E3-CFF4DB0E351E}" srcOrd="0" destOrd="0" presId="urn:microsoft.com/office/officeart/2005/8/layout/cycle2"/>
+    <dgm:cxn modelId="{30146A6C-E4B0-3E48-92CE-FCBDBB831484}" type="presParOf" srcId="{554E6ADB-7896-2449-BB53-EE25CE3693F4}" destId="{81C019A8-EAA4-2D42-AC4E-1917AB1B9771}" srcOrd="4" destOrd="0" presId="urn:microsoft.com/office/officeart/2005/8/layout/cycle2"/>
+    <dgm:cxn modelId="{6415A1E9-E857-3945-AE6E-C6F62FD42B19}" type="presParOf" srcId="{554E6ADB-7896-2449-BB53-EE25CE3693F4}" destId="{07B374B5-413D-9D4A-98BD-347647B0FAA3}" srcOrd="5" destOrd="0" presId="urn:microsoft.com/office/officeart/2005/8/layout/cycle2"/>
+    <dgm:cxn modelId="{801E5603-2F59-4246-8F08-DB74D0CF885A}" type="presParOf" srcId="{07B374B5-413D-9D4A-98BD-347647B0FAA3}" destId="{463FD070-9BD9-6943-9445-3DC43D74BCB3}" srcOrd="0" destOrd="0" presId="urn:microsoft.com/office/officeart/2005/8/layout/cycle2"/>
+    <dgm:cxn modelId="{6F14640C-75FE-4344-802C-181B19C7A3ED}" type="presParOf" srcId="{554E6ADB-7896-2449-BB53-EE25CE3693F4}" destId="{E56B2183-0E80-244E-9153-47114425F545}" srcOrd="6" destOrd="0" presId="urn:microsoft.com/office/officeart/2005/8/layout/cycle2"/>
+    <dgm:cxn modelId="{1FCC8650-097F-A54D-8AC4-CE5AC3876AA5}" type="presParOf" srcId="{554E6ADB-7896-2449-BB53-EE25CE3693F4}" destId="{82478E0F-EB3C-0F44-A3C3-11E9D70CDDC8}" srcOrd="7" destOrd="0" presId="urn:microsoft.com/office/officeart/2005/8/layout/cycle2"/>
+    <dgm:cxn modelId="{88A873CF-13CB-F546-95B4-A1DAA58A33B8}" type="presParOf" srcId="{82478E0F-EB3C-0F44-A3C3-11E9D70CDDC8}" destId="{36E2D95C-A18B-0841-B831-EB0980BE48E8}" srcOrd="0" destOrd="0" presId="urn:microsoft.com/office/officeart/2005/8/layout/cycle2"/>
   </dgm:cxnLst>
   <dgm:bg/>
   <dgm:whole/>
@@ -7964,22 +7954,22 @@
     </dgm:pt>
   </dgm:ptLst>
   <dgm:cxnLst>
+    <dgm:cxn modelId="{9C6F66B9-371C-C647-A371-8D4C2F7A2B7B}" srcId="{AC1B887A-0730-9E4C-A83E-10A3C5F608C7}" destId="{2E3663C1-8CA3-4746-91B4-EB85A8708437}" srcOrd="1" destOrd="0" parTransId="{9936CFAB-78D7-F84C-9E47-F0C9C2D3F0E6}" sibTransId="{4FA73205-A38B-CB42-B8A7-D0123A385F1D}"/>
+    <dgm:cxn modelId="{D1D21FD3-AF81-4E4D-9A0E-506DBA649E01}" type="presOf" srcId="{2E3663C1-8CA3-4746-91B4-EB85A8708437}" destId="{7EFD3C89-95C5-E04B-8DEF-C0D75C646779}" srcOrd="1" destOrd="0" presId="urn:microsoft.com/office/officeart/2005/8/layout/venn1"/>
+    <dgm:cxn modelId="{B05072F8-9990-8E4F-8A88-43455B4112A4}" type="presOf" srcId="{5BFF411D-B112-9A4B-9610-A4DBB0FD8CC7}" destId="{8D8A1183-C374-2742-A4EC-7BCFE0CB6B5B}" srcOrd="1" destOrd="0" presId="urn:microsoft.com/office/officeart/2005/8/layout/venn1"/>
+    <dgm:cxn modelId="{6940A74A-3870-FC42-AF61-8B9F1E867ABD}" type="presOf" srcId="{AC1B887A-0730-9E4C-A83E-10A3C5F608C7}" destId="{6891DCA2-78C3-1649-AA34-E752F6F6BF18}" srcOrd="0" destOrd="0" presId="urn:microsoft.com/office/officeart/2005/8/layout/venn1"/>
+    <dgm:cxn modelId="{C366BD49-49AD-B944-96CB-A8CE5AE6FAAC}" type="presOf" srcId="{DBB703D8-B205-E04A-BD1F-D46DCA81B435}" destId="{FB9C5282-25FC-624C-B86E-830599973B0A}" srcOrd="0" destOrd="0" presId="urn:microsoft.com/office/officeart/2005/8/layout/venn1"/>
+    <dgm:cxn modelId="{FFC349AE-A912-D44B-8379-DC83B2444F7F}" type="presOf" srcId="{5BFF411D-B112-9A4B-9610-A4DBB0FD8CC7}" destId="{E4E7CF11-534A-5443-BD17-FC633C8681AE}" srcOrd="0" destOrd="0" presId="urn:microsoft.com/office/officeart/2005/8/layout/venn1"/>
     <dgm:cxn modelId="{A0FB5235-2D8E-D84F-A004-677DDECEB626}" srcId="{AC1B887A-0730-9E4C-A83E-10A3C5F608C7}" destId="{5BFF411D-B112-9A4B-9610-A4DBB0FD8CC7}" srcOrd="0" destOrd="0" parTransId="{EF0BE0C2-9E1C-E140-8FA0-D2C2BC7F95BB}" sibTransId="{5B66E4B8-0679-6B43-B9F2-FB7B27C34E5B}"/>
-    <dgm:cxn modelId="{90402149-863B-9E45-AF9D-A58997944BA9}" type="presOf" srcId="{DBB703D8-B205-E04A-BD1F-D46DCA81B435}" destId="{4039E46B-AE7E-7A4A-AEAB-F9BF2A5476BA}" srcOrd="1" destOrd="0" presId="urn:microsoft.com/office/officeart/2005/8/layout/venn1"/>
-    <dgm:cxn modelId="{B522373D-9C65-5746-A9A2-323F259E5E9A}" type="presOf" srcId="{AC1B887A-0730-9E4C-A83E-10A3C5F608C7}" destId="{6891DCA2-78C3-1649-AA34-E752F6F6BF18}" srcOrd="0" destOrd="0" presId="urn:microsoft.com/office/officeart/2005/8/layout/venn1"/>
-    <dgm:cxn modelId="{067B7871-C977-124E-A5FE-7ED0226C7EAC}" type="presOf" srcId="{5BFF411D-B112-9A4B-9610-A4DBB0FD8CC7}" destId="{8D8A1183-C374-2742-A4EC-7BCFE0CB6B5B}" srcOrd="1" destOrd="0" presId="urn:microsoft.com/office/officeart/2005/8/layout/venn1"/>
+    <dgm:cxn modelId="{5B45F6A7-4770-2C45-B227-8DCC778FC8DF}" type="presOf" srcId="{DBB703D8-B205-E04A-BD1F-D46DCA81B435}" destId="{4039E46B-AE7E-7A4A-AEAB-F9BF2A5476BA}" srcOrd="1" destOrd="0" presId="urn:microsoft.com/office/officeart/2005/8/layout/venn1"/>
     <dgm:cxn modelId="{C41B8597-1FA9-0044-964E-9F51C3F1A287}" srcId="{AC1B887A-0730-9E4C-A83E-10A3C5F608C7}" destId="{DBB703D8-B205-E04A-BD1F-D46DCA81B435}" srcOrd="2" destOrd="0" parTransId="{7BBCCD27-45C8-1049-9B77-04C029A27E6A}" sibTransId="{0AC23FB9-E3FF-A24B-BB7C-F80BB83E0BF9}"/>
-    <dgm:cxn modelId="{168937E9-CF00-A94E-ADC8-A19504DC41AA}" type="presOf" srcId="{DBB703D8-B205-E04A-BD1F-D46DCA81B435}" destId="{FB9C5282-25FC-624C-B86E-830599973B0A}" srcOrd="0" destOrd="0" presId="urn:microsoft.com/office/officeart/2005/8/layout/venn1"/>
-    <dgm:cxn modelId="{1F81ECB8-550A-0A42-A916-DBF52E9E0904}" type="presOf" srcId="{2E3663C1-8CA3-4746-91B4-EB85A8708437}" destId="{7FA76C81-8291-A549-A857-DE923EFEE1BB}" srcOrd="0" destOrd="0" presId="urn:microsoft.com/office/officeart/2005/8/layout/venn1"/>
-    <dgm:cxn modelId="{CB5175E4-7587-9946-BE9E-7C4D68C6F1B8}" type="presOf" srcId="{2E3663C1-8CA3-4746-91B4-EB85A8708437}" destId="{7EFD3C89-95C5-E04B-8DEF-C0D75C646779}" srcOrd="1" destOrd="0" presId="urn:microsoft.com/office/officeart/2005/8/layout/venn1"/>
-    <dgm:cxn modelId="{9C6F66B9-371C-C647-A371-8D4C2F7A2B7B}" srcId="{AC1B887A-0730-9E4C-A83E-10A3C5F608C7}" destId="{2E3663C1-8CA3-4746-91B4-EB85A8708437}" srcOrd="1" destOrd="0" parTransId="{9936CFAB-78D7-F84C-9E47-F0C9C2D3F0E6}" sibTransId="{4FA73205-A38B-CB42-B8A7-D0123A385F1D}"/>
-    <dgm:cxn modelId="{52825FC4-C827-BA4F-99B9-85B2CEC77360}" type="presOf" srcId="{5BFF411D-B112-9A4B-9610-A4DBB0FD8CC7}" destId="{E4E7CF11-534A-5443-BD17-FC633C8681AE}" srcOrd="0" destOrd="0" presId="urn:microsoft.com/office/officeart/2005/8/layout/venn1"/>
-    <dgm:cxn modelId="{6C60506F-C51E-3548-8826-4DB958CC25F4}" type="presParOf" srcId="{6891DCA2-78C3-1649-AA34-E752F6F6BF18}" destId="{E4E7CF11-534A-5443-BD17-FC633C8681AE}" srcOrd="0" destOrd="0" presId="urn:microsoft.com/office/officeart/2005/8/layout/venn1"/>
-    <dgm:cxn modelId="{3F1196EB-7BCB-BC4D-96E6-A6E4066DB188}" type="presParOf" srcId="{6891DCA2-78C3-1649-AA34-E752F6F6BF18}" destId="{8D8A1183-C374-2742-A4EC-7BCFE0CB6B5B}" srcOrd="1" destOrd="0" presId="urn:microsoft.com/office/officeart/2005/8/layout/venn1"/>
-    <dgm:cxn modelId="{732F5212-5B9A-3D45-978A-222B2C523710}" type="presParOf" srcId="{6891DCA2-78C3-1649-AA34-E752F6F6BF18}" destId="{7FA76C81-8291-A549-A857-DE923EFEE1BB}" srcOrd="2" destOrd="0" presId="urn:microsoft.com/office/officeart/2005/8/layout/venn1"/>
-    <dgm:cxn modelId="{76703AC6-F1BB-4C48-8BED-114B77015F3B}" type="presParOf" srcId="{6891DCA2-78C3-1649-AA34-E752F6F6BF18}" destId="{7EFD3C89-95C5-E04B-8DEF-C0D75C646779}" srcOrd="3" destOrd="0" presId="urn:microsoft.com/office/officeart/2005/8/layout/venn1"/>
-    <dgm:cxn modelId="{63BC9380-38D6-6642-A556-9A8D6A6A8E8A}" type="presParOf" srcId="{6891DCA2-78C3-1649-AA34-E752F6F6BF18}" destId="{FB9C5282-25FC-624C-B86E-830599973B0A}" srcOrd="4" destOrd="0" presId="urn:microsoft.com/office/officeart/2005/8/layout/venn1"/>
-    <dgm:cxn modelId="{FF66DAC7-B50D-934E-97EF-FFA6B1542882}" type="presParOf" srcId="{6891DCA2-78C3-1649-AA34-E752F6F6BF18}" destId="{4039E46B-AE7E-7A4A-AEAB-F9BF2A5476BA}" srcOrd="5" destOrd="0" presId="urn:microsoft.com/office/officeart/2005/8/layout/venn1"/>
+    <dgm:cxn modelId="{2DCCB046-CF13-8D47-8AF7-DCD1C555B4A8}" type="presOf" srcId="{2E3663C1-8CA3-4746-91B4-EB85A8708437}" destId="{7FA76C81-8291-A549-A857-DE923EFEE1BB}" srcOrd="0" destOrd="0" presId="urn:microsoft.com/office/officeart/2005/8/layout/venn1"/>
+    <dgm:cxn modelId="{D1C52CE7-7ED5-0E41-A9BA-BD91D4F80657}" type="presParOf" srcId="{6891DCA2-78C3-1649-AA34-E752F6F6BF18}" destId="{E4E7CF11-534A-5443-BD17-FC633C8681AE}" srcOrd="0" destOrd="0" presId="urn:microsoft.com/office/officeart/2005/8/layout/venn1"/>
+    <dgm:cxn modelId="{08AD0AF9-1F0C-A74C-A4CC-42D62B26886D}" type="presParOf" srcId="{6891DCA2-78C3-1649-AA34-E752F6F6BF18}" destId="{8D8A1183-C374-2742-A4EC-7BCFE0CB6B5B}" srcOrd="1" destOrd="0" presId="urn:microsoft.com/office/officeart/2005/8/layout/venn1"/>
+    <dgm:cxn modelId="{684DBAFA-3E13-9A41-90EE-41EE8DAB671A}" type="presParOf" srcId="{6891DCA2-78C3-1649-AA34-E752F6F6BF18}" destId="{7FA76C81-8291-A549-A857-DE923EFEE1BB}" srcOrd="2" destOrd="0" presId="urn:microsoft.com/office/officeart/2005/8/layout/venn1"/>
+    <dgm:cxn modelId="{8B997AE9-37BD-6842-B949-C5B2DE77BE7F}" type="presParOf" srcId="{6891DCA2-78C3-1649-AA34-E752F6F6BF18}" destId="{7EFD3C89-95C5-E04B-8DEF-C0D75C646779}" srcOrd="3" destOrd="0" presId="urn:microsoft.com/office/officeart/2005/8/layout/venn1"/>
+    <dgm:cxn modelId="{9D8FF48B-EBB4-E844-A4A8-2231312ABB91}" type="presParOf" srcId="{6891DCA2-78C3-1649-AA34-E752F6F6BF18}" destId="{FB9C5282-25FC-624C-B86E-830599973B0A}" srcOrd="4" destOrd="0" presId="urn:microsoft.com/office/officeart/2005/8/layout/venn1"/>
+    <dgm:cxn modelId="{B8C0A49A-AD52-5C41-87C6-AB96E74F805C}" type="presParOf" srcId="{6891DCA2-78C3-1649-AA34-E752F6F6BF18}" destId="{4039E46B-AE7E-7A4A-AEAB-F9BF2A5476BA}" srcOrd="5" destOrd="0" presId="urn:microsoft.com/office/officeart/2005/8/layout/venn1"/>
   </dgm:cxnLst>
   <dgm:bg/>
   <dgm:whole/>
@@ -8348,25 +8338,25 @@
     </dgm:pt>
   </dgm:ptLst>
   <dgm:cxnLst>
+    <dgm:cxn modelId="{29BAC7C5-2A6A-AD48-8065-628DC983DB8F}" type="presOf" srcId="{D769CDFD-A89D-2943-B029-FA47579AC934}" destId="{3074ACF3-2F35-EF4D-9927-EF165264FDC0}" srcOrd="0" destOrd="0" presId="urn:microsoft.com/office/officeart/2009/3/layout/IncreasingArrowsProcess"/>
     <dgm:cxn modelId="{D639DB20-9236-7841-B42E-5E5B2E1FFFAE}" srcId="{E4685439-B46D-024C-9DE1-7E14ADDCCC95}" destId="{607602E9-CEA0-E74B-9145-302D17C6CD42}" srcOrd="0" destOrd="0" parTransId="{AE3DBD98-6E56-B34D-867B-1899BAF8B1F3}" sibTransId="{929112CE-3844-814B-BDD5-18713D5C566E}"/>
     <dgm:cxn modelId="{F0CE831D-6C1B-864C-9D05-FDD6073C7BDC}" srcId="{F41600EA-535C-8440-BE80-6B272F74A831}" destId="{E4685439-B46D-024C-9DE1-7E14ADDCCC95}" srcOrd="2" destOrd="0" parTransId="{F47B7E06-EEE8-C841-BEC1-E53ED6614D61}" sibTransId="{2F73382C-048E-334A-A172-09B8566FBBFB}"/>
-    <dgm:cxn modelId="{EA14D449-C133-FC46-866F-BBB0AB4CBA1C}" type="presOf" srcId="{D769CDFD-A89D-2943-B029-FA47579AC934}" destId="{3074ACF3-2F35-EF4D-9927-EF165264FDC0}" srcOrd="0" destOrd="0" presId="urn:microsoft.com/office/officeart/2009/3/layout/IncreasingArrowsProcess"/>
     <dgm:cxn modelId="{A6D96DDA-7CFE-124A-B68B-C92ED7882414}" srcId="{F41600EA-535C-8440-BE80-6B272F74A831}" destId="{9410E681-7BA7-6C42-B0A3-A7540CEE36A2}" srcOrd="0" destOrd="0" parTransId="{C694AE81-C0E4-D94B-9533-E628AA5930A7}" sibTransId="{569AA170-B2FD-1A46-AA5B-2EA57D3164C5}"/>
-    <dgm:cxn modelId="{05D59E23-8307-4C44-B67C-485DD32DA54A}" type="presOf" srcId="{607602E9-CEA0-E74B-9145-302D17C6CD42}" destId="{FA9C465A-D086-5244-BA56-DF8A84FFCCD8}" srcOrd="0" destOrd="0" presId="urn:microsoft.com/office/officeart/2009/3/layout/IncreasingArrowsProcess"/>
-    <dgm:cxn modelId="{4AD1B78A-7F14-2C42-9CFB-96C6995187B2}" type="presOf" srcId="{9410E681-7BA7-6C42-B0A3-A7540CEE36A2}" destId="{392FD94E-A17C-9B45-8C97-73A821D6DAA2}" srcOrd="0" destOrd="0" presId="urn:microsoft.com/office/officeart/2009/3/layout/IncreasingArrowsProcess"/>
+    <dgm:cxn modelId="{7539D7F8-DEE4-764A-AC5B-CBD66BDADB8B}" type="presOf" srcId="{C100F61D-5E9E-F240-AD53-E15195E29D67}" destId="{E9FB553D-351E-5842-8673-122CC1806259}" srcOrd="0" destOrd="0" presId="urn:microsoft.com/office/officeart/2009/3/layout/IncreasingArrowsProcess"/>
+    <dgm:cxn modelId="{70AE4B17-6498-2C42-BE1B-F2F0E00A3D65}" type="presOf" srcId="{FE2B2293-84DE-1B4F-81A4-3475502CBA26}" destId="{FE8887A6-31B7-0543-B1E3-B987517D0D72}" srcOrd="0" destOrd="0" presId="urn:microsoft.com/office/officeart/2009/3/layout/IncreasingArrowsProcess"/>
     <dgm:cxn modelId="{13AB07E8-DC21-8746-983D-0C5A2D127592}" srcId="{C100F61D-5E9E-F240-AD53-E15195E29D67}" destId="{FE2B2293-84DE-1B4F-81A4-3475502CBA26}" srcOrd="0" destOrd="0" parTransId="{BE5779C4-3890-3242-A0A6-470846EDBF72}" sibTransId="{DE7D1DE9-E3BA-A348-AF4A-1CA91E2CEFB5}"/>
-    <dgm:cxn modelId="{0E271BCD-C58B-9F46-878E-AAD6C4D468CC}" type="presOf" srcId="{E4685439-B46D-024C-9DE1-7E14ADDCCC95}" destId="{608CBD0E-0D49-6741-A66C-9D9517FCAA20}" srcOrd="0" destOrd="0" presId="urn:microsoft.com/office/officeart/2009/3/layout/IncreasingArrowsProcess"/>
+    <dgm:cxn modelId="{294757F2-5422-7F4F-8AE2-252C16FD738C}" type="presOf" srcId="{E4685439-B46D-024C-9DE1-7E14ADDCCC95}" destId="{608CBD0E-0D49-6741-A66C-9D9517FCAA20}" srcOrd="0" destOrd="0" presId="urn:microsoft.com/office/officeart/2009/3/layout/IncreasingArrowsProcess"/>
     <dgm:cxn modelId="{50202766-79E0-4D47-9DEC-EB8478EAE9AB}" srcId="{9410E681-7BA7-6C42-B0A3-A7540CEE36A2}" destId="{D769CDFD-A89D-2943-B029-FA47579AC934}" srcOrd="0" destOrd="0" parTransId="{2CA70A4C-8548-3947-BA0A-5622C20BB406}" sibTransId="{C0BB32FF-A58B-2746-A652-A82FE5EB87F8}"/>
     <dgm:cxn modelId="{5E6B726C-3144-C246-B9E2-304ABCBE2FD7}" srcId="{F41600EA-535C-8440-BE80-6B272F74A831}" destId="{C100F61D-5E9E-F240-AD53-E15195E29D67}" srcOrd="1" destOrd="0" parTransId="{011A6011-DBDD-2E49-A99D-339E769EBCFF}" sibTransId="{C9A82688-D99C-5A42-B639-6331BDCE1A08}"/>
-    <dgm:cxn modelId="{B4EFB05D-94BC-D94C-8E9E-B9C09C595C86}" type="presOf" srcId="{FE2B2293-84DE-1B4F-81A4-3475502CBA26}" destId="{FE8887A6-31B7-0543-B1E3-B987517D0D72}" srcOrd="0" destOrd="0" presId="urn:microsoft.com/office/officeart/2009/3/layout/IncreasingArrowsProcess"/>
-    <dgm:cxn modelId="{407445E3-B8B2-0E46-96BF-FEB605BD55B0}" type="presOf" srcId="{C100F61D-5E9E-F240-AD53-E15195E29D67}" destId="{E9FB553D-351E-5842-8673-122CC1806259}" srcOrd="0" destOrd="0" presId="urn:microsoft.com/office/officeart/2009/3/layout/IncreasingArrowsProcess"/>
-    <dgm:cxn modelId="{FC54C100-432C-4347-9968-8A94A109BCF7}" type="presOf" srcId="{F41600EA-535C-8440-BE80-6B272F74A831}" destId="{B8195610-1031-C34E-9A3A-7622BDF17384}" srcOrd="0" destOrd="0" presId="urn:microsoft.com/office/officeart/2009/3/layout/IncreasingArrowsProcess"/>
-    <dgm:cxn modelId="{613B6E5F-0DB2-4847-9C01-CEA84B8B20D3}" type="presParOf" srcId="{B8195610-1031-C34E-9A3A-7622BDF17384}" destId="{392FD94E-A17C-9B45-8C97-73A821D6DAA2}" srcOrd="0" destOrd="0" presId="urn:microsoft.com/office/officeart/2009/3/layout/IncreasingArrowsProcess"/>
-    <dgm:cxn modelId="{41AF6CF4-71F9-6348-BA84-DECE6EC2A439}" type="presParOf" srcId="{B8195610-1031-C34E-9A3A-7622BDF17384}" destId="{3074ACF3-2F35-EF4D-9927-EF165264FDC0}" srcOrd="1" destOrd="0" presId="urn:microsoft.com/office/officeart/2009/3/layout/IncreasingArrowsProcess"/>
-    <dgm:cxn modelId="{21E74A06-D9C9-B94B-B579-EADAA567EBED}" type="presParOf" srcId="{B8195610-1031-C34E-9A3A-7622BDF17384}" destId="{E9FB553D-351E-5842-8673-122CC1806259}" srcOrd="2" destOrd="0" presId="urn:microsoft.com/office/officeart/2009/3/layout/IncreasingArrowsProcess"/>
-    <dgm:cxn modelId="{FBE9F5D4-4177-924D-BF8A-3A3FB7B7F755}" type="presParOf" srcId="{B8195610-1031-C34E-9A3A-7622BDF17384}" destId="{FE8887A6-31B7-0543-B1E3-B987517D0D72}" srcOrd="3" destOrd="0" presId="urn:microsoft.com/office/officeart/2009/3/layout/IncreasingArrowsProcess"/>
-    <dgm:cxn modelId="{FFB6D3C5-399D-EA49-8F19-1B7A940B3E52}" type="presParOf" srcId="{B8195610-1031-C34E-9A3A-7622BDF17384}" destId="{608CBD0E-0D49-6741-A66C-9D9517FCAA20}" srcOrd="4" destOrd="0" presId="urn:microsoft.com/office/officeart/2009/3/layout/IncreasingArrowsProcess"/>
-    <dgm:cxn modelId="{0858EA31-4B0C-C944-A6E9-051AD4E8D68C}" type="presParOf" srcId="{B8195610-1031-C34E-9A3A-7622BDF17384}" destId="{FA9C465A-D086-5244-BA56-DF8A84FFCCD8}" srcOrd="5" destOrd="0" presId="urn:microsoft.com/office/officeart/2009/3/layout/IncreasingArrowsProcess"/>
+    <dgm:cxn modelId="{CF5D1139-2578-9643-B515-8E52BC957A68}" type="presOf" srcId="{9410E681-7BA7-6C42-B0A3-A7540CEE36A2}" destId="{392FD94E-A17C-9B45-8C97-73A821D6DAA2}" srcOrd="0" destOrd="0" presId="urn:microsoft.com/office/officeart/2009/3/layout/IncreasingArrowsProcess"/>
+    <dgm:cxn modelId="{EA543FC2-69A5-7746-8B5A-07E5987A324C}" type="presOf" srcId="{F41600EA-535C-8440-BE80-6B272F74A831}" destId="{B8195610-1031-C34E-9A3A-7622BDF17384}" srcOrd="0" destOrd="0" presId="urn:microsoft.com/office/officeart/2009/3/layout/IncreasingArrowsProcess"/>
+    <dgm:cxn modelId="{E2415884-BAA3-4B48-93F1-5B94C7BB5CEF}" type="presOf" srcId="{607602E9-CEA0-E74B-9145-302D17C6CD42}" destId="{FA9C465A-D086-5244-BA56-DF8A84FFCCD8}" srcOrd="0" destOrd="0" presId="urn:microsoft.com/office/officeart/2009/3/layout/IncreasingArrowsProcess"/>
+    <dgm:cxn modelId="{449A26D4-2E11-3644-A98B-289F6D934BC8}" type="presParOf" srcId="{B8195610-1031-C34E-9A3A-7622BDF17384}" destId="{392FD94E-A17C-9B45-8C97-73A821D6DAA2}" srcOrd="0" destOrd="0" presId="urn:microsoft.com/office/officeart/2009/3/layout/IncreasingArrowsProcess"/>
+    <dgm:cxn modelId="{4B89C146-9668-3B47-BD88-E480C640D9BF}" type="presParOf" srcId="{B8195610-1031-C34E-9A3A-7622BDF17384}" destId="{3074ACF3-2F35-EF4D-9927-EF165264FDC0}" srcOrd="1" destOrd="0" presId="urn:microsoft.com/office/officeart/2009/3/layout/IncreasingArrowsProcess"/>
+    <dgm:cxn modelId="{16476844-581A-BA48-B709-0C3C97A3C392}" type="presParOf" srcId="{B8195610-1031-C34E-9A3A-7622BDF17384}" destId="{E9FB553D-351E-5842-8673-122CC1806259}" srcOrd="2" destOrd="0" presId="urn:microsoft.com/office/officeart/2009/3/layout/IncreasingArrowsProcess"/>
+    <dgm:cxn modelId="{BD181FF8-E950-2E40-9C88-B91DFA354C92}" type="presParOf" srcId="{B8195610-1031-C34E-9A3A-7622BDF17384}" destId="{FE8887A6-31B7-0543-B1E3-B987517D0D72}" srcOrd="3" destOrd="0" presId="urn:microsoft.com/office/officeart/2009/3/layout/IncreasingArrowsProcess"/>
+    <dgm:cxn modelId="{40D857B5-CB54-B44A-8CDE-4CFEAF586449}" type="presParOf" srcId="{B8195610-1031-C34E-9A3A-7622BDF17384}" destId="{608CBD0E-0D49-6741-A66C-9D9517FCAA20}" srcOrd="4" destOrd="0" presId="urn:microsoft.com/office/officeart/2009/3/layout/IncreasingArrowsProcess"/>
+    <dgm:cxn modelId="{F829B25E-90C0-084C-949E-5031D25BF3CB}" type="presParOf" srcId="{B8195610-1031-C34E-9A3A-7622BDF17384}" destId="{FA9C465A-D086-5244-BA56-DF8A84FFCCD8}" srcOrd="5" destOrd="0" presId="urn:microsoft.com/office/officeart/2009/3/layout/IncreasingArrowsProcess"/>
   </dgm:cxnLst>
   <dgm:bg/>
   <dgm:whole/>
@@ -17402,7 +17392,7 @@
 </file>
 
 <file path=customXml/itemProps1.xml><?xml version="1.0" encoding="utf-8"?>
-<ds:datastoreItem xmlns:ds="http://schemas.openxmlformats.org/officeDocument/2006/customXml" ds:itemID="{CD182EBB-76D9-674F-A57D-4D680AAE2B58}">
+<ds:datastoreItem xmlns:ds="http://schemas.openxmlformats.org/officeDocument/2006/customXml" ds:itemID="{910300DA-0EE5-8D4D-9FB6-760A305CB025}">
   <ds:schemaRefs>
     <ds:schemaRef ds:uri="http://schemas.openxmlformats.org/officeDocument/2006/bibliography"/>
   </ds:schemaRefs>

</xml_diff>

<commit_message>
progress on proposal. where's the VT paper, @n4hy ??
</commit_message>
<xml_diff>
--- a/Papers_Articles_Presentations/Papers/Adaptive Coding and Modulation for Phase 4 Ground.docx
+++ b/Papers_Articles_Presentations/Papers/Adaptive Coding and Modulation for Phase 4 Ground.docx
@@ -2929,8 +2929,6 @@
               </w:rPr>
               <w:t>PLS Code</w:t>
             </w:r>
-            <w:bookmarkStart w:id="0" w:name="_GoBack"/>
-            <w:bookmarkEnd w:id="0"/>
           </w:p>
         </w:tc>
         <w:tc>
@@ -3633,7 +3631,13 @@
           </w:tcPr>
           <w:p>
             <w:r>
-              <w:t>471</w:t>
+              <w:t>4</w:t>
+            </w:r>
+            <w:r>
+              <w:t>.</w:t>
+            </w:r>
+            <w:r>
+              <w:t>71</w:t>
             </w:r>
           </w:p>
         </w:tc>
@@ -4060,6 +4064,120 @@
       </w:tr>
     </w:tbl>
     <w:p/>
+    <w:p/>
+    <w:p>
+      <w:r>
+        <w:t xml:space="preserve">When we look at a chart of these MODCODs, we can </w:t>
+      </w:r>
+      <w:r>
+        <w:t>see the effect</w:t>
+      </w:r>
+      <w:r>
+        <w:t xml:space="preserve"> of modulation and coding. We get about 12dB of range just using QPSK and 8PSK. We haven’t yet looked at the VL-SNR codes that </w:t>
+      </w:r>
+      <w:r>
+        <w:t xml:space="preserve">can </w:t>
+      </w:r>
+      <w:r>
+        <w:t xml:space="preserve">bring the </w:t>
+      </w:r>
+      <w:proofErr w:type="spellStart"/>
+      <w:r>
+        <w:t>Es</w:t>
+      </w:r>
+      <w:proofErr w:type="spellEnd"/>
+      <w:r>
+        <w:t>/N0 down to -10dB</w:t>
+      </w:r>
+      <w:r>
+        <w:t>. They require</w:t>
+      </w:r>
+      <w:r>
+        <w:t xml:space="preserve"> some additional care and work to implement. </w:t>
+      </w:r>
+    </w:p>
+    <w:p>
+      <w:r>
+        <w:rPr>
+          <w:noProof/>
+        </w:rPr>
+        <w:lastRenderedPageBreak/>
+        <w:drawing>
+          <wp:inline distT="0" distB="0" distL="0" distR="0" wp14:anchorId="0C21414C" wp14:editId="037C7574">
+            <wp:extent cx="5943600" cy="4393565"/>
+            <wp:effectExtent l="0" t="0" r="0" b="635"/>
+            <wp:docPr id="6" name="Picture 6"/>
+            <wp:cNvGraphicFramePr>
+              <a:graphicFrameLocks xmlns:a="http://schemas.openxmlformats.org/drawingml/2006/main" noChangeAspect="1"/>
+            </wp:cNvGraphicFramePr>
+            <a:graphic xmlns:a="http://schemas.openxmlformats.org/drawingml/2006/main">
+              <a:graphicData uri="http://schemas.openxmlformats.org/drawingml/2006/picture">
+                <pic:pic xmlns:pic="http://schemas.openxmlformats.org/drawingml/2006/picture">
+                  <pic:nvPicPr>
+                    <pic:cNvPr id="6" name="EsN0_chart.png"/>
+                    <pic:cNvPicPr/>
+                  </pic:nvPicPr>
+                  <pic:blipFill>
+                    <a:blip r:embed="rId25" cstate="print">
+                      <a:extLst>
+                        <a:ext uri="{28A0092B-C50C-407E-A947-70E740481C1C}">
+                          <a14:useLocalDpi xmlns:a14="http://schemas.microsoft.com/office/drawing/2010/main" val="0"/>
+                        </a:ext>
+                      </a:extLst>
+                    </a:blip>
+                    <a:stretch>
+                      <a:fillRect/>
+                    </a:stretch>
+                  </pic:blipFill>
+                  <pic:spPr>
+                    <a:xfrm>
+                      <a:off x="0" y="0"/>
+                      <a:ext cx="5943600" cy="4393565"/>
+                    </a:xfrm>
+                    <a:prstGeom prst="rect">
+                      <a:avLst/>
+                    </a:prstGeom>
+                  </pic:spPr>
+                </pic:pic>
+              </a:graphicData>
+            </a:graphic>
+          </wp:inline>
+        </w:drawing>
+      </w:r>
+    </w:p>
+    <w:p/>
+    <w:p>
+      <w:r>
+        <w:t xml:space="preserve">We </w:t>
+      </w:r>
+      <w:r>
+        <w:t>need to select</w:t>
+      </w:r>
+      <w:r>
+        <w:t xml:space="preserve"> enough different MODCODs to give good performance </w:t>
+      </w:r>
+      <w:r>
+        <w:t xml:space="preserve">but not so many that we have a situation where the algorithm is flailing about. Measurements have error. There are several sources of error and noise. The target </w:t>
+      </w:r>
+      <w:proofErr w:type="spellStart"/>
+      <w:r>
+        <w:t>Es</w:t>
+      </w:r>
+      <w:proofErr w:type="spellEnd"/>
+      <w:r>
+        <w:t xml:space="preserve">/N0 (or </w:t>
+      </w:r>
+      <w:proofErr w:type="spellStart"/>
+      <w:r>
+        <w:t>Eb</w:t>
+      </w:r>
+      <w:proofErr w:type="spellEnd"/>
+      <w:r>
+        <w:t xml:space="preserve">/N0) need to be far enough apart to where link performance instead of noise is the main trigger of ACM. If this means three MODCODs, then it means three MODCODs. </w:t>
+      </w:r>
+      <w:bookmarkStart w:id="0" w:name="_GoBack"/>
+      <w:bookmarkEnd w:id="0"/>
+    </w:p>
     <w:sectPr>
       <w:pgSz w:w="12240" w:h="15840"/>
       <w:pgMar w:top="1440" w:right="1440" w:bottom="1440" w:left="1440" w:header="720" w:footer="720" w:gutter="0"/>
@@ -7994,21 +8112,21 @@
     </dgm:pt>
   </dgm:ptLst>
   <dgm:cxnLst>
-    <dgm:cxn modelId="{5C962EB3-505A-9843-AB67-10C2B7CBADAE}" type="presOf" srcId="{0D4F523A-890A-414F-A13B-42D8E98DAA78}" destId="{1701AEB5-2F7C-A84E-A8A5-5606017ED7E0}" srcOrd="0" destOrd="0" presId="urn:microsoft.com/office/officeart/2005/8/layout/cycle2"/>
-    <dgm:cxn modelId="{E59F4AFE-EB0A-2B4A-98F6-537EF8E4DE0F}" type="presOf" srcId="{B1280D37-785C-BE48-9334-77E974AA5F15}" destId="{AA79AE19-734C-6244-932F-D3BE7679BAF1}" srcOrd="1" destOrd="0" presId="urn:microsoft.com/office/officeart/2005/8/layout/cycle2"/>
-    <dgm:cxn modelId="{BA2A88E8-471A-5646-9E88-49466748F2EB}" type="presOf" srcId="{B1280D37-785C-BE48-9334-77E974AA5F15}" destId="{0B5400B6-231B-3C44-8B5F-56116E86E3A8}" srcOrd="0" destOrd="0" presId="urn:microsoft.com/office/officeart/2005/8/layout/cycle2"/>
-    <dgm:cxn modelId="{40DFDF03-0D15-CE47-B276-10016222D046}" type="presOf" srcId="{C3B42920-74E0-F548-9970-F73251441FF9}" destId="{E5798C5A-15EE-A646-9414-FD57B2BE773D}" srcOrd="0" destOrd="0" presId="urn:microsoft.com/office/officeart/2005/8/layout/cycle2"/>
+    <dgm:cxn modelId="{54CBF257-EE28-984D-8062-63BC528FABCF}" type="presOf" srcId="{0D4F523A-890A-414F-A13B-42D8E98DAA78}" destId="{1701AEB5-2F7C-A84E-A8A5-5606017ED7E0}" srcOrd="0" destOrd="0" presId="urn:microsoft.com/office/officeart/2005/8/layout/cycle2"/>
+    <dgm:cxn modelId="{184B6B42-7148-D74D-8138-1032607D9651}" type="presOf" srcId="{0D4F523A-890A-414F-A13B-42D8E98DAA78}" destId="{98B34B20-9C26-4B47-B085-D91B0EDA2A5A}" srcOrd="1" destOrd="0" presId="urn:microsoft.com/office/officeart/2005/8/layout/cycle2"/>
+    <dgm:cxn modelId="{57C910C7-73A1-B944-B5D2-7BCC2294BD7A}" type="presOf" srcId="{C3B42920-74E0-F548-9970-F73251441FF9}" destId="{E5798C5A-15EE-A646-9414-FD57B2BE773D}" srcOrd="0" destOrd="0" presId="urn:microsoft.com/office/officeart/2005/8/layout/cycle2"/>
+    <dgm:cxn modelId="{9A189B61-65FF-B847-8D22-1BDD5494A15C}" type="presOf" srcId="{B1280D37-785C-BE48-9334-77E974AA5F15}" destId="{0B5400B6-231B-3C44-8B5F-56116E86E3A8}" srcOrd="0" destOrd="0" presId="urn:microsoft.com/office/officeart/2005/8/layout/cycle2"/>
     <dgm:cxn modelId="{9B02D661-17AC-364F-88A3-1A6D7B300B7E}" srcId="{C3B42920-74E0-F548-9970-F73251441FF9}" destId="{C9A52E0D-2E8D-6249-80CC-B2AA960A7A43}" srcOrd="0" destOrd="0" parTransId="{59D00776-B50E-5D41-BD31-B3A73EA2DE4E}" sibTransId="{0D4F523A-890A-414F-A13B-42D8E98DAA78}"/>
-    <dgm:cxn modelId="{B8115754-3937-094D-BFB9-86EA00529AAB}" type="presOf" srcId="{0D4F523A-890A-414F-A13B-42D8E98DAA78}" destId="{98B34B20-9C26-4B47-B085-D91B0EDA2A5A}" srcOrd="1" destOrd="0" presId="urn:microsoft.com/office/officeart/2005/8/layout/cycle2"/>
-    <dgm:cxn modelId="{3C206A8E-03B1-A34A-9256-05CEE49A70A2}" type="presOf" srcId="{91BEDF02-C272-4F45-A52B-074E1165A45B}" destId="{B641FFF8-B4E1-BA42-9133-1BC2DB9E24C4}" srcOrd="0" destOrd="0" presId="urn:microsoft.com/office/officeart/2005/8/layout/cycle2"/>
-    <dgm:cxn modelId="{58238864-FDB7-E34D-9E2A-968D3F43D30E}" type="presOf" srcId="{C9A52E0D-2E8D-6249-80CC-B2AA960A7A43}" destId="{64573A32-6397-A54F-9324-60DC664C2826}" srcOrd="0" destOrd="0" presId="urn:microsoft.com/office/officeart/2005/8/layout/cycle2"/>
+    <dgm:cxn modelId="{09590EF5-D149-0F41-98CF-C71F0D54D378}" type="presOf" srcId="{B1280D37-785C-BE48-9334-77E974AA5F15}" destId="{AA79AE19-734C-6244-932F-D3BE7679BAF1}" srcOrd="1" destOrd="0" presId="urn:microsoft.com/office/officeart/2005/8/layout/cycle2"/>
     <dgm:cxn modelId="{C17CCD99-DD67-7F4C-9279-60D248EBF006}" srcId="{C3B42920-74E0-F548-9970-F73251441FF9}" destId="{91BEDF02-C272-4F45-A52B-074E1165A45B}" srcOrd="1" destOrd="0" parTransId="{3626179B-53D6-EF47-B78C-4A644E3C93DB}" sibTransId="{B1280D37-785C-BE48-9334-77E974AA5F15}"/>
-    <dgm:cxn modelId="{73B69106-C7B5-634F-83C1-8803FEF867F9}" type="presParOf" srcId="{E5798C5A-15EE-A646-9414-FD57B2BE773D}" destId="{64573A32-6397-A54F-9324-60DC664C2826}" srcOrd="0" destOrd="0" presId="urn:microsoft.com/office/officeart/2005/8/layout/cycle2"/>
-    <dgm:cxn modelId="{232FE16D-4CED-1943-BDCA-FB20227FCBA4}" type="presParOf" srcId="{E5798C5A-15EE-A646-9414-FD57B2BE773D}" destId="{1701AEB5-2F7C-A84E-A8A5-5606017ED7E0}" srcOrd="1" destOrd="0" presId="urn:microsoft.com/office/officeart/2005/8/layout/cycle2"/>
-    <dgm:cxn modelId="{DDE1CCA2-17C5-EE4F-852B-505C6A204CA3}" type="presParOf" srcId="{1701AEB5-2F7C-A84E-A8A5-5606017ED7E0}" destId="{98B34B20-9C26-4B47-B085-D91B0EDA2A5A}" srcOrd="0" destOrd="0" presId="urn:microsoft.com/office/officeart/2005/8/layout/cycle2"/>
-    <dgm:cxn modelId="{F401852F-94D1-494E-A2B8-256E9719CABE}" type="presParOf" srcId="{E5798C5A-15EE-A646-9414-FD57B2BE773D}" destId="{B641FFF8-B4E1-BA42-9133-1BC2DB9E24C4}" srcOrd="2" destOrd="0" presId="urn:microsoft.com/office/officeart/2005/8/layout/cycle2"/>
-    <dgm:cxn modelId="{58242CEB-15AC-194F-AD44-6DE9288719B5}" type="presParOf" srcId="{E5798C5A-15EE-A646-9414-FD57B2BE773D}" destId="{0B5400B6-231B-3C44-8B5F-56116E86E3A8}" srcOrd="3" destOrd="0" presId="urn:microsoft.com/office/officeart/2005/8/layout/cycle2"/>
-    <dgm:cxn modelId="{652A21EE-4EF5-5C4D-9CA5-8C846D561A3D}" type="presParOf" srcId="{0B5400B6-231B-3C44-8B5F-56116E86E3A8}" destId="{AA79AE19-734C-6244-932F-D3BE7679BAF1}" srcOrd="0" destOrd="0" presId="urn:microsoft.com/office/officeart/2005/8/layout/cycle2"/>
+    <dgm:cxn modelId="{07757DD4-E840-4647-8C9A-C30CE7A442D3}" type="presOf" srcId="{91BEDF02-C272-4F45-A52B-074E1165A45B}" destId="{B641FFF8-B4E1-BA42-9133-1BC2DB9E24C4}" srcOrd="0" destOrd="0" presId="urn:microsoft.com/office/officeart/2005/8/layout/cycle2"/>
+    <dgm:cxn modelId="{1C6438BD-AE22-7F4A-A7A5-1568935CD50F}" type="presOf" srcId="{C9A52E0D-2E8D-6249-80CC-B2AA960A7A43}" destId="{64573A32-6397-A54F-9324-60DC664C2826}" srcOrd="0" destOrd="0" presId="urn:microsoft.com/office/officeart/2005/8/layout/cycle2"/>
+    <dgm:cxn modelId="{9155B114-8BA8-5E4C-93C0-F27BB9A661B8}" type="presParOf" srcId="{E5798C5A-15EE-A646-9414-FD57B2BE773D}" destId="{64573A32-6397-A54F-9324-60DC664C2826}" srcOrd="0" destOrd="0" presId="urn:microsoft.com/office/officeart/2005/8/layout/cycle2"/>
+    <dgm:cxn modelId="{5EA5937C-7ECF-F840-8387-E4498A0F3C7F}" type="presParOf" srcId="{E5798C5A-15EE-A646-9414-FD57B2BE773D}" destId="{1701AEB5-2F7C-A84E-A8A5-5606017ED7E0}" srcOrd="1" destOrd="0" presId="urn:microsoft.com/office/officeart/2005/8/layout/cycle2"/>
+    <dgm:cxn modelId="{F065B1CD-D3CC-CB40-AC2D-ABB0DDD781A2}" type="presParOf" srcId="{1701AEB5-2F7C-A84E-A8A5-5606017ED7E0}" destId="{98B34B20-9C26-4B47-B085-D91B0EDA2A5A}" srcOrd="0" destOrd="0" presId="urn:microsoft.com/office/officeart/2005/8/layout/cycle2"/>
+    <dgm:cxn modelId="{AA65F350-652E-4543-A003-6BD76FD50222}" type="presParOf" srcId="{E5798C5A-15EE-A646-9414-FD57B2BE773D}" destId="{B641FFF8-B4E1-BA42-9133-1BC2DB9E24C4}" srcOrd="2" destOrd="0" presId="urn:microsoft.com/office/officeart/2005/8/layout/cycle2"/>
+    <dgm:cxn modelId="{34218F29-7292-5748-9EEB-D7D1BFCA852C}" type="presParOf" srcId="{E5798C5A-15EE-A646-9414-FD57B2BE773D}" destId="{0B5400B6-231B-3C44-8B5F-56116E86E3A8}" srcOrd="3" destOrd="0" presId="urn:microsoft.com/office/officeart/2005/8/layout/cycle2"/>
+    <dgm:cxn modelId="{8F8523C2-CAF2-CF4B-9489-241C4925DEC7}" type="presParOf" srcId="{0B5400B6-231B-3C44-8B5F-56116E86E3A8}" destId="{AA79AE19-734C-6244-932F-D3BE7679BAF1}" srcOrd="0" destOrd="0" presId="urn:microsoft.com/office/officeart/2005/8/layout/cycle2"/>
   </dgm:cxnLst>
   <dgm:bg/>
   <dgm:whole/>
@@ -8344,35 +8462,35 @@
     </dgm:pt>
   </dgm:ptLst>
   <dgm:cxnLst>
-    <dgm:cxn modelId="{A3EAE001-0B0F-744C-8639-93A2E1F2399C}" type="presOf" srcId="{AD9504AD-2AE0-9242-9C71-3B02457D3B43}" destId="{262DF119-A98A-744D-B28D-A412B88C7B0E}" srcOrd="1" destOrd="0" presId="urn:microsoft.com/office/officeart/2005/8/layout/cycle2"/>
-    <dgm:cxn modelId="{A713A380-9F78-AC49-B897-75FC0CDFC355}" type="presOf" srcId="{88D2657C-0952-4C4D-853C-B79B3CB20B69}" destId="{07B374B5-413D-9D4A-98BD-347647B0FAA3}" srcOrd="0" destOrd="0" presId="urn:microsoft.com/office/officeart/2005/8/layout/cycle2"/>
     <dgm:cxn modelId="{102C9FE9-EE29-D24C-A223-073F97A6FE1A}" srcId="{62DC32C1-B7AA-DF4A-BE8B-A41020ED0879}" destId="{3FA7D167-2294-8340-AE58-D6391C9046B3}" srcOrd="3" destOrd="0" parTransId="{3A5BE534-5927-254C-B023-536362BC3D4E}" sibTransId="{5766E0BB-00E8-AE44-A215-0D033895D6E8}"/>
     <dgm:cxn modelId="{024AD496-AEA6-6B4E-A05A-D43613386BC6}" srcId="{62DC32C1-B7AA-DF4A-BE8B-A41020ED0879}" destId="{5FACF10B-1EB3-D944-85D5-11C79E21B8EC}" srcOrd="0" destOrd="0" parTransId="{26AA32C5-5B25-0E43-BF9E-48CCA1F2F05C}" sibTransId="{AD9504AD-2AE0-9242-9C71-3B02457D3B43}"/>
-    <dgm:cxn modelId="{738CAF1D-AE33-F04C-9572-2203999CA103}" type="presOf" srcId="{AC897A5D-4CB3-4345-B16F-196555C29E0F}" destId="{725447F6-8F7E-0B46-B4E3-CFF4DB0E351E}" srcOrd="1" destOrd="0" presId="urn:microsoft.com/office/officeart/2005/8/layout/cycle2"/>
+    <dgm:cxn modelId="{D64F1EDA-BF15-D649-872F-F5F1B39061A4}" type="presOf" srcId="{AD9504AD-2AE0-9242-9C71-3B02457D3B43}" destId="{262DF119-A98A-744D-B28D-A412B88C7B0E}" srcOrd="1" destOrd="0" presId="urn:microsoft.com/office/officeart/2005/8/layout/cycle2"/>
     <dgm:cxn modelId="{5C9C93A0-0CEF-0B4D-9AEE-98ECBAE6419C}" srcId="{62DC32C1-B7AA-DF4A-BE8B-A41020ED0879}" destId="{B410FBE7-71B9-4440-8191-BADD4EA71D62}" srcOrd="1" destOrd="0" parTransId="{D616BA22-365A-6745-B3A6-ADD965EF6915}" sibTransId="{AC897A5D-4CB3-4345-B16F-196555C29E0F}"/>
-    <dgm:cxn modelId="{DD537F45-4D89-6E49-9577-BAB4B7237FC0}" type="presOf" srcId="{92CB22AF-FC0F-3F46-9BF9-936D09D08BE4}" destId="{81C019A8-EAA4-2D42-AC4E-1917AB1B9771}" srcOrd="0" destOrd="0" presId="urn:microsoft.com/office/officeart/2005/8/layout/cycle2"/>
-    <dgm:cxn modelId="{CC35843F-8F22-CB42-90F4-C041535952E3}" type="presOf" srcId="{88D2657C-0952-4C4D-853C-B79B3CB20B69}" destId="{463FD070-9BD9-6943-9445-3DC43D74BCB3}" srcOrd="1" destOrd="0" presId="urn:microsoft.com/office/officeart/2005/8/layout/cycle2"/>
-    <dgm:cxn modelId="{5257D1B4-E7D1-2F44-AE80-B36C4E92209F}" type="presOf" srcId="{AD9504AD-2AE0-9242-9C71-3B02457D3B43}" destId="{5A6B3CFF-BF2E-7B41-8F87-B866587BD035}" srcOrd="0" destOrd="0" presId="urn:microsoft.com/office/officeart/2005/8/layout/cycle2"/>
-    <dgm:cxn modelId="{50BEA892-FAA2-E540-B345-F8A98927FE4A}" type="presOf" srcId="{62DC32C1-B7AA-DF4A-BE8B-A41020ED0879}" destId="{554E6ADB-7896-2449-BB53-EE25CE3693F4}" srcOrd="0" destOrd="0" presId="urn:microsoft.com/office/officeart/2005/8/layout/cycle2"/>
-    <dgm:cxn modelId="{902EEA78-8B08-244C-88CC-88E508BC3B56}" type="presOf" srcId="{5FACF10B-1EB3-D944-85D5-11C79E21B8EC}" destId="{BC2060CF-7554-A14E-8869-6BF124D4B3CA}" srcOrd="0" destOrd="0" presId="urn:microsoft.com/office/officeart/2005/8/layout/cycle2"/>
-    <dgm:cxn modelId="{800C0F29-22C7-824A-960B-2C33C9477B9A}" type="presOf" srcId="{B410FBE7-71B9-4440-8191-BADD4EA71D62}" destId="{BED012A9-DA47-9142-B0F6-FB33887784AC}" srcOrd="0" destOrd="0" presId="urn:microsoft.com/office/officeart/2005/8/layout/cycle2"/>
-    <dgm:cxn modelId="{858356B1-3B02-BF42-BAA8-D612108918A0}" type="presOf" srcId="{5766E0BB-00E8-AE44-A215-0D033895D6E8}" destId="{82478E0F-EB3C-0F44-A3C3-11E9D70CDDC8}" srcOrd="0" destOrd="0" presId="urn:microsoft.com/office/officeart/2005/8/layout/cycle2"/>
-    <dgm:cxn modelId="{0AC2D2B4-278E-524F-B5A6-70A3AB7E72C1}" type="presOf" srcId="{3FA7D167-2294-8340-AE58-D6391C9046B3}" destId="{E56B2183-0E80-244E-9153-47114425F545}" srcOrd="0" destOrd="0" presId="urn:microsoft.com/office/officeart/2005/8/layout/cycle2"/>
+    <dgm:cxn modelId="{71C48767-93A5-4B48-8A18-A06F54DFEF6B}" type="presOf" srcId="{5FACF10B-1EB3-D944-85D5-11C79E21B8EC}" destId="{BC2060CF-7554-A14E-8869-6BF124D4B3CA}" srcOrd="0" destOrd="0" presId="urn:microsoft.com/office/officeart/2005/8/layout/cycle2"/>
+    <dgm:cxn modelId="{DC94AC1C-7564-6F44-94E0-9FECF8857B42}" type="presOf" srcId="{88D2657C-0952-4C4D-853C-B79B3CB20B69}" destId="{463FD070-9BD9-6943-9445-3DC43D74BCB3}" srcOrd="1" destOrd="0" presId="urn:microsoft.com/office/officeart/2005/8/layout/cycle2"/>
+    <dgm:cxn modelId="{A757A68D-63BD-B445-A58B-061A93F1EAAE}" type="presOf" srcId="{AD9504AD-2AE0-9242-9C71-3B02457D3B43}" destId="{5A6B3CFF-BF2E-7B41-8F87-B866587BD035}" srcOrd="0" destOrd="0" presId="urn:microsoft.com/office/officeart/2005/8/layout/cycle2"/>
     <dgm:cxn modelId="{3C193E3B-D447-A14D-A7AF-2D3DC8A16E14}" srcId="{62DC32C1-B7AA-DF4A-BE8B-A41020ED0879}" destId="{92CB22AF-FC0F-3F46-9BF9-936D09D08BE4}" srcOrd="2" destOrd="0" parTransId="{D24C91C7-E78A-A64B-8398-710EE46E95DA}" sibTransId="{88D2657C-0952-4C4D-853C-B79B3CB20B69}"/>
-    <dgm:cxn modelId="{1C42042C-90D5-0C48-8DC7-01DC310DEBE5}" type="presOf" srcId="{AC897A5D-4CB3-4345-B16F-196555C29E0F}" destId="{5DCAFE27-4FFC-2845-8AB3-008D5C05D9EE}" srcOrd="0" destOrd="0" presId="urn:microsoft.com/office/officeart/2005/8/layout/cycle2"/>
-    <dgm:cxn modelId="{0C1B3225-057F-024F-99CB-EFDC1CFA6DA2}" type="presOf" srcId="{5766E0BB-00E8-AE44-A215-0D033895D6E8}" destId="{36E2D95C-A18B-0841-B831-EB0980BE48E8}" srcOrd="1" destOrd="0" presId="urn:microsoft.com/office/officeart/2005/8/layout/cycle2"/>
-    <dgm:cxn modelId="{CEB851CF-3E0B-324B-9ED4-5469FADA014D}" type="presParOf" srcId="{554E6ADB-7896-2449-BB53-EE25CE3693F4}" destId="{BC2060CF-7554-A14E-8869-6BF124D4B3CA}" srcOrd="0" destOrd="0" presId="urn:microsoft.com/office/officeart/2005/8/layout/cycle2"/>
-    <dgm:cxn modelId="{4390C1B6-BF3B-F94F-B68B-372D9D589112}" type="presParOf" srcId="{554E6ADB-7896-2449-BB53-EE25CE3693F4}" destId="{5A6B3CFF-BF2E-7B41-8F87-B866587BD035}" srcOrd="1" destOrd="0" presId="urn:microsoft.com/office/officeart/2005/8/layout/cycle2"/>
-    <dgm:cxn modelId="{1569DD15-597A-204E-8F78-7E202DF04599}" type="presParOf" srcId="{5A6B3CFF-BF2E-7B41-8F87-B866587BD035}" destId="{262DF119-A98A-744D-B28D-A412B88C7B0E}" srcOrd="0" destOrd="0" presId="urn:microsoft.com/office/officeart/2005/8/layout/cycle2"/>
-    <dgm:cxn modelId="{2ECB341E-3BCA-0A4F-A559-886E81BD2990}" type="presParOf" srcId="{554E6ADB-7896-2449-BB53-EE25CE3693F4}" destId="{BED012A9-DA47-9142-B0F6-FB33887784AC}" srcOrd="2" destOrd="0" presId="urn:microsoft.com/office/officeart/2005/8/layout/cycle2"/>
-    <dgm:cxn modelId="{59F99196-BA73-DA4B-96FF-17B6E14DD302}" type="presParOf" srcId="{554E6ADB-7896-2449-BB53-EE25CE3693F4}" destId="{5DCAFE27-4FFC-2845-8AB3-008D5C05D9EE}" srcOrd="3" destOrd="0" presId="urn:microsoft.com/office/officeart/2005/8/layout/cycle2"/>
-    <dgm:cxn modelId="{FC304028-0A45-5547-84E1-627608472909}" type="presParOf" srcId="{5DCAFE27-4FFC-2845-8AB3-008D5C05D9EE}" destId="{725447F6-8F7E-0B46-B4E3-CFF4DB0E351E}" srcOrd="0" destOrd="0" presId="urn:microsoft.com/office/officeart/2005/8/layout/cycle2"/>
-    <dgm:cxn modelId="{CDA2127E-582F-E846-887B-1A6F46492DF6}" type="presParOf" srcId="{554E6ADB-7896-2449-BB53-EE25CE3693F4}" destId="{81C019A8-EAA4-2D42-AC4E-1917AB1B9771}" srcOrd="4" destOrd="0" presId="urn:microsoft.com/office/officeart/2005/8/layout/cycle2"/>
-    <dgm:cxn modelId="{92B3A8EA-3588-5040-8AB7-8947466049D1}" type="presParOf" srcId="{554E6ADB-7896-2449-BB53-EE25CE3693F4}" destId="{07B374B5-413D-9D4A-98BD-347647B0FAA3}" srcOrd="5" destOrd="0" presId="urn:microsoft.com/office/officeart/2005/8/layout/cycle2"/>
-    <dgm:cxn modelId="{98FC5EC4-B000-E14D-B132-E4B04625D4EF}" type="presParOf" srcId="{07B374B5-413D-9D4A-98BD-347647B0FAA3}" destId="{463FD070-9BD9-6943-9445-3DC43D74BCB3}" srcOrd="0" destOrd="0" presId="urn:microsoft.com/office/officeart/2005/8/layout/cycle2"/>
-    <dgm:cxn modelId="{258E21D6-5E72-CF4A-A755-6FA06203790A}" type="presParOf" srcId="{554E6ADB-7896-2449-BB53-EE25CE3693F4}" destId="{E56B2183-0E80-244E-9153-47114425F545}" srcOrd="6" destOrd="0" presId="urn:microsoft.com/office/officeart/2005/8/layout/cycle2"/>
-    <dgm:cxn modelId="{66CCC08B-2E03-9243-A367-A441E773C7EF}" type="presParOf" srcId="{554E6ADB-7896-2449-BB53-EE25CE3693F4}" destId="{82478E0F-EB3C-0F44-A3C3-11E9D70CDDC8}" srcOrd="7" destOrd="0" presId="urn:microsoft.com/office/officeart/2005/8/layout/cycle2"/>
-    <dgm:cxn modelId="{A36830A5-DD61-0C48-8B07-2664DA32BA90}" type="presParOf" srcId="{82478E0F-EB3C-0F44-A3C3-11E9D70CDDC8}" destId="{36E2D95C-A18B-0841-B831-EB0980BE48E8}" srcOrd="0" destOrd="0" presId="urn:microsoft.com/office/officeart/2005/8/layout/cycle2"/>
+    <dgm:cxn modelId="{5B9B0615-E20B-2148-8016-BEA92C0503FD}" type="presOf" srcId="{88D2657C-0952-4C4D-853C-B79B3CB20B69}" destId="{07B374B5-413D-9D4A-98BD-347647B0FAA3}" srcOrd="0" destOrd="0" presId="urn:microsoft.com/office/officeart/2005/8/layout/cycle2"/>
+    <dgm:cxn modelId="{49B9B598-2E65-5E4E-AE42-D166FAF765DF}" type="presOf" srcId="{5766E0BB-00E8-AE44-A215-0D033895D6E8}" destId="{36E2D95C-A18B-0841-B831-EB0980BE48E8}" srcOrd="1" destOrd="0" presId="urn:microsoft.com/office/officeart/2005/8/layout/cycle2"/>
+    <dgm:cxn modelId="{EF737121-E4FA-9C4B-ADBA-4E2EAC187672}" type="presOf" srcId="{62DC32C1-B7AA-DF4A-BE8B-A41020ED0879}" destId="{554E6ADB-7896-2449-BB53-EE25CE3693F4}" srcOrd="0" destOrd="0" presId="urn:microsoft.com/office/officeart/2005/8/layout/cycle2"/>
+    <dgm:cxn modelId="{9BAEBA03-75D5-7B41-8F99-200E97F93783}" type="presOf" srcId="{AC897A5D-4CB3-4345-B16F-196555C29E0F}" destId="{5DCAFE27-4FFC-2845-8AB3-008D5C05D9EE}" srcOrd="0" destOrd="0" presId="urn:microsoft.com/office/officeart/2005/8/layout/cycle2"/>
+    <dgm:cxn modelId="{AB9D6C85-5C5F-B84F-91ED-10534E37249A}" type="presOf" srcId="{92CB22AF-FC0F-3F46-9BF9-936D09D08BE4}" destId="{81C019A8-EAA4-2D42-AC4E-1917AB1B9771}" srcOrd="0" destOrd="0" presId="urn:microsoft.com/office/officeart/2005/8/layout/cycle2"/>
+    <dgm:cxn modelId="{AE5B98D0-5C28-D445-8DAB-0C881BDCF03E}" type="presOf" srcId="{B410FBE7-71B9-4440-8191-BADD4EA71D62}" destId="{BED012A9-DA47-9142-B0F6-FB33887784AC}" srcOrd="0" destOrd="0" presId="urn:microsoft.com/office/officeart/2005/8/layout/cycle2"/>
+    <dgm:cxn modelId="{C80C58DA-CD7A-D44B-8B7C-CA61D2D99242}" type="presOf" srcId="{AC897A5D-4CB3-4345-B16F-196555C29E0F}" destId="{725447F6-8F7E-0B46-B4E3-CFF4DB0E351E}" srcOrd="1" destOrd="0" presId="urn:microsoft.com/office/officeart/2005/8/layout/cycle2"/>
+    <dgm:cxn modelId="{E9935FAC-6492-4C4D-91BF-FD4318E59D3F}" type="presOf" srcId="{5766E0BB-00E8-AE44-A215-0D033895D6E8}" destId="{82478E0F-EB3C-0F44-A3C3-11E9D70CDDC8}" srcOrd="0" destOrd="0" presId="urn:microsoft.com/office/officeart/2005/8/layout/cycle2"/>
+    <dgm:cxn modelId="{5BDA1CD3-0BA2-EC48-8136-22C733E3F548}" type="presOf" srcId="{3FA7D167-2294-8340-AE58-D6391C9046B3}" destId="{E56B2183-0E80-244E-9153-47114425F545}" srcOrd="0" destOrd="0" presId="urn:microsoft.com/office/officeart/2005/8/layout/cycle2"/>
+    <dgm:cxn modelId="{B663025E-47A2-E14B-8937-7137B36E0AB5}" type="presParOf" srcId="{554E6ADB-7896-2449-BB53-EE25CE3693F4}" destId="{BC2060CF-7554-A14E-8869-6BF124D4B3CA}" srcOrd="0" destOrd="0" presId="urn:microsoft.com/office/officeart/2005/8/layout/cycle2"/>
+    <dgm:cxn modelId="{3F044244-70BD-D74A-AD4E-2B24263182B1}" type="presParOf" srcId="{554E6ADB-7896-2449-BB53-EE25CE3693F4}" destId="{5A6B3CFF-BF2E-7B41-8F87-B866587BD035}" srcOrd="1" destOrd="0" presId="urn:microsoft.com/office/officeart/2005/8/layout/cycle2"/>
+    <dgm:cxn modelId="{10283EAE-2D22-2B4C-B4AC-F8847EF7C24D}" type="presParOf" srcId="{5A6B3CFF-BF2E-7B41-8F87-B866587BD035}" destId="{262DF119-A98A-744D-B28D-A412B88C7B0E}" srcOrd="0" destOrd="0" presId="urn:microsoft.com/office/officeart/2005/8/layout/cycle2"/>
+    <dgm:cxn modelId="{22A8BEAA-5029-9B47-A1DE-6484C620A55E}" type="presParOf" srcId="{554E6ADB-7896-2449-BB53-EE25CE3693F4}" destId="{BED012A9-DA47-9142-B0F6-FB33887784AC}" srcOrd="2" destOrd="0" presId="urn:microsoft.com/office/officeart/2005/8/layout/cycle2"/>
+    <dgm:cxn modelId="{1DF6C0ED-DED9-8844-8356-E322F61E7030}" type="presParOf" srcId="{554E6ADB-7896-2449-BB53-EE25CE3693F4}" destId="{5DCAFE27-4FFC-2845-8AB3-008D5C05D9EE}" srcOrd="3" destOrd="0" presId="urn:microsoft.com/office/officeart/2005/8/layout/cycle2"/>
+    <dgm:cxn modelId="{C26C97C4-0D4D-AB47-ADB7-A2C209658B83}" type="presParOf" srcId="{5DCAFE27-4FFC-2845-8AB3-008D5C05D9EE}" destId="{725447F6-8F7E-0B46-B4E3-CFF4DB0E351E}" srcOrd="0" destOrd="0" presId="urn:microsoft.com/office/officeart/2005/8/layout/cycle2"/>
+    <dgm:cxn modelId="{7EBEBD32-29B2-3142-8826-C9819EE48858}" type="presParOf" srcId="{554E6ADB-7896-2449-BB53-EE25CE3693F4}" destId="{81C019A8-EAA4-2D42-AC4E-1917AB1B9771}" srcOrd="4" destOrd="0" presId="urn:microsoft.com/office/officeart/2005/8/layout/cycle2"/>
+    <dgm:cxn modelId="{4D688C7A-527D-A04C-B44B-13B3612856D1}" type="presParOf" srcId="{554E6ADB-7896-2449-BB53-EE25CE3693F4}" destId="{07B374B5-413D-9D4A-98BD-347647B0FAA3}" srcOrd="5" destOrd="0" presId="urn:microsoft.com/office/officeart/2005/8/layout/cycle2"/>
+    <dgm:cxn modelId="{00260B93-180F-DF4C-A604-3C511EC40A37}" type="presParOf" srcId="{07B374B5-413D-9D4A-98BD-347647B0FAA3}" destId="{463FD070-9BD9-6943-9445-3DC43D74BCB3}" srcOrd="0" destOrd="0" presId="urn:microsoft.com/office/officeart/2005/8/layout/cycle2"/>
+    <dgm:cxn modelId="{683503F9-7BE7-374C-9030-1EC8FBA283B8}" type="presParOf" srcId="{554E6ADB-7896-2449-BB53-EE25CE3693F4}" destId="{E56B2183-0E80-244E-9153-47114425F545}" srcOrd="6" destOrd="0" presId="urn:microsoft.com/office/officeart/2005/8/layout/cycle2"/>
+    <dgm:cxn modelId="{A832A719-A0A9-444D-B44C-255A7D39D118}" type="presParOf" srcId="{554E6ADB-7896-2449-BB53-EE25CE3693F4}" destId="{82478E0F-EB3C-0F44-A3C3-11E9D70CDDC8}" srcOrd="7" destOrd="0" presId="urn:microsoft.com/office/officeart/2005/8/layout/cycle2"/>
+    <dgm:cxn modelId="{1E50FAEE-546C-6241-855C-16BE74B4209B}" type="presParOf" srcId="{82478E0F-EB3C-0F44-A3C3-11E9D70CDDC8}" destId="{36E2D95C-A18B-0841-B831-EB0980BE48E8}" srcOrd="0" destOrd="0" presId="urn:microsoft.com/office/officeart/2005/8/layout/cycle2"/>
   </dgm:cxnLst>
   <dgm:bg/>
   <dgm:whole/>
@@ -8596,21 +8714,21 @@
   </dgm:ptLst>
   <dgm:cxnLst>
     <dgm:cxn modelId="{A0FB5235-2D8E-D84F-A004-677DDECEB626}" srcId="{AC1B887A-0730-9E4C-A83E-10A3C5F608C7}" destId="{5BFF411D-B112-9A4B-9610-A4DBB0FD8CC7}" srcOrd="0" destOrd="0" parTransId="{EF0BE0C2-9E1C-E140-8FA0-D2C2BC7F95BB}" sibTransId="{5B66E4B8-0679-6B43-B9F2-FB7B27C34E5B}"/>
-    <dgm:cxn modelId="{A1A03AA8-3610-E444-A57D-1FD7D2161E4D}" type="presOf" srcId="{2E3663C1-8CA3-4746-91B4-EB85A8708437}" destId="{7FA76C81-8291-A549-A857-DE923EFEE1BB}" srcOrd="0" destOrd="0" presId="urn:microsoft.com/office/officeart/2005/8/layout/venn1"/>
-    <dgm:cxn modelId="{B5812FD8-185B-7440-8615-D9E59DCEA5F0}" type="presOf" srcId="{5BFF411D-B112-9A4B-9610-A4DBB0FD8CC7}" destId="{E4E7CF11-534A-5443-BD17-FC633C8681AE}" srcOrd="0" destOrd="0" presId="urn:microsoft.com/office/officeart/2005/8/layout/venn1"/>
-    <dgm:cxn modelId="{0CCF4490-184E-E849-8476-53C970C486D4}" type="presOf" srcId="{5BFF411D-B112-9A4B-9610-A4DBB0FD8CC7}" destId="{8D8A1183-C374-2742-A4EC-7BCFE0CB6B5B}" srcOrd="1" destOrd="0" presId="urn:microsoft.com/office/officeart/2005/8/layout/venn1"/>
-    <dgm:cxn modelId="{15DB2FAB-4ABC-C24C-A46D-20CFEDEFC621}" type="presOf" srcId="{AC1B887A-0730-9E4C-A83E-10A3C5F608C7}" destId="{6891DCA2-78C3-1649-AA34-E752F6F6BF18}" srcOrd="0" destOrd="0" presId="urn:microsoft.com/office/officeart/2005/8/layout/venn1"/>
+    <dgm:cxn modelId="{FEC1BAD8-D5B1-5E41-A67D-7A1788FF2B7C}" type="presOf" srcId="{2E3663C1-8CA3-4746-91B4-EB85A8708437}" destId="{7FA76C81-8291-A549-A857-DE923EFEE1BB}" srcOrd="0" destOrd="0" presId="urn:microsoft.com/office/officeart/2005/8/layout/venn1"/>
+    <dgm:cxn modelId="{0B5CFEE9-6F87-2B46-A3A7-A6391CE60F7D}" type="presOf" srcId="{AC1B887A-0730-9E4C-A83E-10A3C5F608C7}" destId="{6891DCA2-78C3-1649-AA34-E752F6F6BF18}" srcOrd="0" destOrd="0" presId="urn:microsoft.com/office/officeart/2005/8/layout/venn1"/>
+    <dgm:cxn modelId="{986AE636-C011-8048-A791-4E84055EB4F7}" type="presOf" srcId="{5BFF411D-B112-9A4B-9610-A4DBB0FD8CC7}" destId="{8D8A1183-C374-2742-A4EC-7BCFE0CB6B5B}" srcOrd="1" destOrd="0" presId="urn:microsoft.com/office/officeart/2005/8/layout/venn1"/>
+    <dgm:cxn modelId="{BC8FC661-316A-4543-B91E-E4B4BE12626C}" type="presOf" srcId="{DBB703D8-B205-E04A-BD1F-D46DCA81B435}" destId="{4039E46B-AE7E-7A4A-AEAB-F9BF2A5476BA}" srcOrd="1" destOrd="0" presId="urn:microsoft.com/office/officeart/2005/8/layout/venn1"/>
     <dgm:cxn modelId="{C41B8597-1FA9-0044-964E-9F51C3F1A287}" srcId="{AC1B887A-0730-9E4C-A83E-10A3C5F608C7}" destId="{DBB703D8-B205-E04A-BD1F-D46DCA81B435}" srcOrd="2" destOrd="0" parTransId="{7BBCCD27-45C8-1049-9B77-04C029A27E6A}" sibTransId="{0AC23FB9-E3FF-A24B-BB7C-F80BB83E0BF9}"/>
-    <dgm:cxn modelId="{FF6C1E8D-DD29-5A44-853E-EF641F896EC2}" type="presOf" srcId="{DBB703D8-B205-E04A-BD1F-D46DCA81B435}" destId="{4039E46B-AE7E-7A4A-AEAB-F9BF2A5476BA}" srcOrd="1" destOrd="0" presId="urn:microsoft.com/office/officeart/2005/8/layout/venn1"/>
-    <dgm:cxn modelId="{51936777-FBD9-DB4C-ADEE-A919804CC761}" type="presOf" srcId="{DBB703D8-B205-E04A-BD1F-D46DCA81B435}" destId="{FB9C5282-25FC-624C-B86E-830599973B0A}" srcOrd="0" destOrd="0" presId="urn:microsoft.com/office/officeart/2005/8/layout/venn1"/>
-    <dgm:cxn modelId="{7DCE1D07-FD54-694B-883B-5163F839B69D}" type="presOf" srcId="{2E3663C1-8CA3-4746-91B4-EB85A8708437}" destId="{7EFD3C89-95C5-E04B-8DEF-C0D75C646779}" srcOrd="1" destOrd="0" presId="urn:microsoft.com/office/officeart/2005/8/layout/venn1"/>
+    <dgm:cxn modelId="{17FB9037-B69E-1947-8A33-A857983D2398}" type="presOf" srcId="{5BFF411D-B112-9A4B-9610-A4DBB0FD8CC7}" destId="{E4E7CF11-534A-5443-BD17-FC633C8681AE}" srcOrd="0" destOrd="0" presId="urn:microsoft.com/office/officeart/2005/8/layout/venn1"/>
+    <dgm:cxn modelId="{8B4DAF45-D1A9-3346-A151-3EC377360152}" type="presOf" srcId="{2E3663C1-8CA3-4746-91B4-EB85A8708437}" destId="{7EFD3C89-95C5-E04B-8DEF-C0D75C646779}" srcOrd="1" destOrd="0" presId="urn:microsoft.com/office/officeart/2005/8/layout/venn1"/>
+    <dgm:cxn modelId="{BD8D0688-F3FD-4E45-A0B2-8D4D7E218CEB}" type="presOf" srcId="{DBB703D8-B205-E04A-BD1F-D46DCA81B435}" destId="{FB9C5282-25FC-624C-B86E-830599973B0A}" srcOrd="0" destOrd="0" presId="urn:microsoft.com/office/officeart/2005/8/layout/venn1"/>
     <dgm:cxn modelId="{9C6F66B9-371C-C647-A371-8D4C2F7A2B7B}" srcId="{AC1B887A-0730-9E4C-A83E-10A3C5F608C7}" destId="{2E3663C1-8CA3-4746-91B4-EB85A8708437}" srcOrd="1" destOrd="0" parTransId="{9936CFAB-78D7-F84C-9E47-F0C9C2D3F0E6}" sibTransId="{4FA73205-A38B-CB42-B8A7-D0123A385F1D}"/>
-    <dgm:cxn modelId="{1C4641DD-1467-A045-AC9C-BEA93FABC718}" type="presParOf" srcId="{6891DCA2-78C3-1649-AA34-E752F6F6BF18}" destId="{E4E7CF11-534A-5443-BD17-FC633C8681AE}" srcOrd="0" destOrd="0" presId="urn:microsoft.com/office/officeart/2005/8/layout/venn1"/>
-    <dgm:cxn modelId="{F289FCB1-52F4-814F-A0D7-3126592027C5}" type="presParOf" srcId="{6891DCA2-78C3-1649-AA34-E752F6F6BF18}" destId="{8D8A1183-C374-2742-A4EC-7BCFE0CB6B5B}" srcOrd="1" destOrd="0" presId="urn:microsoft.com/office/officeart/2005/8/layout/venn1"/>
-    <dgm:cxn modelId="{2D5FB5A8-FB3C-7448-AD8C-A31D65D0F4A8}" type="presParOf" srcId="{6891DCA2-78C3-1649-AA34-E752F6F6BF18}" destId="{7FA76C81-8291-A549-A857-DE923EFEE1BB}" srcOrd="2" destOrd="0" presId="urn:microsoft.com/office/officeart/2005/8/layout/venn1"/>
-    <dgm:cxn modelId="{71F21103-E0DB-F94B-A984-1F960245BCD1}" type="presParOf" srcId="{6891DCA2-78C3-1649-AA34-E752F6F6BF18}" destId="{7EFD3C89-95C5-E04B-8DEF-C0D75C646779}" srcOrd="3" destOrd="0" presId="urn:microsoft.com/office/officeart/2005/8/layout/venn1"/>
-    <dgm:cxn modelId="{BA20CB34-CBE2-0244-A96A-1D8CACB5D294}" type="presParOf" srcId="{6891DCA2-78C3-1649-AA34-E752F6F6BF18}" destId="{FB9C5282-25FC-624C-B86E-830599973B0A}" srcOrd="4" destOrd="0" presId="urn:microsoft.com/office/officeart/2005/8/layout/venn1"/>
-    <dgm:cxn modelId="{005760AF-6047-7C46-B45B-DA96E93B0AC9}" type="presParOf" srcId="{6891DCA2-78C3-1649-AA34-E752F6F6BF18}" destId="{4039E46B-AE7E-7A4A-AEAB-F9BF2A5476BA}" srcOrd="5" destOrd="0" presId="urn:microsoft.com/office/officeart/2005/8/layout/venn1"/>
+    <dgm:cxn modelId="{330983E0-3076-684A-81FC-4636B8BD511D}" type="presParOf" srcId="{6891DCA2-78C3-1649-AA34-E752F6F6BF18}" destId="{E4E7CF11-534A-5443-BD17-FC633C8681AE}" srcOrd="0" destOrd="0" presId="urn:microsoft.com/office/officeart/2005/8/layout/venn1"/>
+    <dgm:cxn modelId="{C797D910-0F70-464E-AB30-873A8BAC0A8C}" type="presParOf" srcId="{6891DCA2-78C3-1649-AA34-E752F6F6BF18}" destId="{8D8A1183-C374-2742-A4EC-7BCFE0CB6B5B}" srcOrd="1" destOrd="0" presId="urn:microsoft.com/office/officeart/2005/8/layout/venn1"/>
+    <dgm:cxn modelId="{334CB7DA-4AE0-104A-A695-ACCC65987855}" type="presParOf" srcId="{6891DCA2-78C3-1649-AA34-E752F6F6BF18}" destId="{7FA76C81-8291-A549-A857-DE923EFEE1BB}" srcOrd="2" destOrd="0" presId="urn:microsoft.com/office/officeart/2005/8/layout/venn1"/>
+    <dgm:cxn modelId="{26F2482A-028F-544E-B56D-E3746AFC6248}" type="presParOf" srcId="{6891DCA2-78C3-1649-AA34-E752F6F6BF18}" destId="{7EFD3C89-95C5-E04B-8DEF-C0D75C646779}" srcOrd="3" destOrd="0" presId="urn:microsoft.com/office/officeart/2005/8/layout/venn1"/>
+    <dgm:cxn modelId="{F3320825-168F-6E45-B38E-6366B7C96980}" type="presParOf" srcId="{6891DCA2-78C3-1649-AA34-E752F6F6BF18}" destId="{FB9C5282-25FC-624C-B86E-830599973B0A}" srcOrd="4" destOrd="0" presId="urn:microsoft.com/office/officeart/2005/8/layout/venn1"/>
+    <dgm:cxn modelId="{4C2C760E-33FD-6C4D-A603-3EB820BCBB63}" type="presParOf" srcId="{6891DCA2-78C3-1649-AA34-E752F6F6BF18}" destId="{4039E46B-AE7E-7A4A-AEAB-F9BF2A5476BA}" srcOrd="5" destOrd="0" presId="urn:microsoft.com/office/officeart/2005/8/layout/venn1"/>
   </dgm:cxnLst>
   <dgm:bg/>
   <dgm:whole/>
@@ -8980,24 +9098,24 @@
   </dgm:ptLst>
   <dgm:cxnLst>
     <dgm:cxn modelId="{D639DB20-9236-7841-B42E-5E5B2E1FFFAE}" srcId="{E4685439-B46D-024C-9DE1-7E14ADDCCC95}" destId="{607602E9-CEA0-E74B-9145-302D17C6CD42}" srcOrd="0" destOrd="0" parTransId="{AE3DBD98-6E56-B34D-867B-1899BAF8B1F3}" sibTransId="{929112CE-3844-814B-BDD5-18713D5C566E}"/>
-    <dgm:cxn modelId="{E412C886-1AAF-074C-A80E-3681979E10E1}" type="presOf" srcId="{9410E681-7BA7-6C42-B0A3-A7540CEE36A2}" destId="{392FD94E-A17C-9B45-8C97-73A821D6DAA2}" srcOrd="0" destOrd="0" presId="urn:microsoft.com/office/officeart/2009/3/layout/IncreasingArrowsProcess"/>
     <dgm:cxn modelId="{F0CE831D-6C1B-864C-9D05-FDD6073C7BDC}" srcId="{F41600EA-535C-8440-BE80-6B272F74A831}" destId="{E4685439-B46D-024C-9DE1-7E14ADDCCC95}" srcOrd="2" destOrd="0" parTransId="{F47B7E06-EEE8-C841-BEC1-E53ED6614D61}" sibTransId="{2F73382C-048E-334A-A172-09B8566FBBFB}"/>
-    <dgm:cxn modelId="{BCD5102F-4517-0448-B7EB-77E1BC345DDA}" type="presOf" srcId="{E4685439-B46D-024C-9DE1-7E14ADDCCC95}" destId="{608CBD0E-0D49-6741-A66C-9D9517FCAA20}" srcOrd="0" destOrd="0" presId="urn:microsoft.com/office/officeart/2009/3/layout/IncreasingArrowsProcess"/>
+    <dgm:cxn modelId="{D98821BC-74B1-594B-A7A9-505AF08E8D1C}" type="presOf" srcId="{607602E9-CEA0-E74B-9145-302D17C6CD42}" destId="{FA9C465A-D086-5244-BA56-DF8A84FFCCD8}" srcOrd="0" destOrd="0" presId="urn:microsoft.com/office/officeart/2009/3/layout/IncreasingArrowsProcess"/>
     <dgm:cxn modelId="{A6D96DDA-7CFE-124A-B68B-C92ED7882414}" srcId="{F41600EA-535C-8440-BE80-6B272F74A831}" destId="{9410E681-7BA7-6C42-B0A3-A7540CEE36A2}" srcOrd="0" destOrd="0" parTransId="{C694AE81-C0E4-D94B-9533-E628AA5930A7}" sibTransId="{569AA170-B2FD-1A46-AA5B-2EA57D3164C5}"/>
-    <dgm:cxn modelId="{566ADF50-C6D1-EA4C-8EFE-BBD9981B96C4}" type="presOf" srcId="{D769CDFD-A89D-2943-B029-FA47579AC934}" destId="{3074ACF3-2F35-EF4D-9927-EF165264FDC0}" srcOrd="0" destOrd="0" presId="urn:microsoft.com/office/officeart/2009/3/layout/IncreasingArrowsProcess"/>
+    <dgm:cxn modelId="{768E7064-07AA-4D4E-8821-07832474AA17}" type="presOf" srcId="{E4685439-B46D-024C-9DE1-7E14ADDCCC95}" destId="{608CBD0E-0D49-6741-A66C-9D9517FCAA20}" srcOrd="0" destOrd="0" presId="urn:microsoft.com/office/officeart/2009/3/layout/IncreasingArrowsProcess"/>
     <dgm:cxn modelId="{13AB07E8-DC21-8746-983D-0C5A2D127592}" srcId="{C100F61D-5E9E-F240-AD53-E15195E29D67}" destId="{FE2B2293-84DE-1B4F-81A4-3475502CBA26}" srcOrd="0" destOrd="0" parTransId="{BE5779C4-3890-3242-A0A6-470846EDBF72}" sibTransId="{DE7D1DE9-E3BA-A348-AF4A-1CA91E2CEFB5}"/>
-    <dgm:cxn modelId="{0E8734FE-CBDB-A24B-B69B-C640226E7342}" type="presOf" srcId="{C100F61D-5E9E-F240-AD53-E15195E29D67}" destId="{E9FB553D-351E-5842-8673-122CC1806259}" srcOrd="0" destOrd="0" presId="urn:microsoft.com/office/officeart/2009/3/layout/IncreasingArrowsProcess"/>
-    <dgm:cxn modelId="{8B75B3FD-7DFB-554D-9460-1179CC1E1D4E}" type="presOf" srcId="{607602E9-CEA0-E74B-9145-302D17C6CD42}" destId="{FA9C465A-D086-5244-BA56-DF8A84FFCCD8}" srcOrd="0" destOrd="0" presId="urn:microsoft.com/office/officeart/2009/3/layout/IncreasingArrowsProcess"/>
+    <dgm:cxn modelId="{D1D38580-BDC1-434D-8159-C2B0851D7596}" type="presOf" srcId="{C100F61D-5E9E-F240-AD53-E15195E29D67}" destId="{E9FB553D-351E-5842-8673-122CC1806259}" srcOrd="0" destOrd="0" presId="urn:microsoft.com/office/officeart/2009/3/layout/IncreasingArrowsProcess"/>
+    <dgm:cxn modelId="{5F2A7FE2-792F-F847-8C1C-39F8609E1DAB}" type="presOf" srcId="{9410E681-7BA7-6C42-B0A3-A7540CEE36A2}" destId="{392FD94E-A17C-9B45-8C97-73A821D6DAA2}" srcOrd="0" destOrd="0" presId="urn:microsoft.com/office/officeart/2009/3/layout/IncreasingArrowsProcess"/>
     <dgm:cxn modelId="{50202766-79E0-4D47-9DEC-EB8478EAE9AB}" srcId="{9410E681-7BA7-6C42-B0A3-A7540CEE36A2}" destId="{D769CDFD-A89D-2943-B029-FA47579AC934}" srcOrd="0" destOrd="0" parTransId="{2CA70A4C-8548-3947-BA0A-5622C20BB406}" sibTransId="{C0BB32FF-A58B-2746-A652-A82FE5EB87F8}"/>
     <dgm:cxn modelId="{5E6B726C-3144-C246-B9E2-304ABCBE2FD7}" srcId="{F41600EA-535C-8440-BE80-6B272F74A831}" destId="{C100F61D-5E9E-F240-AD53-E15195E29D67}" srcOrd="1" destOrd="0" parTransId="{011A6011-DBDD-2E49-A99D-339E769EBCFF}" sibTransId="{C9A82688-D99C-5A42-B639-6331BDCE1A08}"/>
-    <dgm:cxn modelId="{A01FE0AD-4E61-AD48-A1A0-2C0BAEA08725}" type="presOf" srcId="{FE2B2293-84DE-1B4F-81A4-3475502CBA26}" destId="{FE8887A6-31B7-0543-B1E3-B987517D0D72}" srcOrd="0" destOrd="0" presId="urn:microsoft.com/office/officeart/2009/3/layout/IncreasingArrowsProcess"/>
-    <dgm:cxn modelId="{B813588E-550D-6E4D-9C2F-51491A53C3C0}" type="presOf" srcId="{F41600EA-535C-8440-BE80-6B272F74A831}" destId="{B8195610-1031-C34E-9A3A-7622BDF17384}" srcOrd="0" destOrd="0" presId="urn:microsoft.com/office/officeart/2009/3/layout/IncreasingArrowsProcess"/>
-    <dgm:cxn modelId="{0E58EE74-791F-6146-AC81-433407226797}" type="presParOf" srcId="{B8195610-1031-C34E-9A3A-7622BDF17384}" destId="{392FD94E-A17C-9B45-8C97-73A821D6DAA2}" srcOrd="0" destOrd="0" presId="urn:microsoft.com/office/officeart/2009/3/layout/IncreasingArrowsProcess"/>
-    <dgm:cxn modelId="{DCA1649F-C5D7-F542-B642-005953BF3055}" type="presParOf" srcId="{B8195610-1031-C34E-9A3A-7622BDF17384}" destId="{3074ACF3-2F35-EF4D-9927-EF165264FDC0}" srcOrd="1" destOrd="0" presId="urn:microsoft.com/office/officeart/2009/3/layout/IncreasingArrowsProcess"/>
-    <dgm:cxn modelId="{BBE72BFB-F235-204E-BE30-59B72D816D7E}" type="presParOf" srcId="{B8195610-1031-C34E-9A3A-7622BDF17384}" destId="{E9FB553D-351E-5842-8673-122CC1806259}" srcOrd="2" destOrd="0" presId="urn:microsoft.com/office/officeart/2009/3/layout/IncreasingArrowsProcess"/>
-    <dgm:cxn modelId="{1DDA00FD-8E4C-2448-867D-BBE462D8B582}" type="presParOf" srcId="{B8195610-1031-C34E-9A3A-7622BDF17384}" destId="{FE8887A6-31B7-0543-B1E3-B987517D0D72}" srcOrd="3" destOrd="0" presId="urn:microsoft.com/office/officeart/2009/3/layout/IncreasingArrowsProcess"/>
-    <dgm:cxn modelId="{46A235A5-6899-3D49-884B-0BC17906AE6B}" type="presParOf" srcId="{B8195610-1031-C34E-9A3A-7622BDF17384}" destId="{608CBD0E-0D49-6741-A66C-9D9517FCAA20}" srcOrd="4" destOrd="0" presId="urn:microsoft.com/office/officeart/2009/3/layout/IncreasingArrowsProcess"/>
-    <dgm:cxn modelId="{8815D578-99B8-F14D-887C-E329E4BF8FC6}" type="presParOf" srcId="{B8195610-1031-C34E-9A3A-7622BDF17384}" destId="{FA9C465A-D086-5244-BA56-DF8A84FFCCD8}" srcOrd="5" destOrd="0" presId="urn:microsoft.com/office/officeart/2009/3/layout/IncreasingArrowsProcess"/>
+    <dgm:cxn modelId="{4949A330-A1ED-AD49-8DE2-1DA6B033F160}" type="presOf" srcId="{FE2B2293-84DE-1B4F-81A4-3475502CBA26}" destId="{FE8887A6-31B7-0543-B1E3-B987517D0D72}" srcOrd="0" destOrd="0" presId="urn:microsoft.com/office/officeart/2009/3/layout/IncreasingArrowsProcess"/>
+    <dgm:cxn modelId="{1D641AB1-B290-484A-88B3-C145144B9973}" type="presOf" srcId="{F41600EA-535C-8440-BE80-6B272F74A831}" destId="{B8195610-1031-C34E-9A3A-7622BDF17384}" srcOrd="0" destOrd="0" presId="urn:microsoft.com/office/officeart/2009/3/layout/IncreasingArrowsProcess"/>
+    <dgm:cxn modelId="{57C1C3B2-153F-D145-8D7F-EE41C0881292}" type="presOf" srcId="{D769CDFD-A89D-2943-B029-FA47579AC934}" destId="{3074ACF3-2F35-EF4D-9927-EF165264FDC0}" srcOrd="0" destOrd="0" presId="urn:microsoft.com/office/officeart/2009/3/layout/IncreasingArrowsProcess"/>
+    <dgm:cxn modelId="{8151D6A8-A85B-514F-81E4-AAC3EA11E68D}" type="presParOf" srcId="{B8195610-1031-C34E-9A3A-7622BDF17384}" destId="{392FD94E-A17C-9B45-8C97-73A821D6DAA2}" srcOrd="0" destOrd="0" presId="urn:microsoft.com/office/officeart/2009/3/layout/IncreasingArrowsProcess"/>
+    <dgm:cxn modelId="{A8E6054B-52D5-994F-8572-F02B40B66788}" type="presParOf" srcId="{B8195610-1031-C34E-9A3A-7622BDF17384}" destId="{3074ACF3-2F35-EF4D-9927-EF165264FDC0}" srcOrd="1" destOrd="0" presId="urn:microsoft.com/office/officeart/2009/3/layout/IncreasingArrowsProcess"/>
+    <dgm:cxn modelId="{1CF7E0DB-C941-6B48-86E7-9ECDF095B5F2}" type="presParOf" srcId="{B8195610-1031-C34E-9A3A-7622BDF17384}" destId="{E9FB553D-351E-5842-8673-122CC1806259}" srcOrd="2" destOrd="0" presId="urn:microsoft.com/office/officeart/2009/3/layout/IncreasingArrowsProcess"/>
+    <dgm:cxn modelId="{58CF120E-05D4-9F45-B13A-347635E4A026}" type="presParOf" srcId="{B8195610-1031-C34E-9A3A-7622BDF17384}" destId="{FE8887A6-31B7-0543-B1E3-B987517D0D72}" srcOrd="3" destOrd="0" presId="urn:microsoft.com/office/officeart/2009/3/layout/IncreasingArrowsProcess"/>
+    <dgm:cxn modelId="{19BC8148-E1FA-6A4C-9D8F-A61A560E4F7D}" type="presParOf" srcId="{B8195610-1031-C34E-9A3A-7622BDF17384}" destId="{608CBD0E-0D49-6741-A66C-9D9517FCAA20}" srcOrd="4" destOrd="0" presId="urn:microsoft.com/office/officeart/2009/3/layout/IncreasingArrowsProcess"/>
+    <dgm:cxn modelId="{643F2D77-7739-8249-B537-E89BABC34A80}" type="presParOf" srcId="{B8195610-1031-C34E-9A3A-7622BDF17384}" destId="{FA9C465A-D086-5244-BA56-DF8A84FFCCD8}" srcOrd="5" destOrd="0" presId="urn:microsoft.com/office/officeart/2009/3/layout/IncreasingArrowsProcess"/>
   </dgm:cxnLst>
   <dgm:bg/>
   <dgm:whole/>
@@ -18033,7 +18151,7 @@
 </file>
 
 <file path=customXml/itemProps1.xml><?xml version="1.0" encoding="utf-8"?>
-<ds:datastoreItem xmlns:ds="http://schemas.openxmlformats.org/officeDocument/2006/customXml" ds:itemID="{CA0A9795-E3F0-C74F-9C01-006E0E53BD80}">
+<ds:datastoreItem xmlns:ds="http://schemas.openxmlformats.org/officeDocument/2006/customXml" ds:itemID="{766229AB-1D00-D348-AAE8-67782267F4DB}">
   <ds:schemaRefs>
     <ds:schemaRef ds:uri="http://schemas.openxmlformats.org/officeDocument/2006/bibliography"/>
   </ds:schemaRefs>

</xml_diff>

<commit_message>
I can smell the oats
</commit_message>
<xml_diff>
--- a/Papers_Articles_Presentations/Papers/Adaptive Coding and Modulation for Phase 4 Ground.docx
+++ b/Papers_Articles_Presentations/Papers/Adaptive Coding and Modulation for Phase 4 Ground.docx
@@ -43,15 +43,7 @@
         <w:t xml:space="preserve"> but are not limited to</w:t>
       </w:r>
       <w:r>
-        <w:t xml:space="preserve"> Phase 4B Payload, Cube Quest Challenge (CQC), Phase 3E, and terrestrial </w:t>
-      </w:r>
-      <w:proofErr w:type="spellStart"/>
-      <w:r>
-        <w:t>Groundsats</w:t>
-      </w:r>
-      <w:proofErr w:type="spellEnd"/>
-      <w:r>
-        <w:t xml:space="preserve">. </w:t>
+        <w:t xml:space="preserve"> Phase 4B Payload, Cube Quest Challenge (CQC), Phase 3E, and terrestrial Groundsats. </w:t>
       </w:r>
     </w:p>
     <w:p>
@@ -628,7 +620,6 @@
         <w:rPr>
           <w:noProof/>
         </w:rPr>
-        <w:lastRenderedPageBreak/>
         <w:drawing>
           <wp:anchor distT="0" distB="0" distL="114300" distR="114300" simplePos="0" relativeHeight="251660288" behindDoc="0" locked="0" layoutInCell="1" allowOverlap="1" wp14:anchorId="20F32ED6" wp14:editId="211AFFEE">
             <wp:simplePos x="0" y="0"/>
@@ -931,23 +922,10 @@
     <w:p/>
     <w:p>
       <w:r>
-        <w:t xml:space="preserve">The particular radio problem that has to be solved for terrestrial </w:t>
-      </w:r>
-      <w:proofErr w:type="spellStart"/>
-      <w:r>
-        <w:t>Groundsats</w:t>
-      </w:r>
-      <w:proofErr w:type="spellEnd"/>
-      <w:r>
-        <w:t xml:space="preserve"> is also relatively straightforward. </w:t>
-      </w:r>
-      <w:proofErr w:type="spellStart"/>
-      <w:r>
-        <w:t>Groundsats</w:t>
-      </w:r>
-      <w:proofErr w:type="spellEnd"/>
-      <w:r>
-        <w:t xml:space="preserve"> are terrestrial versions of space-based payloads. They provide all the functions of an orbiting platform, but are on the ground. </w:t>
+        <w:t xml:space="preserve">The particular radio problem that has to be solved for terrestrial Groundsats is also relatively straightforward. </w:t>
+      </w:r>
+      <w:r>
+        <w:t xml:space="preserve">Groundsats are terrestrial versions of space-based payloads. They provide all the functions of an orbiting platform, but are on the ground. </w:t>
       </w:r>
       <w:r>
         <w:t>The control loop for terrestrial</w:t>
@@ -956,11 +934,7 @@
         <w:t xml:space="preserve"> ACM</w:t>
       </w:r>
       <w:r>
-        <w:t xml:space="preserve"> has </w:t>
-      </w:r>
-      <w:r>
-        <w:lastRenderedPageBreak/>
-        <w:t>to</w:t>
+        <w:t xml:space="preserve"> has to</w:t>
       </w:r>
       <w:r>
         <w:t xml:space="preserve"> be able to</w:t>
@@ -1225,21 +1199,7 @@
         <w:rPr>
           <w:color w:val="0B005C"/>
         </w:rPr>
-        <w:t xml:space="preserve">Part </w:t>
-      </w:r>
-      <w:proofErr w:type="gramStart"/>
-      <w:r>
-        <w:rPr>
-          <w:color w:val="0B005C"/>
-        </w:rPr>
-        <w:t>97 :</w:t>
-      </w:r>
-      <w:proofErr w:type="gramEnd"/>
-      <w:r>
-        <w:rPr>
-          <w:color w:val="0B005C"/>
-        </w:rPr>
-        <w:t> </w:t>
+        <w:t>Part 97 : </w:t>
       </w:r>
       <w:r>
         <w:t>Sec. 97.313 Transmitter power standards</w:t>
@@ -1275,21 +1235,7 @@
               <w:rPr>
                 <w:shd w:val="clear" w:color="auto" w:fill="FFFFFF"/>
               </w:rPr>
-              <w:t>(</w:t>
-            </w:r>
-            <w:proofErr w:type="spellStart"/>
-            <w:r>
-              <w:rPr>
-                <w:shd w:val="clear" w:color="auto" w:fill="FFFFFF"/>
-              </w:rPr>
-              <w:t>a</w:t>
-            </w:r>
-            <w:proofErr w:type="spellEnd"/>
-            <w:r>
-              <w:rPr>
-                <w:shd w:val="clear" w:color="auto" w:fill="FFFFFF"/>
-              </w:rPr>
-              <w:t>) An amateur station must use the minimum transmitter power necessary to carry out the desired communications.</w:t>
+              <w:t>(a) An amateur station must use the minimum transmitter power necessary to carry out the desired communications.</w:t>
             </w:r>
           </w:p>
         </w:tc>
@@ -1387,15 +1333,7 @@
         <w:ind w:left="720"/>
       </w:pPr>
       <w:r>
-        <w:t xml:space="preserve">Start conservatively, approach the optimum: When setting up a link it is wise to start with very conservative settings to have a stable link running in the first place. Even if the “first shot” has not the desired bandwidth efficiency, an incremental approach will be the best way to optimize the link once it is up and stable. Due to numerous parameters and conditions affecting the </w:t>
-      </w:r>
-      <w:proofErr w:type="spellStart"/>
-      <w:r>
-        <w:t>Es</w:t>
-      </w:r>
-      <w:proofErr w:type="spellEnd"/>
-      <w:r>
-        <w:t>/N0, the best settings will be reached by trial and error and can hardly be predicted beforehand.</w:t>
+        <w:t>Start conservatively, approach the optimum: When setting up a link it is wise to start with very conservative settings to have a stable link running in the first place. Even if the “first shot” has not the desired bandwidth efficiency, an incremental approach will be the best way to optimize the link once it is up and stable. Due to numerous parameters and conditions affecting the Es/N0, the best settings will be reached by trial and error and can hardly be predicted beforehand.</w:t>
       </w:r>
       <w:r>
         <w:br/>
@@ -1431,15 +1369,7 @@
     <w:p/>
     <w:p>
       <w:r>
-        <w:t xml:space="preserve">The </w:t>
-      </w:r>
-      <w:proofErr w:type="spellStart"/>
-      <w:r>
-        <w:t>Es</w:t>
-      </w:r>
-      <w:proofErr w:type="spellEnd"/>
-      <w:r>
-        <w:t xml:space="preserve">/N0 value is a big clue. It’s a critical metric for ACM. </w:t>
+        <w:t xml:space="preserve">The Es/N0 value is a big clue. It’s a critical metric for ACM. </w:t>
       </w:r>
       <w:r>
         <w:t>It stands for energy per symbol divided by the noise power</w:t>
@@ -1503,43 +1433,14 @@
       <w:r>
         <w:br/>
       </w:r>
-      <w:proofErr w:type="spellStart"/>
-      <w:r>
-        <w:t>Es</w:t>
-      </w:r>
-      <w:proofErr w:type="spellEnd"/>
-      <w:r>
-        <w:t>/N0 is commonly used in the analysi</w:t>
-      </w:r>
-      <w:r>
-        <w:t xml:space="preserve">s of digital modulation schemes, but we’re going to dig deeper and look at </w:t>
-      </w:r>
-      <w:proofErr w:type="spellStart"/>
-      <w:r>
-        <w:t>at</w:t>
-      </w:r>
-      <w:proofErr w:type="spellEnd"/>
-      <w:r>
-        <w:t xml:space="preserve"> a quantity called </w:t>
-      </w:r>
-      <w:proofErr w:type="spellStart"/>
-      <w:r>
-        <w:t>Eb</w:t>
-      </w:r>
-      <w:proofErr w:type="spellEnd"/>
-      <w:r>
-        <w:t>/N0. This is the energy per bit divided by the noise power spectral density.</w:t>
-      </w:r>
-      <w:r>
-        <w:t xml:space="preserve"> </w:t>
-      </w:r>
-      <w:proofErr w:type="spellStart"/>
-      <w:r>
-        <w:t>Eb</w:t>
-      </w:r>
-      <w:proofErr w:type="spellEnd"/>
-      <w:r>
-        <w:t>/N0 is the normalized signal to noise ratio of our link and this value is what drives the adaptation</w:t>
+      <w:r>
+        <w:t>Es/N0 is commonly used in the analysi</w:t>
+      </w:r>
+      <w:r>
+        <w:t>s of digital modulation schemes, but we’re going to dig deeper and look at at a quantity called Eb/N0. This is the energy per bit divided by the noise power spectral density.</w:t>
+      </w:r>
+      <w:r>
+        <w:t xml:space="preserve"> Eb/N0 is the normalized signal to noise ratio of our link and this value is what drives the adaptation</w:t>
       </w:r>
       <w:r>
         <w:t xml:space="preserve"> decisions</w:t>
@@ -1548,15 +1449,7 @@
         <w:t xml:space="preserve"> in ACM. </w:t>
       </w:r>
       <w:r>
-        <w:t xml:space="preserve">Think of </w:t>
-      </w:r>
-      <w:proofErr w:type="spellStart"/>
-      <w:r>
-        <w:t>Eb</w:t>
-      </w:r>
-      <w:proofErr w:type="spellEnd"/>
-      <w:r>
-        <w:t>/N0 as the signal-to-noise (SNR)</w:t>
+        <w:t>Think of Eb/N0 as the signal-to-noise (SNR)</w:t>
       </w:r>
       <w:r>
         <w:t xml:space="preserve"> per bit. </w:t>
@@ -1567,21 +1460,8 @@
     </w:p>
     <w:p/>
     <w:p>
-      <w:proofErr w:type="spellStart"/>
-      <w:r>
-        <w:t>Es</w:t>
-      </w:r>
-      <w:proofErr w:type="spellEnd"/>
-      <w:r>
-        <w:t xml:space="preserve">/N0 = </w:t>
-      </w:r>
-      <w:proofErr w:type="spellStart"/>
-      <w:r>
-        <w:t>Eb</w:t>
-      </w:r>
-      <w:proofErr w:type="spellEnd"/>
-      <w:r>
-        <w:t>/N0 * Log</w:t>
+      <w:r>
+        <w:t>Es/N0 = Eb/N0 * Log</w:t>
       </w:r>
       <w:r>
         <w:rPr>
@@ -1596,7 +1476,6 @@
     <w:p/>
     <w:p>
       <w:r>
-        <w:lastRenderedPageBreak/>
         <w:t xml:space="preserve">So for the modulations </w:t>
       </w:r>
       <w:r>
@@ -1611,21 +1490,8 @@
     </w:p>
     <w:p/>
     <w:p>
-      <w:proofErr w:type="spellStart"/>
-      <w:r>
-        <w:t>Es</w:t>
-      </w:r>
-      <w:proofErr w:type="spellEnd"/>
-      <w:r>
-        <w:t xml:space="preserve">/N0 = </w:t>
-      </w:r>
-      <w:proofErr w:type="spellStart"/>
-      <w:r>
-        <w:t>Eb</w:t>
-      </w:r>
-      <w:proofErr w:type="spellEnd"/>
-      <w:r>
-        <w:t>/N0 * Log</w:t>
+      <w:r>
+        <w:t>Es/N0 = Eb/N0 * Log</w:t>
       </w:r>
       <w:r>
         <w:rPr>
@@ -1647,21 +1513,8 @@
       </w:r>
     </w:p>
     <w:p>
-      <w:proofErr w:type="spellStart"/>
-      <w:r>
-        <w:t>Es</w:t>
-      </w:r>
-      <w:proofErr w:type="spellEnd"/>
-      <w:r>
-        <w:t xml:space="preserve">/N0 = </w:t>
-      </w:r>
-      <w:proofErr w:type="spellStart"/>
-      <w:r>
-        <w:t>Eb</w:t>
-      </w:r>
-      <w:proofErr w:type="spellEnd"/>
-      <w:r>
-        <w:t>/N0 * Log</w:t>
+      <w:r>
+        <w:t>Es/N0 = Eb/N0 * Log</w:t>
       </w:r>
       <w:r>
         <w:rPr>
@@ -1683,21 +1536,8 @@
       </w:r>
     </w:p>
     <w:p>
-      <w:proofErr w:type="spellStart"/>
-      <w:r>
-        <w:t>Es</w:t>
-      </w:r>
-      <w:proofErr w:type="spellEnd"/>
-      <w:r>
-        <w:t xml:space="preserve">/N0 = </w:t>
-      </w:r>
-      <w:proofErr w:type="spellStart"/>
-      <w:r>
-        <w:t>Eb</w:t>
-      </w:r>
-      <w:proofErr w:type="spellEnd"/>
-      <w:r>
-        <w:t>/N0 * Log</w:t>
+      <w:r>
+        <w:t>Es/N0 = Eb/N0 * Log</w:t>
       </w:r>
       <w:r>
         <w:rPr>
@@ -1727,23 +1567,7 @@
     <w:p/>
     <w:p>
       <w:r>
-        <w:t xml:space="preserve">For modulation order 2: </w:t>
-      </w:r>
-      <w:proofErr w:type="spellStart"/>
-      <w:r>
-        <w:t>Es</w:t>
-      </w:r>
-      <w:proofErr w:type="spellEnd"/>
-      <w:r>
-        <w:t xml:space="preserve">/N0 = </w:t>
-      </w:r>
-      <w:proofErr w:type="spellStart"/>
-      <w:r>
-        <w:t>Eb</w:t>
-      </w:r>
-      <w:proofErr w:type="spellEnd"/>
-      <w:r>
-        <w:t>/N0</w:t>
+        <w:t>For modulation order 2: Es/N0 = Eb/N0</w:t>
       </w:r>
     </w:p>
     <w:p/>
@@ -1755,23 +1579,7 @@
     <w:p/>
     <w:p>
       <w:r>
-        <w:t xml:space="preserve">For modulation order 4: </w:t>
-      </w:r>
-      <w:proofErr w:type="spellStart"/>
-      <w:r>
-        <w:t>Es</w:t>
-      </w:r>
-      <w:proofErr w:type="spellEnd"/>
-      <w:r>
-        <w:t xml:space="preserve">/N0 = </w:t>
-      </w:r>
-      <w:proofErr w:type="spellStart"/>
-      <w:r>
-        <w:t>Eb</w:t>
-      </w:r>
-      <w:proofErr w:type="spellEnd"/>
-      <w:r>
-        <w:t>/N0 * 2</w:t>
+        <w:t>For modulation order 4: Es/N0 = Eb/N0 * 2</w:t>
       </w:r>
     </w:p>
     <w:p/>
@@ -1786,23 +1594,7 @@
     <w:p/>
     <w:p>
       <w:r>
-        <w:t xml:space="preserve">For modulation order 8: </w:t>
-      </w:r>
-      <w:proofErr w:type="spellStart"/>
-      <w:r>
-        <w:t>Es</w:t>
-      </w:r>
-      <w:proofErr w:type="spellEnd"/>
-      <w:r>
-        <w:t xml:space="preserve">/N0 = </w:t>
-      </w:r>
-      <w:proofErr w:type="spellStart"/>
-      <w:r>
-        <w:t>Eb</w:t>
-      </w:r>
-      <w:proofErr w:type="spellEnd"/>
-      <w:r>
-        <w:t>/N0 * 3</w:t>
+        <w:t>For modulation order 8: Es/N0 = Eb/N0 * 3</w:t>
       </w:r>
     </w:p>
     <w:p/>
@@ -1968,11 +1760,7 @@
         <w:t xml:space="preserve"> groups of bits are gathered up and then mathematically modified with extra bits.</w:t>
       </w:r>
       <w:r>
-        <w:t xml:space="preserve"> There are other types of codes that operate on continuous streams of bits. Those types of codes operate bit-by-bit as long as there are bits in the </w:t>
-      </w:r>
-      <w:r>
-        <w:lastRenderedPageBreak/>
-        <w:t>pipeline. Each block stands alone and is decoded separately. Concatenated means that two different codes are used. The reason these two different codes are used</w:t>
+        <w:t xml:space="preserve"> There are other types of codes that operate on continuous streams of bits. Those types of codes operate bit-by-bit as long as there are bits in the pipeline. Each block stands alone and is decoded separately. Concatenated means that two different codes are used. The reason these two different codes are used</w:t>
       </w:r>
       <w:r>
         <w:t xml:space="preserve"> together in DVB-S2</w:t>
@@ -2007,13 +1795,8 @@
       <w:r>
         <w:t xml:space="preserve"> is the measure in the difference between the </w:t>
       </w:r>
-      <w:proofErr w:type="spellStart"/>
-      <w:r>
-        <w:t>Eb</w:t>
-      </w:r>
-      <w:proofErr w:type="spellEnd"/>
-      <w:r>
-        <w:t>/N0</w:t>
+      <w:r>
+        <w:t>Eb/N0</w:t>
       </w:r>
       <w:r>
         <w:t xml:space="preserve"> </w:t>
@@ -2024,13 +1807,8 @@
       <w:r>
         <w:t xml:space="preserve"> </w:t>
       </w:r>
-      <w:proofErr w:type="spellStart"/>
-      <w:r>
-        <w:t>uncoded</w:t>
-      </w:r>
-      <w:proofErr w:type="spellEnd"/>
-      <w:r>
-        <w:t xml:space="preserve"> system </w:t>
+      <w:r>
+        <w:t xml:space="preserve">uncoded system </w:t>
       </w:r>
       <w:r>
         <w:t>when compared to</w:t>
@@ -2108,23 +1886,7 @@
     </w:p>
     <w:p>
       <w:r>
-        <w:t xml:space="preserve">What can with do with this extra gain? In ACM we can put it right to work in maintaining target bit error rate performance. If we know what </w:t>
-      </w:r>
-      <w:proofErr w:type="spellStart"/>
-      <w:r>
-        <w:t>Eb</w:t>
-      </w:r>
-      <w:proofErr w:type="spellEnd"/>
-      <w:r>
-        <w:t xml:space="preserve">/N0 we need, and we know which codes consume that much </w:t>
-      </w:r>
-      <w:proofErr w:type="spellStart"/>
-      <w:r>
-        <w:t>Eb</w:t>
-      </w:r>
-      <w:proofErr w:type="spellEnd"/>
-      <w:r>
-        <w:t>/N0 to maintain a particular performance level, then we</w:t>
+        <w:t>What can with do with this extra gain? In ACM we can put it right to work in maintaining target bit error rate performance. If we know what Eb/N0 we need, and we know which codes consume that much Eb/N0 to maintain a particular performance level, then we</w:t>
       </w:r>
       <w:r>
         <w:t xml:space="preserve"> are able to</w:t>
@@ -2145,38 +1907,17 @@
     <w:p/>
     <w:p>
       <w:r>
-        <w:t xml:space="preserve">We do this by measuring </w:t>
-      </w:r>
-      <w:proofErr w:type="spellStart"/>
-      <w:r>
-        <w:t>Eb</w:t>
-      </w:r>
-      <w:proofErr w:type="spellEnd"/>
-      <w:r>
-        <w:t>/N0 at the receiver. This tel</w:t>
-      </w:r>
-      <w:r>
-        <w:t xml:space="preserve">ls us how strong the signal is. </w:t>
-      </w:r>
-      <w:proofErr w:type="spellStart"/>
-      <w:r>
-        <w:t>Eb</w:t>
-      </w:r>
-      <w:proofErr w:type="spellEnd"/>
-      <w:r>
-        <w:t>/N0 is reported to the ACM controller, and the right modulation and coding is selected for that receiver. In commercial satellite, the ACM controller is centrali</w:t>
+        <w:t>We do this by measuring Eb/N0 at the receiver. This tel</w:t>
+      </w:r>
+      <w:r>
+        <w:t>ls us how strong the signal is. Eb/N0 is reported to the ACM controller, and the right modulation and coding is selected for that receiver. In commercial satellite, the ACM controller is centrali</w:t>
       </w:r>
       <w:r>
         <w:t>zed and is usually on the ground. For Phase 4B Payload</w:t>
       </w:r>
       <w:r>
-        <w:t xml:space="preserve"> and for </w:t>
-      </w:r>
-      <w:proofErr w:type="spellStart"/>
-      <w:r>
-        <w:t>Groundsats</w:t>
-      </w:r>
-      <w:proofErr w:type="spellEnd"/>
+        <w:t xml:space="preserve"> and for Groundsats</w:t>
+      </w:r>
       <w:r>
         <w:t xml:space="preserve">, it’s planned </w:t>
       </w:r>
@@ -2230,11 +1971,7 @@
         <w:t xml:space="preserve">frame. </w:t>
       </w:r>
       <w:r>
-        <w:t xml:space="preserve">The receiver must be able to handle an arbitrary change in MODCOD without any advance knowledge. The receiver must be able to work fast enough to process the packet or </w:t>
-      </w:r>
-      <w:r>
-        <w:lastRenderedPageBreak/>
-        <w:t xml:space="preserve">frame without corrupting or dropping it. </w:t>
+        <w:t xml:space="preserve">The receiver must be able to handle an arbitrary change in MODCOD without any advance knowledge. The receiver must be able to work fast enough to process the packet or frame without corrupting or dropping it. </w:t>
       </w:r>
       <w:r>
         <w:t>This puts a lot of pressure on the receiver. This pressure can be all</w:t>
@@ -2282,15 +2019,7 @@
         <w:t>an estimate of the link quality</w:t>
       </w:r>
       <w:r>
-        <w:t xml:space="preserve"> (</w:t>
-      </w:r>
-      <w:proofErr w:type="spellStart"/>
-      <w:r>
-        <w:t>Eb</w:t>
-      </w:r>
-      <w:proofErr w:type="spellEnd"/>
-      <w:r>
-        <w:t>/N0)</w:t>
+        <w:t xml:space="preserve"> (Eb/N0)</w:t>
       </w:r>
       <w:r>
         <w:t xml:space="preserve"> </w:t>
@@ -2407,47 +2136,10 @@
     <w:p/>
     <w:p>
       <w:r>
-        <w:t xml:space="preserve">The standard model of ACM has the receiver monitor and report its </w:t>
-      </w:r>
-      <w:proofErr w:type="spellStart"/>
-      <w:r>
-        <w:t>Eb</w:t>
-      </w:r>
-      <w:proofErr w:type="spellEnd"/>
-      <w:r>
-        <w:t xml:space="preserve">/N0 to the controller. In our case, the controller can be in the payload. When </w:t>
-      </w:r>
-      <w:proofErr w:type="spellStart"/>
-      <w:r>
-        <w:t>Eb</w:t>
-      </w:r>
-      <w:proofErr w:type="spellEnd"/>
-      <w:r>
-        <w:t xml:space="preserve">/N0 falls below a </w:t>
-      </w:r>
-      <w:proofErr w:type="spellStart"/>
-      <w:r>
-        <w:t>setpoint</w:t>
-      </w:r>
-      <w:proofErr w:type="spellEnd"/>
-      <w:r>
-        <w:t xml:space="preserve">, the receiving station is sent a lower MODCOD. The </w:t>
-      </w:r>
-      <w:proofErr w:type="spellStart"/>
-      <w:r>
-        <w:t>setpoints</w:t>
-      </w:r>
-      <w:proofErr w:type="spellEnd"/>
-      <w:r>
-        <w:t xml:space="preserve"> are configured to provide a minimum level of performance. When going to a lower MODCOD, throughput is reduced but the link is maintained. </w:t>
-      </w:r>
-      <w:proofErr w:type="spellStart"/>
-      <w:r>
-        <w:t>Eb</w:t>
-      </w:r>
-      <w:proofErr w:type="spellEnd"/>
-      <w:r>
-        <w:t xml:space="preserve">/N0 reports can be part of the frame structure. </w:t>
+        <w:t xml:space="preserve">The standard model of ACM has the receiver monitor and report its Eb/N0 to the controller. In our case, the controller can be in the payload. When Eb/N0 falls below a setpoint, the receiving station is sent a lower MODCOD. The setpoints are configured to provide a minimum level of performance. When going to a lower MODCOD, throughput is reduced but the link is maintained. </w:t>
+      </w:r>
+      <w:r>
+        <w:t xml:space="preserve">Eb/N0 reports can be part of the frame structure. </w:t>
       </w:r>
     </w:p>
     <w:p/>
@@ -2521,15 +2213,7 @@
     </w:p>
     <w:p>
       <w:r>
-        <w:t xml:space="preserve">When you establish the values for </w:t>
-      </w:r>
-      <w:proofErr w:type="spellStart"/>
-      <w:r>
-        <w:t>Eb</w:t>
-      </w:r>
-      <w:proofErr w:type="spellEnd"/>
-      <w:r>
-        <w:t>/N0 that you’re going to allow, they have to be made based on what bit error rate you can tolerate. Quasi-error-free</w:t>
+        <w:t>When you establish the values for Eb/N0 that you’re going to allow, they have to be made based on what bit error rate you can tolerate. Quasi-error-free</w:t>
       </w:r>
       <w:r>
         <w:t xml:space="preserve"> </w:t>
@@ -2568,11 +2252,7 @@
         <w:t>lower</w:t>
       </w:r>
       <w:r>
-        <w:t xml:space="preserve"> than the </w:t>
-      </w:r>
-      <w:r>
-        <w:lastRenderedPageBreak/>
-        <w:t xml:space="preserve">data-centric maximum </w:t>
+        <w:t xml:space="preserve"> than the data-centric maximum </w:t>
       </w:r>
       <w:r>
         <w:t>bit error rate</w:t>
@@ -2611,15 +2291,7 @@
     <w:p/>
     <w:p>
       <w:r>
-        <w:t xml:space="preserve">Once you have a bit error rate that you want to keep below, then you calculate a table of </w:t>
-      </w:r>
-      <w:proofErr w:type="spellStart"/>
-      <w:r>
-        <w:t>Eb</w:t>
-      </w:r>
-      <w:proofErr w:type="spellEnd"/>
-      <w:r>
-        <w:t>/N0 values that would cause you to move to a better MODCOD. “Better” could mean higher or lower depending on whether you were doin</w:t>
+        <w:t>Once you have a bit error rate that you want to keep below, then you calculate a table of Eb/N0 values that would cause you to move to a better MODCOD. “Better” could mean higher or lower depending on whether you were doin</w:t>
       </w:r>
       <w:r>
         <w:t xml:space="preserve">g great or having trouble with the link. </w:t>
@@ -2690,13 +2362,8 @@
       <w:r>
         <w:t xml:space="preserve">system status, </w:t>
       </w:r>
-      <w:proofErr w:type="spellStart"/>
-      <w:r>
-        <w:t>Usersynchronous</w:t>
-      </w:r>
-      <w:proofErr w:type="spellEnd"/>
-      <w:r>
-        <w:t xml:space="preserve"> log visualizations, symbol rate, modulation constellation, data rate, bit error rate, and more. Metrics such as these and more are presented by an application that can be run or not, depending on the preferences of the operator. </w:t>
+      <w:r>
+        <w:t xml:space="preserve">Usersynchronous log visualizations, symbol rate, modulation constellation, data rate, bit error rate, and more. Metrics such as these and more are presented by an application that can be run or not, depending on the preferences of the operator. </w:t>
       </w:r>
       <w:r>
         <w:t xml:space="preserve">Some systems provide a bit error rate tester as an application. This can help debug situations of synchronization loss, unexpected bursts of bit errors, or other problems. </w:t>
@@ -2818,35 +2485,45 @@
       </w:r>
     </w:p>
     <w:p/>
-    <w:p/>
     <w:p>
       <w:r>
-        <w:t xml:space="preserve">There are choices of frame size in DVB-S2 and DVB-S2X. CCSDS RF Modulation and Channel Coding Workshop, among other sources, recommends the short frame size for near space-earth </w:t>
-      </w:r>
-      <w:r>
-        <w:lastRenderedPageBreak/>
-        <w:t xml:space="preserve">transmissions. </w:t>
-      </w:r>
-      <w:r>
-        <w:t xml:space="preserve">Short </w:t>
-      </w:r>
-      <w:r>
-        <w:t xml:space="preserve">frame size </w:t>
-      </w:r>
-      <w:r>
-        <w:t xml:space="preserve">forward </w:t>
-      </w:r>
-      <w:r>
-        <w:t>MODCODs</w:t>
-      </w:r>
-      <w:r>
-        <w:t xml:space="preserve"> are</w:t>
-      </w:r>
-      <w:r>
-        <w:t xml:space="preserve"> selected</w:t>
-      </w:r>
-      <w:r>
-        <w:t xml:space="preserve"> and presented </w:t>
+        <w:t>There are choices of frame size in DVB-S2 and DVB-S2X.</w:t>
+      </w:r>
+      <w:r>
+        <w:t xml:space="preserve"> The</w:t>
+      </w:r>
+      <w:r>
+        <w:t xml:space="preserve"> CCSDS</w:t>
+      </w:r>
+      <w:r>
+        <w:t xml:space="preserve"> (Consultive Committee for Space Data Systems)</w:t>
+      </w:r>
+      <w:r>
+        <w:t xml:space="preserve"> RF Modulation and Channel Coding Workshop, among other </w:t>
+      </w:r>
+      <w:r>
+        <w:t xml:space="preserve">individuals and </w:t>
+      </w:r>
+      <w:r>
+        <w:t>groups</w:t>
+      </w:r>
+      <w:r>
+        <w:t xml:space="preserve">, recommends the short frame size for near space-earth transmissions. </w:t>
+      </w:r>
+      <w:r>
+        <w:t>A selection of the s</w:t>
+      </w:r>
+      <w:r>
+        <w:t xml:space="preserve">hort </w:t>
+      </w:r>
+      <w:r>
+        <w:t>frame size MODCODs</w:t>
+      </w:r>
+      <w:r>
+        <w:t xml:space="preserve"> that we believe will work best for Phase 4B Payload are</w:t>
+      </w:r>
+      <w:r>
+        <w:t xml:space="preserve"> presented </w:t>
       </w:r>
       <w:r>
         <w:t xml:space="preserve">in the table </w:t>
@@ -2855,10 +2532,7 @@
         <w:t>below. Short f</w:t>
       </w:r>
       <w:r>
-        <w:t xml:space="preserve">rame size is </w:t>
-      </w:r>
-      <w:r>
-        <w:t>16200</w:t>
+        <w:t>rame size is 16200</w:t>
       </w:r>
       <w:r>
         <w:t xml:space="preserve"> bits. </w:t>
@@ -2873,21 +2547,7 @@
         <w:t xml:space="preserve">is the first column. </w:t>
       </w:r>
       <w:r>
-        <w:t xml:space="preserve">Ideal </w:t>
-      </w:r>
-      <w:proofErr w:type="spellStart"/>
-      <w:r>
-        <w:t>Es</w:t>
-      </w:r>
-      <w:proofErr w:type="spellEnd"/>
-      <w:r>
-        <w:t xml:space="preserve">/N0 is ideal energy per symbol </w:t>
-      </w:r>
-      <w:r>
-        <w:t>divided by the noise power spectral density</w:t>
-      </w:r>
-      <w:r>
-        <w:t xml:space="preserve"> in dB in order to achieve a frame error rate of 10</w:t>
+        <w:t>Ideal Es/N0 is ideal energy per symbol divided by the noise power spectral density in dB in order to achieve a frame error rate of 10</w:t>
       </w:r>
       <w:r>
         <w:rPr>
@@ -2981,21 +2641,7 @@
               <w:rPr>
                 <w:b/>
               </w:rPr>
-              <w:t xml:space="preserve">Ideal </w:t>
-            </w:r>
-            <w:proofErr w:type="spellStart"/>
-            <w:r>
-              <w:rPr>
-                <w:b/>
-              </w:rPr>
-              <w:t>Es</w:t>
-            </w:r>
-            <w:proofErr w:type="spellEnd"/>
-            <w:r>
-              <w:rPr>
-                <w:b/>
-              </w:rPr>
-              <w:t>/N0</w:t>
+              <w:t>Ideal Es/N0</w:t>
             </w:r>
           </w:p>
         </w:tc>
@@ -3608,10 +3254,7 @@
           </w:tcPr>
           <w:p>
             <w:r>
-              <w:t>QPSK code rat</w:t>
-            </w:r>
-            <w:r>
-              <w:t>e 8/15</w:t>
+              <w:t>QPSK code rate 8/15</w:t>
             </w:r>
           </w:p>
         </w:tc>
@@ -4073,21 +3716,19 @@
         <w:t>see the effect</w:t>
       </w:r>
       <w:r>
-        <w:t xml:space="preserve"> of modulation and coding. We get about 12dB of range just using QPSK and 8PSK. We haven’t yet looked at the VL-SNR codes that </w:t>
+        <w:t xml:space="preserve"> of modulation and coding. We get about 12dB of range just using QPSK and 8PSK. We haven’t yet </w:t>
+      </w:r>
+      <w:r>
+        <w:t xml:space="preserve">listed </w:t>
+      </w:r>
+      <w:r>
+        <w:t xml:space="preserve">the VL-SNR codes that </w:t>
       </w:r>
       <w:r>
         <w:t xml:space="preserve">can </w:t>
       </w:r>
       <w:r>
-        <w:t xml:space="preserve">bring the </w:t>
-      </w:r>
-      <w:proofErr w:type="spellStart"/>
-      <w:r>
-        <w:t>Es</w:t>
-      </w:r>
-      <w:proofErr w:type="spellEnd"/>
-      <w:r>
-        <w:t>/N0 down to -10dB</w:t>
+        <w:t>bring the Es/N0 down to -10dB</w:t>
       </w:r>
       <w:r>
         <w:t>. They require</w:t>
@@ -4101,7 +3742,6 @@
         <w:rPr>
           <w:noProof/>
         </w:rPr>
-        <w:lastRenderedPageBreak/>
         <w:drawing>
           <wp:inline distT="0" distB="0" distL="0" distR="0" wp14:anchorId="0C21414C" wp14:editId="037C7574">
             <wp:extent cx="5943600" cy="4393565"/>
@@ -4154,29 +3794,258 @@
         <w:t>need to select</w:t>
       </w:r>
       <w:r>
-        <w:t xml:space="preserve"> enough different MODCODs to give good performance </w:t>
-      </w:r>
-      <w:r>
-        <w:t xml:space="preserve">but not so many that we have a situation where the algorithm is flailing about. Measurements have error. There are several sources of error and noise. The target </w:t>
-      </w:r>
-      <w:proofErr w:type="spellStart"/>
-      <w:r>
-        <w:t>Es</w:t>
-      </w:r>
-      <w:proofErr w:type="spellEnd"/>
-      <w:r>
-        <w:t xml:space="preserve">/N0 (or </w:t>
-      </w:r>
-      <w:proofErr w:type="spellStart"/>
-      <w:r>
-        <w:t>Eb</w:t>
-      </w:r>
-      <w:proofErr w:type="spellEnd"/>
-      <w:r>
-        <w:t xml:space="preserve">/N0) need to be far enough apart to where link performance instead of noise is the main trigger of ACM. If this means three MODCODs, then it means three MODCODs. </w:t>
+        <w:t xml:space="preserve"> enough different MODCODs to give </w:t>
+      </w:r>
+      <w:r>
+        <w:t>the</w:t>
+      </w:r>
+      <w:r>
+        <w:t xml:space="preserve"> performance</w:t>
+      </w:r>
+      <w:r>
+        <w:t xml:space="preserve"> we want,</w:t>
+      </w:r>
+      <w:r>
+        <w:t xml:space="preserve"> </w:t>
+      </w:r>
+      <w:r>
+        <w:t>but not so many that we have a situation where the algorithm is flailing about</w:t>
+      </w:r>
+      <w:r>
+        <w:t xml:space="preserve"> making unnecessary changes</w:t>
+      </w:r>
+      <w:r>
+        <w:t xml:space="preserve">. </w:t>
+      </w:r>
+      <w:r>
+        <w:t xml:space="preserve">The </w:t>
+      </w:r>
+      <w:r>
+        <w:t>starter</w:t>
+      </w:r>
+      <w:r>
+        <w:t xml:space="preserve"> list of MODCODs is the following.</w:t>
+      </w:r>
+      <w:r>
+        <w:t xml:space="preserve"> This gives a MODCOD at about every 2-3dB. </w:t>
+      </w:r>
+    </w:p>
+    <w:p/>
+    <w:p>
+      <w:r>
+        <w:t>QPSK 4/15</w:t>
+      </w:r>
+    </w:p>
+    <w:p>
+      <w:r>
+        <w:t>QPSK 2/5</w:t>
+      </w:r>
+    </w:p>
+    <w:p>
+      <w:r>
+        <w:t>QPSK 4/5</w:t>
+      </w:r>
+    </w:p>
+    <w:p>
+      <w:r>
+        <w:t>8PSK 5/6</w:t>
+      </w:r>
+    </w:p>
+    <w:p>
+      <w:r>
+        <w:t>8PSK 8/9</w:t>
+      </w:r>
+    </w:p>
+    <w:p/>
+    <w:p>
+      <w:r>
+        <w:t>All m</w:t>
+      </w:r>
+      <w:r>
+        <w:t xml:space="preserve">easurements have error. There are </w:t>
+      </w:r>
+      <w:r>
+        <w:t>multiple</w:t>
+      </w:r>
+      <w:r>
+        <w:t xml:space="preserve"> sources of error and noise. The</w:t>
+      </w:r>
+      <w:r>
+        <w:t xml:space="preserve"> set of</w:t>
+      </w:r>
+      <w:r>
+        <w:t xml:space="preserve"> target Es/N0 (or Eb/N0) </w:t>
+      </w:r>
+      <w:r>
+        <w:t xml:space="preserve">numbers </w:t>
+      </w:r>
+      <w:r>
+        <w:t xml:space="preserve">need to be far enough apart to where link performance instead of noise is the main trigger of </w:t>
+      </w:r>
+      <w:r>
+        <w:t xml:space="preserve">an </w:t>
+      </w:r>
+      <w:r>
+        <w:t>ACM</w:t>
+      </w:r>
+      <w:r>
+        <w:t xml:space="preserve"> decision</w:t>
+      </w:r>
+      <w:r>
+        <w:t xml:space="preserve">. </w:t>
+      </w:r>
+      <w:r>
+        <w:br/>
+      </w:r>
+      <w:r>
+        <w:br/>
+      </w:r>
+      <w:r>
+        <w:t>If three MODCODs</w:t>
+      </w:r>
+      <w:r>
+        <w:t xml:space="preserve"> </w:t>
+      </w:r>
+      <w:r>
+        <w:t>turn out to be</w:t>
+      </w:r>
+      <w:r>
+        <w:t xml:space="preserve"> the best match</w:t>
+      </w:r>
+      <w:r>
+        <w:t>, then it means</w:t>
+      </w:r>
+      <w:r>
+        <w:t xml:space="preserve"> we use</w:t>
+      </w:r>
+      <w:r>
+        <w:t xml:space="preserve"> three MODCODs. </w:t>
+      </w:r>
+      <w:r>
+        <w:t>If we can use more, then we u</w:t>
+      </w:r>
+      <w:r>
+        <w:t xml:space="preserve">se more. </w:t>
+      </w:r>
+    </w:p>
+    <w:p/>
+    <w:p>
+      <w:r>
+        <w:t>Once</w:t>
+      </w:r>
+      <w:r>
+        <w:t xml:space="preserve"> the MODCODs are selected, </w:t>
+      </w:r>
+      <w:r>
+        <w:t>hysteresis is</w:t>
+      </w:r>
+      <w:r>
+        <w:t xml:space="preserve"> applied, the </w:t>
+      </w:r>
+      <w:r>
+        <w:t>metrics are monitored, and the order for which MODCOD is</w:t>
+      </w:r>
+      <w:r>
+        <w:t xml:space="preserve"> applied to wh</w:t>
+      </w:r>
+      <w:r>
+        <w:t>ich frame can be usefully made.</w:t>
+      </w:r>
+    </w:p>
+    <w:p/>
+    <w:p>
+      <w:r>
+        <w:t xml:space="preserve">While the underlying mechanism is straightforward, there are many </w:t>
+      </w:r>
+      <w:r>
+        <w:t>problems to solve</w:t>
+      </w:r>
+      <w:r>
+        <w:t xml:space="preserve">. Flow control and what type of quality of service needs to be decided. The DVB implementation guidelines give a great start for ACM and describe ways to set up Generic Stream Encapsulation (GSE) to help implement </w:t>
+      </w:r>
+      <w:r>
+        <w:t>ACM</w:t>
+      </w:r>
+      <w:r>
+        <w:t>.</w:t>
+      </w:r>
+      <w:r>
+        <w:t xml:space="preserve"> </w:t>
+      </w:r>
+    </w:p>
+    <w:p/>
+    <w:p>
+      <w:r>
+        <w:t xml:space="preserve">This is where we stand </w:t>
+      </w:r>
+      <w:r>
+        <w:t xml:space="preserve">today. We’re writing policy management </w:t>
+      </w:r>
+      <w:r>
+        <w:t>code</w:t>
+      </w:r>
+      <w:r>
+        <w:t xml:space="preserve"> in Python</w:t>
+      </w:r>
+      <w:r>
+        <w:t xml:space="preserve"> in ord</w:t>
+      </w:r>
+      <w:r>
+        <w:t>er to simulate ACM</w:t>
+      </w:r>
+      <w:r>
+        <w:t xml:space="preserve">. We are learning the details of how to create </w:t>
+      </w:r>
+      <w:r>
+        <w:t xml:space="preserve">DVB </w:t>
+      </w:r>
+      <w:r>
+        <w:t>frames and predict performance of the DVB ph</w:t>
+      </w:r>
+      <w:r>
+        <w:t xml:space="preserve">ysical layer components. </w:t>
+      </w:r>
+      <w:r>
+        <w:br/>
+      </w:r>
+      <w:r>
+        <w:br/>
+      </w:r>
+      <w:r>
+        <w:t>The next</w:t>
+      </w:r>
+      <w:r>
+        <w:t xml:space="preserve"> big step after </w:t>
+      </w:r>
+      <w:r>
+        <w:t xml:space="preserve">the </w:t>
+      </w:r>
+      <w:r>
+        <w:t>design,</w:t>
+      </w:r>
+      <w:r>
+        <w:t xml:space="preserve"> document,</w:t>
+      </w:r>
+      <w:r>
+        <w:t xml:space="preserve"> simulate, and test stage is to implement what works </w:t>
+      </w:r>
+      <w:r>
+        <w:t>using the USRPs donated by Ettus Research</w:t>
+      </w:r>
+      <w:r>
+        <w:t xml:space="preserve"> and GNU Radio</w:t>
+      </w:r>
+      <w:r>
+        <w:t>. This allows bench testing and then testing over the</w:t>
+      </w:r>
+      <w:r>
+        <w:t xml:space="preserve"> air as a Groundsat.</w:t>
       </w:r>
       <w:bookmarkStart w:id="0" w:name="_GoBack"/>
       <w:bookmarkEnd w:id="0"/>
+      <w:r>
+        <w:br/>
+      </w:r>
     </w:p>
     <w:sectPr>
       <w:pgSz w:w="12240" w:h="15840"/>
@@ -8112,21 +7981,21 @@
     </dgm:pt>
   </dgm:ptLst>
   <dgm:cxnLst>
-    <dgm:cxn modelId="{54CBF257-EE28-984D-8062-63BC528FABCF}" type="presOf" srcId="{0D4F523A-890A-414F-A13B-42D8E98DAA78}" destId="{1701AEB5-2F7C-A84E-A8A5-5606017ED7E0}" srcOrd="0" destOrd="0" presId="urn:microsoft.com/office/officeart/2005/8/layout/cycle2"/>
-    <dgm:cxn modelId="{184B6B42-7148-D74D-8138-1032607D9651}" type="presOf" srcId="{0D4F523A-890A-414F-A13B-42D8E98DAA78}" destId="{98B34B20-9C26-4B47-B085-D91B0EDA2A5A}" srcOrd="1" destOrd="0" presId="urn:microsoft.com/office/officeart/2005/8/layout/cycle2"/>
-    <dgm:cxn modelId="{57C910C7-73A1-B944-B5D2-7BCC2294BD7A}" type="presOf" srcId="{C3B42920-74E0-F548-9970-F73251441FF9}" destId="{E5798C5A-15EE-A646-9414-FD57B2BE773D}" srcOrd="0" destOrd="0" presId="urn:microsoft.com/office/officeart/2005/8/layout/cycle2"/>
-    <dgm:cxn modelId="{9A189B61-65FF-B847-8D22-1BDD5494A15C}" type="presOf" srcId="{B1280D37-785C-BE48-9334-77E974AA5F15}" destId="{0B5400B6-231B-3C44-8B5F-56116E86E3A8}" srcOrd="0" destOrd="0" presId="urn:microsoft.com/office/officeart/2005/8/layout/cycle2"/>
+    <dgm:cxn modelId="{C185B443-9BE0-3D4A-BD1A-C19B66EA517D}" type="presOf" srcId="{0D4F523A-890A-414F-A13B-42D8E98DAA78}" destId="{98B34B20-9C26-4B47-B085-D91B0EDA2A5A}" srcOrd="1" destOrd="0" presId="urn:microsoft.com/office/officeart/2005/8/layout/cycle2"/>
     <dgm:cxn modelId="{9B02D661-17AC-364F-88A3-1A6D7B300B7E}" srcId="{C3B42920-74E0-F548-9970-F73251441FF9}" destId="{C9A52E0D-2E8D-6249-80CC-B2AA960A7A43}" srcOrd="0" destOrd="0" parTransId="{59D00776-B50E-5D41-BD31-B3A73EA2DE4E}" sibTransId="{0D4F523A-890A-414F-A13B-42D8E98DAA78}"/>
-    <dgm:cxn modelId="{09590EF5-D149-0F41-98CF-C71F0D54D378}" type="presOf" srcId="{B1280D37-785C-BE48-9334-77E974AA5F15}" destId="{AA79AE19-734C-6244-932F-D3BE7679BAF1}" srcOrd="1" destOrd="0" presId="urn:microsoft.com/office/officeart/2005/8/layout/cycle2"/>
+    <dgm:cxn modelId="{22FB66E4-4636-914A-AC88-30BFB927E45F}" type="presOf" srcId="{91BEDF02-C272-4F45-A52B-074E1165A45B}" destId="{B641FFF8-B4E1-BA42-9133-1BC2DB9E24C4}" srcOrd="0" destOrd="0" presId="urn:microsoft.com/office/officeart/2005/8/layout/cycle2"/>
+    <dgm:cxn modelId="{519CC3C1-53B8-4246-91FA-C84CE1D9169A}" type="presOf" srcId="{0D4F523A-890A-414F-A13B-42D8E98DAA78}" destId="{1701AEB5-2F7C-A84E-A8A5-5606017ED7E0}" srcOrd="0" destOrd="0" presId="urn:microsoft.com/office/officeart/2005/8/layout/cycle2"/>
+    <dgm:cxn modelId="{32BA38D3-6F7D-7746-BB74-3AC4B6746AC0}" type="presOf" srcId="{B1280D37-785C-BE48-9334-77E974AA5F15}" destId="{0B5400B6-231B-3C44-8B5F-56116E86E3A8}" srcOrd="0" destOrd="0" presId="urn:microsoft.com/office/officeart/2005/8/layout/cycle2"/>
+    <dgm:cxn modelId="{2037B38D-E9DC-074E-B2AC-C815503698EB}" type="presOf" srcId="{C9A52E0D-2E8D-6249-80CC-B2AA960A7A43}" destId="{64573A32-6397-A54F-9324-60DC664C2826}" srcOrd="0" destOrd="0" presId="urn:microsoft.com/office/officeart/2005/8/layout/cycle2"/>
+    <dgm:cxn modelId="{E39BE517-E0B6-B448-85AA-48CD6354B064}" type="presOf" srcId="{B1280D37-785C-BE48-9334-77E974AA5F15}" destId="{AA79AE19-734C-6244-932F-D3BE7679BAF1}" srcOrd="1" destOrd="0" presId="urn:microsoft.com/office/officeart/2005/8/layout/cycle2"/>
+    <dgm:cxn modelId="{7A212668-7025-2649-AEA9-8EF54CCE067C}" type="presOf" srcId="{C3B42920-74E0-F548-9970-F73251441FF9}" destId="{E5798C5A-15EE-A646-9414-FD57B2BE773D}" srcOrd="0" destOrd="0" presId="urn:microsoft.com/office/officeart/2005/8/layout/cycle2"/>
     <dgm:cxn modelId="{C17CCD99-DD67-7F4C-9279-60D248EBF006}" srcId="{C3B42920-74E0-F548-9970-F73251441FF9}" destId="{91BEDF02-C272-4F45-A52B-074E1165A45B}" srcOrd="1" destOrd="0" parTransId="{3626179B-53D6-EF47-B78C-4A644E3C93DB}" sibTransId="{B1280D37-785C-BE48-9334-77E974AA5F15}"/>
-    <dgm:cxn modelId="{07757DD4-E840-4647-8C9A-C30CE7A442D3}" type="presOf" srcId="{91BEDF02-C272-4F45-A52B-074E1165A45B}" destId="{B641FFF8-B4E1-BA42-9133-1BC2DB9E24C4}" srcOrd="0" destOrd="0" presId="urn:microsoft.com/office/officeart/2005/8/layout/cycle2"/>
-    <dgm:cxn modelId="{1C6438BD-AE22-7F4A-A7A5-1568935CD50F}" type="presOf" srcId="{C9A52E0D-2E8D-6249-80CC-B2AA960A7A43}" destId="{64573A32-6397-A54F-9324-60DC664C2826}" srcOrd="0" destOrd="0" presId="urn:microsoft.com/office/officeart/2005/8/layout/cycle2"/>
-    <dgm:cxn modelId="{9155B114-8BA8-5E4C-93C0-F27BB9A661B8}" type="presParOf" srcId="{E5798C5A-15EE-A646-9414-FD57B2BE773D}" destId="{64573A32-6397-A54F-9324-60DC664C2826}" srcOrd="0" destOrd="0" presId="urn:microsoft.com/office/officeart/2005/8/layout/cycle2"/>
-    <dgm:cxn modelId="{5EA5937C-7ECF-F840-8387-E4498A0F3C7F}" type="presParOf" srcId="{E5798C5A-15EE-A646-9414-FD57B2BE773D}" destId="{1701AEB5-2F7C-A84E-A8A5-5606017ED7E0}" srcOrd="1" destOrd="0" presId="urn:microsoft.com/office/officeart/2005/8/layout/cycle2"/>
-    <dgm:cxn modelId="{F065B1CD-D3CC-CB40-AC2D-ABB0DDD781A2}" type="presParOf" srcId="{1701AEB5-2F7C-A84E-A8A5-5606017ED7E0}" destId="{98B34B20-9C26-4B47-B085-D91B0EDA2A5A}" srcOrd="0" destOrd="0" presId="urn:microsoft.com/office/officeart/2005/8/layout/cycle2"/>
-    <dgm:cxn modelId="{AA65F350-652E-4543-A003-6BD76FD50222}" type="presParOf" srcId="{E5798C5A-15EE-A646-9414-FD57B2BE773D}" destId="{B641FFF8-B4E1-BA42-9133-1BC2DB9E24C4}" srcOrd="2" destOrd="0" presId="urn:microsoft.com/office/officeart/2005/8/layout/cycle2"/>
-    <dgm:cxn modelId="{34218F29-7292-5748-9EEB-D7D1BFCA852C}" type="presParOf" srcId="{E5798C5A-15EE-A646-9414-FD57B2BE773D}" destId="{0B5400B6-231B-3C44-8B5F-56116E86E3A8}" srcOrd="3" destOrd="0" presId="urn:microsoft.com/office/officeart/2005/8/layout/cycle2"/>
-    <dgm:cxn modelId="{8F8523C2-CAF2-CF4B-9489-241C4925DEC7}" type="presParOf" srcId="{0B5400B6-231B-3C44-8B5F-56116E86E3A8}" destId="{AA79AE19-734C-6244-932F-D3BE7679BAF1}" srcOrd="0" destOrd="0" presId="urn:microsoft.com/office/officeart/2005/8/layout/cycle2"/>
+    <dgm:cxn modelId="{45D50B8B-3730-2340-8A4B-DB96EA50A901}" type="presParOf" srcId="{E5798C5A-15EE-A646-9414-FD57B2BE773D}" destId="{64573A32-6397-A54F-9324-60DC664C2826}" srcOrd="0" destOrd="0" presId="urn:microsoft.com/office/officeart/2005/8/layout/cycle2"/>
+    <dgm:cxn modelId="{AD706FC1-966E-A147-9854-45F4458AB45B}" type="presParOf" srcId="{E5798C5A-15EE-A646-9414-FD57B2BE773D}" destId="{1701AEB5-2F7C-A84E-A8A5-5606017ED7E0}" srcOrd="1" destOrd="0" presId="urn:microsoft.com/office/officeart/2005/8/layout/cycle2"/>
+    <dgm:cxn modelId="{20ED2F68-CCE2-EA41-B4D1-BB863398CD5C}" type="presParOf" srcId="{1701AEB5-2F7C-A84E-A8A5-5606017ED7E0}" destId="{98B34B20-9C26-4B47-B085-D91B0EDA2A5A}" srcOrd="0" destOrd="0" presId="urn:microsoft.com/office/officeart/2005/8/layout/cycle2"/>
+    <dgm:cxn modelId="{61523BE7-AE87-7040-B430-D329717B81A7}" type="presParOf" srcId="{E5798C5A-15EE-A646-9414-FD57B2BE773D}" destId="{B641FFF8-B4E1-BA42-9133-1BC2DB9E24C4}" srcOrd="2" destOrd="0" presId="urn:microsoft.com/office/officeart/2005/8/layout/cycle2"/>
+    <dgm:cxn modelId="{5634163C-83B6-9A4B-B4EF-059BBFB707A6}" type="presParOf" srcId="{E5798C5A-15EE-A646-9414-FD57B2BE773D}" destId="{0B5400B6-231B-3C44-8B5F-56116E86E3A8}" srcOrd="3" destOrd="0" presId="urn:microsoft.com/office/officeart/2005/8/layout/cycle2"/>
+    <dgm:cxn modelId="{3147591E-9083-5E4F-8629-22DACC5E8608}" type="presParOf" srcId="{0B5400B6-231B-3C44-8B5F-56116E86E3A8}" destId="{AA79AE19-734C-6244-932F-D3BE7679BAF1}" srcOrd="0" destOrd="0" presId="urn:microsoft.com/office/officeart/2005/8/layout/cycle2"/>
   </dgm:cxnLst>
   <dgm:bg/>
   <dgm:whole/>
@@ -8464,33 +8333,33 @@
   <dgm:cxnLst>
     <dgm:cxn modelId="{102C9FE9-EE29-D24C-A223-073F97A6FE1A}" srcId="{62DC32C1-B7AA-DF4A-BE8B-A41020ED0879}" destId="{3FA7D167-2294-8340-AE58-D6391C9046B3}" srcOrd="3" destOrd="0" parTransId="{3A5BE534-5927-254C-B023-536362BC3D4E}" sibTransId="{5766E0BB-00E8-AE44-A215-0D033895D6E8}"/>
     <dgm:cxn modelId="{024AD496-AEA6-6B4E-A05A-D43613386BC6}" srcId="{62DC32C1-B7AA-DF4A-BE8B-A41020ED0879}" destId="{5FACF10B-1EB3-D944-85D5-11C79E21B8EC}" srcOrd="0" destOrd="0" parTransId="{26AA32C5-5B25-0E43-BF9E-48CCA1F2F05C}" sibTransId="{AD9504AD-2AE0-9242-9C71-3B02457D3B43}"/>
-    <dgm:cxn modelId="{D64F1EDA-BF15-D649-872F-F5F1B39061A4}" type="presOf" srcId="{AD9504AD-2AE0-9242-9C71-3B02457D3B43}" destId="{262DF119-A98A-744D-B28D-A412B88C7B0E}" srcOrd="1" destOrd="0" presId="urn:microsoft.com/office/officeart/2005/8/layout/cycle2"/>
+    <dgm:cxn modelId="{FFA02F56-1DD2-B244-BA66-D79D872325AE}" type="presOf" srcId="{AD9504AD-2AE0-9242-9C71-3B02457D3B43}" destId="{5A6B3CFF-BF2E-7B41-8F87-B866587BD035}" srcOrd="0" destOrd="0" presId="urn:microsoft.com/office/officeart/2005/8/layout/cycle2"/>
     <dgm:cxn modelId="{5C9C93A0-0CEF-0B4D-9AEE-98ECBAE6419C}" srcId="{62DC32C1-B7AA-DF4A-BE8B-A41020ED0879}" destId="{B410FBE7-71B9-4440-8191-BADD4EA71D62}" srcOrd="1" destOrd="0" parTransId="{D616BA22-365A-6745-B3A6-ADD965EF6915}" sibTransId="{AC897A5D-4CB3-4345-B16F-196555C29E0F}"/>
-    <dgm:cxn modelId="{71C48767-93A5-4B48-8A18-A06F54DFEF6B}" type="presOf" srcId="{5FACF10B-1EB3-D944-85D5-11C79E21B8EC}" destId="{BC2060CF-7554-A14E-8869-6BF124D4B3CA}" srcOrd="0" destOrd="0" presId="urn:microsoft.com/office/officeart/2005/8/layout/cycle2"/>
-    <dgm:cxn modelId="{DC94AC1C-7564-6F44-94E0-9FECF8857B42}" type="presOf" srcId="{88D2657C-0952-4C4D-853C-B79B3CB20B69}" destId="{463FD070-9BD9-6943-9445-3DC43D74BCB3}" srcOrd="1" destOrd="0" presId="urn:microsoft.com/office/officeart/2005/8/layout/cycle2"/>
-    <dgm:cxn modelId="{A757A68D-63BD-B445-A58B-061A93F1EAAE}" type="presOf" srcId="{AD9504AD-2AE0-9242-9C71-3B02457D3B43}" destId="{5A6B3CFF-BF2E-7B41-8F87-B866587BD035}" srcOrd="0" destOrd="0" presId="urn:microsoft.com/office/officeart/2005/8/layout/cycle2"/>
+    <dgm:cxn modelId="{0788D754-2187-C14D-A346-FB7B212B477D}" type="presOf" srcId="{92CB22AF-FC0F-3F46-9BF9-936D09D08BE4}" destId="{81C019A8-EAA4-2D42-AC4E-1917AB1B9771}" srcOrd="0" destOrd="0" presId="urn:microsoft.com/office/officeart/2005/8/layout/cycle2"/>
+    <dgm:cxn modelId="{F3DB3295-0B9A-FD41-A49A-C542907A1EE0}" type="presOf" srcId="{3FA7D167-2294-8340-AE58-D6391C9046B3}" destId="{E56B2183-0E80-244E-9153-47114425F545}" srcOrd="0" destOrd="0" presId="urn:microsoft.com/office/officeart/2005/8/layout/cycle2"/>
+    <dgm:cxn modelId="{84AFB75E-88C0-AF46-8211-B4D7F521E99B}" type="presOf" srcId="{B410FBE7-71B9-4440-8191-BADD4EA71D62}" destId="{BED012A9-DA47-9142-B0F6-FB33887784AC}" srcOrd="0" destOrd="0" presId="urn:microsoft.com/office/officeart/2005/8/layout/cycle2"/>
+    <dgm:cxn modelId="{33194CDF-879A-1643-AAD1-B82B3E33B4F2}" type="presOf" srcId="{88D2657C-0952-4C4D-853C-B79B3CB20B69}" destId="{07B374B5-413D-9D4A-98BD-347647B0FAA3}" srcOrd="0" destOrd="0" presId="urn:microsoft.com/office/officeart/2005/8/layout/cycle2"/>
+    <dgm:cxn modelId="{EB17E7D1-0BE3-9B4C-8A2F-869DDEEFCF23}" type="presOf" srcId="{88D2657C-0952-4C4D-853C-B79B3CB20B69}" destId="{463FD070-9BD9-6943-9445-3DC43D74BCB3}" srcOrd="1" destOrd="0" presId="urn:microsoft.com/office/officeart/2005/8/layout/cycle2"/>
     <dgm:cxn modelId="{3C193E3B-D447-A14D-A7AF-2D3DC8A16E14}" srcId="{62DC32C1-B7AA-DF4A-BE8B-A41020ED0879}" destId="{92CB22AF-FC0F-3F46-9BF9-936D09D08BE4}" srcOrd="2" destOrd="0" parTransId="{D24C91C7-E78A-A64B-8398-710EE46E95DA}" sibTransId="{88D2657C-0952-4C4D-853C-B79B3CB20B69}"/>
-    <dgm:cxn modelId="{5B9B0615-E20B-2148-8016-BEA92C0503FD}" type="presOf" srcId="{88D2657C-0952-4C4D-853C-B79B3CB20B69}" destId="{07B374B5-413D-9D4A-98BD-347647B0FAA3}" srcOrd="0" destOrd="0" presId="urn:microsoft.com/office/officeart/2005/8/layout/cycle2"/>
-    <dgm:cxn modelId="{49B9B598-2E65-5E4E-AE42-D166FAF765DF}" type="presOf" srcId="{5766E0BB-00E8-AE44-A215-0D033895D6E8}" destId="{36E2D95C-A18B-0841-B831-EB0980BE48E8}" srcOrd="1" destOrd="0" presId="urn:microsoft.com/office/officeart/2005/8/layout/cycle2"/>
-    <dgm:cxn modelId="{EF737121-E4FA-9C4B-ADBA-4E2EAC187672}" type="presOf" srcId="{62DC32C1-B7AA-DF4A-BE8B-A41020ED0879}" destId="{554E6ADB-7896-2449-BB53-EE25CE3693F4}" srcOrd="0" destOrd="0" presId="urn:microsoft.com/office/officeart/2005/8/layout/cycle2"/>
-    <dgm:cxn modelId="{9BAEBA03-75D5-7B41-8F99-200E97F93783}" type="presOf" srcId="{AC897A5D-4CB3-4345-B16F-196555C29E0F}" destId="{5DCAFE27-4FFC-2845-8AB3-008D5C05D9EE}" srcOrd="0" destOrd="0" presId="urn:microsoft.com/office/officeart/2005/8/layout/cycle2"/>
-    <dgm:cxn modelId="{AB9D6C85-5C5F-B84F-91ED-10534E37249A}" type="presOf" srcId="{92CB22AF-FC0F-3F46-9BF9-936D09D08BE4}" destId="{81C019A8-EAA4-2D42-AC4E-1917AB1B9771}" srcOrd="0" destOrd="0" presId="urn:microsoft.com/office/officeart/2005/8/layout/cycle2"/>
-    <dgm:cxn modelId="{AE5B98D0-5C28-D445-8DAB-0C881BDCF03E}" type="presOf" srcId="{B410FBE7-71B9-4440-8191-BADD4EA71D62}" destId="{BED012A9-DA47-9142-B0F6-FB33887784AC}" srcOrd="0" destOrd="0" presId="urn:microsoft.com/office/officeart/2005/8/layout/cycle2"/>
-    <dgm:cxn modelId="{C80C58DA-CD7A-D44B-8B7C-CA61D2D99242}" type="presOf" srcId="{AC897A5D-4CB3-4345-B16F-196555C29E0F}" destId="{725447F6-8F7E-0B46-B4E3-CFF4DB0E351E}" srcOrd="1" destOrd="0" presId="urn:microsoft.com/office/officeart/2005/8/layout/cycle2"/>
-    <dgm:cxn modelId="{E9935FAC-6492-4C4D-91BF-FD4318E59D3F}" type="presOf" srcId="{5766E0BB-00E8-AE44-A215-0D033895D6E8}" destId="{82478E0F-EB3C-0F44-A3C3-11E9D70CDDC8}" srcOrd="0" destOrd="0" presId="urn:microsoft.com/office/officeart/2005/8/layout/cycle2"/>
-    <dgm:cxn modelId="{5BDA1CD3-0BA2-EC48-8136-22C733E3F548}" type="presOf" srcId="{3FA7D167-2294-8340-AE58-D6391C9046B3}" destId="{E56B2183-0E80-244E-9153-47114425F545}" srcOrd="0" destOrd="0" presId="urn:microsoft.com/office/officeart/2005/8/layout/cycle2"/>
-    <dgm:cxn modelId="{B663025E-47A2-E14B-8937-7137B36E0AB5}" type="presParOf" srcId="{554E6ADB-7896-2449-BB53-EE25CE3693F4}" destId="{BC2060CF-7554-A14E-8869-6BF124D4B3CA}" srcOrd="0" destOrd="0" presId="urn:microsoft.com/office/officeart/2005/8/layout/cycle2"/>
-    <dgm:cxn modelId="{3F044244-70BD-D74A-AD4E-2B24263182B1}" type="presParOf" srcId="{554E6ADB-7896-2449-BB53-EE25CE3693F4}" destId="{5A6B3CFF-BF2E-7B41-8F87-B866587BD035}" srcOrd="1" destOrd="0" presId="urn:microsoft.com/office/officeart/2005/8/layout/cycle2"/>
-    <dgm:cxn modelId="{10283EAE-2D22-2B4C-B4AC-F8847EF7C24D}" type="presParOf" srcId="{5A6B3CFF-BF2E-7B41-8F87-B866587BD035}" destId="{262DF119-A98A-744D-B28D-A412B88C7B0E}" srcOrd="0" destOrd="0" presId="urn:microsoft.com/office/officeart/2005/8/layout/cycle2"/>
-    <dgm:cxn modelId="{22A8BEAA-5029-9B47-A1DE-6484C620A55E}" type="presParOf" srcId="{554E6ADB-7896-2449-BB53-EE25CE3693F4}" destId="{BED012A9-DA47-9142-B0F6-FB33887784AC}" srcOrd="2" destOrd="0" presId="urn:microsoft.com/office/officeart/2005/8/layout/cycle2"/>
-    <dgm:cxn modelId="{1DF6C0ED-DED9-8844-8356-E322F61E7030}" type="presParOf" srcId="{554E6ADB-7896-2449-BB53-EE25CE3693F4}" destId="{5DCAFE27-4FFC-2845-8AB3-008D5C05D9EE}" srcOrd="3" destOrd="0" presId="urn:microsoft.com/office/officeart/2005/8/layout/cycle2"/>
-    <dgm:cxn modelId="{C26C97C4-0D4D-AB47-ADB7-A2C209658B83}" type="presParOf" srcId="{5DCAFE27-4FFC-2845-8AB3-008D5C05D9EE}" destId="{725447F6-8F7E-0B46-B4E3-CFF4DB0E351E}" srcOrd="0" destOrd="0" presId="urn:microsoft.com/office/officeart/2005/8/layout/cycle2"/>
-    <dgm:cxn modelId="{7EBEBD32-29B2-3142-8826-C9819EE48858}" type="presParOf" srcId="{554E6ADB-7896-2449-BB53-EE25CE3693F4}" destId="{81C019A8-EAA4-2D42-AC4E-1917AB1B9771}" srcOrd="4" destOrd="0" presId="urn:microsoft.com/office/officeart/2005/8/layout/cycle2"/>
-    <dgm:cxn modelId="{4D688C7A-527D-A04C-B44B-13B3612856D1}" type="presParOf" srcId="{554E6ADB-7896-2449-BB53-EE25CE3693F4}" destId="{07B374B5-413D-9D4A-98BD-347647B0FAA3}" srcOrd="5" destOrd="0" presId="urn:microsoft.com/office/officeart/2005/8/layout/cycle2"/>
-    <dgm:cxn modelId="{00260B93-180F-DF4C-A604-3C511EC40A37}" type="presParOf" srcId="{07B374B5-413D-9D4A-98BD-347647B0FAA3}" destId="{463FD070-9BD9-6943-9445-3DC43D74BCB3}" srcOrd="0" destOrd="0" presId="urn:microsoft.com/office/officeart/2005/8/layout/cycle2"/>
-    <dgm:cxn modelId="{683503F9-7BE7-374C-9030-1EC8FBA283B8}" type="presParOf" srcId="{554E6ADB-7896-2449-BB53-EE25CE3693F4}" destId="{E56B2183-0E80-244E-9153-47114425F545}" srcOrd="6" destOrd="0" presId="urn:microsoft.com/office/officeart/2005/8/layout/cycle2"/>
-    <dgm:cxn modelId="{A832A719-A0A9-444D-B44C-255A7D39D118}" type="presParOf" srcId="{554E6ADB-7896-2449-BB53-EE25CE3693F4}" destId="{82478E0F-EB3C-0F44-A3C3-11E9D70CDDC8}" srcOrd="7" destOrd="0" presId="urn:microsoft.com/office/officeart/2005/8/layout/cycle2"/>
-    <dgm:cxn modelId="{1E50FAEE-546C-6241-855C-16BE74B4209B}" type="presParOf" srcId="{82478E0F-EB3C-0F44-A3C3-11E9D70CDDC8}" destId="{36E2D95C-A18B-0841-B831-EB0980BE48E8}" srcOrd="0" destOrd="0" presId="urn:microsoft.com/office/officeart/2005/8/layout/cycle2"/>
+    <dgm:cxn modelId="{9DC88EFC-63CA-D243-A39D-F1D67C075B90}" type="presOf" srcId="{AC897A5D-4CB3-4345-B16F-196555C29E0F}" destId="{5DCAFE27-4FFC-2845-8AB3-008D5C05D9EE}" srcOrd="0" destOrd="0" presId="urn:microsoft.com/office/officeart/2005/8/layout/cycle2"/>
+    <dgm:cxn modelId="{7C6F0F07-EB38-CD4D-B171-2F79A8580E6F}" type="presOf" srcId="{5766E0BB-00E8-AE44-A215-0D033895D6E8}" destId="{36E2D95C-A18B-0841-B831-EB0980BE48E8}" srcOrd="1" destOrd="0" presId="urn:microsoft.com/office/officeart/2005/8/layout/cycle2"/>
+    <dgm:cxn modelId="{F4808BF5-E0EE-234C-8571-E558AE5F9351}" type="presOf" srcId="{AD9504AD-2AE0-9242-9C71-3B02457D3B43}" destId="{262DF119-A98A-744D-B28D-A412B88C7B0E}" srcOrd="1" destOrd="0" presId="urn:microsoft.com/office/officeart/2005/8/layout/cycle2"/>
+    <dgm:cxn modelId="{D18C61B1-53A8-1849-9746-E0B2520FC8A1}" type="presOf" srcId="{5766E0BB-00E8-AE44-A215-0D033895D6E8}" destId="{82478E0F-EB3C-0F44-A3C3-11E9D70CDDC8}" srcOrd="0" destOrd="0" presId="urn:microsoft.com/office/officeart/2005/8/layout/cycle2"/>
+    <dgm:cxn modelId="{34A27B59-B9CD-7F4B-9EDE-573E5D6AABE2}" type="presOf" srcId="{AC897A5D-4CB3-4345-B16F-196555C29E0F}" destId="{725447F6-8F7E-0B46-B4E3-CFF4DB0E351E}" srcOrd="1" destOrd="0" presId="urn:microsoft.com/office/officeart/2005/8/layout/cycle2"/>
+    <dgm:cxn modelId="{BAAD63FD-D25A-9442-9BA2-DA1A52767927}" type="presOf" srcId="{62DC32C1-B7AA-DF4A-BE8B-A41020ED0879}" destId="{554E6ADB-7896-2449-BB53-EE25CE3693F4}" srcOrd="0" destOrd="0" presId="urn:microsoft.com/office/officeart/2005/8/layout/cycle2"/>
+    <dgm:cxn modelId="{62D7708C-03CF-9446-A3CA-3F1A1056E238}" type="presOf" srcId="{5FACF10B-1EB3-D944-85D5-11C79E21B8EC}" destId="{BC2060CF-7554-A14E-8869-6BF124D4B3CA}" srcOrd="0" destOrd="0" presId="urn:microsoft.com/office/officeart/2005/8/layout/cycle2"/>
+    <dgm:cxn modelId="{27AF3C39-9424-D045-BA40-61F4B768B976}" type="presParOf" srcId="{554E6ADB-7896-2449-BB53-EE25CE3693F4}" destId="{BC2060CF-7554-A14E-8869-6BF124D4B3CA}" srcOrd="0" destOrd="0" presId="urn:microsoft.com/office/officeart/2005/8/layout/cycle2"/>
+    <dgm:cxn modelId="{5C742E3D-FDD6-5540-9A28-911F98645025}" type="presParOf" srcId="{554E6ADB-7896-2449-BB53-EE25CE3693F4}" destId="{5A6B3CFF-BF2E-7B41-8F87-B866587BD035}" srcOrd="1" destOrd="0" presId="urn:microsoft.com/office/officeart/2005/8/layout/cycle2"/>
+    <dgm:cxn modelId="{79F6B26D-4ED9-9B41-B93C-0783C283F023}" type="presParOf" srcId="{5A6B3CFF-BF2E-7B41-8F87-B866587BD035}" destId="{262DF119-A98A-744D-B28D-A412B88C7B0E}" srcOrd="0" destOrd="0" presId="urn:microsoft.com/office/officeart/2005/8/layout/cycle2"/>
+    <dgm:cxn modelId="{9F99B275-ED0F-6146-B1C4-04F2377E76F8}" type="presParOf" srcId="{554E6ADB-7896-2449-BB53-EE25CE3693F4}" destId="{BED012A9-DA47-9142-B0F6-FB33887784AC}" srcOrd="2" destOrd="0" presId="urn:microsoft.com/office/officeart/2005/8/layout/cycle2"/>
+    <dgm:cxn modelId="{75277AE7-5D8A-BC48-AA8A-F42D80F1DC84}" type="presParOf" srcId="{554E6ADB-7896-2449-BB53-EE25CE3693F4}" destId="{5DCAFE27-4FFC-2845-8AB3-008D5C05D9EE}" srcOrd="3" destOrd="0" presId="urn:microsoft.com/office/officeart/2005/8/layout/cycle2"/>
+    <dgm:cxn modelId="{42C7DC85-B13D-DE4B-93EB-8586BB506F50}" type="presParOf" srcId="{5DCAFE27-4FFC-2845-8AB3-008D5C05D9EE}" destId="{725447F6-8F7E-0B46-B4E3-CFF4DB0E351E}" srcOrd="0" destOrd="0" presId="urn:microsoft.com/office/officeart/2005/8/layout/cycle2"/>
+    <dgm:cxn modelId="{A94414C3-D314-0343-81B7-0CE49D9A4678}" type="presParOf" srcId="{554E6ADB-7896-2449-BB53-EE25CE3693F4}" destId="{81C019A8-EAA4-2D42-AC4E-1917AB1B9771}" srcOrd="4" destOrd="0" presId="urn:microsoft.com/office/officeart/2005/8/layout/cycle2"/>
+    <dgm:cxn modelId="{C546A02F-5084-EA44-93AA-CABC005CF92F}" type="presParOf" srcId="{554E6ADB-7896-2449-BB53-EE25CE3693F4}" destId="{07B374B5-413D-9D4A-98BD-347647B0FAA3}" srcOrd="5" destOrd="0" presId="urn:microsoft.com/office/officeart/2005/8/layout/cycle2"/>
+    <dgm:cxn modelId="{350C0765-33AA-3846-8349-84A8FA338212}" type="presParOf" srcId="{07B374B5-413D-9D4A-98BD-347647B0FAA3}" destId="{463FD070-9BD9-6943-9445-3DC43D74BCB3}" srcOrd="0" destOrd="0" presId="urn:microsoft.com/office/officeart/2005/8/layout/cycle2"/>
+    <dgm:cxn modelId="{F3C233EE-A666-B746-B763-F828E3417A57}" type="presParOf" srcId="{554E6ADB-7896-2449-BB53-EE25CE3693F4}" destId="{E56B2183-0E80-244E-9153-47114425F545}" srcOrd="6" destOrd="0" presId="urn:microsoft.com/office/officeart/2005/8/layout/cycle2"/>
+    <dgm:cxn modelId="{4A346F4B-7459-764D-B28B-9D9E2190C76C}" type="presParOf" srcId="{554E6ADB-7896-2449-BB53-EE25CE3693F4}" destId="{82478E0F-EB3C-0F44-A3C3-11E9D70CDDC8}" srcOrd="7" destOrd="0" presId="urn:microsoft.com/office/officeart/2005/8/layout/cycle2"/>
+    <dgm:cxn modelId="{BEBC6663-887C-2F49-8C2E-D0585B8A7DD0}" type="presParOf" srcId="{82478E0F-EB3C-0F44-A3C3-11E9D70CDDC8}" destId="{36E2D95C-A18B-0841-B831-EB0980BE48E8}" srcOrd="0" destOrd="0" presId="urn:microsoft.com/office/officeart/2005/8/layout/cycle2"/>
   </dgm:cxnLst>
   <dgm:bg/>
   <dgm:whole/>
@@ -8713,22 +8582,22 @@
     </dgm:pt>
   </dgm:ptLst>
   <dgm:cxnLst>
+    <dgm:cxn modelId="{9C6F66B9-371C-C647-A371-8D4C2F7A2B7B}" srcId="{AC1B887A-0730-9E4C-A83E-10A3C5F608C7}" destId="{2E3663C1-8CA3-4746-91B4-EB85A8708437}" srcOrd="1" destOrd="0" parTransId="{9936CFAB-78D7-F84C-9E47-F0C9C2D3F0E6}" sibTransId="{4FA73205-A38B-CB42-B8A7-D0123A385F1D}"/>
+    <dgm:cxn modelId="{FAD5C4C6-C900-D94C-BD55-4134EA44BDFD}" type="presOf" srcId="{2E3663C1-8CA3-4746-91B4-EB85A8708437}" destId="{7EFD3C89-95C5-E04B-8DEF-C0D75C646779}" srcOrd="1" destOrd="0" presId="urn:microsoft.com/office/officeart/2005/8/layout/venn1"/>
+    <dgm:cxn modelId="{3F9F40A4-095A-034E-904C-DF1B77304907}" type="presOf" srcId="{5BFF411D-B112-9A4B-9610-A4DBB0FD8CC7}" destId="{8D8A1183-C374-2742-A4EC-7BCFE0CB6B5B}" srcOrd="1" destOrd="0" presId="urn:microsoft.com/office/officeart/2005/8/layout/venn1"/>
+    <dgm:cxn modelId="{4409C548-CD8C-DB4A-AED4-8EFAB3739D8C}" type="presOf" srcId="{2E3663C1-8CA3-4746-91B4-EB85A8708437}" destId="{7FA76C81-8291-A549-A857-DE923EFEE1BB}" srcOrd="0" destOrd="0" presId="urn:microsoft.com/office/officeart/2005/8/layout/venn1"/>
     <dgm:cxn modelId="{A0FB5235-2D8E-D84F-A004-677DDECEB626}" srcId="{AC1B887A-0730-9E4C-A83E-10A3C5F608C7}" destId="{5BFF411D-B112-9A4B-9610-A4DBB0FD8CC7}" srcOrd="0" destOrd="0" parTransId="{EF0BE0C2-9E1C-E140-8FA0-D2C2BC7F95BB}" sibTransId="{5B66E4B8-0679-6B43-B9F2-FB7B27C34E5B}"/>
-    <dgm:cxn modelId="{FEC1BAD8-D5B1-5E41-A67D-7A1788FF2B7C}" type="presOf" srcId="{2E3663C1-8CA3-4746-91B4-EB85A8708437}" destId="{7FA76C81-8291-A549-A857-DE923EFEE1BB}" srcOrd="0" destOrd="0" presId="urn:microsoft.com/office/officeart/2005/8/layout/venn1"/>
-    <dgm:cxn modelId="{0B5CFEE9-6F87-2B46-A3A7-A6391CE60F7D}" type="presOf" srcId="{AC1B887A-0730-9E4C-A83E-10A3C5F608C7}" destId="{6891DCA2-78C3-1649-AA34-E752F6F6BF18}" srcOrd="0" destOrd="0" presId="urn:microsoft.com/office/officeart/2005/8/layout/venn1"/>
-    <dgm:cxn modelId="{986AE636-C011-8048-A791-4E84055EB4F7}" type="presOf" srcId="{5BFF411D-B112-9A4B-9610-A4DBB0FD8CC7}" destId="{8D8A1183-C374-2742-A4EC-7BCFE0CB6B5B}" srcOrd="1" destOrd="0" presId="urn:microsoft.com/office/officeart/2005/8/layout/venn1"/>
-    <dgm:cxn modelId="{BC8FC661-316A-4543-B91E-E4B4BE12626C}" type="presOf" srcId="{DBB703D8-B205-E04A-BD1F-D46DCA81B435}" destId="{4039E46B-AE7E-7A4A-AEAB-F9BF2A5476BA}" srcOrd="1" destOrd="0" presId="urn:microsoft.com/office/officeart/2005/8/layout/venn1"/>
+    <dgm:cxn modelId="{E7B8FBFF-8046-6A42-9F0F-E93564A0E316}" type="presOf" srcId="{DBB703D8-B205-E04A-BD1F-D46DCA81B435}" destId="{FB9C5282-25FC-624C-B86E-830599973B0A}" srcOrd="0" destOrd="0" presId="urn:microsoft.com/office/officeart/2005/8/layout/venn1"/>
     <dgm:cxn modelId="{C41B8597-1FA9-0044-964E-9F51C3F1A287}" srcId="{AC1B887A-0730-9E4C-A83E-10A3C5F608C7}" destId="{DBB703D8-B205-E04A-BD1F-D46DCA81B435}" srcOrd="2" destOrd="0" parTransId="{7BBCCD27-45C8-1049-9B77-04C029A27E6A}" sibTransId="{0AC23FB9-E3FF-A24B-BB7C-F80BB83E0BF9}"/>
-    <dgm:cxn modelId="{17FB9037-B69E-1947-8A33-A857983D2398}" type="presOf" srcId="{5BFF411D-B112-9A4B-9610-A4DBB0FD8CC7}" destId="{E4E7CF11-534A-5443-BD17-FC633C8681AE}" srcOrd="0" destOrd="0" presId="urn:microsoft.com/office/officeart/2005/8/layout/venn1"/>
-    <dgm:cxn modelId="{8B4DAF45-D1A9-3346-A151-3EC377360152}" type="presOf" srcId="{2E3663C1-8CA3-4746-91B4-EB85A8708437}" destId="{7EFD3C89-95C5-E04B-8DEF-C0D75C646779}" srcOrd="1" destOrd="0" presId="urn:microsoft.com/office/officeart/2005/8/layout/venn1"/>
-    <dgm:cxn modelId="{BD8D0688-F3FD-4E45-A0B2-8D4D7E218CEB}" type="presOf" srcId="{DBB703D8-B205-E04A-BD1F-D46DCA81B435}" destId="{FB9C5282-25FC-624C-B86E-830599973B0A}" srcOrd="0" destOrd="0" presId="urn:microsoft.com/office/officeart/2005/8/layout/venn1"/>
-    <dgm:cxn modelId="{9C6F66B9-371C-C647-A371-8D4C2F7A2B7B}" srcId="{AC1B887A-0730-9E4C-A83E-10A3C5F608C7}" destId="{2E3663C1-8CA3-4746-91B4-EB85A8708437}" srcOrd="1" destOrd="0" parTransId="{9936CFAB-78D7-F84C-9E47-F0C9C2D3F0E6}" sibTransId="{4FA73205-A38B-CB42-B8A7-D0123A385F1D}"/>
-    <dgm:cxn modelId="{330983E0-3076-684A-81FC-4636B8BD511D}" type="presParOf" srcId="{6891DCA2-78C3-1649-AA34-E752F6F6BF18}" destId="{E4E7CF11-534A-5443-BD17-FC633C8681AE}" srcOrd="0" destOrd="0" presId="urn:microsoft.com/office/officeart/2005/8/layout/venn1"/>
-    <dgm:cxn modelId="{C797D910-0F70-464E-AB30-873A8BAC0A8C}" type="presParOf" srcId="{6891DCA2-78C3-1649-AA34-E752F6F6BF18}" destId="{8D8A1183-C374-2742-A4EC-7BCFE0CB6B5B}" srcOrd="1" destOrd="0" presId="urn:microsoft.com/office/officeart/2005/8/layout/venn1"/>
-    <dgm:cxn modelId="{334CB7DA-4AE0-104A-A695-ACCC65987855}" type="presParOf" srcId="{6891DCA2-78C3-1649-AA34-E752F6F6BF18}" destId="{7FA76C81-8291-A549-A857-DE923EFEE1BB}" srcOrd="2" destOrd="0" presId="urn:microsoft.com/office/officeart/2005/8/layout/venn1"/>
-    <dgm:cxn modelId="{26F2482A-028F-544E-B56D-E3746AFC6248}" type="presParOf" srcId="{6891DCA2-78C3-1649-AA34-E752F6F6BF18}" destId="{7EFD3C89-95C5-E04B-8DEF-C0D75C646779}" srcOrd="3" destOrd="0" presId="urn:microsoft.com/office/officeart/2005/8/layout/venn1"/>
-    <dgm:cxn modelId="{F3320825-168F-6E45-B38E-6366B7C96980}" type="presParOf" srcId="{6891DCA2-78C3-1649-AA34-E752F6F6BF18}" destId="{FB9C5282-25FC-624C-B86E-830599973B0A}" srcOrd="4" destOrd="0" presId="urn:microsoft.com/office/officeart/2005/8/layout/venn1"/>
-    <dgm:cxn modelId="{4C2C760E-33FD-6C4D-A603-3EB820BCBB63}" type="presParOf" srcId="{6891DCA2-78C3-1649-AA34-E752F6F6BF18}" destId="{4039E46B-AE7E-7A4A-AEAB-F9BF2A5476BA}" srcOrd="5" destOrd="0" presId="urn:microsoft.com/office/officeart/2005/8/layout/venn1"/>
+    <dgm:cxn modelId="{3985720D-149F-0644-AD0D-0F39B6AFCBD3}" type="presOf" srcId="{DBB703D8-B205-E04A-BD1F-D46DCA81B435}" destId="{4039E46B-AE7E-7A4A-AEAB-F9BF2A5476BA}" srcOrd="1" destOrd="0" presId="urn:microsoft.com/office/officeart/2005/8/layout/venn1"/>
+    <dgm:cxn modelId="{74F14E48-6CAF-E347-B392-42BAE8C34A28}" type="presOf" srcId="{5BFF411D-B112-9A4B-9610-A4DBB0FD8CC7}" destId="{E4E7CF11-534A-5443-BD17-FC633C8681AE}" srcOrd="0" destOrd="0" presId="urn:microsoft.com/office/officeart/2005/8/layout/venn1"/>
+    <dgm:cxn modelId="{71CA1ECB-61B8-B448-9FD4-E2193E023245}" type="presOf" srcId="{AC1B887A-0730-9E4C-A83E-10A3C5F608C7}" destId="{6891DCA2-78C3-1649-AA34-E752F6F6BF18}" srcOrd="0" destOrd="0" presId="urn:microsoft.com/office/officeart/2005/8/layout/venn1"/>
+    <dgm:cxn modelId="{3AEC9488-869D-DF45-AEE6-26A445212220}" type="presParOf" srcId="{6891DCA2-78C3-1649-AA34-E752F6F6BF18}" destId="{E4E7CF11-534A-5443-BD17-FC633C8681AE}" srcOrd="0" destOrd="0" presId="urn:microsoft.com/office/officeart/2005/8/layout/venn1"/>
+    <dgm:cxn modelId="{836F0B5B-84C9-7640-9D44-6E0E0C9C9F6C}" type="presParOf" srcId="{6891DCA2-78C3-1649-AA34-E752F6F6BF18}" destId="{8D8A1183-C374-2742-A4EC-7BCFE0CB6B5B}" srcOrd="1" destOrd="0" presId="urn:microsoft.com/office/officeart/2005/8/layout/venn1"/>
+    <dgm:cxn modelId="{26B6B1EA-EB40-2D4A-8B36-54487A0B7F92}" type="presParOf" srcId="{6891DCA2-78C3-1649-AA34-E752F6F6BF18}" destId="{7FA76C81-8291-A549-A857-DE923EFEE1BB}" srcOrd="2" destOrd="0" presId="urn:microsoft.com/office/officeart/2005/8/layout/venn1"/>
+    <dgm:cxn modelId="{A7A6D748-30A1-9F42-85BE-5A3D5F7B2557}" type="presParOf" srcId="{6891DCA2-78C3-1649-AA34-E752F6F6BF18}" destId="{7EFD3C89-95C5-E04B-8DEF-C0D75C646779}" srcOrd="3" destOrd="0" presId="urn:microsoft.com/office/officeart/2005/8/layout/venn1"/>
+    <dgm:cxn modelId="{33629FCB-AD0C-2B41-B007-8C4854E40830}" type="presParOf" srcId="{6891DCA2-78C3-1649-AA34-E752F6F6BF18}" destId="{FB9C5282-25FC-624C-B86E-830599973B0A}" srcOrd="4" destOrd="0" presId="urn:microsoft.com/office/officeart/2005/8/layout/venn1"/>
+    <dgm:cxn modelId="{E9E81FF6-71AA-B94D-BFF3-5CF8B2D189EB}" type="presParOf" srcId="{6891DCA2-78C3-1649-AA34-E752F6F6BF18}" destId="{4039E46B-AE7E-7A4A-AEAB-F9BF2A5476BA}" srcOrd="5" destOrd="0" presId="urn:microsoft.com/office/officeart/2005/8/layout/venn1"/>
   </dgm:cxnLst>
   <dgm:bg/>
   <dgm:whole/>
@@ -8992,6 +8861,13 @@
         </dgm:presLayoutVars>
       </dgm:prSet>
       <dgm:spPr/>
+      <dgm:t>
+        <a:bodyPr/>
+        <a:lstStyle/>
+        <a:p>
+          <a:endParaRPr lang="en-US"/>
+        </a:p>
+      </dgm:t>
     </dgm:pt>
     <dgm:pt modelId="{392FD94E-A17C-9B45-8C97-73A821D6DAA2}" type="pres">
       <dgm:prSet presAssocID="{9410E681-7BA7-6C42-B0A3-A7540CEE36A2}" presName="parentText1" presStyleLbl="node1" presStyleIdx="0" presStyleCnt="3">
@@ -9099,23 +8975,23 @@
   <dgm:cxnLst>
     <dgm:cxn modelId="{D639DB20-9236-7841-B42E-5E5B2E1FFFAE}" srcId="{E4685439-B46D-024C-9DE1-7E14ADDCCC95}" destId="{607602E9-CEA0-E74B-9145-302D17C6CD42}" srcOrd="0" destOrd="0" parTransId="{AE3DBD98-6E56-B34D-867B-1899BAF8B1F3}" sibTransId="{929112CE-3844-814B-BDD5-18713D5C566E}"/>
     <dgm:cxn modelId="{F0CE831D-6C1B-864C-9D05-FDD6073C7BDC}" srcId="{F41600EA-535C-8440-BE80-6B272F74A831}" destId="{E4685439-B46D-024C-9DE1-7E14ADDCCC95}" srcOrd="2" destOrd="0" parTransId="{F47B7E06-EEE8-C841-BEC1-E53ED6614D61}" sibTransId="{2F73382C-048E-334A-A172-09B8566FBBFB}"/>
-    <dgm:cxn modelId="{D98821BC-74B1-594B-A7A9-505AF08E8D1C}" type="presOf" srcId="{607602E9-CEA0-E74B-9145-302D17C6CD42}" destId="{FA9C465A-D086-5244-BA56-DF8A84FFCCD8}" srcOrd="0" destOrd="0" presId="urn:microsoft.com/office/officeart/2009/3/layout/IncreasingArrowsProcess"/>
+    <dgm:cxn modelId="{01091211-EAED-E54A-AF50-6A1BD15C4CB0}" type="presOf" srcId="{D769CDFD-A89D-2943-B029-FA47579AC934}" destId="{3074ACF3-2F35-EF4D-9927-EF165264FDC0}" srcOrd="0" destOrd="0" presId="urn:microsoft.com/office/officeart/2009/3/layout/IncreasingArrowsProcess"/>
+    <dgm:cxn modelId="{59948811-B2E9-E145-A588-EF7F055CE205}" type="presOf" srcId="{F41600EA-535C-8440-BE80-6B272F74A831}" destId="{B8195610-1031-C34E-9A3A-7622BDF17384}" srcOrd="0" destOrd="0" presId="urn:microsoft.com/office/officeart/2009/3/layout/IncreasingArrowsProcess"/>
     <dgm:cxn modelId="{A6D96DDA-7CFE-124A-B68B-C92ED7882414}" srcId="{F41600EA-535C-8440-BE80-6B272F74A831}" destId="{9410E681-7BA7-6C42-B0A3-A7540CEE36A2}" srcOrd="0" destOrd="0" parTransId="{C694AE81-C0E4-D94B-9533-E628AA5930A7}" sibTransId="{569AA170-B2FD-1A46-AA5B-2EA57D3164C5}"/>
-    <dgm:cxn modelId="{768E7064-07AA-4D4E-8821-07832474AA17}" type="presOf" srcId="{E4685439-B46D-024C-9DE1-7E14ADDCCC95}" destId="{608CBD0E-0D49-6741-A66C-9D9517FCAA20}" srcOrd="0" destOrd="0" presId="urn:microsoft.com/office/officeart/2009/3/layout/IncreasingArrowsProcess"/>
+    <dgm:cxn modelId="{5328952A-3F6F-F847-9B45-35CD4746A719}" type="presOf" srcId="{9410E681-7BA7-6C42-B0A3-A7540CEE36A2}" destId="{392FD94E-A17C-9B45-8C97-73A821D6DAA2}" srcOrd="0" destOrd="0" presId="urn:microsoft.com/office/officeart/2009/3/layout/IncreasingArrowsProcess"/>
     <dgm:cxn modelId="{13AB07E8-DC21-8746-983D-0C5A2D127592}" srcId="{C100F61D-5E9E-F240-AD53-E15195E29D67}" destId="{FE2B2293-84DE-1B4F-81A4-3475502CBA26}" srcOrd="0" destOrd="0" parTransId="{BE5779C4-3890-3242-A0A6-470846EDBF72}" sibTransId="{DE7D1DE9-E3BA-A348-AF4A-1CA91E2CEFB5}"/>
-    <dgm:cxn modelId="{D1D38580-BDC1-434D-8159-C2B0851D7596}" type="presOf" srcId="{C100F61D-5E9E-F240-AD53-E15195E29D67}" destId="{E9FB553D-351E-5842-8673-122CC1806259}" srcOrd="0" destOrd="0" presId="urn:microsoft.com/office/officeart/2009/3/layout/IncreasingArrowsProcess"/>
-    <dgm:cxn modelId="{5F2A7FE2-792F-F847-8C1C-39F8609E1DAB}" type="presOf" srcId="{9410E681-7BA7-6C42-B0A3-A7540CEE36A2}" destId="{392FD94E-A17C-9B45-8C97-73A821D6DAA2}" srcOrd="0" destOrd="0" presId="urn:microsoft.com/office/officeart/2009/3/layout/IncreasingArrowsProcess"/>
+    <dgm:cxn modelId="{4CE35AF4-CF2D-0049-AD5D-7E5412A6C6CD}" type="presOf" srcId="{607602E9-CEA0-E74B-9145-302D17C6CD42}" destId="{FA9C465A-D086-5244-BA56-DF8A84FFCCD8}" srcOrd="0" destOrd="0" presId="urn:microsoft.com/office/officeart/2009/3/layout/IncreasingArrowsProcess"/>
+    <dgm:cxn modelId="{B867E9AF-D67E-8C4E-BCB4-FAE1C1B552C3}" type="presOf" srcId="{E4685439-B46D-024C-9DE1-7E14ADDCCC95}" destId="{608CBD0E-0D49-6741-A66C-9D9517FCAA20}" srcOrd="0" destOrd="0" presId="urn:microsoft.com/office/officeart/2009/3/layout/IncreasingArrowsProcess"/>
     <dgm:cxn modelId="{50202766-79E0-4D47-9DEC-EB8478EAE9AB}" srcId="{9410E681-7BA7-6C42-B0A3-A7540CEE36A2}" destId="{D769CDFD-A89D-2943-B029-FA47579AC934}" srcOrd="0" destOrd="0" parTransId="{2CA70A4C-8548-3947-BA0A-5622C20BB406}" sibTransId="{C0BB32FF-A58B-2746-A652-A82FE5EB87F8}"/>
     <dgm:cxn modelId="{5E6B726C-3144-C246-B9E2-304ABCBE2FD7}" srcId="{F41600EA-535C-8440-BE80-6B272F74A831}" destId="{C100F61D-5E9E-F240-AD53-E15195E29D67}" srcOrd="1" destOrd="0" parTransId="{011A6011-DBDD-2E49-A99D-339E769EBCFF}" sibTransId="{C9A82688-D99C-5A42-B639-6331BDCE1A08}"/>
-    <dgm:cxn modelId="{4949A330-A1ED-AD49-8DE2-1DA6B033F160}" type="presOf" srcId="{FE2B2293-84DE-1B4F-81A4-3475502CBA26}" destId="{FE8887A6-31B7-0543-B1E3-B987517D0D72}" srcOrd="0" destOrd="0" presId="urn:microsoft.com/office/officeart/2009/3/layout/IncreasingArrowsProcess"/>
-    <dgm:cxn modelId="{1D641AB1-B290-484A-88B3-C145144B9973}" type="presOf" srcId="{F41600EA-535C-8440-BE80-6B272F74A831}" destId="{B8195610-1031-C34E-9A3A-7622BDF17384}" srcOrd="0" destOrd="0" presId="urn:microsoft.com/office/officeart/2009/3/layout/IncreasingArrowsProcess"/>
-    <dgm:cxn modelId="{57C1C3B2-153F-D145-8D7F-EE41C0881292}" type="presOf" srcId="{D769CDFD-A89D-2943-B029-FA47579AC934}" destId="{3074ACF3-2F35-EF4D-9927-EF165264FDC0}" srcOrd="0" destOrd="0" presId="urn:microsoft.com/office/officeart/2009/3/layout/IncreasingArrowsProcess"/>
-    <dgm:cxn modelId="{8151D6A8-A85B-514F-81E4-AAC3EA11E68D}" type="presParOf" srcId="{B8195610-1031-C34E-9A3A-7622BDF17384}" destId="{392FD94E-A17C-9B45-8C97-73A821D6DAA2}" srcOrd="0" destOrd="0" presId="urn:microsoft.com/office/officeart/2009/3/layout/IncreasingArrowsProcess"/>
-    <dgm:cxn modelId="{A8E6054B-52D5-994F-8572-F02B40B66788}" type="presParOf" srcId="{B8195610-1031-C34E-9A3A-7622BDF17384}" destId="{3074ACF3-2F35-EF4D-9927-EF165264FDC0}" srcOrd="1" destOrd="0" presId="urn:microsoft.com/office/officeart/2009/3/layout/IncreasingArrowsProcess"/>
-    <dgm:cxn modelId="{1CF7E0DB-C941-6B48-86E7-9ECDF095B5F2}" type="presParOf" srcId="{B8195610-1031-C34E-9A3A-7622BDF17384}" destId="{E9FB553D-351E-5842-8673-122CC1806259}" srcOrd="2" destOrd="0" presId="urn:microsoft.com/office/officeart/2009/3/layout/IncreasingArrowsProcess"/>
-    <dgm:cxn modelId="{58CF120E-05D4-9F45-B13A-347635E4A026}" type="presParOf" srcId="{B8195610-1031-C34E-9A3A-7622BDF17384}" destId="{FE8887A6-31B7-0543-B1E3-B987517D0D72}" srcOrd="3" destOrd="0" presId="urn:microsoft.com/office/officeart/2009/3/layout/IncreasingArrowsProcess"/>
-    <dgm:cxn modelId="{19BC8148-E1FA-6A4C-9D8F-A61A560E4F7D}" type="presParOf" srcId="{B8195610-1031-C34E-9A3A-7622BDF17384}" destId="{608CBD0E-0D49-6741-A66C-9D9517FCAA20}" srcOrd="4" destOrd="0" presId="urn:microsoft.com/office/officeart/2009/3/layout/IncreasingArrowsProcess"/>
-    <dgm:cxn modelId="{643F2D77-7739-8249-B537-E89BABC34A80}" type="presParOf" srcId="{B8195610-1031-C34E-9A3A-7622BDF17384}" destId="{FA9C465A-D086-5244-BA56-DF8A84FFCCD8}" srcOrd="5" destOrd="0" presId="urn:microsoft.com/office/officeart/2009/3/layout/IncreasingArrowsProcess"/>
+    <dgm:cxn modelId="{080DC431-C927-4448-B596-B42DDB830DB6}" type="presOf" srcId="{C100F61D-5E9E-F240-AD53-E15195E29D67}" destId="{E9FB553D-351E-5842-8673-122CC1806259}" srcOrd="0" destOrd="0" presId="urn:microsoft.com/office/officeart/2009/3/layout/IncreasingArrowsProcess"/>
+    <dgm:cxn modelId="{EEE024A7-FFD1-A144-8DB6-ACC7049F4F43}" type="presOf" srcId="{FE2B2293-84DE-1B4F-81A4-3475502CBA26}" destId="{FE8887A6-31B7-0543-B1E3-B987517D0D72}" srcOrd="0" destOrd="0" presId="urn:microsoft.com/office/officeart/2009/3/layout/IncreasingArrowsProcess"/>
+    <dgm:cxn modelId="{84EC66B9-3ACA-1543-8AFE-3C85FF8CD1B6}" type="presParOf" srcId="{B8195610-1031-C34E-9A3A-7622BDF17384}" destId="{392FD94E-A17C-9B45-8C97-73A821D6DAA2}" srcOrd="0" destOrd="0" presId="urn:microsoft.com/office/officeart/2009/3/layout/IncreasingArrowsProcess"/>
+    <dgm:cxn modelId="{77453E00-1948-DE47-ABC8-0943420CD90B}" type="presParOf" srcId="{B8195610-1031-C34E-9A3A-7622BDF17384}" destId="{3074ACF3-2F35-EF4D-9927-EF165264FDC0}" srcOrd="1" destOrd="0" presId="urn:microsoft.com/office/officeart/2009/3/layout/IncreasingArrowsProcess"/>
+    <dgm:cxn modelId="{4B81A794-766A-5C49-A525-66878D84C27D}" type="presParOf" srcId="{B8195610-1031-C34E-9A3A-7622BDF17384}" destId="{E9FB553D-351E-5842-8673-122CC1806259}" srcOrd="2" destOrd="0" presId="urn:microsoft.com/office/officeart/2009/3/layout/IncreasingArrowsProcess"/>
+    <dgm:cxn modelId="{5933A1E0-9783-7547-966C-E64FB6E875CA}" type="presParOf" srcId="{B8195610-1031-C34E-9A3A-7622BDF17384}" destId="{FE8887A6-31B7-0543-B1E3-B987517D0D72}" srcOrd="3" destOrd="0" presId="urn:microsoft.com/office/officeart/2009/3/layout/IncreasingArrowsProcess"/>
+    <dgm:cxn modelId="{D7E12B1B-5532-7D4A-896B-2BBF1D524211}" type="presParOf" srcId="{B8195610-1031-C34E-9A3A-7622BDF17384}" destId="{608CBD0E-0D49-6741-A66C-9D9517FCAA20}" srcOrd="4" destOrd="0" presId="urn:microsoft.com/office/officeart/2009/3/layout/IncreasingArrowsProcess"/>
+    <dgm:cxn modelId="{B37497EE-BB73-E04B-9552-CCF6FCFB52DD}" type="presParOf" srcId="{B8195610-1031-C34E-9A3A-7622BDF17384}" destId="{FA9C465A-D086-5244-BA56-DF8A84FFCCD8}" srcOrd="5" destOrd="0" presId="urn:microsoft.com/office/officeart/2009/3/layout/IncreasingArrowsProcess"/>
   </dgm:cxnLst>
   <dgm:bg/>
   <dgm:whole/>
@@ -18151,7 +18027,7 @@
 </file>
 
 <file path=customXml/itemProps1.xml><?xml version="1.0" encoding="utf-8"?>
-<ds:datastoreItem xmlns:ds="http://schemas.openxmlformats.org/officeDocument/2006/customXml" ds:itemID="{766229AB-1D00-D348-AAE8-67782267F4DB}">
+<ds:datastoreItem xmlns:ds="http://schemas.openxmlformats.org/officeDocument/2006/customXml" ds:itemID="{DA89865A-352F-9443-991D-E7397154F13A}">
   <ds:schemaRefs>
     <ds:schemaRef ds:uri="http://schemas.openxmlformats.org/officeDocument/2006/bibliography"/>
   </ds:schemaRefs>

</xml_diff>

<commit_message>
added decimal codes for mod cods proposed
</commit_message>
<xml_diff>
--- a/Papers_Articles_Presentations/Papers/Adaptive Coding and Modulation for Phase 4 Ground.docx
+++ b/Papers_Articles_Presentations/Papers/Adaptive Coding and Modulation for Phase 4 Ground.docx
@@ -1,6 +1,6 @@
 
 <file path=word/document.xml><?xml version="1.0" encoding="utf-8"?>
-<w:document xmlns:wpc="http://schemas.microsoft.com/office/word/2010/wordprocessingCanvas" xmlns:mo="http://schemas.microsoft.com/office/mac/office/2008/main" xmlns:mc="http://schemas.openxmlformats.org/markup-compatibility/2006" xmlns:mv="urn:schemas-microsoft-com:mac:vml" xmlns:o="urn:schemas-microsoft-com:office:office" xmlns:r="http://schemas.openxmlformats.org/officeDocument/2006/relationships" xmlns:m="http://schemas.openxmlformats.org/officeDocument/2006/math" xmlns:v="urn:schemas-microsoft-com:vml" xmlns:wp14="http://schemas.microsoft.com/office/word/2010/wordprocessingDrawing" xmlns:wp="http://schemas.openxmlformats.org/drawingml/2006/wordprocessingDrawing" xmlns:w10="urn:schemas-microsoft-com:office:word" xmlns:w="http://schemas.openxmlformats.org/wordprocessingml/2006/main" xmlns:w14="http://schemas.microsoft.com/office/word/2010/wordml" xmlns:w15="http://schemas.microsoft.com/office/word/2012/wordml" xmlns:wpg="http://schemas.microsoft.com/office/word/2010/wordprocessingGroup" xmlns:wpi="http://schemas.microsoft.com/office/word/2010/wordprocessingInk" xmlns:wne="http://schemas.microsoft.com/office/word/2006/wordml" xmlns:wps="http://schemas.microsoft.com/office/word/2010/wordprocessingShape" mc:Ignorable="w14 w15 wp14">
+<w:document xmlns:wpc="http://schemas.microsoft.com/office/word/2010/wordprocessingCanvas" xmlns:mo="http://schemas.microsoft.com/office/mac/office/2008/main" xmlns:mc="http://schemas.openxmlformats.org/markup-compatibility/2006" xmlns:mv="urn:schemas-microsoft-com:mac:vml" xmlns:o="urn:schemas-microsoft-com:office:office" xmlns:r="http://schemas.openxmlformats.org/officeDocument/2006/relationships" xmlns:m="http://schemas.openxmlformats.org/officeDocument/2006/math" xmlns:v="urn:schemas-microsoft-com:vml" xmlns:wp14="http://schemas.microsoft.com/office/word/2010/wordprocessingDrawing" xmlns:wp="http://schemas.openxmlformats.org/drawingml/2006/wordprocessingDrawing" xmlns:w10="urn:schemas-microsoft-com:office:word" xmlns:w="http://schemas.openxmlformats.org/wordprocessingml/2006/main" xmlns:w14="http://schemas.microsoft.com/office/word/2010/wordml" xmlns:wpg="http://schemas.microsoft.com/office/word/2010/wordprocessingGroup" xmlns:wpi="http://schemas.microsoft.com/office/word/2010/wordprocessingInk" xmlns:wne="http://schemas.microsoft.com/office/word/2006/wordml" xmlns:wps="http://schemas.microsoft.com/office/word/2010/wordprocessingShape" mc:Ignorable="w14 wp14">
   <w:body>
     <w:p>
       <w:pPr>
@@ -251,7 +251,7 @@
             <wp:cNvGraphicFramePr/>
             <a:graphic xmlns:a="http://schemas.openxmlformats.org/drawingml/2006/main">
               <a:graphicData uri="http://schemas.openxmlformats.org/drawingml/2006/diagram">
-                <dgm:relIds xmlns:dgm="http://schemas.openxmlformats.org/drawingml/2006/diagram" xmlns:r="http://schemas.openxmlformats.org/officeDocument/2006/relationships" r:dm="rId5" r:lo="rId6" r:qs="rId7" r:cs="rId8"/>
+                <dgm:relIds xmlns:dgm="http://schemas.openxmlformats.org/drawingml/2006/diagram" xmlns:r="http://schemas.openxmlformats.org/officeDocument/2006/relationships" r:dm="rId6" r:lo="rId7" r:qs="rId8" r:cs="rId9"/>
               </a:graphicData>
             </a:graphic>
             <wp14:sizeRelH relativeFrom="page">
@@ -334,7 +334,6 @@
         <w:rPr>
           <w:noProof/>
         </w:rPr>
-        <w:lastRenderedPageBreak/>
         <w:drawing>
           <wp:anchor distT="0" distB="0" distL="114300" distR="114300" simplePos="0" relativeHeight="251659264" behindDoc="0" locked="0" layoutInCell="1" allowOverlap="1" wp14:anchorId="037CAD1D" wp14:editId="2AC71EFB">
             <wp:simplePos x="0" y="0"/>
@@ -345,13 +344,13 @@
               <wp:posOffset>35560</wp:posOffset>
             </wp:positionV>
             <wp:extent cx="1994535" cy="1630045"/>
-            <wp:effectExtent l="0" t="25400" r="0" b="46355"/>
+            <wp:effectExtent l="0" t="0" r="0" b="0"/>
             <wp:wrapSquare wrapText="bothSides"/>
             <wp:docPr id="4" name="Diagram 4"/>
             <wp:cNvGraphicFramePr/>
             <a:graphic xmlns:a="http://schemas.openxmlformats.org/drawingml/2006/main">
               <a:graphicData uri="http://schemas.openxmlformats.org/drawingml/2006/diagram">
-                <dgm:relIds xmlns:dgm="http://schemas.openxmlformats.org/drawingml/2006/diagram" xmlns:r="http://schemas.openxmlformats.org/officeDocument/2006/relationships" r:dm="rId10" r:lo="rId11" r:qs="rId12" r:cs="rId13"/>
+                <dgm:relIds xmlns:dgm="http://schemas.openxmlformats.org/drawingml/2006/diagram" xmlns:r="http://schemas.openxmlformats.org/officeDocument/2006/relationships" r:dm="rId11" r:lo="rId12" r:qs="rId13" r:cs="rId14"/>
               </a:graphicData>
             </a:graphic>
             <wp14:sizeRelH relativeFrom="page">
@@ -393,7 +392,11 @@
         <w:t>our distinct states</w:t>
       </w:r>
       <w:r>
-        <w:t xml:space="preserve"> in our transmitted waveform</w:t>
+        <w:t xml:space="preserve"> in our transmitted </w:t>
+      </w:r>
+      <w:r>
+        <w:lastRenderedPageBreak/>
+        <w:t>waveform</w:t>
       </w:r>
       <w:r>
         <w:t xml:space="preserve">, then we can </w:t>
@@ -644,7 +647,7 @@
             <wp:cNvGraphicFramePr/>
             <a:graphic xmlns:a="http://schemas.openxmlformats.org/drawingml/2006/main">
               <a:graphicData uri="http://schemas.openxmlformats.org/drawingml/2006/diagram">
-                <dgm:relIds xmlns:dgm="http://schemas.openxmlformats.org/drawingml/2006/diagram" xmlns:r="http://schemas.openxmlformats.org/officeDocument/2006/relationships" r:dm="rId15" r:lo="rId16" r:qs="rId17" r:cs="rId18"/>
+                <dgm:relIds xmlns:dgm="http://schemas.openxmlformats.org/drawingml/2006/diagram" xmlns:r="http://schemas.openxmlformats.org/officeDocument/2006/relationships" r:dm="rId16" r:lo="rId17" r:qs="rId18" r:cs="rId19"/>
               </a:graphicData>
             </a:graphic>
             <wp14:sizeRelH relativeFrom="page">
@@ -1253,7 +1256,7 @@
         <w:tblLook w:val="04A0" w:firstRow="1" w:lastRow="0" w:firstColumn="1" w:lastColumn="0" w:noHBand="0" w:noVBand="1"/>
       </w:tblPr>
       <w:tblGrid>
-        <w:gridCol w:w="9360"/>
+        <w:gridCol w:w="9840"/>
       </w:tblGrid>
       <w:tr>
         <w:trPr>
@@ -1270,21 +1273,7 @@
               <w:rPr>
                 <w:shd w:val="clear" w:color="auto" w:fill="FFFFFF"/>
               </w:rPr>
-              <w:t>(</w:t>
-            </w:r>
-            <w:proofErr w:type="spellStart"/>
-            <w:r>
-              <w:rPr>
-                <w:shd w:val="clear" w:color="auto" w:fill="FFFFFF"/>
-              </w:rPr>
-              <w:t>a</w:t>
-            </w:r>
-            <w:proofErr w:type="spellEnd"/>
-            <w:r>
-              <w:rPr>
-                <w:shd w:val="clear" w:color="auto" w:fill="FFFFFF"/>
-              </w:rPr>
-              <w:t>) An amateur station must use the minimum transmitter power necessary to carry out the desired communications.</w:t>
+              <w:t>(a) An amateur station must use the minimum transmitter power necessary to carry out the desired communications.</w:t>
             </w:r>
           </w:p>
         </w:tc>
@@ -2080,13 +2069,13 @@
               <wp:posOffset>141605</wp:posOffset>
             </wp:positionV>
             <wp:extent cx="5486400" cy="3200400"/>
-            <wp:effectExtent l="50800" t="0" r="0" b="0"/>
+            <wp:effectExtent l="0" t="0" r="0" b="0"/>
             <wp:wrapSquare wrapText="bothSides"/>
             <wp:docPr id="5" name="Diagram 5"/>
             <wp:cNvGraphicFramePr/>
             <a:graphic xmlns:a="http://schemas.openxmlformats.org/drawingml/2006/main">
               <a:graphicData uri="http://schemas.openxmlformats.org/drawingml/2006/diagram">
-                <dgm:relIds xmlns:dgm="http://schemas.openxmlformats.org/drawingml/2006/diagram" xmlns:r="http://schemas.openxmlformats.org/officeDocument/2006/relationships" r:dm="rId20" r:lo="rId21" r:qs="rId22" r:cs="rId23"/>
+                <dgm:relIds xmlns:dgm="http://schemas.openxmlformats.org/drawingml/2006/diagram" xmlns:r="http://schemas.openxmlformats.org/officeDocument/2006/relationships" r:dm="rId21" r:lo="rId22" r:qs="rId23" r:cs="rId24"/>
               </a:graphicData>
             </a:graphic>
             <wp14:sizeRelH relativeFrom="page">
@@ -2171,15 +2160,7 @@
       </w:r>
       <w:proofErr w:type="spellEnd"/>
       <w:r>
-        <w:t xml:space="preserve">, </w:t>
-      </w:r>
-      <w:proofErr w:type="spellStart"/>
-      <w:r>
-        <w:t>it’s</w:t>
-      </w:r>
-      <w:proofErr w:type="spellEnd"/>
-      <w:r>
-        <w:t xml:space="preserve"> planned </w:t>
+        <w:t xml:space="preserve">, it’s planned </w:t>
       </w:r>
       <w:r>
         <w:t>that</w:t>
@@ -4120,7 +4101,7 @@
                     <pic:cNvPicPr/>
                   </pic:nvPicPr>
                   <pic:blipFill>
-                    <a:blip r:embed="rId25" cstate="print">
+                    <a:blip r:embed="rId26" cstate="print">
                       <a:extLst>
                         <a:ext uri="{28A0092B-C50C-407E-A947-70E740481C1C}">
                           <a14:useLocalDpi xmlns:a14="http://schemas.microsoft.com/office/drawing/2010/main" val="0"/>
@@ -4197,26 +4178,93 @@
       <w:r>
         <w:t>QPSK 4/15</w:t>
       </w:r>
+      <w:r>
+        <w:t xml:space="preserve"> (</w:t>
+      </w:r>
+      <w:r>
+        <w:t xml:space="preserve">identification number </w:t>
+      </w:r>
+      <w:r>
+        <w:t>218)</w:t>
+      </w:r>
+      <w:r>
+        <w:t xml:space="preserve"> -2.24</w:t>
+      </w:r>
     </w:p>
     <w:p>
       <w:r>
         <w:t>QPSK 2/5</w:t>
       </w:r>
+      <w:r>
+        <w:t xml:space="preserve"> (</w:t>
+      </w:r>
+      <w:r>
+        <w:t xml:space="preserve">identification number </w:t>
+      </w:r>
+      <w:r>
+        <w:t>3)</w:t>
+      </w:r>
+      <w:r>
+        <w:t xml:space="preserve"> 0</w:t>
+      </w:r>
     </w:p>
     <w:p>
       <w:r>
-        <w:t>QPSK 4/5</w:t>
+        <w:t>QPSK 2/3 (identification number 6) 2.8</w:t>
       </w:r>
     </w:p>
     <w:p>
       <w:r>
-        <w:t>8PSK 5/6</w:t>
+        <w:t>QPSK 4/5</w:t>
+      </w:r>
+      <w:r>
+        <w:t xml:space="preserve"> (</w:t>
+      </w:r>
+      <w:r>
+        <w:t xml:space="preserve">identification number </w:t>
+      </w:r>
+      <w:r>
+        <w:t>8)</w:t>
+      </w:r>
+      <w:r>
+        <w:t xml:space="preserve"> 4.38</w:t>
       </w:r>
     </w:p>
     <w:p>
       <w:r>
+        <w:t>8PSK 5/6</w:t>
+      </w:r>
+      <w:r>
+        <w:t xml:space="preserve"> (</w:t>
+      </w:r>
+      <w:r>
+        <w:t xml:space="preserve">identification number </w:t>
+      </w:r>
+      <w:r>
+        <w:t>15)</w:t>
+      </w:r>
+      <w:r>
+        <w:t xml:space="preserve"> 7.7</w:t>
+      </w:r>
+    </w:p>
+    <w:p>
+      <w:r>
         <w:t>8PSK 8/9</w:t>
       </w:r>
+      <w:r>
+        <w:t xml:space="preserve"> (</w:t>
+      </w:r>
+      <w:r>
+        <w:t xml:space="preserve">identification number </w:t>
+      </w:r>
+      <w:r>
+        <w:t>16)</w:t>
+      </w:r>
+      <w:r>
+        <w:t xml:space="preserve"> 10.4</w:t>
+      </w:r>
+      <w:bookmarkStart w:id="0" w:name="_GoBack"/>
+      <w:bookmarkEnd w:id="0"/>
     </w:p>
     <w:p/>
     <w:p>
@@ -4468,24 +4516,12 @@
       <w:r>
         <w:t xml:space="preserve">Apply at </w:t>
       </w:r>
-      <w:hyperlink r:id="rId26" w:history="1">
+      <w:hyperlink r:id="rId27" w:history="1">
         <w:r>
           <w:rPr>
             <w:rStyle w:val="Hyperlink"/>
           </w:rPr>
-          <w:t>http://www.amsat.org/?page_</w:t>
-        </w:r>
-        <w:r>
-          <w:rPr>
-            <w:rStyle w:val="Hyperlink"/>
-          </w:rPr>
-          <w:t>i</w:t>
-        </w:r>
-        <w:r>
-          <w:rPr>
-            <w:rStyle w:val="Hyperlink"/>
-          </w:rPr>
-          <w:t>d=1096</w:t>
+          <w:t>http://www.amsat.org/?page_id=1096</w:t>
         </w:r>
       </w:hyperlink>
     </w:p>
@@ -4519,7 +4555,7 @@
       <w:r>
         <w:t xml:space="preserve">and documentation at our GitHub </w:t>
       </w:r>
-      <w:hyperlink r:id="rId27" w:history="1">
+      <w:hyperlink r:id="rId28" w:history="1">
         <w:r>
           <w:rPr>
             <w:rStyle w:val="Hyperlink"/>
@@ -4543,8 +4579,6 @@
       <w:r>
         <w:t>on GitHub</w:t>
       </w:r>
-      <w:bookmarkStart w:id="0" w:name="_GoBack"/>
-      <w:bookmarkEnd w:id="0"/>
       <w:r>
         <w:t>. Not all members are active on the project, and not all members are active in each phase.</w:t>
       </w:r>
@@ -4584,7 +4618,7 @@
 </file>
 
 <file path=word/styles.xml><?xml version="1.0" encoding="utf-8"?>
-<w:styles xmlns:mc="http://schemas.openxmlformats.org/markup-compatibility/2006" xmlns:r="http://schemas.openxmlformats.org/officeDocument/2006/relationships" xmlns:w="http://schemas.openxmlformats.org/wordprocessingml/2006/main" xmlns:w14="http://schemas.microsoft.com/office/word/2010/wordml" xmlns:w15="http://schemas.microsoft.com/office/word/2012/wordml" mc:Ignorable="w14 w15">
+<w:styles xmlns:mc="http://schemas.openxmlformats.org/markup-compatibility/2006" xmlns:r="http://schemas.openxmlformats.org/officeDocument/2006/relationships" xmlns:w="http://schemas.openxmlformats.org/wordprocessingml/2006/main" xmlns:w14="http://schemas.microsoft.com/office/word/2010/wordml" mc:Ignorable="w14">
   <w:docDefaults>
     <w:rPrDefault>
       <w:rPr>
@@ -4596,389 +4630,144 @@
     </w:rPrDefault>
     <w:pPrDefault/>
   </w:docDefaults>
-  <w:latentStyles w:defLockedState="0" w:defUIPriority="99" w:defSemiHidden="0" w:defUnhideWhenUsed="0" w:defQFormat="0" w:count="382">
-    <w:lsdException w:name="Normal" w:uiPriority="0" w:qFormat="1"/>
-    <w:lsdException w:name="heading 1" w:uiPriority="9" w:qFormat="1"/>
-    <w:lsdException w:name="heading 2" w:semiHidden="1" w:uiPriority="9" w:unhideWhenUsed="1" w:qFormat="1"/>
-    <w:lsdException w:name="heading 3" w:semiHidden="1" w:uiPriority="9" w:unhideWhenUsed="1" w:qFormat="1"/>
-    <w:lsdException w:name="heading 4" w:semiHidden="1" w:uiPriority="9" w:unhideWhenUsed="1" w:qFormat="1"/>
-    <w:lsdException w:name="heading 5" w:semiHidden="1" w:uiPriority="9" w:unhideWhenUsed="1" w:qFormat="1"/>
-    <w:lsdException w:name="heading 6" w:semiHidden="1" w:uiPriority="9" w:unhideWhenUsed="1" w:qFormat="1"/>
-    <w:lsdException w:name="heading 7" w:semiHidden="1" w:uiPriority="9" w:unhideWhenUsed="1" w:qFormat="1"/>
-    <w:lsdException w:name="heading 8" w:semiHidden="1" w:uiPriority="9" w:unhideWhenUsed="1" w:qFormat="1"/>
-    <w:lsdException w:name="heading 9" w:semiHidden="1" w:uiPriority="9" w:unhideWhenUsed="1" w:qFormat="1"/>
-    <w:lsdException w:name="index 1" w:semiHidden="1" w:unhideWhenUsed="1"/>
-    <w:lsdException w:name="index 2" w:semiHidden="1" w:unhideWhenUsed="1"/>
-    <w:lsdException w:name="index 3" w:semiHidden="1" w:unhideWhenUsed="1"/>
-    <w:lsdException w:name="index 4" w:semiHidden="1" w:unhideWhenUsed="1"/>
-    <w:lsdException w:name="index 5" w:semiHidden="1" w:unhideWhenUsed="1"/>
-    <w:lsdException w:name="index 6" w:semiHidden="1" w:unhideWhenUsed="1"/>
-    <w:lsdException w:name="index 7" w:semiHidden="1" w:unhideWhenUsed="1"/>
-    <w:lsdException w:name="index 8" w:semiHidden="1" w:unhideWhenUsed="1"/>
-    <w:lsdException w:name="index 9" w:semiHidden="1" w:unhideWhenUsed="1"/>
-    <w:lsdException w:name="toc 1" w:semiHidden="1" w:uiPriority="39" w:unhideWhenUsed="1"/>
-    <w:lsdException w:name="toc 2" w:semiHidden="1" w:uiPriority="39" w:unhideWhenUsed="1"/>
-    <w:lsdException w:name="toc 3" w:semiHidden="1" w:uiPriority="39" w:unhideWhenUsed="1"/>
-    <w:lsdException w:name="toc 4" w:semiHidden="1" w:uiPriority="39" w:unhideWhenUsed="1"/>
-    <w:lsdException w:name="toc 5" w:semiHidden="1" w:uiPriority="39" w:unhideWhenUsed="1"/>
-    <w:lsdException w:name="toc 6" w:semiHidden="1" w:uiPriority="39" w:unhideWhenUsed="1"/>
-    <w:lsdException w:name="toc 7" w:semiHidden="1" w:uiPriority="39" w:unhideWhenUsed="1"/>
-    <w:lsdException w:name="toc 8" w:semiHidden="1" w:uiPriority="39" w:unhideWhenUsed="1"/>
-    <w:lsdException w:name="toc 9" w:semiHidden="1" w:uiPriority="39" w:unhideWhenUsed="1"/>
-    <w:lsdException w:name="Normal Indent" w:semiHidden="1" w:unhideWhenUsed="1"/>
-    <w:lsdException w:name="footnote text" w:semiHidden="1" w:unhideWhenUsed="1"/>
-    <w:lsdException w:name="annotation text" w:semiHidden="1" w:unhideWhenUsed="1"/>
-    <w:lsdException w:name="header" w:semiHidden="1" w:unhideWhenUsed="1"/>
-    <w:lsdException w:name="footer" w:semiHidden="1" w:unhideWhenUsed="1"/>
-    <w:lsdException w:name="index heading" w:semiHidden="1" w:unhideWhenUsed="1"/>
-    <w:lsdException w:name="caption" w:semiHidden="1" w:uiPriority="35" w:unhideWhenUsed="1" w:qFormat="1"/>
-    <w:lsdException w:name="table of figures" w:semiHidden="1" w:unhideWhenUsed="1"/>
-    <w:lsdException w:name="envelope address" w:semiHidden="1" w:unhideWhenUsed="1"/>
-    <w:lsdException w:name="envelope return" w:semiHidden="1" w:unhideWhenUsed="1"/>
-    <w:lsdException w:name="footnote reference" w:semiHidden="1" w:unhideWhenUsed="1"/>
-    <w:lsdException w:name="annotation reference" w:semiHidden="1" w:unhideWhenUsed="1"/>
-    <w:lsdException w:name="line number" w:semiHidden="1" w:unhideWhenUsed="1"/>
-    <w:lsdException w:name="page number" w:semiHidden="1" w:unhideWhenUsed="1"/>
-    <w:lsdException w:name="endnote reference" w:semiHidden="1" w:unhideWhenUsed="1"/>
-    <w:lsdException w:name="endnote text" w:semiHidden="1" w:unhideWhenUsed="1"/>
-    <w:lsdException w:name="table of authorities" w:semiHidden="1" w:unhideWhenUsed="1"/>
-    <w:lsdException w:name="macro" w:semiHidden="1" w:unhideWhenUsed="1"/>
-    <w:lsdException w:name="toa heading" w:semiHidden="1" w:unhideWhenUsed="1"/>
-    <w:lsdException w:name="List" w:semiHidden="1" w:unhideWhenUsed="1"/>
-    <w:lsdException w:name="List Bullet" w:semiHidden="1" w:unhideWhenUsed="1"/>
-    <w:lsdException w:name="List Number" w:semiHidden="1" w:unhideWhenUsed="1"/>
-    <w:lsdException w:name="List 2" w:semiHidden="1" w:unhideWhenUsed="1"/>
-    <w:lsdException w:name="List 3" w:semiHidden="1" w:unhideWhenUsed="1"/>
-    <w:lsdException w:name="List 4" w:semiHidden="1" w:unhideWhenUsed="1"/>
-    <w:lsdException w:name="List 5" w:semiHidden="1" w:unhideWhenUsed="1"/>
-    <w:lsdException w:name="List Bullet 2" w:semiHidden="1" w:unhideWhenUsed="1"/>
-    <w:lsdException w:name="List Bullet 3" w:semiHidden="1" w:unhideWhenUsed="1"/>
-    <w:lsdException w:name="List Bullet 4" w:semiHidden="1" w:unhideWhenUsed="1"/>
-    <w:lsdException w:name="List Bullet 5" w:semiHidden="1" w:unhideWhenUsed="1"/>
-    <w:lsdException w:name="List Number 2" w:semiHidden="1" w:unhideWhenUsed="1"/>
-    <w:lsdException w:name="List Number 3" w:semiHidden="1" w:unhideWhenUsed="1"/>
-    <w:lsdException w:name="List Number 4" w:semiHidden="1" w:unhideWhenUsed="1"/>
-    <w:lsdException w:name="List Number 5" w:semiHidden="1" w:unhideWhenUsed="1"/>
-    <w:lsdException w:name="Title" w:uiPriority="10" w:qFormat="1"/>
-    <w:lsdException w:name="Closing" w:semiHidden="1" w:unhideWhenUsed="1"/>
-    <w:lsdException w:name="Signature" w:semiHidden="1" w:unhideWhenUsed="1"/>
-    <w:lsdException w:name="Default Paragraph Font" w:semiHidden="1" w:uiPriority="1" w:unhideWhenUsed="1"/>
-    <w:lsdException w:name="Body Text" w:semiHidden="1" w:unhideWhenUsed="1"/>
-    <w:lsdException w:name="Body Text Indent" w:semiHidden="1" w:unhideWhenUsed="1"/>
-    <w:lsdException w:name="List Continue" w:semiHidden="1" w:unhideWhenUsed="1"/>
-    <w:lsdException w:name="List Continue 2" w:semiHidden="1" w:unhideWhenUsed="1"/>
-    <w:lsdException w:name="List Continue 3" w:semiHidden="1" w:unhideWhenUsed="1"/>
-    <w:lsdException w:name="List Continue 4" w:semiHidden="1" w:unhideWhenUsed="1"/>
-    <w:lsdException w:name="List Continue 5" w:semiHidden="1" w:unhideWhenUsed="1"/>
-    <w:lsdException w:name="Message Header" w:semiHidden="1" w:unhideWhenUsed="1"/>
-    <w:lsdException w:name="Subtitle" w:uiPriority="11" w:qFormat="1"/>
-    <w:lsdException w:name="Salutation" w:semiHidden="1" w:unhideWhenUsed="1"/>
-    <w:lsdException w:name="Date" w:semiHidden="1" w:unhideWhenUsed="1"/>
-    <w:lsdException w:name="Body Text First Indent" w:semiHidden="1" w:unhideWhenUsed="1"/>
-    <w:lsdException w:name="Body Text First Indent 2" w:semiHidden="1" w:unhideWhenUsed="1"/>
-    <w:lsdException w:name="Note Heading" w:semiHidden="1" w:unhideWhenUsed="1"/>
-    <w:lsdException w:name="Body Text 2" w:semiHidden="1" w:unhideWhenUsed="1"/>
-    <w:lsdException w:name="Body Text 3" w:semiHidden="1" w:unhideWhenUsed="1"/>
-    <w:lsdException w:name="Body Text Indent 2" w:semiHidden="1" w:unhideWhenUsed="1"/>
-    <w:lsdException w:name="Body Text Indent 3" w:semiHidden="1" w:unhideWhenUsed="1"/>
-    <w:lsdException w:name="Block Text" w:semiHidden="1" w:unhideWhenUsed="1"/>
-    <w:lsdException w:name="Hyperlink" w:semiHidden="1" w:unhideWhenUsed="1"/>
-    <w:lsdException w:name="FollowedHyperlink" w:semiHidden="1" w:unhideWhenUsed="1"/>
-    <w:lsdException w:name="Strong" w:uiPriority="22" w:qFormat="1"/>
-    <w:lsdException w:name="Emphasis" w:uiPriority="20" w:qFormat="1"/>
-    <w:lsdException w:name="Document Map" w:semiHidden="1" w:unhideWhenUsed="1"/>
-    <w:lsdException w:name="Plain Text" w:semiHidden="1" w:unhideWhenUsed="1"/>
-    <w:lsdException w:name="E-mail Signature" w:semiHidden="1" w:unhideWhenUsed="1"/>
-    <w:lsdException w:name="HTML Top of Form" w:semiHidden="1" w:unhideWhenUsed="1"/>
-    <w:lsdException w:name="HTML Bottom of Form" w:semiHidden="1" w:unhideWhenUsed="1"/>
-    <w:lsdException w:name="Normal (Web)" w:semiHidden="1" w:unhideWhenUsed="1"/>
-    <w:lsdException w:name="HTML Acronym" w:semiHidden="1" w:unhideWhenUsed="1"/>
-    <w:lsdException w:name="HTML Address" w:semiHidden="1" w:unhideWhenUsed="1"/>
-    <w:lsdException w:name="HTML Cite" w:semiHidden="1" w:unhideWhenUsed="1"/>
-    <w:lsdException w:name="HTML Code" w:semiHidden="1" w:unhideWhenUsed="1"/>
-    <w:lsdException w:name="HTML Definition" w:semiHidden="1" w:unhideWhenUsed="1"/>
-    <w:lsdException w:name="HTML Keyboard" w:semiHidden="1" w:unhideWhenUsed="1"/>
-    <w:lsdException w:name="HTML Preformatted" w:semiHidden="1" w:unhideWhenUsed="1"/>
-    <w:lsdException w:name="HTML Sample" w:semiHidden="1" w:unhideWhenUsed="1"/>
-    <w:lsdException w:name="HTML Typewriter" w:semiHidden="1" w:unhideWhenUsed="1"/>
-    <w:lsdException w:name="HTML Variable" w:semiHidden="1" w:unhideWhenUsed="1"/>
-    <w:lsdException w:name="Normal Table" w:semiHidden="1" w:unhideWhenUsed="1"/>
-    <w:lsdException w:name="annotation subject" w:semiHidden="1" w:unhideWhenUsed="1"/>
-    <w:lsdException w:name="No List" w:semiHidden="1" w:unhideWhenUsed="1"/>
-    <w:lsdException w:name="Outline List 1" w:semiHidden="1" w:unhideWhenUsed="1"/>
-    <w:lsdException w:name="Outline List 2" w:semiHidden="1" w:unhideWhenUsed="1"/>
-    <w:lsdException w:name="Outline List 3" w:semiHidden="1" w:unhideWhenUsed="1"/>
-    <w:lsdException w:name="Table Simple 1" w:semiHidden="1" w:unhideWhenUsed="1"/>
-    <w:lsdException w:name="Table Simple 2" w:semiHidden="1" w:unhideWhenUsed="1"/>
-    <w:lsdException w:name="Table Simple 3" w:semiHidden="1" w:unhideWhenUsed="1"/>
-    <w:lsdException w:name="Table Classic 1" w:semiHidden="1" w:unhideWhenUsed="1"/>
-    <w:lsdException w:name="Table Classic 2" w:semiHidden="1" w:unhideWhenUsed="1"/>
-    <w:lsdException w:name="Table Classic 3" w:semiHidden="1" w:unhideWhenUsed="1"/>
-    <w:lsdException w:name="Table Classic 4" w:semiHidden="1" w:unhideWhenUsed="1"/>
-    <w:lsdException w:name="Table Colorful 1" w:semiHidden="1" w:unhideWhenUsed="1"/>
-    <w:lsdException w:name="Table Colorful 2" w:semiHidden="1" w:unhideWhenUsed="1"/>
-    <w:lsdException w:name="Table Colorful 3" w:semiHidden="1" w:unhideWhenUsed="1"/>
-    <w:lsdException w:name="Table Columns 1" w:semiHidden="1" w:unhideWhenUsed="1"/>
-    <w:lsdException w:name="Table Columns 2" w:semiHidden="1" w:unhideWhenUsed="1"/>
-    <w:lsdException w:name="Table Columns 3" w:semiHidden="1" w:unhideWhenUsed="1"/>
-    <w:lsdException w:name="Table Columns 4" w:semiHidden="1" w:unhideWhenUsed="1"/>
-    <w:lsdException w:name="Table Columns 5" w:semiHidden="1" w:unhideWhenUsed="1"/>
-    <w:lsdException w:name="Table Grid 1" w:semiHidden="1" w:unhideWhenUsed="1"/>
-    <w:lsdException w:name="Table Grid 2" w:semiHidden="1" w:unhideWhenUsed="1"/>
-    <w:lsdException w:name="Table Grid 3" w:semiHidden="1" w:unhideWhenUsed="1"/>
-    <w:lsdException w:name="Table Grid 4" w:semiHidden="1" w:unhideWhenUsed="1"/>
-    <w:lsdException w:name="Table Grid 5" w:semiHidden="1" w:unhideWhenUsed="1"/>
-    <w:lsdException w:name="Table Grid 6" w:semiHidden="1" w:unhideWhenUsed="1"/>
-    <w:lsdException w:name="Table Grid 7" w:semiHidden="1" w:unhideWhenUsed="1"/>
-    <w:lsdException w:name="Table Grid 8" w:semiHidden="1" w:unhideWhenUsed="1"/>
-    <w:lsdException w:name="Table List 1" w:semiHidden="1" w:unhideWhenUsed="1"/>
-    <w:lsdException w:name="Table List 2" w:semiHidden="1" w:unhideWhenUsed="1"/>
-    <w:lsdException w:name="Table List 3" w:semiHidden="1" w:unhideWhenUsed="1"/>
-    <w:lsdException w:name="Table List 4" w:semiHidden="1" w:unhideWhenUsed="1"/>
-    <w:lsdException w:name="Table List 5" w:semiHidden="1" w:unhideWhenUsed="1"/>
-    <w:lsdException w:name="Table List 6" w:semiHidden="1" w:unhideWhenUsed="1"/>
-    <w:lsdException w:name="Table List 7" w:semiHidden="1" w:unhideWhenUsed="1"/>
-    <w:lsdException w:name="Table List 8" w:semiHidden="1" w:unhideWhenUsed="1"/>
-    <w:lsdException w:name="Table 3D effects 1" w:semiHidden="1" w:unhideWhenUsed="1"/>
-    <w:lsdException w:name="Table 3D effects 2" w:semiHidden="1" w:unhideWhenUsed="1"/>
-    <w:lsdException w:name="Table 3D effects 3" w:semiHidden="1" w:unhideWhenUsed="1"/>
-    <w:lsdException w:name="Table Contemporary" w:semiHidden="1" w:unhideWhenUsed="1"/>
-    <w:lsdException w:name="Table Elegant" w:semiHidden="1" w:unhideWhenUsed="1"/>
-    <w:lsdException w:name="Table Professional" w:semiHidden="1" w:unhideWhenUsed="1"/>
-    <w:lsdException w:name="Table Subtle 1" w:semiHidden="1" w:unhideWhenUsed="1"/>
-    <w:lsdException w:name="Table Subtle 2" w:semiHidden="1" w:unhideWhenUsed="1"/>
-    <w:lsdException w:name="Table Web 1" w:semiHidden="1" w:unhideWhenUsed="1"/>
-    <w:lsdException w:name="Table Web 2" w:semiHidden="1" w:unhideWhenUsed="1"/>
-    <w:lsdException w:name="Table Web 3" w:semiHidden="1" w:unhideWhenUsed="1"/>
-    <w:lsdException w:name="Balloon Text" w:semiHidden="1" w:unhideWhenUsed="1"/>
-    <w:lsdException w:name="Table Grid" w:uiPriority="39"/>
-    <w:lsdException w:name="Table Theme" w:semiHidden="1" w:unhideWhenUsed="1"/>
-    <w:lsdException w:name="Note Level 1" w:semiHidden="1" w:unhideWhenUsed="1"/>
-    <w:lsdException w:name="Note Level 2" w:semiHidden="1" w:unhideWhenUsed="1"/>
-    <w:lsdException w:name="Note Level 3" w:semiHidden="1" w:unhideWhenUsed="1"/>
-    <w:lsdException w:name="Note Level 4" w:semiHidden="1" w:unhideWhenUsed="1"/>
-    <w:lsdException w:name="Note Level 5" w:semiHidden="1" w:unhideWhenUsed="1"/>
-    <w:lsdException w:name="Note Level 6" w:semiHidden="1" w:unhideWhenUsed="1"/>
-    <w:lsdException w:name="Note Level 7" w:semiHidden="1" w:unhideWhenUsed="1"/>
-    <w:lsdException w:name="Note Level 8" w:semiHidden="1" w:unhideWhenUsed="1"/>
-    <w:lsdException w:name="Note Level 9" w:semiHidden="1" w:unhideWhenUsed="1"/>
-    <w:lsdException w:name="Placeholder Text" w:semiHidden="1"/>
-    <w:lsdException w:name="No Spacing" w:uiPriority="1" w:qFormat="1"/>
-    <w:lsdException w:name="Light Shading" w:uiPriority="60"/>
-    <w:lsdException w:name="Light List" w:uiPriority="61"/>
-    <w:lsdException w:name="Light Grid" w:uiPriority="62"/>
-    <w:lsdException w:name="Medium Shading 1" w:uiPriority="63"/>
-    <w:lsdException w:name="Medium Shading 2" w:uiPriority="64"/>
-    <w:lsdException w:name="Medium List 1" w:uiPriority="65"/>
-    <w:lsdException w:name="Medium List 2" w:uiPriority="66"/>
-    <w:lsdException w:name="Medium Grid 1" w:uiPriority="67"/>
-    <w:lsdException w:name="Medium Grid 2" w:uiPriority="68"/>
-    <w:lsdException w:name="Medium Grid 3" w:uiPriority="69"/>
-    <w:lsdException w:name="Dark List" w:uiPriority="70"/>
-    <w:lsdException w:name="Colorful Shading" w:uiPriority="71"/>
-    <w:lsdException w:name="Colorful List" w:uiPriority="72"/>
-    <w:lsdException w:name="Colorful Grid" w:uiPriority="73"/>
-    <w:lsdException w:name="Light Shading Accent 1" w:uiPriority="60"/>
-    <w:lsdException w:name="Light List Accent 1" w:uiPriority="61"/>
-    <w:lsdException w:name="Light Grid Accent 1" w:uiPriority="62"/>
-    <w:lsdException w:name="Medium Shading 1 Accent 1" w:uiPriority="63"/>
-    <w:lsdException w:name="Medium Shading 2 Accent 1" w:uiPriority="64"/>
-    <w:lsdException w:name="Medium List 1 Accent 1" w:uiPriority="65"/>
-    <w:lsdException w:name="Revision" w:semiHidden="1"/>
-    <w:lsdException w:name="List Paragraph" w:uiPriority="34" w:qFormat="1"/>
-    <w:lsdException w:name="Quote" w:uiPriority="29" w:qFormat="1"/>
-    <w:lsdException w:name="Intense Quote" w:uiPriority="30" w:qFormat="1"/>
-    <w:lsdException w:name="Medium List 2 Accent 1" w:uiPriority="66"/>
-    <w:lsdException w:name="Medium Grid 1 Accent 1" w:uiPriority="67"/>
-    <w:lsdException w:name="Medium Grid 2 Accent 1" w:uiPriority="68"/>
-    <w:lsdException w:name="Medium Grid 3 Accent 1" w:uiPriority="69"/>
-    <w:lsdException w:name="Dark List Accent 1" w:uiPriority="70"/>
-    <w:lsdException w:name="Colorful Shading Accent 1" w:uiPriority="71"/>
-    <w:lsdException w:name="Colorful List Accent 1" w:uiPriority="72"/>
-    <w:lsdException w:name="Colorful Grid Accent 1" w:uiPriority="73"/>
-    <w:lsdException w:name="Light Shading Accent 2" w:uiPriority="60"/>
-    <w:lsdException w:name="Light List Accent 2" w:uiPriority="61"/>
-    <w:lsdException w:name="Light Grid Accent 2" w:uiPriority="62"/>
-    <w:lsdException w:name="Medium Shading 1 Accent 2" w:uiPriority="63"/>
-    <w:lsdException w:name="Medium Shading 2 Accent 2" w:uiPriority="64"/>
-    <w:lsdException w:name="Medium List 1 Accent 2" w:uiPriority="65"/>
-    <w:lsdException w:name="Medium List 2 Accent 2" w:uiPriority="66"/>
-    <w:lsdException w:name="Medium Grid 1 Accent 2" w:uiPriority="67"/>
-    <w:lsdException w:name="Medium Grid 2 Accent 2" w:uiPriority="68"/>
-    <w:lsdException w:name="Medium Grid 3 Accent 2" w:uiPriority="69"/>
-    <w:lsdException w:name="Dark List Accent 2" w:uiPriority="70"/>
-    <w:lsdException w:name="Colorful Shading Accent 2" w:uiPriority="71"/>
-    <w:lsdException w:name="Colorful List Accent 2" w:uiPriority="72"/>
-    <w:lsdException w:name="Colorful Grid Accent 2" w:uiPriority="73"/>
-    <w:lsdException w:name="Light Shading Accent 3" w:uiPriority="60"/>
-    <w:lsdException w:name="Light List Accent 3" w:uiPriority="61"/>
-    <w:lsdException w:name="Light Grid Accent 3" w:uiPriority="62"/>
-    <w:lsdException w:name="Medium Shading 1 Accent 3" w:uiPriority="63"/>
-    <w:lsdException w:name="Medium Shading 2 Accent 3" w:uiPriority="64"/>
-    <w:lsdException w:name="Medium List 1 Accent 3" w:uiPriority="65"/>
-    <w:lsdException w:name="Medium List 2 Accent 3" w:uiPriority="66"/>
-    <w:lsdException w:name="Medium Grid 1 Accent 3" w:uiPriority="67"/>
-    <w:lsdException w:name="Medium Grid 2 Accent 3" w:uiPriority="68"/>
-    <w:lsdException w:name="Medium Grid 3 Accent 3" w:uiPriority="69"/>
-    <w:lsdException w:name="Dark List Accent 3" w:uiPriority="70"/>
-    <w:lsdException w:name="Colorful Shading Accent 3" w:uiPriority="71"/>
-    <w:lsdException w:name="Colorful List Accent 3" w:uiPriority="72"/>
-    <w:lsdException w:name="Colorful Grid Accent 3" w:uiPriority="73"/>
-    <w:lsdException w:name="Light Shading Accent 4" w:uiPriority="60"/>
-    <w:lsdException w:name="Light List Accent 4" w:uiPriority="61"/>
-    <w:lsdException w:name="Light Grid Accent 4" w:uiPriority="62"/>
-    <w:lsdException w:name="Medium Shading 1 Accent 4" w:uiPriority="63"/>
-    <w:lsdException w:name="Medium Shading 2 Accent 4" w:uiPriority="64"/>
-    <w:lsdException w:name="Medium List 1 Accent 4" w:uiPriority="65"/>
-    <w:lsdException w:name="Medium List 2 Accent 4" w:uiPriority="66"/>
-    <w:lsdException w:name="Medium Grid 1 Accent 4" w:uiPriority="67"/>
-    <w:lsdException w:name="Medium Grid 2 Accent 4" w:uiPriority="68"/>
-    <w:lsdException w:name="Medium Grid 3 Accent 4" w:uiPriority="69"/>
-    <w:lsdException w:name="Dark List Accent 4" w:uiPriority="70"/>
-    <w:lsdException w:name="Colorful Shading Accent 4" w:uiPriority="71"/>
-    <w:lsdException w:name="Colorful List Accent 4" w:uiPriority="72"/>
-    <w:lsdException w:name="Colorful Grid Accent 4" w:uiPriority="73"/>
-    <w:lsdException w:name="Light Shading Accent 5" w:uiPriority="60"/>
-    <w:lsdException w:name="Light List Accent 5" w:uiPriority="61"/>
-    <w:lsdException w:name="Light Grid Accent 5" w:uiPriority="62"/>
-    <w:lsdException w:name="Medium Shading 1 Accent 5" w:uiPriority="63"/>
-    <w:lsdException w:name="Medium Shading 2 Accent 5" w:uiPriority="64"/>
-    <w:lsdException w:name="Medium List 1 Accent 5" w:uiPriority="65"/>
-    <w:lsdException w:name="Medium List 2 Accent 5" w:uiPriority="66"/>
-    <w:lsdException w:name="Medium Grid 1 Accent 5" w:uiPriority="67"/>
-    <w:lsdException w:name="Medium Grid 2 Accent 5" w:uiPriority="68"/>
-    <w:lsdException w:name="Medium Grid 3 Accent 5" w:uiPriority="69"/>
-    <w:lsdException w:name="Dark List Accent 5" w:uiPriority="70"/>
-    <w:lsdException w:name="Colorful Shading Accent 5" w:uiPriority="71"/>
-    <w:lsdException w:name="Colorful List Accent 5" w:uiPriority="72"/>
-    <w:lsdException w:name="Colorful Grid Accent 5" w:uiPriority="73"/>
-    <w:lsdException w:name="Light Shading Accent 6" w:uiPriority="60"/>
-    <w:lsdException w:name="Light List Accent 6" w:uiPriority="61"/>
-    <w:lsdException w:name="Light Grid Accent 6" w:uiPriority="62"/>
-    <w:lsdException w:name="Medium Shading 1 Accent 6" w:uiPriority="63"/>
-    <w:lsdException w:name="Medium Shading 2 Accent 6" w:uiPriority="64"/>
-    <w:lsdException w:name="Medium List 1 Accent 6" w:uiPriority="65"/>
-    <w:lsdException w:name="Medium List 2 Accent 6" w:uiPriority="66"/>
-    <w:lsdException w:name="Medium Grid 1 Accent 6" w:uiPriority="67"/>
-    <w:lsdException w:name="Medium Grid 2 Accent 6" w:uiPriority="68"/>
-    <w:lsdException w:name="Medium Grid 3 Accent 6" w:uiPriority="69"/>
-    <w:lsdException w:name="Dark List Accent 6" w:uiPriority="70"/>
-    <w:lsdException w:name="Colorful Shading Accent 6" w:uiPriority="71"/>
-    <w:lsdException w:name="Colorful List Accent 6" w:uiPriority="72"/>
-    <w:lsdException w:name="Colorful Grid Accent 6" w:uiPriority="73"/>
-    <w:lsdException w:name="Subtle Emphasis" w:uiPriority="19" w:qFormat="1"/>
-    <w:lsdException w:name="Intense Emphasis" w:uiPriority="21" w:qFormat="1"/>
-    <w:lsdException w:name="Subtle Reference" w:uiPriority="31" w:qFormat="1"/>
-    <w:lsdException w:name="Intense Reference" w:uiPriority="32" w:qFormat="1"/>
-    <w:lsdException w:name="Book Title" w:uiPriority="33" w:qFormat="1"/>
-    <w:lsdException w:name="Bibliography" w:semiHidden="1" w:uiPriority="37" w:unhideWhenUsed="1"/>
-    <w:lsdException w:name="TOC Heading" w:semiHidden="1" w:uiPriority="39" w:unhideWhenUsed="1" w:qFormat="1"/>
-    <w:lsdException w:name="Plain Table 1" w:uiPriority="41"/>
-    <w:lsdException w:name="Plain Table 2" w:uiPriority="42"/>
-    <w:lsdException w:name="Plain Table 3" w:uiPriority="43"/>
-    <w:lsdException w:name="Plain Table 4" w:uiPriority="44"/>
-    <w:lsdException w:name="Plain Table 5" w:uiPriority="45"/>
-    <w:lsdException w:name="Grid Table Light" w:uiPriority="40"/>
-    <w:lsdException w:name="Grid Table 1 Light" w:uiPriority="46"/>
-    <w:lsdException w:name="Grid Table 2" w:uiPriority="47"/>
-    <w:lsdException w:name="Grid Table 3" w:uiPriority="48"/>
-    <w:lsdException w:name="Grid Table 4" w:uiPriority="49"/>
-    <w:lsdException w:name="Grid Table 5 Dark" w:uiPriority="50"/>
-    <w:lsdException w:name="Grid Table 6 Colorful" w:uiPriority="51"/>
-    <w:lsdException w:name="Grid Table 7 Colorful" w:uiPriority="52"/>
-    <w:lsdException w:name="Grid Table 1 Light Accent 1" w:uiPriority="46"/>
-    <w:lsdException w:name="Grid Table 2 Accent 1" w:uiPriority="47"/>
-    <w:lsdException w:name="Grid Table 3 Accent 1" w:uiPriority="48"/>
-    <w:lsdException w:name="Grid Table 4 Accent 1" w:uiPriority="49"/>
-    <w:lsdException w:name="Grid Table 5 Dark Accent 1" w:uiPriority="50"/>
-    <w:lsdException w:name="Grid Table 6 Colorful Accent 1" w:uiPriority="51"/>
-    <w:lsdException w:name="Grid Table 7 Colorful Accent 1" w:uiPriority="52"/>
-    <w:lsdException w:name="Grid Table 1 Light Accent 2" w:uiPriority="46"/>
-    <w:lsdException w:name="Grid Table 2 Accent 2" w:uiPriority="47"/>
-    <w:lsdException w:name="Grid Table 3 Accent 2" w:uiPriority="48"/>
-    <w:lsdException w:name="Grid Table 4 Accent 2" w:uiPriority="49"/>
-    <w:lsdException w:name="Grid Table 5 Dark Accent 2" w:uiPriority="50"/>
-    <w:lsdException w:name="Grid Table 6 Colorful Accent 2" w:uiPriority="51"/>
-    <w:lsdException w:name="Grid Table 7 Colorful Accent 2" w:uiPriority="52"/>
-    <w:lsdException w:name="Grid Table 1 Light Accent 3" w:uiPriority="46"/>
-    <w:lsdException w:name="Grid Table 2 Accent 3" w:uiPriority="47"/>
-    <w:lsdException w:name="Grid Table 3 Accent 3" w:uiPriority="48"/>
-    <w:lsdException w:name="Grid Table 4 Accent 3" w:uiPriority="49"/>
-    <w:lsdException w:name="Grid Table 5 Dark Accent 3" w:uiPriority="50"/>
-    <w:lsdException w:name="Grid Table 6 Colorful Accent 3" w:uiPriority="51"/>
-    <w:lsdException w:name="Grid Table 7 Colorful Accent 3" w:uiPriority="52"/>
-    <w:lsdException w:name="Grid Table 1 Light Accent 4" w:uiPriority="46"/>
-    <w:lsdException w:name="Grid Table 2 Accent 4" w:uiPriority="47"/>
-    <w:lsdException w:name="Grid Table 3 Accent 4" w:uiPriority="48"/>
-    <w:lsdException w:name="Grid Table 4 Accent 4" w:uiPriority="49"/>
-    <w:lsdException w:name="Grid Table 5 Dark Accent 4" w:uiPriority="50"/>
-    <w:lsdException w:name="Grid Table 6 Colorful Accent 4" w:uiPriority="51"/>
-    <w:lsdException w:name="Grid Table 7 Colorful Accent 4" w:uiPriority="52"/>
-    <w:lsdException w:name="Grid Table 1 Light Accent 5" w:uiPriority="46"/>
-    <w:lsdException w:name="Grid Table 2 Accent 5" w:uiPriority="47"/>
-    <w:lsdException w:name="Grid Table 3 Accent 5" w:uiPriority="48"/>
-    <w:lsdException w:name="Grid Table 4 Accent 5" w:uiPriority="49"/>
-    <w:lsdException w:name="Grid Table 5 Dark Accent 5" w:uiPriority="50"/>
-    <w:lsdException w:name="Grid Table 6 Colorful Accent 5" w:uiPriority="51"/>
-    <w:lsdException w:name="Grid Table 7 Colorful Accent 5" w:uiPriority="52"/>
-    <w:lsdException w:name="Grid Table 1 Light Accent 6" w:uiPriority="46"/>
-    <w:lsdException w:name="Grid Table 2 Accent 6" w:uiPriority="47"/>
-    <w:lsdException w:name="Grid Table 3 Accent 6" w:uiPriority="48"/>
-    <w:lsdException w:name="Grid Table 4 Accent 6" w:uiPriority="49"/>
-    <w:lsdException w:name="Grid Table 5 Dark Accent 6" w:uiPriority="50"/>
-    <w:lsdException w:name="Grid Table 6 Colorful Accent 6" w:uiPriority="51"/>
-    <w:lsdException w:name="Grid Table 7 Colorful Accent 6" w:uiPriority="52"/>
-    <w:lsdException w:name="List Table 1 Light" w:uiPriority="46"/>
-    <w:lsdException w:name="List Table 2" w:uiPriority="47"/>
-    <w:lsdException w:name="List Table 3" w:uiPriority="48"/>
-    <w:lsdException w:name="List Table 4" w:uiPriority="49"/>
-    <w:lsdException w:name="List Table 5 Dark" w:uiPriority="50"/>
-    <w:lsdException w:name="List Table 6 Colorful" w:uiPriority="51"/>
-    <w:lsdException w:name="List Table 7 Colorful" w:uiPriority="52"/>
-    <w:lsdException w:name="List Table 1 Light Accent 1" w:uiPriority="46"/>
-    <w:lsdException w:name="List Table 2 Accent 1" w:uiPriority="47"/>
-    <w:lsdException w:name="List Table 3 Accent 1" w:uiPriority="48"/>
-    <w:lsdException w:name="List Table 4 Accent 1" w:uiPriority="49"/>
-    <w:lsdException w:name="List Table 5 Dark Accent 1" w:uiPriority="50"/>
-    <w:lsdException w:name="List Table 6 Colorful Accent 1" w:uiPriority="51"/>
-    <w:lsdException w:name="List Table 7 Colorful Accent 1" w:uiPriority="52"/>
-    <w:lsdException w:name="List Table 1 Light Accent 2" w:uiPriority="46"/>
-    <w:lsdException w:name="List Table 2 Accent 2" w:uiPriority="47"/>
-    <w:lsdException w:name="List Table 3 Accent 2" w:uiPriority="48"/>
-    <w:lsdException w:name="List Table 4 Accent 2" w:uiPriority="49"/>
-    <w:lsdException w:name="List Table 5 Dark Accent 2" w:uiPriority="50"/>
-    <w:lsdException w:name="List Table 6 Colorful Accent 2" w:uiPriority="51"/>
-    <w:lsdException w:name="List Table 7 Colorful Accent 2" w:uiPriority="52"/>
-    <w:lsdException w:name="List Table 1 Light Accent 3" w:uiPriority="46"/>
-    <w:lsdException w:name="List Table 2 Accent 3" w:uiPriority="47"/>
-    <w:lsdException w:name="List Table 3 Accent 3" w:uiPriority="48"/>
-    <w:lsdException w:name="List Table 4 Accent 3" w:uiPriority="49"/>
-    <w:lsdException w:name="List Table 5 Dark Accent 3" w:uiPriority="50"/>
-    <w:lsdException w:name="List Table 6 Colorful Accent 3" w:uiPriority="51"/>
-    <w:lsdException w:name="List Table 7 Colorful Accent 3" w:uiPriority="52"/>
-    <w:lsdException w:name="List Table 1 Light Accent 4" w:uiPriority="46"/>
-    <w:lsdException w:name="List Table 2 Accent 4" w:uiPriority="47"/>
-    <w:lsdException w:name="List Table 3 Accent 4" w:uiPriority="48"/>
-    <w:lsdException w:name="List Table 4 Accent 4" w:uiPriority="49"/>
-    <w:lsdException w:name="List Table 5 Dark Accent 4" w:uiPriority="50"/>
-    <w:lsdException w:name="List Table 6 Colorful Accent 4" w:uiPriority="51"/>
-    <w:lsdException w:name="List Table 7 Colorful Accent 4" w:uiPriority="52"/>
-    <w:lsdException w:name="List Table 1 Light Accent 5" w:uiPriority="46"/>
-    <w:lsdException w:name="List Table 2 Accent 5" w:uiPriority="47"/>
-    <w:lsdException w:name="List Table 3 Accent 5" w:uiPriority="48"/>
-    <w:lsdException w:name="List Table 4 Accent 5" w:uiPriority="49"/>
-    <w:lsdException w:name="List Table 5 Dark Accent 5" w:uiPriority="50"/>
-    <w:lsdException w:name="List Table 6 Colorful Accent 5" w:uiPriority="51"/>
-    <w:lsdException w:name="List Table 7 Colorful Accent 5" w:uiPriority="52"/>
-    <w:lsdException w:name="List Table 1 Light Accent 6" w:uiPriority="46"/>
-    <w:lsdException w:name="List Table 2 Accent 6" w:uiPriority="47"/>
-    <w:lsdException w:name="List Table 3 Accent 6" w:uiPriority="48"/>
-    <w:lsdException w:name="List Table 4 Accent 6" w:uiPriority="49"/>
-    <w:lsdException w:name="List Table 5 Dark Accent 6" w:uiPriority="50"/>
-    <w:lsdException w:name="List Table 6 Colorful Accent 6" w:uiPriority="51"/>
-    <w:lsdException w:name="List Table 7 Colorful Accent 6" w:uiPriority="52"/>
-    <w:lsdException w:name="Mention" w:semiHidden="1" w:unhideWhenUsed="1"/>
-    <w:lsdException w:name="Smart Hyperlink" w:semiHidden="1" w:unhideWhenUsed="1"/>
+  <w:latentStyles w:defLockedState="0" w:defUIPriority="99" w:defSemiHidden="1" w:defUnhideWhenUsed="1" w:defQFormat="0" w:count="276">
+    <w:lsdException w:name="Normal" w:semiHidden="0" w:uiPriority="0" w:unhideWhenUsed="0" w:qFormat="1"/>
+    <w:lsdException w:name="heading 1" w:semiHidden="0" w:uiPriority="9" w:unhideWhenUsed="0" w:qFormat="1"/>
+    <w:lsdException w:name="heading 2" w:uiPriority="9" w:qFormat="1"/>
+    <w:lsdException w:name="heading 3" w:uiPriority="9" w:qFormat="1"/>
+    <w:lsdException w:name="heading 4" w:uiPriority="9" w:qFormat="1"/>
+    <w:lsdException w:name="heading 5" w:uiPriority="9" w:qFormat="1"/>
+    <w:lsdException w:name="heading 6" w:uiPriority="9" w:qFormat="1"/>
+    <w:lsdException w:name="heading 7" w:uiPriority="9" w:qFormat="1"/>
+    <w:lsdException w:name="heading 8" w:uiPriority="9" w:qFormat="1"/>
+    <w:lsdException w:name="heading 9" w:uiPriority="9" w:qFormat="1"/>
+    <w:lsdException w:name="toc 1" w:uiPriority="39"/>
+    <w:lsdException w:name="toc 2" w:uiPriority="39"/>
+    <w:lsdException w:name="toc 3" w:uiPriority="39"/>
+    <w:lsdException w:name="toc 4" w:uiPriority="39"/>
+    <w:lsdException w:name="toc 5" w:uiPriority="39"/>
+    <w:lsdException w:name="toc 6" w:uiPriority="39"/>
+    <w:lsdException w:name="toc 7" w:uiPriority="39"/>
+    <w:lsdException w:name="toc 8" w:uiPriority="39"/>
+    <w:lsdException w:name="toc 9" w:uiPriority="39"/>
+    <w:lsdException w:name="caption" w:uiPriority="35" w:qFormat="1"/>
+    <w:lsdException w:name="Title" w:semiHidden="0" w:uiPriority="10" w:unhideWhenUsed="0" w:qFormat="1"/>
+    <w:lsdException w:name="Default Paragraph Font" w:uiPriority="1"/>
+    <w:lsdException w:name="Subtitle" w:semiHidden="0" w:uiPriority="11" w:unhideWhenUsed="0" w:qFormat="1"/>
+    <w:lsdException w:name="Strong" w:semiHidden="0" w:uiPriority="22" w:unhideWhenUsed="0" w:qFormat="1"/>
+    <w:lsdException w:name="Emphasis" w:semiHidden="0" w:uiPriority="20" w:unhideWhenUsed="0" w:qFormat="1"/>
+    <w:lsdException w:name="Table Grid" w:semiHidden="0" w:uiPriority="39" w:unhideWhenUsed="0"/>
+    <w:lsdException w:name="Placeholder Text" w:unhideWhenUsed="0"/>
+    <w:lsdException w:name="No Spacing" w:semiHidden="0" w:uiPriority="1" w:unhideWhenUsed="0" w:qFormat="1"/>
+    <w:lsdException w:name="Light Shading" w:semiHidden="0" w:uiPriority="60" w:unhideWhenUsed="0"/>
+    <w:lsdException w:name="Light List" w:semiHidden="0" w:uiPriority="61" w:unhideWhenUsed="0"/>
+    <w:lsdException w:name="Light Grid" w:semiHidden="0" w:uiPriority="62" w:unhideWhenUsed="0"/>
+    <w:lsdException w:name="Medium Shading 1" w:semiHidden="0" w:uiPriority="63" w:unhideWhenUsed="0"/>
+    <w:lsdException w:name="Medium Shading 2" w:semiHidden="0" w:uiPriority="64" w:unhideWhenUsed="0"/>
+    <w:lsdException w:name="Medium List 1" w:semiHidden="0" w:uiPriority="65" w:unhideWhenUsed="0"/>
+    <w:lsdException w:name="Medium List 2" w:semiHidden="0" w:uiPriority="66" w:unhideWhenUsed="0"/>
+    <w:lsdException w:name="Medium Grid 1" w:semiHidden="0" w:uiPriority="67" w:unhideWhenUsed="0"/>
+    <w:lsdException w:name="Medium Grid 2" w:semiHidden="0" w:uiPriority="68" w:unhideWhenUsed="0"/>
+    <w:lsdException w:name="Medium Grid 3" w:semiHidden="0" w:uiPriority="69" w:unhideWhenUsed="0"/>
+    <w:lsdException w:name="Dark List" w:semiHidden="0" w:uiPriority="70" w:unhideWhenUsed="0"/>
+    <w:lsdException w:name="Colorful Shading" w:semiHidden="0" w:uiPriority="71" w:unhideWhenUsed="0"/>
+    <w:lsdException w:name="Colorful List" w:semiHidden="0" w:uiPriority="72" w:unhideWhenUsed="0"/>
+    <w:lsdException w:name="Colorful Grid" w:semiHidden="0" w:uiPriority="73" w:unhideWhenUsed="0"/>
+    <w:lsdException w:name="Light Shading Accent 1" w:semiHidden="0" w:uiPriority="60" w:unhideWhenUsed="0"/>
+    <w:lsdException w:name="Light List Accent 1" w:semiHidden="0" w:uiPriority="61" w:unhideWhenUsed="0"/>
+    <w:lsdException w:name="Light Grid Accent 1" w:semiHidden="0" w:uiPriority="62" w:unhideWhenUsed="0"/>
+    <w:lsdException w:name="Medium Shading 1 Accent 1" w:semiHidden="0" w:uiPriority="63" w:unhideWhenUsed="0"/>
+    <w:lsdException w:name="Medium Shading 2 Accent 1" w:semiHidden="0" w:uiPriority="64" w:unhideWhenUsed="0"/>
+    <w:lsdException w:name="Medium List 1 Accent 1" w:semiHidden="0" w:uiPriority="65" w:unhideWhenUsed="0"/>
+    <w:lsdException w:name="Revision" w:unhideWhenUsed="0"/>
+    <w:lsdException w:name="List Paragraph" w:semiHidden="0" w:uiPriority="34" w:unhideWhenUsed="0" w:qFormat="1"/>
+    <w:lsdException w:name="Quote" w:semiHidden="0" w:uiPriority="29" w:unhideWhenUsed="0" w:qFormat="1"/>
+    <w:lsdException w:name="Intense Quote" w:semiHidden="0" w:uiPriority="30" w:unhideWhenUsed="0" w:qFormat="1"/>
+    <w:lsdException w:name="Medium List 2 Accent 1" w:semiHidden="0" w:uiPriority="66" w:unhideWhenUsed="0"/>
+    <w:lsdException w:name="Medium Grid 1 Accent 1" w:semiHidden="0" w:uiPriority="67" w:unhideWhenUsed="0"/>
+    <w:lsdException w:name="Medium Grid 2 Accent 1" w:semiHidden="0" w:uiPriority="68" w:unhideWhenUsed="0"/>
+    <w:lsdException w:name="Medium Grid 3 Accent 1" w:semiHidden="0" w:uiPriority="69" w:unhideWhenUsed="0"/>
+    <w:lsdException w:name="Dark List Accent 1" w:semiHidden="0" w:uiPriority="70" w:unhideWhenUsed="0"/>
+    <w:lsdException w:name="Colorful Shading Accent 1" w:semiHidden="0" w:uiPriority="71" w:unhideWhenUsed="0"/>
+    <w:lsdException w:name="Colorful List Accent 1" w:semiHidden="0" w:uiPriority="72" w:unhideWhenUsed="0"/>
+    <w:lsdException w:name="Colorful Grid Accent 1" w:semiHidden="0" w:uiPriority="73" w:unhideWhenUsed="0"/>
+    <w:lsdException w:name="Light Shading Accent 2" w:semiHidden="0" w:uiPriority="60" w:unhideWhenUsed="0"/>
+    <w:lsdException w:name="Light List Accent 2" w:semiHidden="0" w:uiPriority="61" w:unhideWhenUsed="0"/>
+    <w:lsdException w:name="Light Grid Accent 2" w:semiHidden="0" w:uiPriority="62" w:unhideWhenUsed="0"/>
+    <w:lsdException w:name="Medium Shading 1 Accent 2" w:semiHidden="0" w:uiPriority="63" w:unhideWhenUsed="0"/>
+    <w:lsdException w:name="Medium Shading 2 Accent 2" w:semiHidden="0" w:uiPriority="64" w:unhideWhenUsed="0"/>
+    <w:lsdException w:name="Medium List 1 Accent 2" w:semiHidden="0" w:uiPriority="65" w:unhideWhenUsed="0"/>
+    <w:lsdException w:name="Medium List 2 Accent 2" w:semiHidden="0" w:uiPriority="66" w:unhideWhenUsed="0"/>
+    <w:lsdException w:name="Medium Grid 1 Accent 2" w:semiHidden="0" w:uiPriority="67" w:unhideWhenUsed="0"/>
+    <w:lsdException w:name="Medium Grid 2 Accent 2" w:semiHidden="0" w:uiPriority="68" w:unhideWhenUsed="0"/>
+    <w:lsdException w:name="Medium Grid 3 Accent 2" w:semiHidden="0" w:uiPriority="69" w:unhideWhenUsed="0"/>
+    <w:lsdException w:name="Dark List Accent 2" w:semiHidden="0" w:uiPriority="70" w:unhideWhenUsed="0"/>
+    <w:lsdException w:name="Colorful Shading Accent 2" w:semiHidden="0" w:uiPriority="71" w:unhideWhenUsed="0"/>
+    <w:lsdException w:name="Colorful List Accent 2" w:semiHidden="0" w:uiPriority="72" w:unhideWhenUsed="0"/>
+    <w:lsdException w:name="Colorful Grid Accent 2" w:semiHidden="0" w:uiPriority="73" w:unhideWhenUsed="0"/>
+    <w:lsdException w:name="Light Shading Accent 3" w:semiHidden="0" w:uiPriority="60" w:unhideWhenUsed="0"/>
+    <w:lsdException w:name="Light List Accent 3" w:semiHidden="0" w:uiPriority="61" w:unhideWhenUsed="0"/>
+    <w:lsdException w:name="Light Grid Accent 3" w:semiHidden="0" w:uiPriority="62" w:unhideWhenUsed="0"/>
+    <w:lsdException w:name="Medium Shading 1 Accent 3" w:semiHidden="0" w:uiPriority="63" w:unhideWhenUsed="0"/>
+    <w:lsdException w:name="Medium Shading 2 Accent 3" w:semiHidden="0" w:uiPriority="64" w:unhideWhenUsed="0"/>
+    <w:lsdException w:name="Medium List 1 Accent 3" w:semiHidden="0" w:uiPriority="65" w:unhideWhenUsed="0"/>
+    <w:lsdException w:name="Medium List 2 Accent 3" w:semiHidden="0" w:uiPriority="66" w:unhideWhenUsed="0"/>
+    <w:lsdException w:name="Medium Grid 1 Accent 3" w:semiHidden="0" w:uiPriority="67" w:unhideWhenUsed="0"/>
+    <w:lsdException w:name="Medium Grid 2 Accent 3" w:semiHidden="0" w:uiPriority="68" w:unhideWhenUsed="0"/>
+    <w:lsdException w:name="Medium Grid 3 Accent 3" w:semiHidden="0" w:uiPriority="69" w:unhideWhenUsed="0"/>
+    <w:lsdException w:name="Dark List Accent 3" w:semiHidden="0" w:uiPriority="70" w:unhideWhenUsed="0"/>
+    <w:lsdException w:name="Colorful Shading Accent 3" w:semiHidden="0" w:uiPriority="71" w:unhideWhenUsed="0"/>
+    <w:lsdException w:name="Colorful List Accent 3" w:semiHidden="0" w:uiPriority="72" w:unhideWhenUsed="0"/>
+    <w:lsdException w:name="Colorful Grid Accent 3" w:semiHidden="0" w:uiPriority="73" w:unhideWhenUsed="0"/>
+    <w:lsdException w:name="Light Shading Accent 4" w:semiHidden="0" w:uiPriority="60" w:unhideWhenUsed="0"/>
+    <w:lsdException w:name="Light List Accent 4" w:semiHidden="0" w:uiPriority="61" w:unhideWhenUsed="0"/>
+    <w:lsdException w:name="Light Grid Accent 4" w:semiHidden="0" w:uiPriority="62" w:unhideWhenUsed="0"/>
+    <w:lsdException w:name="Medium Shading 1 Accent 4" w:semiHidden="0" w:uiPriority="63" w:unhideWhenUsed="0"/>
+    <w:lsdException w:name="Medium Shading 2 Accent 4" w:semiHidden="0" w:uiPriority="64" w:unhideWhenUsed="0"/>
+    <w:lsdException w:name="Medium List 1 Accent 4" w:semiHidden="0" w:uiPriority="65" w:unhideWhenUsed="0"/>
+    <w:lsdException w:name="Medium List 2 Accent 4" w:semiHidden="0" w:uiPriority="66" w:unhideWhenUsed="0"/>
+    <w:lsdException w:name="Medium Grid 1 Accent 4" w:semiHidden="0" w:uiPriority="67" w:unhideWhenUsed="0"/>
+    <w:lsdException w:name="Medium Grid 2 Accent 4" w:semiHidden="0" w:uiPriority="68" w:unhideWhenUsed="0"/>
+    <w:lsdException w:name="Medium Grid 3 Accent 4" w:semiHidden="0" w:uiPriority="69" w:unhideWhenUsed="0"/>
+    <w:lsdException w:name="Dark List Accent 4" w:semiHidden="0" w:uiPriority="70" w:unhideWhenUsed="0"/>
+    <w:lsdException w:name="Colorful Shading Accent 4" w:semiHidden="0" w:uiPriority="71" w:unhideWhenUsed="0"/>
+    <w:lsdException w:name="Colorful List Accent 4" w:semiHidden="0" w:uiPriority="72" w:unhideWhenUsed="0"/>
+    <w:lsdException w:name="Colorful Grid Accent 4" w:semiHidden="0" w:uiPriority="73" w:unhideWhenUsed="0"/>
+    <w:lsdException w:name="Light Shading Accent 5" w:semiHidden="0" w:uiPriority="60" w:unhideWhenUsed="0"/>
+    <w:lsdException w:name="Light List Accent 5" w:semiHidden="0" w:uiPriority="61" w:unhideWhenUsed="0"/>
+    <w:lsdException w:name="Light Grid Accent 5" w:semiHidden="0" w:uiPriority="62" w:unhideWhenUsed="0"/>
+    <w:lsdException w:name="Medium Shading 1 Accent 5" w:semiHidden="0" w:uiPriority="63" w:unhideWhenUsed="0"/>
+    <w:lsdException w:name="Medium Shading 2 Accent 5" w:semiHidden="0" w:uiPriority="64" w:unhideWhenUsed="0"/>
+    <w:lsdException w:name="Medium List 1 Accent 5" w:semiHidden="0" w:uiPriority="65" w:unhideWhenUsed="0"/>
+    <w:lsdException w:name="Medium List 2 Accent 5" w:semiHidden="0" w:uiPriority="66" w:unhideWhenUsed="0"/>
+    <w:lsdException w:name="Medium Grid 1 Accent 5" w:semiHidden="0" w:uiPriority="67" w:unhideWhenUsed="0"/>
+    <w:lsdException w:name="Medium Grid 2 Accent 5" w:semiHidden="0" w:uiPriority="68" w:unhideWhenUsed="0"/>
+    <w:lsdException w:name="Medium Grid 3 Accent 5" w:semiHidden="0" w:uiPriority="69" w:unhideWhenUsed="0"/>
+    <w:lsdException w:name="Dark List Accent 5" w:semiHidden="0" w:uiPriority="70" w:unhideWhenUsed="0"/>
+    <w:lsdException w:name="Colorful Shading Accent 5" w:semiHidden="0" w:uiPriority="71" w:unhideWhenUsed="0"/>
+    <w:lsdException w:name="Colorful List Accent 5" w:semiHidden="0" w:uiPriority="72" w:unhideWhenUsed="0"/>
+    <w:lsdException w:name="Colorful Grid Accent 5" w:semiHidden="0" w:uiPriority="73" w:unhideWhenUsed="0"/>
+    <w:lsdException w:name="Light Shading Accent 6" w:semiHidden="0" w:uiPriority="60" w:unhideWhenUsed="0"/>
+    <w:lsdException w:name="Light List Accent 6" w:semiHidden="0" w:uiPriority="61" w:unhideWhenUsed="0"/>
+    <w:lsdException w:name="Light Grid Accent 6" w:semiHidden="0" w:uiPriority="62" w:unhideWhenUsed="0"/>
+    <w:lsdException w:name="Medium Shading 1 Accent 6" w:semiHidden="0" w:uiPriority="63" w:unhideWhenUsed="0"/>
+    <w:lsdException w:name="Medium Shading 2 Accent 6" w:semiHidden="0" w:uiPriority="64" w:unhideWhenUsed="0"/>
+    <w:lsdException w:name="Medium List 1 Accent 6" w:semiHidden="0" w:uiPriority="65" w:unhideWhenUsed="0"/>
+    <w:lsdException w:name="Medium List 2 Accent 6" w:semiHidden="0" w:uiPriority="66" w:unhideWhenUsed="0"/>
+    <w:lsdException w:name="Medium Grid 1 Accent 6" w:semiHidden="0" w:uiPriority="67" w:unhideWhenUsed="0"/>
+    <w:lsdException w:name="Medium Grid 2 Accent 6" w:semiHidden="0" w:uiPriority="68" w:unhideWhenUsed="0"/>
+    <w:lsdException w:name="Medium Grid 3 Accent 6" w:semiHidden="0" w:uiPriority="69" w:unhideWhenUsed="0"/>
+    <w:lsdException w:name="Dark List Accent 6" w:semiHidden="0" w:uiPriority="70" w:unhideWhenUsed="0"/>
+    <w:lsdException w:name="Colorful Shading Accent 6" w:semiHidden="0" w:uiPriority="71" w:unhideWhenUsed="0"/>
+    <w:lsdException w:name="Colorful List Accent 6" w:semiHidden="0" w:uiPriority="72" w:unhideWhenUsed="0"/>
+    <w:lsdException w:name="Colorful Grid Accent 6" w:semiHidden="0" w:uiPriority="73" w:unhideWhenUsed="0"/>
+    <w:lsdException w:name="Subtle Emphasis" w:semiHidden="0" w:uiPriority="19" w:unhideWhenUsed="0" w:qFormat="1"/>
+    <w:lsdException w:name="Intense Emphasis" w:semiHidden="0" w:uiPriority="21" w:unhideWhenUsed="0" w:qFormat="1"/>
+    <w:lsdException w:name="Subtle Reference" w:semiHidden="0" w:uiPriority="31" w:unhideWhenUsed="0" w:qFormat="1"/>
+    <w:lsdException w:name="Intense Reference" w:semiHidden="0" w:uiPriority="32" w:unhideWhenUsed="0" w:qFormat="1"/>
+    <w:lsdException w:name="Book Title" w:semiHidden="0" w:uiPriority="33" w:unhideWhenUsed="0" w:qFormat="1"/>
+    <w:lsdException w:name="Bibliography" w:uiPriority="37"/>
+    <w:lsdException w:name="TOC Heading" w:uiPriority="39" w:qFormat="1"/>
   </w:latentStyles>
   <w:style w:type="paragraph" w:default="1" w:styleId="Normal">
     <w:name w:val="Normal"/>
@@ -5327,6 +5116,562 @@
       <w:u w:val="single"/>
     </w:rPr>
   </w:style>
+  <w:style w:type="paragraph" w:styleId="BalloonText">
+    <w:name w:val="Balloon Text"/>
+    <w:basedOn w:val="Normal"/>
+    <w:link w:val="BalloonTextChar"/>
+    <w:uiPriority w:val="99"/>
+    <w:semiHidden/>
+    <w:unhideWhenUsed/>
+    <w:rsid w:val="00FB6B78"/>
+    <w:rPr>
+      <w:rFonts w:ascii="Lucida Grande" w:hAnsi="Lucida Grande" w:cs="Lucida Grande"/>
+      <w:sz w:val="18"/>
+      <w:szCs w:val="18"/>
+    </w:rPr>
+  </w:style>
+  <w:style w:type="character" w:customStyle="1" w:styleId="BalloonTextChar">
+    <w:name w:val="Balloon Text Char"/>
+    <w:basedOn w:val="DefaultParagraphFont"/>
+    <w:link w:val="BalloonText"/>
+    <w:uiPriority w:val="99"/>
+    <w:semiHidden/>
+    <w:rsid w:val="00FB6B78"/>
+    <w:rPr>
+      <w:rFonts w:ascii="Lucida Grande" w:hAnsi="Lucida Grande" w:cs="Lucida Grande"/>
+      <w:sz w:val="18"/>
+      <w:szCs w:val="18"/>
+    </w:rPr>
+  </w:style>
+</w:styles>
+</file>
+
+<file path=word/stylesWithEffects.xml><?xml version="1.0" encoding="utf-8"?>
+<w:styles xmlns:wpc="http://schemas.microsoft.com/office/word/2010/wordprocessingCanvas" xmlns:mo="http://schemas.microsoft.com/office/mac/office/2008/main" xmlns:mc="http://schemas.openxmlformats.org/markup-compatibility/2006" xmlns:mv="urn:schemas-microsoft-com:mac:vml" xmlns:o="urn:schemas-microsoft-com:office:office" xmlns:r="http://schemas.openxmlformats.org/officeDocument/2006/relationships" xmlns:m="http://schemas.openxmlformats.org/officeDocument/2006/math" xmlns:v="urn:schemas-microsoft-com:vml" xmlns:wp14="http://schemas.microsoft.com/office/word/2010/wordprocessingDrawing" xmlns:wp="http://schemas.openxmlformats.org/drawingml/2006/wordprocessingDrawing" xmlns:w10="urn:schemas-microsoft-com:office:word" xmlns:w="http://schemas.openxmlformats.org/wordprocessingml/2006/main" xmlns:w14="http://schemas.microsoft.com/office/word/2010/wordml" xmlns:wpg="http://schemas.microsoft.com/office/word/2010/wordprocessingGroup" xmlns:wpi="http://schemas.microsoft.com/office/word/2010/wordprocessingInk" xmlns:wne="http://schemas.microsoft.com/office/word/2006/wordml" xmlns:wps="http://schemas.microsoft.com/office/word/2010/wordprocessingShape" mc:Ignorable="w14 wp14">
+  <w:docDefaults>
+    <w:rPrDefault>
+      <w:rPr>
+        <w:rFonts w:asciiTheme="minorHAnsi" w:eastAsiaTheme="minorHAnsi" w:hAnsiTheme="minorHAnsi" w:cstheme="minorBidi"/>
+        <w:sz w:val="24"/>
+        <w:szCs w:val="24"/>
+        <w:lang w:val="en-US" w:eastAsia="en-US" w:bidi="ar-SA"/>
+      </w:rPr>
+    </w:rPrDefault>
+    <w:pPrDefault/>
+  </w:docDefaults>
+  <w:latentStyles w:defLockedState="0" w:defUIPriority="99" w:defSemiHidden="1" w:defUnhideWhenUsed="1" w:defQFormat="0" w:count="276">
+    <w:lsdException w:name="Normal" w:semiHidden="0" w:uiPriority="0" w:unhideWhenUsed="0" w:qFormat="1"/>
+    <w:lsdException w:name="heading 1" w:semiHidden="0" w:uiPriority="9" w:unhideWhenUsed="0" w:qFormat="1"/>
+    <w:lsdException w:name="heading 2" w:uiPriority="9" w:qFormat="1"/>
+    <w:lsdException w:name="heading 3" w:uiPriority="9" w:qFormat="1"/>
+    <w:lsdException w:name="heading 4" w:uiPriority="9" w:qFormat="1"/>
+    <w:lsdException w:name="heading 5" w:uiPriority="9" w:qFormat="1"/>
+    <w:lsdException w:name="heading 6" w:uiPriority="9" w:qFormat="1"/>
+    <w:lsdException w:name="heading 7" w:uiPriority="9" w:qFormat="1"/>
+    <w:lsdException w:name="heading 8" w:uiPriority="9" w:qFormat="1"/>
+    <w:lsdException w:name="heading 9" w:uiPriority="9" w:qFormat="1"/>
+    <w:lsdException w:name="toc 1" w:uiPriority="39"/>
+    <w:lsdException w:name="toc 2" w:uiPriority="39"/>
+    <w:lsdException w:name="toc 3" w:uiPriority="39"/>
+    <w:lsdException w:name="toc 4" w:uiPriority="39"/>
+    <w:lsdException w:name="toc 5" w:uiPriority="39"/>
+    <w:lsdException w:name="toc 6" w:uiPriority="39"/>
+    <w:lsdException w:name="toc 7" w:uiPriority="39"/>
+    <w:lsdException w:name="toc 8" w:uiPriority="39"/>
+    <w:lsdException w:name="toc 9" w:uiPriority="39"/>
+    <w:lsdException w:name="caption" w:uiPriority="35" w:qFormat="1"/>
+    <w:lsdException w:name="Title" w:semiHidden="0" w:uiPriority="10" w:unhideWhenUsed="0" w:qFormat="1"/>
+    <w:lsdException w:name="Default Paragraph Font" w:uiPriority="1"/>
+    <w:lsdException w:name="Subtitle" w:semiHidden="0" w:uiPriority="11" w:unhideWhenUsed="0" w:qFormat="1"/>
+    <w:lsdException w:name="Strong" w:semiHidden="0" w:uiPriority="22" w:unhideWhenUsed="0" w:qFormat="1"/>
+    <w:lsdException w:name="Emphasis" w:semiHidden="0" w:uiPriority="20" w:unhideWhenUsed="0" w:qFormat="1"/>
+    <w:lsdException w:name="Table Grid" w:semiHidden="0" w:uiPriority="39" w:unhideWhenUsed="0"/>
+    <w:lsdException w:name="Placeholder Text" w:unhideWhenUsed="0"/>
+    <w:lsdException w:name="No Spacing" w:semiHidden="0" w:uiPriority="1" w:unhideWhenUsed="0" w:qFormat="1"/>
+    <w:lsdException w:name="Light Shading" w:semiHidden="0" w:uiPriority="60" w:unhideWhenUsed="0"/>
+    <w:lsdException w:name="Light List" w:semiHidden="0" w:uiPriority="61" w:unhideWhenUsed="0"/>
+    <w:lsdException w:name="Light Grid" w:semiHidden="0" w:uiPriority="62" w:unhideWhenUsed="0"/>
+    <w:lsdException w:name="Medium Shading 1" w:semiHidden="0" w:uiPriority="63" w:unhideWhenUsed="0"/>
+    <w:lsdException w:name="Medium Shading 2" w:semiHidden="0" w:uiPriority="64" w:unhideWhenUsed="0"/>
+    <w:lsdException w:name="Medium List 1" w:semiHidden="0" w:uiPriority="65" w:unhideWhenUsed="0"/>
+    <w:lsdException w:name="Medium List 2" w:semiHidden="0" w:uiPriority="66" w:unhideWhenUsed="0"/>
+    <w:lsdException w:name="Medium Grid 1" w:semiHidden="0" w:uiPriority="67" w:unhideWhenUsed="0"/>
+    <w:lsdException w:name="Medium Grid 2" w:semiHidden="0" w:uiPriority="68" w:unhideWhenUsed="0"/>
+    <w:lsdException w:name="Medium Grid 3" w:semiHidden="0" w:uiPriority="69" w:unhideWhenUsed="0"/>
+    <w:lsdException w:name="Dark List" w:semiHidden="0" w:uiPriority="70" w:unhideWhenUsed="0"/>
+    <w:lsdException w:name="Colorful Shading" w:semiHidden="0" w:uiPriority="71" w:unhideWhenUsed="0"/>
+    <w:lsdException w:name="Colorful List" w:semiHidden="0" w:uiPriority="72" w:unhideWhenUsed="0"/>
+    <w:lsdException w:name="Colorful Grid" w:semiHidden="0" w:uiPriority="73" w:unhideWhenUsed="0"/>
+    <w:lsdException w:name="Light Shading Accent 1" w:semiHidden="0" w:uiPriority="60" w:unhideWhenUsed="0"/>
+    <w:lsdException w:name="Light List Accent 1" w:semiHidden="0" w:uiPriority="61" w:unhideWhenUsed="0"/>
+    <w:lsdException w:name="Light Grid Accent 1" w:semiHidden="0" w:uiPriority="62" w:unhideWhenUsed="0"/>
+    <w:lsdException w:name="Medium Shading 1 Accent 1" w:semiHidden="0" w:uiPriority="63" w:unhideWhenUsed="0"/>
+    <w:lsdException w:name="Medium Shading 2 Accent 1" w:semiHidden="0" w:uiPriority="64" w:unhideWhenUsed="0"/>
+    <w:lsdException w:name="Medium List 1 Accent 1" w:semiHidden="0" w:uiPriority="65" w:unhideWhenUsed="0"/>
+    <w:lsdException w:name="Revision" w:unhideWhenUsed="0"/>
+    <w:lsdException w:name="List Paragraph" w:semiHidden="0" w:uiPriority="34" w:unhideWhenUsed="0" w:qFormat="1"/>
+    <w:lsdException w:name="Quote" w:semiHidden="0" w:uiPriority="29" w:unhideWhenUsed="0" w:qFormat="1"/>
+    <w:lsdException w:name="Intense Quote" w:semiHidden="0" w:uiPriority="30" w:unhideWhenUsed="0" w:qFormat="1"/>
+    <w:lsdException w:name="Medium List 2 Accent 1" w:semiHidden="0" w:uiPriority="66" w:unhideWhenUsed="0"/>
+    <w:lsdException w:name="Medium Grid 1 Accent 1" w:semiHidden="0" w:uiPriority="67" w:unhideWhenUsed="0"/>
+    <w:lsdException w:name="Medium Grid 2 Accent 1" w:semiHidden="0" w:uiPriority="68" w:unhideWhenUsed="0"/>
+    <w:lsdException w:name="Medium Grid 3 Accent 1" w:semiHidden="0" w:uiPriority="69" w:unhideWhenUsed="0"/>
+    <w:lsdException w:name="Dark List Accent 1" w:semiHidden="0" w:uiPriority="70" w:unhideWhenUsed="0"/>
+    <w:lsdException w:name="Colorful Shading Accent 1" w:semiHidden="0" w:uiPriority="71" w:unhideWhenUsed="0"/>
+    <w:lsdException w:name="Colorful List Accent 1" w:semiHidden="0" w:uiPriority="72" w:unhideWhenUsed="0"/>
+    <w:lsdException w:name="Colorful Grid Accent 1" w:semiHidden="0" w:uiPriority="73" w:unhideWhenUsed="0"/>
+    <w:lsdException w:name="Light Shading Accent 2" w:semiHidden="0" w:uiPriority="60" w:unhideWhenUsed="0"/>
+    <w:lsdException w:name="Light List Accent 2" w:semiHidden="0" w:uiPriority="61" w:unhideWhenUsed="0"/>
+    <w:lsdException w:name="Light Grid Accent 2" w:semiHidden="0" w:uiPriority="62" w:unhideWhenUsed="0"/>
+    <w:lsdException w:name="Medium Shading 1 Accent 2" w:semiHidden="0" w:uiPriority="63" w:unhideWhenUsed="0"/>
+    <w:lsdException w:name="Medium Shading 2 Accent 2" w:semiHidden="0" w:uiPriority="64" w:unhideWhenUsed="0"/>
+    <w:lsdException w:name="Medium List 1 Accent 2" w:semiHidden="0" w:uiPriority="65" w:unhideWhenUsed="0"/>
+    <w:lsdException w:name="Medium List 2 Accent 2" w:semiHidden="0" w:uiPriority="66" w:unhideWhenUsed="0"/>
+    <w:lsdException w:name="Medium Grid 1 Accent 2" w:semiHidden="0" w:uiPriority="67" w:unhideWhenUsed="0"/>
+    <w:lsdException w:name="Medium Grid 2 Accent 2" w:semiHidden="0" w:uiPriority="68" w:unhideWhenUsed="0"/>
+    <w:lsdException w:name="Medium Grid 3 Accent 2" w:semiHidden="0" w:uiPriority="69" w:unhideWhenUsed="0"/>
+    <w:lsdException w:name="Dark List Accent 2" w:semiHidden="0" w:uiPriority="70" w:unhideWhenUsed="0"/>
+    <w:lsdException w:name="Colorful Shading Accent 2" w:semiHidden="0" w:uiPriority="71" w:unhideWhenUsed="0"/>
+    <w:lsdException w:name="Colorful List Accent 2" w:semiHidden="0" w:uiPriority="72" w:unhideWhenUsed="0"/>
+    <w:lsdException w:name="Colorful Grid Accent 2" w:semiHidden="0" w:uiPriority="73" w:unhideWhenUsed="0"/>
+    <w:lsdException w:name="Light Shading Accent 3" w:semiHidden="0" w:uiPriority="60" w:unhideWhenUsed="0"/>
+    <w:lsdException w:name="Light List Accent 3" w:semiHidden="0" w:uiPriority="61" w:unhideWhenUsed="0"/>
+    <w:lsdException w:name="Light Grid Accent 3" w:semiHidden="0" w:uiPriority="62" w:unhideWhenUsed="0"/>
+    <w:lsdException w:name="Medium Shading 1 Accent 3" w:semiHidden="0" w:uiPriority="63" w:unhideWhenUsed="0"/>
+    <w:lsdException w:name="Medium Shading 2 Accent 3" w:semiHidden="0" w:uiPriority="64" w:unhideWhenUsed="0"/>
+    <w:lsdException w:name="Medium List 1 Accent 3" w:semiHidden="0" w:uiPriority="65" w:unhideWhenUsed="0"/>
+    <w:lsdException w:name="Medium List 2 Accent 3" w:semiHidden="0" w:uiPriority="66" w:unhideWhenUsed="0"/>
+    <w:lsdException w:name="Medium Grid 1 Accent 3" w:semiHidden="0" w:uiPriority="67" w:unhideWhenUsed="0"/>
+    <w:lsdException w:name="Medium Grid 2 Accent 3" w:semiHidden="0" w:uiPriority="68" w:unhideWhenUsed="0"/>
+    <w:lsdException w:name="Medium Grid 3 Accent 3" w:semiHidden="0" w:uiPriority="69" w:unhideWhenUsed="0"/>
+    <w:lsdException w:name="Dark List Accent 3" w:semiHidden="0" w:uiPriority="70" w:unhideWhenUsed="0"/>
+    <w:lsdException w:name="Colorful Shading Accent 3" w:semiHidden="0" w:uiPriority="71" w:unhideWhenUsed="0"/>
+    <w:lsdException w:name="Colorful List Accent 3" w:semiHidden="0" w:uiPriority="72" w:unhideWhenUsed="0"/>
+    <w:lsdException w:name="Colorful Grid Accent 3" w:semiHidden="0" w:uiPriority="73" w:unhideWhenUsed="0"/>
+    <w:lsdException w:name="Light Shading Accent 4" w:semiHidden="0" w:uiPriority="60" w:unhideWhenUsed="0"/>
+    <w:lsdException w:name="Light List Accent 4" w:semiHidden="0" w:uiPriority="61" w:unhideWhenUsed="0"/>
+    <w:lsdException w:name="Light Grid Accent 4" w:semiHidden="0" w:uiPriority="62" w:unhideWhenUsed="0"/>
+    <w:lsdException w:name="Medium Shading 1 Accent 4" w:semiHidden="0" w:uiPriority="63" w:unhideWhenUsed="0"/>
+    <w:lsdException w:name="Medium Shading 2 Accent 4" w:semiHidden="0" w:uiPriority="64" w:unhideWhenUsed="0"/>
+    <w:lsdException w:name="Medium List 1 Accent 4" w:semiHidden="0" w:uiPriority="65" w:unhideWhenUsed="0"/>
+    <w:lsdException w:name="Medium List 2 Accent 4" w:semiHidden="0" w:uiPriority="66" w:unhideWhenUsed="0"/>
+    <w:lsdException w:name="Medium Grid 1 Accent 4" w:semiHidden="0" w:uiPriority="67" w:unhideWhenUsed="0"/>
+    <w:lsdException w:name="Medium Grid 2 Accent 4" w:semiHidden="0" w:uiPriority="68" w:unhideWhenUsed="0"/>
+    <w:lsdException w:name="Medium Grid 3 Accent 4" w:semiHidden="0" w:uiPriority="69" w:unhideWhenUsed="0"/>
+    <w:lsdException w:name="Dark List Accent 4" w:semiHidden="0" w:uiPriority="70" w:unhideWhenUsed="0"/>
+    <w:lsdException w:name="Colorful Shading Accent 4" w:semiHidden="0" w:uiPriority="71" w:unhideWhenUsed="0"/>
+    <w:lsdException w:name="Colorful List Accent 4" w:semiHidden="0" w:uiPriority="72" w:unhideWhenUsed="0"/>
+    <w:lsdException w:name="Colorful Grid Accent 4" w:semiHidden="0" w:uiPriority="73" w:unhideWhenUsed="0"/>
+    <w:lsdException w:name="Light Shading Accent 5" w:semiHidden="0" w:uiPriority="60" w:unhideWhenUsed="0"/>
+    <w:lsdException w:name="Light List Accent 5" w:semiHidden="0" w:uiPriority="61" w:unhideWhenUsed="0"/>
+    <w:lsdException w:name="Light Grid Accent 5" w:semiHidden="0" w:uiPriority="62" w:unhideWhenUsed="0"/>
+    <w:lsdException w:name="Medium Shading 1 Accent 5" w:semiHidden="0" w:uiPriority="63" w:unhideWhenUsed="0"/>
+    <w:lsdException w:name="Medium Shading 2 Accent 5" w:semiHidden="0" w:uiPriority="64" w:unhideWhenUsed="0"/>
+    <w:lsdException w:name="Medium List 1 Accent 5" w:semiHidden="0" w:uiPriority="65" w:unhideWhenUsed="0"/>
+    <w:lsdException w:name="Medium List 2 Accent 5" w:semiHidden="0" w:uiPriority="66" w:unhideWhenUsed="0"/>
+    <w:lsdException w:name="Medium Grid 1 Accent 5" w:semiHidden="0" w:uiPriority="67" w:unhideWhenUsed="0"/>
+    <w:lsdException w:name="Medium Grid 2 Accent 5" w:semiHidden="0" w:uiPriority="68" w:unhideWhenUsed="0"/>
+    <w:lsdException w:name="Medium Grid 3 Accent 5" w:semiHidden="0" w:uiPriority="69" w:unhideWhenUsed="0"/>
+    <w:lsdException w:name="Dark List Accent 5" w:semiHidden="0" w:uiPriority="70" w:unhideWhenUsed="0"/>
+    <w:lsdException w:name="Colorful Shading Accent 5" w:semiHidden="0" w:uiPriority="71" w:unhideWhenUsed="0"/>
+    <w:lsdException w:name="Colorful List Accent 5" w:semiHidden="0" w:uiPriority="72" w:unhideWhenUsed="0"/>
+    <w:lsdException w:name="Colorful Grid Accent 5" w:semiHidden="0" w:uiPriority="73" w:unhideWhenUsed="0"/>
+    <w:lsdException w:name="Light Shading Accent 6" w:semiHidden="0" w:uiPriority="60" w:unhideWhenUsed="0"/>
+    <w:lsdException w:name="Light List Accent 6" w:semiHidden="0" w:uiPriority="61" w:unhideWhenUsed="0"/>
+    <w:lsdException w:name="Light Grid Accent 6" w:semiHidden="0" w:uiPriority="62" w:unhideWhenUsed="0"/>
+    <w:lsdException w:name="Medium Shading 1 Accent 6" w:semiHidden="0" w:uiPriority="63" w:unhideWhenUsed="0"/>
+    <w:lsdException w:name="Medium Shading 2 Accent 6" w:semiHidden="0" w:uiPriority="64" w:unhideWhenUsed="0"/>
+    <w:lsdException w:name="Medium List 1 Accent 6" w:semiHidden="0" w:uiPriority="65" w:unhideWhenUsed="0"/>
+    <w:lsdException w:name="Medium List 2 Accent 6" w:semiHidden="0" w:uiPriority="66" w:unhideWhenUsed="0"/>
+    <w:lsdException w:name="Medium Grid 1 Accent 6" w:semiHidden="0" w:uiPriority="67" w:unhideWhenUsed="0"/>
+    <w:lsdException w:name="Medium Grid 2 Accent 6" w:semiHidden="0" w:uiPriority="68" w:unhideWhenUsed="0"/>
+    <w:lsdException w:name="Medium Grid 3 Accent 6" w:semiHidden="0" w:uiPriority="69" w:unhideWhenUsed="0"/>
+    <w:lsdException w:name="Dark List Accent 6" w:semiHidden="0" w:uiPriority="70" w:unhideWhenUsed="0"/>
+    <w:lsdException w:name="Colorful Shading Accent 6" w:semiHidden="0" w:uiPriority="71" w:unhideWhenUsed="0"/>
+    <w:lsdException w:name="Colorful List Accent 6" w:semiHidden="0" w:uiPriority="72" w:unhideWhenUsed="0"/>
+    <w:lsdException w:name="Colorful Grid Accent 6" w:semiHidden="0" w:uiPriority="73" w:unhideWhenUsed="0"/>
+    <w:lsdException w:name="Subtle Emphasis" w:semiHidden="0" w:uiPriority="19" w:unhideWhenUsed="0" w:qFormat="1"/>
+    <w:lsdException w:name="Intense Emphasis" w:semiHidden="0" w:uiPriority="21" w:unhideWhenUsed="0" w:qFormat="1"/>
+    <w:lsdException w:name="Subtle Reference" w:semiHidden="0" w:uiPriority="31" w:unhideWhenUsed="0" w:qFormat="1"/>
+    <w:lsdException w:name="Intense Reference" w:semiHidden="0" w:uiPriority="32" w:unhideWhenUsed="0" w:qFormat="1"/>
+    <w:lsdException w:name="Book Title" w:semiHidden="0" w:uiPriority="33" w:unhideWhenUsed="0" w:qFormat="1"/>
+    <w:lsdException w:name="Bibliography" w:uiPriority="37"/>
+    <w:lsdException w:name="TOC Heading" w:uiPriority="39" w:qFormat="1"/>
+  </w:latentStyles>
+  <w:style w:type="paragraph" w:default="1" w:styleId="Normal">
+    <w:name w:val="Normal"/>
+    <w:qFormat/>
+    <w:rsid w:val="00AD1349"/>
+    <w:rPr>
+      <w:rFonts w:ascii="Times New Roman" w:hAnsi="Times New Roman" w:cs="Times New Roman"/>
+    </w:rPr>
+  </w:style>
+  <w:style w:type="paragraph" w:styleId="Heading1">
+    <w:name w:val="heading 1"/>
+    <w:basedOn w:val="Normal"/>
+    <w:next w:val="Normal"/>
+    <w:link w:val="Heading1Char"/>
+    <w:uiPriority w:val="9"/>
+    <w:qFormat/>
+    <w:rsid w:val="005702FF"/>
+    <w:pPr>
+      <w:keepNext/>
+      <w:keepLines/>
+      <w:spacing w:before="240"/>
+      <w:outlineLvl w:val="0"/>
+    </w:pPr>
+    <w:rPr>
+      <w:rFonts w:asciiTheme="majorHAnsi" w:eastAsiaTheme="majorEastAsia" w:hAnsiTheme="majorHAnsi" w:cstheme="majorBidi"/>
+      <w:color w:val="2E74B5" w:themeColor="accent1" w:themeShade="BF"/>
+      <w:sz w:val="32"/>
+      <w:szCs w:val="32"/>
+    </w:rPr>
+  </w:style>
+  <w:style w:type="paragraph" w:styleId="Heading2">
+    <w:name w:val="heading 2"/>
+    <w:basedOn w:val="Normal"/>
+    <w:next w:val="Normal"/>
+    <w:link w:val="Heading2Char"/>
+    <w:uiPriority w:val="9"/>
+    <w:unhideWhenUsed/>
+    <w:qFormat/>
+    <w:rsid w:val="00B201BC"/>
+    <w:pPr>
+      <w:keepNext/>
+      <w:keepLines/>
+      <w:spacing w:before="40"/>
+      <w:outlineLvl w:val="1"/>
+    </w:pPr>
+    <w:rPr>
+      <w:rFonts w:asciiTheme="majorHAnsi" w:eastAsiaTheme="majorEastAsia" w:hAnsiTheme="majorHAnsi" w:cstheme="majorBidi"/>
+      <w:color w:val="2E74B5" w:themeColor="accent1" w:themeShade="BF"/>
+      <w:sz w:val="26"/>
+      <w:szCs w:val="26"/>
+    </w:rPr>
+  </w:style>
+  <w:style w:type="paragraph" w:styleId="Heading3">
+    <w:name w:val="heading 3"/>
+    <w:basedOn w:val="Normal"/>
+    <w:next w:val="Normal"/>
+    <w:link w:val="Heading3Char"/>
+    <w:uiPriority w:val="9"/>
+    <w:unhideWhenUsed/>
+    <w:qFormat/>
+    <w:rsid w:val="00B201BC"/>
+    <w:pPr>
+      <w:keepNext/>
+      <w:keepLines/>
+      <w:spacing w:before="40"/>
+      <w:outlineLvl w:val="2"/>
+    </w:pPr>
+    <w:rPr>
+      <w:rFonts w:asciiTheme="majorHAnsi" w:eastAsiaTheme="majorEastAsia" w:hAnsiTheme="majorHAnsi" w:cstheme="majorBidi"/>
+      <w:color w:val="1F4D78" w:themeColor="accent1" w:themeShade="7F"/>
+    </w:rPr>
+  </w:style>
+  <w:style w:type="paragraph" w:styleId="Heading4">
+    <w:name w:val="heading 4"/>
+    <w:basedOn w:val="Normal"/>
+    <w:next w:val="Normal"/>
+    <w:link w:val="Heading4Char"/>
+    <w:uiPriority w:val="9"/>
+    <w:unhideWhenUsed/>
+    <w:qFormat/>
+    <w:rsid w:val="00B201BC"/>
+    <w:pPr>
+      <w:keepNext/>
+      <w:keepLines/>
+      <w:spacing w:before="40"/>
+      <w:outlineLvl w:val="3"/>
+    </w:pPr>
+    <w:rPr>
+      <w:rFonts w:asciiTheme="majorHAnsi" w:eastAsiaTheme="majorEastAsia" w:hAnsiTheme="majorHAnsi" w:cstheme="majorBidi"/>
+      <w:i/>
+      <w:iCs/>
+      <w:color w:val="2E74B5" w:themeColor="accent1" w:themeShade="BF"/>
+    </w:rPr>
+  </w:style>
+  <w:style w:type="paragraph" w:styleId="Heading5">
+    <w:name w:val="heading 5"/>
+    <w:basedOn w:val="Normal"/>
+    <w:next w:val="Normal"/>
+    <w:link w:val="Heading5Char"/>
+    <w:uiPriority w:val="9"/>
+    <w:unhideWhenUsed/>
+    <w:qFormat/>
+    <w:rsid w:val="00B201BC"/>
+    <w:pPr>
+      <w:keepNext/>
+      <w:keepLines/>
+      <w:spacing w:before="40"/>
+      <w:outlineLvl w:val="4"/>
+    </w:pPr>
+    <w:rPr>
+      <w:rFonts w:asciiTheme="majorHAnsi" w:eastAsiaTheme="majorEastAsia" w:hAnsiTheme="majorHAnsi" w:cstheme="majorBidi"/>
+      <w:color w:val="2E74B5" w:themeColor="accent1" w:themeShade="BF"/>
+    </w:rPr>
+  </w:style>
+  <w:style w:type="paragraph" w:styleId="Heading6">
+    <w:name w:val="heading 6"/>
+    <w:basedOn w:val="Normal"/>
+    <w:next w:val="Normal"/>
+    <w:link w:val="Heading6Char"/>
+    <w:uiPriority w:val="9"/>
+    <w:unhideWhenUsed/>
+    <w:qFormat/>
+    <w:rsid w:val="00B201BC"/>
+    <w:pPr>
+      <w:keepNext/>
+      <w:keepLines/>
+      <w:spacing w:before="40"/>
+      <w:outlineLvl w:val="5"/>
+    </w:pPr>
+    <w:rPr>
+      <w:rFonts w:asciiTheme="majorHAnsi" w:eastAsiaTheme="majorEastAsia" w:hAnsiTheme="majorHAnsi" w:cstheme="majorBidi"/>
+      <w:color w:val="1F4D78" w:themeColor="accent1" w:themeShade="7F"/>
+    </w:rPr>
+  </w:style>
+  <w:style w:type="character" w:default="1" w:styleId="DefaultParagraphFont">
+    <w:name w:val="Default Paragraph Font"/>
+    <w:uiPriority w:val="1"/>
+    <w:semiHidden/>
+    <w:unhideWhenUsed/>
+  </w:style>
+  <w:style w:type="table" w:default="1" w:styleId="TableNormal">
+    <w:name w:val="Normal Table"/>
+    <w:uiPriority w:val="99"/>
+    <w:semiHidden/>
+    <w:unhideWhenUsed/>
+    <w:tblPr>
+      <w:tblInd w:w="0" w:type="dxa"/>
+      <w:tblCellMar>
+        <w:top w:w="0" w:type="dxa"/>
+        <w:left w:w="108" w:type="dxa"/>
+        <w:bottom w:w="0" w:type="dxa"/>
+        <w:right w:w="108" w:type="dxa"/>
+      </w:tblCellMar>
+    </w:tblPr>
+  </w:style>
+  <w:style w:type="numbering" w:default="1" w:styleId="NoList">
+    <w:name w:val="No List"/>
+    <w:uiPriority w:val="99"/>
+    <w:semiHidden/>
+    <w:unhideWhenUsed/>
+  </w:style>
+  <w:style w:type="character" w:customStyle="1" w:styleId="Heading1Char">
+    <w:name w:val="Heading 1 Char"/>
+    <w:basedOn w:val="DefaultParagraphFont"/>
+    <w:link w:val="Heading1"/>
+    <w:uiPriority w:val="9"/>
+    <w:rsid w:val="005702FF"/>
+    <w:rPr>
+      <w:rFonts w:asciiTheme="majorHAnsi" w:eastAsiaTheme="majorEastAsia" w:hAnsiTheme="majorHAnsi" w:cstheme="majorBidi"/>
+      <w:color w:val="2E74B5" w:themeColor="accent1" w:themeShade="BF"/>
+      <w:sz w:val="32"/>
+      <w:szCs w:val="32"/>
+    </w:rPr>
+  </w:style>
+  <w:style w:type="character" w:customStyle="1" w:styleId="Heading2Char">
+    <w:name w:val="Heading 2 Char"/>
+    <w:basedOn w:val="DefaultParagraphFont"/>
+    <w:link w:val="Heading2"/>
+    <w:uiPriority w:val="9"/>
+    <w:rsid w:val="00B201BC"/>
+    <w:rPr>
+      <w:rFonts w:asciiTheme="majorHAnsi" w:eastAsiaTheme="majorEastAsia" w:hAnsiTheme="majorHAnsi" w:cstheme="majorBidi"/>
+      <w:color w:val="2E74B5" w:themeColor="accent1" w:themeShade="BF"/>
+      <w:sz w:val="26"/>
+      <w:szCs w:val="26"/>
+    </w:rPr>
+  </w:style>
+  <w:style w:type="character" w:customStyle="1" w:styleId="Heading3Char">
+    <w:name w:val="Heading 3 Char"/>
+    <w:basedOn w:val="DefaultParagraphFont"/>
+    <w:link w:val="Heading3"/>
+    <w:uiPriority w:val="9"/>
+    <w:rsid w:val="00B201BC"/>
+    <w:rPr>
+      <w:rFonts w:asciiTheme="majorHAnsi" w:eastAsiaTheme="majorEastAsia" w:hAnsiTheme="majorHAnsi" w:cstheme="majorBidi"/>
+      <w:color w:val="1F4D78" w:themeColor="accent1" w:themeShade="7F"/>
+    </w:rPr>
+  </w:style>
+  <w:style w:type="character" w:customStyle="1" w:styleId="Heading4Char">
+    <w:name w:val="Heading 4 Char"/>
+    <w:basedOn w:val="DefaultParagraphFont"/>
+    <w:link w:val="Heading4"/>
+    <w:uiPriority w:val="9"/>
+    <w:rsid w:val="00B201BC"/>
+    <w:rPr>
+      <w:rFonts w:asciiTheme="majorHAnsi" w:eastAsiaTheme="majorEastAsia" w:hAnsiTheme="majorHAnsi" w:cstheme="majorBidi"/>
+      <w:i/>
+      <w:iCs/>
+      <w:color w:val="2E74B5" w:themeColor="accent1" w:themeShade="BF"/>
+    </w:rPr>
+  </w:style>
+  <w:style w:type="character" w:customStyle="1" w:styleId="Heading5Char">
+    <w:name w:val="Heading 5 Char"/>
+    <w:basedOn w:val="DefaultParagraphFont"/>
+    <w:link w:val="Heading5"/>
+    <w:uiPriority w:val="9"/>
+    <w:rsid w:val="00B201BC"/>
+    <w:rPr>
+      <w:rFonts w:asciiTheme="majorHAnsi" w:eastAsiaTheme="majorEastAsia" w:hAnsiTheme="majorHAnsi" w:cstheme="majorBidi"/>
+      <w:color w:val="2E74B5" w:themeColor="accent1" w:themeShade="BF"/>
+    </w:rPr>
+  </w:style>
+  <w:style w:type="paragraph" w:styleId="Title">
+    <w:name w:val="Title"/>
+    <w:basedOn w:val="Normal"/>
+    <w:next w:val="Normal"/>
+    <w:link w:val="TitleChar"/>
+    <w:uiPriority w:val="10"/>
+    <w:qFormat/>
+    <w:rsid w:val="00B201BC"/>
+    <w:pPr>
+      <w:contextualSpacing/>
+    </w:pPr>
+    <w:rPr>
+      <w:rFonts w:asciiTheme="majorHAnsi" w:eastAsiaTheme="majorEastAsia" w:hAnsiTheme="majorHAnsi" w:cstheme="majorBidi"/>
+      <w:spacing w:val="-10"/>
+      <w:kern w:val="28"/>
+      <w:sz w:val="56"/>
+      <w:szCs w:val="56"/>
+    </w:rPr>
+  </w:style>
+  <w:style w:type="character" w:customStyle="1" w:styleId="TitleChar">
+    <w:name w:val="Title Char"/>
+    <w:basedOn w:val="DefaultParagraphFont"/>
+    <w:link w:val="Title"/>
+    <w:uiPriority w:val="10"/>
+    <w:rsid w:val="00B201BC"/>
+    <w:rPr>
+      <w:rFonts w:asciiTheme="majorHAnsi" w:eastAsiaTheme="majorEastAsia" w:hAnsiTheme="majorHAnsi" w:cstheme="majorBidi"/>
+      <w:spacing w:val="-10"/>
+      <w:kern w:val="28"/>
+      <w:sz w:val="56"/>
+      <w:szCs w:val="56"/>
+    </w:rPr>
+  </w:style>
+  <w:style w:type="character" w:customStyle="1" w:styleId="Heading6Char">
+    <w:name w:val="Heading 6 Char"/>
+    <w:basedOn w:val="DefaultParagraphFont"/>
+    <w:link w:val="Heading6"/>
+    <w:uiPriority w:val="9"/>
+    <w:rsid w:val="00B201BC"/>
+    <w:rPr>
+      <w:rFonts w:asciiTheme="majorHAnsi" w:eastAsiaTheme="majorEastAsia" w:hAnsiTheme="majorHAnsi" w:cstheme="majorBidi"/>
+      <w:color w:val="1F4D78" w:themeColor="accent1" w:themeShade="7F"/>
+    </w:rPr>
+  </w:style>
+  <w:style w:type="paragraph" w:styleId="NoSpacing">
+    <w:name w:val="No Spacing"/>
+    <w:uiPriority w:val="1"/>
+    <w:qFormat/>
+    <w:rsid w:val="00B201BC"/>
+  </w:style>
+  <w:style w:type="character" w:customStyle="1" w:styleId="apple-converted-space">
+    <w:name w:val="apple-converted-space"/>
+    <w:basedOn w:val="DefaultParagraphFont"/>
+    <w:rsid w:val="00040047"/>
+  </w:style>
+  <w:style w:type="paragraph" w:customStyle="1" w:styleId="Default">
+    <w:name w:val="Default"/>
+    <w:rsid w:val="00C53257"/>
+    <w:pPr>
+      <w:widowControl w:val="0"/>
+      <w:autoSpaceDE w:val="0"/>
+      <w:autoSpaceDN w:val="0"/>
+      <w:adjustRightInd w:val="0"/>
+    </w:pPr>
+    <w:rPr>
+      <w:rFonts w:ascii="Times New Roman" w:hAnsi="Times New Roman" w:cs="Times New Roman"/>
+      <w:color w:val="000000"/>
+    </w:rPr>
+  </w:style>
+  <w:style w:type="paragraph" w:styleId="ListParagraph">
+    <w:name w:val="List Paragraph"/>
+    <w:basedOn w:val="Normal"/>
+    <w:uiPriority w:val="34"/>
+    <w:qFormat/>
+    <w:rsid w:val="007159A6"/>
+    <w:pPr>
+      <w:ind w:left="720"/>
+      <w:contextualSpacing/>
+    </w:pPr>
+  </w:style>
+  <w:style w:type="table" w:styleId="TableGrid">
+    <w:name w:val="Table Grid"/>
+    <w:basedOn w:val="TableNormal"/>
+    <w:uiPriority w:val="39"/>
+    <w:rsid w:val="00F46E46"/>
+    <w:tblPr>
+      <w:tblInd w:w="0" w:type="dxa"/>
+      <w:tblBorders>
+        <w:top w:val="single" w:sz="4" w:space="0" w:color="auto"/>
+        <w:left w:val="single" w:sz="4" w:space="0" w:color="auto"/>
+        <w:bottom w:val="single" w:sz="4" w:space="0" w:color="auto"/>
+        <w:right w:val="single" w:sz="4" w:space="0" w:color="auto"/>
+        <w:insideH w:val="single" w:sz="4" w:space="0" w:color="auto"/>
+        <w:insideV w:val="single" w:sz="4" w:space="0" w:color="auto"/>
+      </w:tblBorders>
+      <w:tblCellMar>
+        <w:top w:w="0" w:type="dxa"/>
+        <w:left w:w="108" w:type="dxa"/>
+        <w:bottom w:w="0" w:type="dxa"/>
+        <w:right w:w="108" w:type="dxa"/>
+      </w:tblCellMar>
+    </w:tblPr>
+  </w:style>
+  <w:style w:type="character" w:styleId="Hyperlink">
+    <w:name w:val="Hyperlink"/>
+    <w:basedOn w:val="DefaultParagraphFont"/>
+    <w:uiPriority w:val="99"/>
+    <w:unhideWhenUsed/>
+    <w:rsid w:val="00F53F6D"/>
+    <w:rPr>
+      <w:color w:val="0563C1" w:themeColor="hyperlink"/>
+      <w:u w:val="single"/>
+    </w:rPr>
+  </w:style>
+  <w:style w:type="character" w:styleId="FollowedHyperlink">
+    <w:name w:val="FollowedHyperlink"/>
+    <w:basedOn w:val="DefaultParagraphFont"/>
+    <w:uiPriority w:val="99"/>
+    <w:semiHidden/>
+    <w:unhideWhenUsed/>
+    <w:rsid w:val="002E5B2B"/>
+    <w:rPr>
+      <w:color w:val="954F72" w:themeColor="followedHyperlink"/>
+      <w:u w:val="single"/>
+    </w:rPr>
+  </w:style>
+  <w:style w:type="paragraph" w:styleId="BalloonText">
+    <w:name w:val="Balloon Text"/>
+    <w:basedOn w:val="Normal"/>
+    <w:link w:val="BalloonTextChar"/>
+    <w:uiPriority w:val="99"/>
+    <w:semiHidden/>
+    <w:unhideWhenUsed/>
+    <w:rsid w:val="00FB6B78"/>
+    <w:rPr>
+      <w:rFonts w:ascii="Lucida Grande" w:hAnsi="Lucida Grande" w:cs="Lucida Grande"/>
+      <w:sz w:val="18"/>
+      <w:szCs w:val="18"/>
+    </w:rPr>
+  </w:style>
+  <w:style w:type="character" w:customStyle="1" w:styleId="BalloonTextChar">
+    <w:name w:val="Balloon Text Char"/>
+    <w:basedOn w:val="DefaultParagraphFont"/>
+    <w:link w:val="BalloonText"/>
+    <w:uiPriority w:val="99"/>
+    <w:semiHidden/>
+    <w:rsid w:val="00FB6B78"/>
+    <w:rPr>
+      <w:rFonts w:ascii="Lucida Grande" w:hAnsi="Lucida Grande" w:cs="Lucida Grande"/>
+      <w:sz w:val="18"/>
+      <w:szCs w:val="18"/>
+    </w:rPr>
+  </w:style>
 </w:styles>
 </file>
 
@@ -8551,7 +8896,7 @@
   <dgm:whole/>
   <dgm:extLst>
     <a:ext uri="http://schemas.microsoft.com/office/drawing/2008/diagram">
-      <dsp:dataModelExt xmlns:dsp="http://schemas.microsoft.com/office/drawing/2008/diagram" relId="rId9" minVer="http://schemas.openxmlformats.org/drawingml/2006/diagram"/>
+      <dsp:dataModelExt xmlns:dsp="http://schemas.microsoft.com/office/drawing/2008/diagram" relId="rId10" minVer="http://schemas.openxmlformats.org/drawingml/2006/diagram"/>
     </a:ext>
   </dgm:extLst>
 </dgm:dataModel>
@@ -8884,8 +9229,8 @@
     <dgm:cxn modelId="{BA84558D-C817-124F-BC5F-0812DD6E2320}" type="presOf" srcId="{B410FBE7-71B9-4440-8191-BADD4EA71D62}" destId="{BED012A9-DA47-9142-B0F6-FB33887784AC}" srcOrd="0" destOrd="0" presId="urn:microsoft.com/office/officeart/2005/8/layout/cycle2"/>
     <dgm:cxn modelId="{186C38B0-EF7B-3C41-B68D-5E7269E9EC84}" type="presOf" srcId="{92CB22AF-FC0F-3F46-9BF9-936D09D08BE4}" destId="{81C019A8-EAA4-2D42-AC4E-1917AB1B9771}" srcOrd="0" destOrd="0" presId="urn:microsoft.com/office/officeart/2005/8/layout/cycle2"/>
     <dgm:cxn modelId="{703CE9DF-29C7-ED48-86DC-C9D66BFE0C09}" type="presOf" srcId="{AC897A5D-4CB3-4345-B16F-196555C29E0F}" destId="{725447F6-8F7E-0B46-B4E3-CFF4DB0E351E}" srcOrd="1" destOrd="0" presId="urn:microsoft.com/office/officeart/2005/8/layout/cycle2"/>
+    <dgm:cxn modelId="{102C9FE9-EE29-D24C-A223-073F97A6FE1A}" srcId="{62DC32C1-B7AA-DF4A-BE8B-A41020ED0879}" destId="{3FA7D167-2294-8340-AE58-D6391C9046B3}" srcOrd="3" destOrd="0" parTransId="{3A5BE534-5927-254C-B023-536362BC3D4E}" sibTransId="{5766E0BB-00E8-AE44-A215-0D033895D6E8}"/>
     <dgm:cxn modelId="{024AD496-AEA6-6B4E-A05A-D43613386BC6}" srcId="{62DC32C1-B7AA-DF4A-BE8B-A41020ED0879}" destId="{5FACF10B-1EB3-D944-85D5-11C79E21B8EC}" srcOrd="0" destOrd="0" parTransId="{26AA32C5-5B25-0E43-BF9E-48CCA1F2F05C}" sibTransId="{AD9504AD-2AE0-9242-9C71-3B02457D3B43}"/>
-    <dgm:cxn modelId="{102C9FE9-EE29-D24C-A223-073F97A6FE1A}" srcId="{62DC32C1-B7AA-DF4A-BE8B-A41020ED0879}" destId="{3FA7D167-2294-8340-AE58-D6391C9046B3}" srcOrd="3" destOrd="0" parTransId="{3A5BE534-5927-254C-B023-536362BC3D4E}" sibTransId="{5766E0BB-00E8-AE44-A215-0D033895D6E8}"/>
     <dgm:cxn modelId="{5C9C93A0-0CEF-0B4D-9AEE-98ECBAE6419C}" srcId="{62DC32C1-B7AA-DF4A-BE8B-A41020ED0879}" destId="{B410FBE7-71B9-4440-8191-BADD4EA71D62}" srcOrd="1" destOrd="0" parTransId="{D616BA22-365A-6745-B3A6-ADD965EF6915}" sibTransId="{AC897A5D-4CB3-4345-B16F-196555C29E0F}"/>
     <dgm:cxn modelId="{335AB931-573B-4349-9162-2DE4540DC07B}" type="presOf" srcId="{5766E0BB-00E8-AE44-A215-0D033895D6E8}" destId="{82478E0F-EB3C-0F44-A3C3-11E9D70CDDC8}" srcOrd="0" destOrd="0" presId="urn:microsoft.com/office/officeart/2005/8/layout/cycle2"/>
     <dgm:cxn modelId="{7FC26F5F-B16D-FF40-B423-EF30BAA6C7CA}" type="presOf" srcId="{3FA7D167-2294-8340-AE58-D6391C9046B3}" destId="{E56B2183-0E80-244E-9153-47114425F545}" srcOrd="0" destOrd="0" presId="urn:microsoft.com/office/officeart/2005/8/layout/cycle2"/>
@@ -8893,8 +9238,8 @@
     <dgm:cxn modelId="{681D8511-7C46-0542-BD14-B2C9EECB1A6B}" type="presOf" srcId="{62DC32C1-B7AA-DF4A-BE8B-A41020ED0879}" destId="{554E6ADB-7896-2449-BB53-EE25CE3693F4}" srcOrd="0" destOrd="0" presId="urn:microsoft.com/office/officeart/2005/8/layout/cycle2"/>
     <dgm:cxn modelId="{128FAF78-CDC8-6747-B9AA-959E26E13853}" type="presOf" srcId="{5FACF10B-1EB3-D944-85D5-11C79E21B8EC}" destId="{BC2060CF-7554-A14E-8869-6BF124D4B3CA}" srcOrd="0" destOrd="0" presId="urn:microsoft.com/office/officeart/2005/8/layout/cycle2"/>
     <dgm:cxn modelId="{3C193E3B-D447-A14D-A7AF-2D3DC8A16E14}" srcId="{62DC32C1-B7AA-DF4A-BE8B-A41020ED0879}" destId="{92CB22AF-FC0F-3F46-9BF9-936D09D08BE4}" srcOrd="2" destOrd="0" parTransId="{D24C91C7-E78A-A64B-8398-710EE46E95DA}" sibTransId="{88D2657C-0952-4C4D-853C-B79B3CB20B69}"/>
+    <dgm:cxn modelId="{B14579D4-8BA8-E64C-9C9A-BAE4FD9A5867}" type="presOf" srcId="{5766E0BB-00E8-AE44-A215-0D033895D6E8}" destId="{36E2D95C-A18B-0841-B831-EB0980BE48E8}" srcOrd="1" destOrd="0" presId="urn:microsoft.com/office/officeart/2005/8/layout/cycle2"/>
     <dgm:cxn modelId="{463407E4-56DC-104B-9BEC-511EF7FCB2D9}" type="presOf" srcId="{AD9504AD-2AE0-9242-9C71-3B02457D3B43}" destId="{5A6B3CFF-BF2E-7B41-8F87-B866587BD035}" srcOrd="0" destOrd="0" presId="urn:microsoft.com/office/officeart/2005/8/layout/cycle2"/>
-    <dgm:cxn modelId="{B14579D4-8BA8-E64C-9C9A-BAE4FD9A5867}" type="presOf" srcId="{5766E0BB-00E8-AE44-A215-0D033895D6E8}" destId="{36E2D95C-A18B-0841-B831-EB0980BE48E8}" srcOrd="1" destOrd="0" presId="urn:microsoft.com/office/officeart/2005/8/layout/cycle2"/>
     <dgm:cxn modelId="{D8E236C1-EB20-6849-9F7E-F0E61791A3D0}" type="presOf" srcId="{88D2657C-0952-4C4D-853C-B79B3CB20B69}" destId="{463FD070-9BD9-6943-9445-3DC43D74BCB3}" srcOrd="1" destOrd="0" presId="urn:microsoft.com/office/officeart/2005/8/layout/cycle2"/>
     <dgm:cxn modelId="{C40E6A29-A403-614F-89D6-761824D64F6B}" type="presOf" srcId="{88D2657C-0952-4C4D-853C-B79B3CB20B69}" destId="{07B374B5-413D-9D4A-98BD-347647B0FAA3}" srcOrd="0" destOrd="0" presId="urn:microsoft.com/office/officeart/2005/8/layout/cycle2"/>
     <dgm:cxn modelId="{9E1EC674-5C97-AB45-BCE8-8132F51A272D}" type="presOf" srcId="{AD9504AD-2AE0-9242-9C71-3B02457D3B43}" destId="{262DF119-A98A-744D-B28D-A412B88C7B0E}" srcOrd="1" destOrd="0" presId="urn:microsoft.com/office/officeart/2005/8/layout/cycle2"/>
@@ -8915,7 +9260,7 @@
   <dgm:whole/>
   <dgm:extLst>
     <a:ext uri="http://schemas.microsoft.com/office/drawing/2008/diagram">
-      <dsp:dataModelExt xmlns:dsp="http://schemas.microsoft.com/office/drawing/2008/diagram" relId="rId14" minVer="http://schemas.openxmlformats.org/drawingml/2006/diagram"/>
+      <dsp:dataModelExt xmlns:dsp="http://schemas.microsoft.com/office/drawing/2008/diagram" relId="rId15" minVer="http://schemas.openxmlformats.org/drawingml/2006/diagram"/>
     </a:ext>
   </dgm:extLst>
 </dgm:dataModel>
@@ -9132,16 +9477,16 @@
     </dgm:pt>
   </dgm:ptLst>
   <dgm:cxnLst>
+    <dgm:cxn modelId="{95BADD57-446F-A54A-8102-8BC10793F324}" type="presOf" srcId="{AC1B887A-0730-9E4C-A83E-10A3C5F608C7}" destId="{6891DCA2-78C3-1649-AA34-E752F6F6BF18}" srcOrd="0" destOrd="0" presId="urn:microsoft.com/office/officeart/2005/8/layout/venn1"/>
+    <dgm:cxn modelId="{E611D16D-1DE5-5245-8BDF-37CB1A51F60D}" type="presOf" srcId="{5BFF411D-B112-9A4B-9610-A4DBB0FD8CC7}" destId="{E4E7CF11-534A-5443-BD17-FC633C8681AE}" srcOrd="0" destOrd="0" presId="urn:microsoft.com/office/officeart/2005/8/layout/venn1"/>
+    <dgm:cxn modelId="{9C6F66B9-371C-C647-A371-8D4C2F7A2B7B}" srcId="{AC1B887A-0730-9E4C-A83E-10A3C5F608C7}" destId="{2E3663C1-8CA3-4746-91B4-EB85A8708437}" srcOrd="1" destOrd="0" parTransId="{9936CFAB-78D7-F84C-9E47-F0C9C2D3F0E6}" sibTransId="{4FA73205-A38B-CB42-B8A7-D0123A385F1D}"/>
+    <dgm:cxn modelId="{381FD49A-2526-7D48-9893-B18CAB52B7D0}" type="presOf" srcId="{DBB703D8-B205-E04A-BD1F-D46DCA81B435}" destId="{FB9C5282-25FC-624C-B86E-830599973B0A}" srcOrd="0" destOrd="0" presId="urn:microsoft.com/office/officeart/2005/8/layout/venn1"/>
+    <dgm:cxn modelId="{E6722999-5FCB-A24B-BE61-2CED7313C310}" type="presOf" srcId="{2E3663C1-8CA3-4746-91B4-EB85A8708437}" destId="{7FA76C81-8291-A549-A857-DE923EFEE1BB}" srcOrd="0" destOrd="0" presId="urn:microsoft.com/office/officeart/2005/8/layout/venn1"/>
+    <dgm:cxn modelId="{A597338F-0FF0-FC47-AC83-B80CE3177187}" type="presOf" srcId="{2E3663C1-8CA3-4746-91B4-EB85A8708437}" destId="{7EFD3C89-95C5-E04B-8DEF-C0D75C646779}" srcOrd="1" destOrd="0" presId="urn:microsoft.com/office/officeart/2005/8/layout/venn1"/>
+    <dgm:cxn modelId="{AE79937A-65B4-8045-8956-0E0C2AC56274}" type="presOf" srcId="{5BFF411D-B112-9A4B-9610-A4DBB0FD8CC7}" destId="{8D8A1183-C374-2742-A4EC-7BCFE0CB6B5B}" srcOrd="1" destOrd="0" presId="urn:microsoft.com/office/officeart/2005/8/layout/venn1"/>
+    <dgm:cxn modelId="{C1439919-6650-6B4A-BDA8-A4F559600C62}" type="presOf" srcId="{DBB703D8-B205-E04A-BD1F-D46DCA81B435}" destId="{4039E46B-AE7E-7A4A-AEAB-F9BF2A5476BA}" srcOrd="1" destOrd="0" presId="urn:microsoft.com/office/officeart/2005/8/layout/venn1"/>
     <dgm:cxn modelId="{A0FB5235-2D8E-D84F-A004-677DDECEB626}" srcId="{AC1B887A-0730-9E4C-A83E-10A3C5F608C7}" destId="{5BFF411D-B112-9A4B-9610-A4DBB0FD8CC7}" srcOrd="0" destOrd="0" parTransId="{EF0BE0C2-9E1C-E140-8FA0-D2C2BC7F95BB}" sibTransId="{5B66E4B8-0679-6B43-B9F2-FB7B27C34E5B}"/>
-    <dgm:cxn modelId="{381FD49A-2526-7D48-9893-B18CAB52B7D0}" type="presOf" srcId="{DBB703D8-B205-E04A-BD1F-D46DCA81B435}" destId="{FB9C5282-25FC-624C-B86E-830599973B0A}" srcOrd="0" destOrd="0" presId="urn:microsoft.com/office/officeart/2005/8/layout/venn1"/>
-    <dgm:cxn modelId="{A597338F-0FF0-FC47-AC83-B80CE3177187}" type="presOf" srcId="{2E3663C1-8CA3-4746-91B4-EB85A8708437}" destId="{7EFD3C89-95C5-E04B-8DEF-C0D75C646779}" srcOrd="1" destOrd="0" presId="urn:microsoft.com/office/officeart/2005/8/layout/venn1"/>
-    <dgm:cxn modelId="{95BADD57-446F-A54A-8102-8BC10793F324}" type="presOf" srcId="{AC1B887A-0730-9E4C-A83E-10A3C5F608C7}" destId="{6891DCA2-78C3-1649-AA34-E752F6F6BF18}" srcOrd="0" destOrd="0" presId="urn:microsoft.com/office/officeart/2005/8/layout/venn1"/>
     <dgm:cxn modelId="{C41B8597-1FA9-0044-964E-9F51C3F1A287}" srcId="{AC1B887A-0730-9E4C-A83E-10A3C5F608C7}" destId="{DBB703D8-B205-E04A-BD1F-D46DCA81B435}" srcOrd="2" destOrd="0" parTransId="{7BBCCD27-45C8-1049-9B77-04C029A27E6A}" sibTransId="{0AC23FB9-E3FF-A24B-BB7C-F80BB83E0BF9}"/>
-    <dgm:cxn modelId="{E6722999-5FCB-A24B-BE61-2CED7313C310}" type="presOf" srcId="{2E3663C1-8CA3-4746-91B4-EB85A8708437}" destId="{7FA76C81-8291-A549-A857-DE923EFEE1BB}" srcOrd="0" destOrd="0" presId="urn:microsoft.com/office/officeart/2005/8/layout/venn1"/>
-    <dgm:cxn modelId="{E611D16D-1DE5-5245-8BDF-37CB1A51F60D}" type="presOf" srcId="{5BFF411D-B112-9A4B-9610-A4DBB0FD8CC7}" destId="{E4E7CF11-534A-5443-BD17-FC633C8681AE}" srcOrd="0" destOrd="0" presId="urn:microsoft.com/office/officeart/2005/8/layout/venn1"/>
-    <dgm:cxn modelId="{C1439919-6650-6B4A-BDA8-A4F559600C62}" type="presOf" srcId="{DBB703D8-B205-E04A-BD1F-D46DCA81B435}" destId="{4039E46B-AE7E-7A4A-AEAB-F9BF2A5476BA}" srcOrd="1" destOrd="0" presId="urn:microsoft.com/office/officeart/2005/8/layout/venn1"/>
-    <dgm:cxn modelId="{9C6F66B9-371C-C647-A371-8D4C2F7A2B7B}" srcId="{AC1B887A-0730-9E4C-A83E-10A3C5F608C7}" destId="{2E3663C1-8CA3-4746-91B4-EB85A8708437}" srcOrd="1" destOrd="0" parTransId="{9936CFAB-78D7-F84C-9E47-F0C9C2D3F0E6}" sibTransId="{4FA73205-A38B-CB42-B8A7-D0123A385F1D}"/>
-    <dgm:cxn modelId="{AE79937A-65B4-8045-8956-0E0C2AC56274}" type="presOf" srcId="{5BFF411D-B112-9A4B-9610-A4DBB0FD8CC7}" destId="{8D8A1183-C374-2742-A4EC-7BCFE0CB6B5B}" srcOrd="1" destOrd="0" presId="urn:microsoft.com/office/officeart/2005/8/layout/venn1"/>
     <dgm:cxn modelId="{ADF09494-9D42-6A4F-9056-603DEE4267BF}" type="presParOf" srcId="{6891DCA2-78C3-1649-AA34-E752F6F6BF18}" destId="{E4E7CF11-534A-5443-BD17-FC633C8681AE}" srcOrd="0" destOrd="0" presId="urn:microsoft.com/office/officeart/2005/8/layout/venn1"/>
     <dgm:cxn modelId="{4C09BD61-5C2E-8046-978C-9F0B5A26AE64}" type="presParOf" srcId="{6891DCA2-78C3-1649-AA34-E752F6F6BF18}" destId="{8D8A1183-C374-2742-A4EC-7BCFE0CB6B5B}" srcOrd="1" destOrd="0" presId="urn:microsoft.com/office/officeart/2005/8/layout/venn1"/>
     <dgm:cxn modelId="{3E0D4C2F-ED8F-BE4E-8A43-75F069F0DEB5}" type="presParOf" srcId="{6891DCA2-78C3-1649-AA34-E752F6F6BF18}" destId="{7FA76C81-8291-A549-A857-DE923EFEE1BB}" srcOrd="2" destOrd="0" presId="urn:microsoft.com/office/officeart/2005/8/layout/venn1"/>
@@ -9153,7 +9498,7 @@
   <dgm:whole/>
   <dgm:extLst>
     <a:ext uri="http://schemas.microsoft.com/office/drawing/2008/diagram">
-      <dsp:dataModelExt xmlns:dsp="http://schemas.microsoft.com/office/drawing/2008/diagram" relId="rId19" minVer="http://schemas.openxmlformats.org/drawingml/2006/diagram"/>
+      <dsp:dataModelExt xmlns:dsp="http://schemas.microsoft.com/office/drawing/2008/diagram" relId="rId20" minVer="http://schemas.openxmlformats.org/drawingml/2006/diagram"/>
     </a:ext>
   </dgm:extLst>
 </dgm:dataModel>
@@ -9547,7 +9892,7 @@
   <dgm:whole/>
   <dgm:extLst>
     <a:ext uri="http://schemas.microsoft.com/office/drawing/2008/diagram">
-      <dsp:dataModelExt xmlns:dsp="http://schemas.microsoft.com/office/drawing/2008/diagram" relId="rId24" minVer="http://schemas.openxmlformats.org/drawingml/2006/diagram"/>
+      <dsp:dataModelExt xmlns:dsp="http://schemas.microsoft.com/office/drawing/2008/diagram" relId="rId25" minVer="http://schemas.openxmlformats.org/drawingml/2006/diagram"/>
     </a:ext>
   </dgm:extLst>
 </dgm:dataModel>
@@ -18354,7 +18699,7 @@
     </a:clrScheme>
     <a:fontScheme name="Office">
       <a:majorFont>
-        <a:latin typeface="Calibri Light" panose="020F0302020204030204"/>
+        <a:latin typeface="Calibri Light"/>
         <a:ea typeface=""/>
         <a:cs typeface=""/>
         <a:font script="Jpan" typeface="Yu Gothic Light"/>
@@ -18389,7 +18734,7 @@
         <a:font script="Geor" typeface="Sylfaen"/>
       </a:majorFont>
       <a:minorFont>
-        <a:latin typeface="Calibri" panose="020F0502020204030204"/>
+        <a:latin typeface="Calibri"/>
         <a:ea typeface=""/>
         <a:cs typeface=""/>
         <a:font script="Jpan" typeface="Yu Mincho"/>
@@ -18566,7 +18911,7 @@
   <a:extraClrSchemeLst/>
   <a:extLst>
     <a:ext uri="{05A4C25C-085E-4340-85A3-A5531E510DB2}">
-      <thm15:themeFamily xmlns:thm15="http://schemas.microsoft.com/office/thememl/2012/main" name="Office Theme" id="{62F939B6-93AF-4DB8-9C6B-D6C7DFDC589F}" vid="{4A3C46E8-61CC-4603-A589-7422A47A8E4A}"/>
+      <thm15:themeFamily xmlns:thm15="http://schemas.microsoft.com/office/thememl/2012/main" xmlns="" name="Office Theme" id="{62F939B6-93AF-4DB8-9C6B-D6C7DFDC589F}" vid="{4A3C46E8-61CC-4603-A589-7422A47A8E4A}"/>
     </a:ext>
   </a:extLst>
 </a:theme>
@@ -18577,7 +18922,7 @@
 </file>
 
 <file path=customXml/itemProps1.xml><?xml version="1.0" encoding="utf-8"?>
-<ds:datastoreItem xmlns:ds="http://schemas.openxmlformats.org/officeDocument/2006/customXml" ds:itemID="{F3C2B544-0709-FE41-B60C-276B6E6C958F}">
+<ds:datastoreItem xmlns:ds="http://schemas.openxmlformats.org/officeDocument/2006/customXml" ds:itemID="{C8C1D7EC-63FB-234D-9CC3-F75F28223999}">
   <ds:schemaRefs>
     <ds:schemaRef ds:uri="http://schemas.openxmlformats.org/officeDocument/2006/bibliography"/>
   </ds:schemaRefs>

</xml_diff>

<commit_message>
Updated for inclusion in Appendix of AREx System Architecture draft
</commit_message>
<xml_diff>
--- a/Papers_Articles_Presentations/Papers/Adaptive Coding and Modulation for Phase 4 Ground.docx
+++ b/Papers_Articles_Presentations/Papers/Adaptive Coding and Modulation for Phase 4 Ground.docx
@@ -1,6 +1,6 @@
 
 <file path=word/document.xml><?xml version="1.0" encoding="utf-8"?>
-<w:document xmlns:wpc="http://schemas.microsoft.com/office/word/2010/wordprocessingCanvas" xmlns:mo="http://schemas.microsoft.com/office/mac/office/2008/main" xmlns:mc="http://schemas.openxmlformats.org/markup-compatibility/2006" xmlns:mv="urn:schemas-microsoft-com:mac:vml" xmlns:o="urn:schemas-microsoft-com:office:office" xmlns:r="http://schemas.openxmlformats.org/officeDocument/2006/relationships" xmlns:m="http://schemas.openxmlformats.org/officeDocument/2006/math" xmlns:v="urn:schemas-microsoft-com:vml" xmlns:wp14="http://schemas.microsoft.com/office/word/2010/wordprocessingDrawing" xmlns:wp="http://schemas.openxmlformats.org/drawingml/2006/wordprocessingDrawing" xmlns:w10="urn:schemas-microsoft-com:office:word" xmlns:w="http://schemas.openxmlformats.org/wordprocessingml/2006/main" xmlns:w14="http://schemas.microsoft.com/office/word/2010/wordml" xmlns:wpg="http://schemas.microsoft.com/office/word/2010/wordprocessingGroup" xmlns:wpi="http://schemas.microsoft.com/office/word/2010/wordprocessingInk" xmlns:wne="http://schemas.microsoft.com/office/word/2006/wordml" xmlns:wps="http://schemas.microsoft.com/office/word/2010/wordprocessingShape" mc:Ignorable="w14 wp14">
+<w:document xmlns:wpc="http://schemas.microsoft.com/office/word/2010/wordprocessingCanvas" xmlns:cx="http://schemas.microsoft.com/office/drawing/2014/chartex" xmlns:cx1="http://schemas.microsoft.com/office/drawing/2015/9/8/chartex" xmlns:cx2="http://schemas.microsoft.com/office/drawing/2015/10/21/chartex" xmlns:cx3="http://schemas.microsoft.com/office/drawing/2016/5/9/chartex" xmlns:cx4="http://schemas.microsoft.com/office/drawing/2016/5/10/chartex" xmlns:cx5="http://schemas.microsoft.com/office/drawing/2016/5/11/chartex" xmlns:cx6="http://schemas.microsoft.com/office/drawing/2016/5/12/chartex" xmlns:cx7="http://schemas.microsoft.com/office/drawing/2016/5/13/chartex" xmlns:cx8="http://schemas.microsoft.com/office/drawing/2016/5/14/chartex" xmlns:mc="http://schemas.openxmlformats.org/markup-compatibility/2006" xmlns:aink="http://schemas.microsoft.com/office/drawing/2016/ink" xmlns:am3d="http://schemas.microsoft.com/office/drawing/2017/model3d" xmlns:o="urn:schemas-microsoft-com:office:office" xmlns:r="http://schemas.openxmlformats.org/officeDocument/2006/relationships" xmlns:m="http://schemas.openxmlformats.org/officeDocument/2006/math" xmlns:v="urn:schemas-microsoft-com:vml" xmlns:wp14="http://schemas.microsoft.com/office/word/2010/wordprocessingDrawing" xmlns:wp="http://schemas.openxmlformats.org/drawingml/2006/wordprocessingDrawing" xmlns:w10="urn:schemas-microsoft-com:office:word" xmlns:w="http://schemas.openxmlformats.org/wordprocessingml/2006/main" xmlns:w14="http://schemas.microsoft.com/office/word/2010/wordml" xmlns:w15="http://schemas.microsoft.com/office/word/2012/wordml" xmlns:w16cid="http://schemas.microsoft.com/office/word/2016/wordml/cid" xmlns:w16se="http://schemas.microsoft.com/office/word/2015/wordml/symex" xmlns:wpg="http://schemas.microsoft.com/office/word/2010/wordprocessingGroup" xmlns:wpi="http://schemas.microsoft.com/office/word/2010/wordprocessingInk" xmlns:wne="http://schemas.microsoft.com/office/word/2006/wordml" xmlns:wps="http://schemas.microsoft.com/office/word/2010/wordprocessingShape" mc:Ignorable="w14 w15 w16se w16cid wp14">
   <w:body>
     <w:p>
       <w:pPr>
@@ -251,7 +251,7 @@
             <wp:cNvGraphicFramePr/>
             <a:graphic xmlns:a="http://schemas.openxmlformats.org/drawingml/2006/main">
               <a:graphicData uri="http://schemas.openxmlformats.org/drawingml/2006/diagram">
-                <dgm:relIds xmlns:dgm="http://schemas.openxmlformats.org/drawingml/2006/diagram" xmlns:r="http://schemas.openxmlformats.org/officeDocument/2006/relationships" r:dm="rId6" r:lo="rId7" r:qs="rId8" r:cs="rId9"/>
+                <dgm:relIds xmlns:dgm="http://schemas.openxmlformats.org/drawingml/2006/diagram" xmlns:r="http://schemas.openxmlformats.org/officeDocument/2006/relationships" r:dm="rId5" r:lo="rId6" r:qs="rId7" r:cs="rId8"/>
               </a:graphicData>
             </a:graphic>
             <wp14:sizeRelH relativeFrom="page">
@@ -344,13 +344,13 @@
               <wp:posOffset>35560</wp:posOffset>
             </wp:positionV>
             <wp:extent cx="1994535" cy="1630045"/>
-            <wp:effectExtent l="0" t="0" r="0" b="0"/>
+            <wp:effectExtent l="0" t="25400" r="0" b="20955"/>
             <wp:wrapSquare wrapText="bothSides"/>
             <wp:docPr id="4" name="Diagram 4"/>
             <wp:cNvGraphicFramePr/>
             <a:graphic xmlns:a="http://schemas.openxmlformats.org/drawingml/2006/main">
               <a:graphicData uri="http://schemas.openxmlformats.org/drawingml/2006/diagram">
-                <dgm:relIds xmlns:dgm="http://schemas.openxmlformats.org/drawingml/2006/diagram" xmlns:r="http://schemas.openxmlformats.org/officeDocument/2006/relationships" r:dm="rId11" r:lo="rId12" r:qs="rId13" r:cs="rId14"/>
+                <dgm:relIds xmlns:dgm="http://schemas.openxmlformats.org/drawingml/2006/diagram" xmlns:r="http://schemas.openxmlformats.org/officeDocument/2006/relationships" r:dm="rId10" r:lo="rId11" r:qs="rId12" r:cs="rId13"/>
               </a:graphicData>
             </a:graphic>
             <wp14:sizeRelH relativeFrom="page">
@@ -641,13 +641,13 @@
               <wp:posOffset>664210</wp:posOffset>
             </wp:positionV>
             <wp:extent cx="2337435" cy="1363345"/>
-            <wp:effectExtent l="0" t="0" r="0" b="8255"/>
+            <wp:effectExtent l="0" t="0" r="0" b="0"/>
             <wp:wrapSquare wrapText="bothSides"/>
             <wp:docPr id="1" name="Diagram 1"/>
             <wp:cNvGraphicFramePr/>
             <a:graphic xmlns:a="http://schemas.openxmlformats.org/drawingml/2006/main">
               <a:graphicData uri="http://schemas.openxmlformats.org/drawingml/2006/diagram">
-                <dgm:relIds xmlns:dgm="http://schemas.openxmlformats.org/drawingml/2006/diagram" xmlns:r="http://schemas.openxmlformats.org/officeDocument/2006/relationships" r:dm="rId16" r:lo="rId17" r:qs="rId18" r:cs="rId19"/>
+                <dgm:relIds xmlns:dgm="http://schemas.openxmlformats.org/drawingml/2006/diagram" xmlns:r="http://schemas.openxmlformats.org/officeDocument/2006/relationships" r:dm="rId15" r:lo="rId16" r:qs="rId17" r:cs="rId18"/>
               </a:graphicData>
             </a:graphic>
             <wp14:sizeRelH relativeFrom="page">
@@ -696,6 +696,7 @@
         <w:t xml:space="preserve">s, and defining the algorithm that produces the decision. </w:t>
       </w:r>
       <w:r>
+        <w:lastRenderedPageBreak/>
         <w:t xml:space="preserve">These three ingredients make up ACM. </w:t>
       </w:r>
     </w:p>
@@ -1015,6 +1016,7 @@
     <w:p/>
     <w:p>
       <w:r>
+        <w:lastRenderedPageBreak/>
         <w:t>There is a simple equation for ACM.</w:t>
       </w:r>
       <w:r>
@@ -1302,6 +1304,7 @@
         <w:t xml:space="preserve"> maximum capacity. If this means transmitting at a higher power than is necessary to simply maintain a communications link, then so be it. It’s better to transmit for 450 milliseconds and </w:t>
       </w:r>
       <w:r>
+        <w:lastRenderedPageBreak/>
         <w:t xml:space="preserve">then almost </w:t>
       </w:r>
       <w:r>
@@ -1371,15 +1374,7 @@
         <w:ind w:left="720"/>
       </w:pPr>
       <w:r>
-        <w:t xml:space="preserve">Start conservatively, approach the optimum: When setting up a link it is wise to start with very conservative settings to have a stable link running in the first place. Even if the “first shot” has not the desired bandwidth efficiency, an incremental approach will be the best way to optimize the link once it is up and stable. Due to numerous parameters and conditions affecting the </w:t>
-      </w:r>
-      <w:proofErr w:type="spellStart"/>
-      <w:r>
-        <w:t>Es</w:t>
-      </w:r>
-      <w:proofErr w:type="spellEnd"/>
-      <w:r>
-        <w:t>/N0, the best settings will be reached by trial and error and can hardly be predicted beforehand.</w:t>
+        <w:t>Start conservatively, approach the optimum: When setting up a link it is wise to start with very conservative settings to have a stable link running in the first place. Even if the “first shot” has not the desired bandwidth efficiency, an incremental approach will be the best way to optimize the link once it is up and stable. Due to numerous parameters and conditions affecting the Es/N0, the best settings will be reached by trial and error and can hardly be predicted beforehand.</w:t>
       </w:r>
       <w:r>
         <w:br/>
@@ -1415,15 +1410,7 @@
     <w:p/>
     <w:p>
       <w:r>
-        <w:t xml:space="preserve">The </w:t>
-      </w:r>
-      <w:proofErr w:type="spellStart"/>
-      <w:r>
-        <w:t>Es</w:t>
-      </w:r>
-      <w:proofErr w:type="spellEnd"/>
-      <w:r>
-        <w:t xml:space="preserve">/N0 value is a big clue. It’s a critical metric for ACM. </w:t>
+        <w:t xml:space="preserve">The Es/N0 value is a big clue. It’s a critical metric for ACM. </w:t>
       </w:r>
       <w:r>
         <w:t>It stands for energy per symbol divided by the noise power</w:t>
@@ -1487,43 +1474,22 @@
       <w:r>
         <w:br/>
       </w:r>
+      <w:r>
+        <w:t>Es/N0 is commonly used in the analysi</w:t>
+      </w:r>
+      <w:r>
+        <w:t xml:space="preserve">s of digital modulation schemes, but we’re going to dig deeper and look at </w:t>
+      </w:r>
       <w:proofErr w:type="spellStart"/>
       <w:r>
-        <w:t>Es</w:t>
+        <w:t>at</w:t>
       </w:r>
       <w:proofErr w:type="spellEnd"/>
       <w:r>
-        <w:t>/N0 is commonly used in the analysi</w:t>
-      </w:r>
-      <w:r>
-        <w:t xml:space="preserve">s of digital modulation schemes, but we’re going to dig deeper and look at </w:t>
-      </w:r>
-      <w:proofErr w:type="spellStart"/>
-      <w:r>
-        <w:t>at</w:t>
-      </w:r>
-      <w:proofErr w:type="spellEnd"/>
-      <w:r>
-        <w:t xml:space="preserve"> a quantity called </w:t>
-      </w:r>
-      <w:proofErr w:type="spellStart"/>
-      <w:r>
-        <w:t>Eb</w:t>
-      </w:r>
-      <w:proofErr w:type="spellEnd"/>
-      <w:r>
-        <w:t>/N0. This is the energy per bit divided by the noise power spectral density.</w:t>
-      </w:r>
-      <w:r>
-        <w:t xml:space="preserve"> </w:t>
-      </w:r>
-      <w:proofErr w:type="spellStart"/>
-      <w:r>
-        <w:t>Eb</w:t>
-      </w:r>
-      <w:proofErr w:type="spellEnd"/>
-      <w:r>
-        <w:t>/N0 is the normalized signal to noise ratio of our link and this value is what drives the adaptation</w:t>
+        <w:t xml:space="preserve"> a quantity called Eb/N0. This is the energy per bit divided by the noise power spectral density.</w:t>
+      </w:r>
+      <w:r>
+        <w:t xml:space="preserve"> Eb/N0 is the normalized signal to noise ratio of our link and this value is what drives the adaptation</w:t>
       </w:r>
       <w:r>
         <w:t xml:space="preserve"> decisions</w:t>
@@ -1532,15 +1498,7 @@
         <w:t xml:space="preserve"> in ACM. </w:t>
       </w:r>
       <w:r>
-        <w:t xml:space="preserve">Think of </w:t>
-      </w:r>
-      <w:proofErr w:type="spellStart"/>
-      <w:r>
-        <w:t>Eb</w:t>
-      </w:r>
-      <w:proofErr w:type="spellEnd"/>
-      <w:r>
-        <w:t>/N0 as the signal-to-noise (SNR)</w:t>
+        <w:t>Think of Eb/N0 as the signal-to-noise (SNR)</w:t>
       </w:r>
       <w:r>
         <w:t xml:space="preserve"> per bit. </w:t>
@@ -1551,21 +1509,8 @@
     </w:p>
     <w:p/>
     <w:p>
-      <w:proofErr w:type="spellStart"/>
-      <w:r>
-        <w:t>Es</w:t>
-      </w:r>
-      <w:proofErr w:type="spellEnd"/>
-      <w:r>
-        <w:t xml:space="preserve">/N0 = </w:t>
-      </w:r>
-      <w:proofErr w:type="spellStart"/>
-      <w:r>
-        <w:t>Eb</w:t>
-      </w:r>
-      <w:proofErr w:type="spellEnd"/>
-      <w:r>
-        <w:t>/N0 * Log</w:t>
+      <w:r>
+        <w:t>Es/N0 = Eb/N0 * Log</w:t>
       </w:r>
       <w:r>
         <w:rPr>
@@ -1594,21 +1539,8 @@
     </w:p>
     <w:p/>
     <w:p>
-      <w:proofErr w:type="spellStart"/>
-      <w:r>
-        <w:t>Es</w:t>
-      </w:r>
-      <w:proofErr w:type="spellEnd"/>
-      <w:r>
-        <w:t xml:space="preserve">/N0 = </w:t>
-      </w:r>
-      <w:proofErr w:type="spellStart"/>
-      <w:r>
-        <w:t>Eb</w:t>
-      </w:r>
-      <w:proofErr w:type="spellEnd"/>
-      <w:r>
-        <w:t>/N0 * Log</w:t>
+      <w:r>
+        <w:t>Es/N0 = Eb/N0 * Log</w:t>
       </w:r>
       <w:r>
         <w:rPr>
@@ -1630,21 +1562,8 @@
       </w:r>
     </w:p>
     <w:p>
-      <w:proofErr w:type="spellStart"/>
-      <w:r>
-        <w:t>Es</w:t>
-      </w:r>
-      <w:proofErr w:type="spellEnd"/>
-      <w:r>
-        <w:t xml:space="preserve">/N0 = </w:t>
-      </w:r>
-      <w:proofErr w:type="spellStart"/>
-      <w:r>
-        <w:t>Eb</w:t>
-      </w:r>
-      <w:proofErr w:type="spellEnd"/>
-      <w:r>
-        <w:t>/N0 * Log</w:t>
+      <w:r>
+        <w:t>Es/N0 = Eb/N0 * Log</w:t>
       </w:r>
       <w:r>
         <w:rPr>
@@ -1666,21 +1585,8 @@
       </w:r>
     </w:p>
     <w:p>
-      <w:proofErr w:type="spellStart"/>
-      <w:r>
-        <w:t>Es</w:t>
-      </w:r>
-      <w:proofErr w:type="spellEnd"/>
-      <w:r>
-        <w:t xml:space="preserve">/N0 = </w:t>
-      </w:r>
-      <w:proofErr w:type="spellStart"/>
-      <w:r>
-        <w:t>Eb</w:t>
-      </w:r>
-      <w:proofErr w:type="spellEnd"/>
-      <w:r>
-        <w:t>/N0 * Log</w:t>
+      <w:r>
+        <w:t>Es/N0 = Eb/N0 * Log</w:t>
       </w:r>
       <w:r>
         <w:rPr>
@@ -1710,51 +1616,20 @@
     <w:p/>
     <w:p>
       <w:r>
-        <w:t xml:space="preserve">For modulation order 2: </w:t>
-      </w:r>
-      <w:proofErr w:type="spellStart"/>
-      <w:r>
-        <w:t>Es</w:t>
-      </w:r>
-      <w:proofErr w:type="spellEnd"/>
-      <w:r>
-        <w:t xml:space="preserve">/N0 = </w:t>
-      </w:r>
-      <w:proofErr w:type="spellStart"/>
-      <w:r>
-        <w:t>Eb</w:t>
-      </w:r>
-      <w:proofErr w:type="spellEnd"/>
-      <w:r>
-        <w:t>/N0</w:t>
+        <w:t>For modulation order 2: Es/N0 = Eb/N0</w:t>
       </w:r>
     </w:p>
     <w:p/>
     <w:p>
       <w:r>
+        <w:lastRenderedPageBreak/>
         <w:t>The energy required to transmit a symbol of 0 or 1 is the same as required to transmit 0 or 1 bits. Makes sense!</w:t>
       </w:r>
     </w:p>
     <w:p/>
     <w:p>
       <w:r>
-        <w:t xml:space="preserve">For modulation order 4: </w:t>
-      </w:r>
-      <w:proofErr w:type="spellStart"/>
-      <w:r>
-        <w:t>Es</w:t>
-      </w:r>
-      <w:proofErr w:type="spellEnd"/>
-      <w:r>
-        <w:t xml:space="preserve">/N0 = </w:t>
-      </w:r>
-      <w:proofErr w:type="spellStart"/>
-      <w:r>
-        <w:t>Eb</w:t>
-      </w:r>
-      <w:proofErr w:type="spellEnd"/>
-      <w:r>
-        <w:t>/N0 * 2</w:t>
+        <w:t>For modulation order 4: Es/N0 = Eb/N0 * 2</w:t>
       </w:r>
     </w:p>
     <w:p/>
@@ -1769,23 +1644,7 @@
     <w:p/>
     <w:p>
       <w:r>
-        <w:t xml:space="preserve">For modulation order 8: </w:t>
-      </w:r>
-      <w:proofErr w:type="spellStart"/>
-      <w:r>
-        <w:t>Es</w:t>
-      </w:r>
-      <w:proofErr w:type="spellEnd"/>
-      <w:r>
-        <w:t xml:space="preserve">/N0 = </w:t>
-      </w:r>
-      <w:proofErr w:type="spellStart"/>
-      <w:r>
-        <w:t>Eb</w:t>
-      </w:r>
-      <w:proofErr w:type="spellEnd"/>
-      <w:r>
-        <w:t>/N0 * 3</w:t>
+        <w:t>For modulation order 8: Es/N0 = Eb/N0 * 3</w:t>
       </w:r>
     </w:p>
     <w:p/>
@@ -1989,13 +1848,8 @@
       <w:r>
         <w:t xml:space="preserve"> the difference between the </w:t>
       </w:r>
-      <w:proofErr w:type="spellStart"/>
-      <w:r>
-        <w:t>Eb</w:t>
-      </w:r>
-      <w:proofErr w:type="spellEnd"/>
-      <w:r>
-        <w:t>/N0</w:t>
+      <w:r>
+        <w:t>Eb/N0</w:t>
       </w:r>
       <w:r>
         <w:t xml:space="preserve"> </w:t>
@@ -2059,6 +1913,7 @@
         <w:rPr>
           <w:noProof/>
         </w:rPr>
+        <w:lastRenderedPageBreak/>
         <w:drawing>
           <wp:anchor distT="0" distB="0" distL="114300" distR="114300" simplePos="0" relativeHeight="251662336" behindDoc="0" locked="0" layoutInCell="1" allowOverlap="1" wp14:anchorId="492FB27E" wp14:editId="7604F4E7">
             <wp:simplePos x="0" y="0"/>
@@ -2069,13 +1924,13 @@
               <wp:posOffset>141605</wp:posOffset>
             </wp:positionV>
             <wp:extent cx="5486400" cy="3200400"/>
-            <wp:effectExtent l="0" t="0" r="0" b="0"/>
+            <wp:effectExtent l="25400" t="0" r="0" b="0"/>
             <wp:wrapSquare wrapText="bothSides"/>
             <wp:docPr id="5" name="Diagram 5"/>
             <wp:cNvGraphicFramePr/>
             <a:graphic xmlns:a="http://schemas.openxmlformats.org/drawingml/2006/main">
               <a:graphicData uri="http://schemas.openxmlformats.org/drawingml/2006/diagram">
-                <dgm:relIds xmlns:dgm="http://schemas.openxmlformats.org/drawingml/2006/diagram" xmlns:r="http://schemas.openxmlformats.org/officeDocument/2006/relationships" r:dm="rId21" r:lo="rId22" r:qs="rId23" r:cs="rId24"/>
+                <dgm:relIds xmlns:dgm="http://schemas.openxmlformats.org/drawingml/2006/diagram" xmlns:r="http://schemas.openxmlformats.org/officeDocument/2006/relationships" r:dm="rId20" r:lo="rId21" r:qs="rId22" r:cs="rId23"/>
               </a:graphicData>
             </a:graphic>
             <wp14:sizeRelH relativeFrom="page">
@@ -2090,23 +1945,7 @@
     </w:p>
     <w:p>
       <w:r>
-        <w:t xml:space="preserve">What can with do with this extra gain? In ACM we can put it right to work in maintaining target bit error rate performance. If we know what </w:t>
-      </w:r>
-      <w:proofErr w:type="spellStart"/>
-      <w:r>
-        <w:t>Eb</w:t>
-      </w:r>
-      <w:proofErr w:type="spellEnd"/>
-      <w:r>
-        <w:t xml:space="preserve">/N0 we need, and we know which codes consume that much </w:t>
-      </w:r>
-      <w:proofErr w:type="spellStart"/>
-      <w:r>
-        <w:t>Eb</w:t>
-      </w:r>
-      <w:proofErr w:type="spellEnd"/>
-      <w:r>
-        <w:t>/N0 to maintain a particular performance level, then we</w:t>
+        <w:t>What can with do with this extra gain? In ACM we can put it right to work in maintaining target bit error rate performance. If we know what Eb/N0 we need, and we know which codes consume that much Eb/N0 to maintain a particular performance level, then we</w:t>
       </w:r>
       <w:r>
         <w:t xml:space="preserve"> are able to</w:t>
@@ -2127,40 +1966,32 @@
     <w:p/>
     <w:p>
       <w:r>
-        <w:t xml:space="preserve">We do this by measuring </w:t>
+        <w:t>We do this by measuring Eb/N0 at the receiver. This tel</w:t>
+      </w:r>
+      <w:r>
+        <w:t>ls us how strong the signal is. Eb/N0 is reported to the ACM controller, and the right modulation and coding is selected for that receiver. In commercial satellite, the ACM controller is centrali</w:t>
+      </w:r>
+      <w:r>
+        <w:t>zed and is usually on the ground. For Phase 4B Payload</w:t>
+      </w:r>
+      <w:r>
+        <w:t xml:space="preserve"> and for </w:t>
       </w:r>
       <w:proofErr w:type="spellStart"/>
       <w:r>
-        <w:t>Eb</w:t>
+        <w:t>Groundsats</w:t>
       </w:r>
       <w:proofErr w:type="spellEnd"/>
       <w:r>
-        <w:t>/N0 at the receiver. This tel</w:t>
-      </w:r>
-      <w:r>
-        <w:t xml:space="preserve">ls us how strong the signal is. </w:t>
+        <w:t xml:space="preserve">, </w:t>
       </w:r>
       <w:proofErr w:type="spellStart"/>
       <w:r>
-        <w:t>Eb</w:t>
+        <w:t>it’s</w:t>
       </w:r>
       <w:proofErr w:type="spellEnd"/>
       <w:r>
-        <w:t>/N0 is reported to the ACM controller, and the right modulation and coding is selected for that receiver. In commercial satellite, the ACM controller is centrali</w:t>
-      </w:r>
-      <w:r>
-        <w:t>zed and is usually on the ground. For Phase 4B Payload</w:t>
-      </w:r>
-      <w:r>
-        <w:t xml:space="preserve"> and for </w:t>
-      </w:r>
-      <w:proofErr w:type="spellStart"/>
-      <w:r>
-        <w:t>Groundsats</w:t>
-      </w:r>
-      <w:proofErr w:type="spellEnd"/>
-      <w:r>
-        <w:t xml:space="preserve">, it’s planned </w:t>
+        <w:t xml:space="preserve"> planned </w:t>
       </w:r>
       <w:r>
         <w:t>that</w:t>
@@ -2260,15 +2091,7 @@
         <w:t>an estimate of the link quality</w:t>
       </w:r>
       <w:r>
-        <w:t xml:space="preserve"> (</w:t>
-      </w:r>
-      <w:proofErr w:type="spellStart"/>
-      <w:r>
-        <w:t>Eb</w:t>
-      </w:r>
-      <w:proofErr w:type="spellEnd"/>
-      <w:r>
-        <w:t>/N0)</w:t>
+        <w:t xml:space="preserve"> (Eb/N0)</w:t>
       </w:r>
       <w:r>
         <w:t xml:space="preserve"> </w:t>
@@ -2277,7 +2100,11 @@
         <w:t>and then communicate this estimate</w:t>
       </w:r>
       <w:r>
-        <w:t xml:space="preserve"> to the payload. The payload must be able to process this reported metric and then adapt the data rate and change the MODCOD sent to the receiver. </w:t>
+        <w:t xml:space="preserve"> to the payload. The payload must be able to process this reported metric and then adapt the data rate and change the MODCOD sent </w:t>
+      </w:r>
+      <w:r>
+        <w:lastRenderedPageBreak/>
+        <w:t xml:space="preserve">to the receiver. </w:t>
       </w:r>
       <w:r>
         <w:t xml:space="preserve">This maximizes the data rate, complies with the spirit of part 97, and is sparkling with efficiency and style. </w:t>
@@ -2385,47 +2212,10 @@
     <w:p/>
     <w:p>
       <w:r>
-        <w:t xml:space="preserve">The standard model of ACM has the receiver monitor and report its </w:t>
-      </w:r>
-      <w:proofErr w:type="spellStart"/>
-      <w:r>
-        <w:t>Eb</w:t>
-      </w:r>
-      <w:proofErr w:type="spellEnd"/>
-      <w:r>
-        <w:t xml:space="preserve">/N0 to the controller. In our case, the controller can be in the payload. When </w:t>
-      </w:r>
-      <w:proofErr w:type="spellStart"/>
-      <w:r>
-        <w:t>Eb</w:t>
-      </w:r>
-      <w:proofErr w:type="spellEnd"/>
-      <w:r>
-        <w:t xml:space="preserve">/N0 falls below a </w:t>
-      </w:r>
-      <w:proofErr w:type="spellStart"/>
-      <w:r>
-        <w:t>setpoint</w:t>
-      </w:r>
-      <w:proofErr w:type="spellEnd"/>
-      <w:r>
-        <w:t xml:space="preserve">, the receiving station is sent a lower MODCOD. The </w:t>
-      </w:r>
-      <w:proofErr w:type="spellStart"/>
-      <w:r>
-        <w:t>setpoints</w:t>
-      </w:r>
-      <w:proofErr w:type="spellEnd"/>
-      <w:r>
-        <w:t xml:space="preserve"> are configured to provide a minimum level of performance. When going to a lower MODCOD, throughput is reduced but the link is maintained. </w:t>
-      </w:r>
-      <w:proofErr w:type="spellStart"/>
-      <w:r>
-        <w:t>Eb</w:t>
-      </w:r>
-      <w:proofErr w:type="spellEnd"/>
-      <w:r>
-        <w:t xml:space="preserve">/N0 reports can be part of the frame structure. </w:t>
+        <w:t xml:space="preserve">The standard model of ACM has the receiver monitor and report its Eb/N0 to the controller. In our case, the controller can be in the payload. When Eb/N0 falls below a setpoint, the receiving station is sent a lower MODCOD. The setpoints are configured to provide a minimum level of performance. When going to a lower MODCOD, throughput is reduced but the link is maintained. </w:t>
+      </w:r>
+      <w:r>
+        <w:t xml:space="preserve">Eb/N0 reports can be part of the frame structure. </w:t>
       </w:r>
     </w:p>
     <w:p/>
@@ -2499,15 +2289,7 @@
     </w:p>
     <w:p>
       <w:r>
-        <w:t xml:space="preserve">When you establish the values for </w:t>
-      </w:r>
-      <w:proofErr w:type="spellStart"/>
-      <w:r>
-        <w:t>Eb</w:t>
-      </w:r>
-      <w:proofErr w:type="spellEnd"/>
-      <w:r>
-        <w:t>/N0 that you’re going to allow, they have to be made based on what bit error rate you can tolerate. Quasi-error-free</w:t>
+        <w:t>When you establish the values for Eb/N0 that you’re going to allow, they have to be made based on what bit error rate you can tolerate. Quasi-error-free</w:t>
       </w:r>
       <w:r>
         <w:t xml:space="preserve"> </w:t>
@@ -2585,15 +2367,7 @@
     <w:p/>
     <w:p>
       <w:r>
-        <w:t xml:space="preserve">Once you have a bit error rate that you want to keep below, then you calculate a table of </w:t>
-      </w:r>
-      <w:proofErr w:type="spellStart"/>
-      <w:r>
-        <w:t>Eb</w:t>
-      </w:r>
-      <w:proofErr w:type="spellEnd"/>
-      <w:r>
-        <w:t>/N0 values that would cause you to move to a better MODCOD. “Better” could mean higher or lower depending on whether you were doin</w:t>
+        <w:t>Once you have a bit error rate that you want to keep below, then you calculate a table of Eb/N0 values that would cause you to move to a better MODCOD. “Better” could mean higher or lower depending on whether you were doin</w:t>
       </w:r>
       <w:r>
         <w:t xml:space="preserve">g great or having trouble with the link. </w:t>
@@ -2602,6 +2376,7 @@
     <w:p/>
     <w:p>
       <w:r>
+        <w:lastRenderedPageBreak/>
         <w:t xml:space="preserve">Anyone that’s ever worked with </w:t>
       </w:r>
       <w:r>
@@ -2860,15 +2635,7 @@
         <w:t xml:space="preserve">is the first column. </w:t>
       </w:r>
       <w:r>
-        <w:t xml:space="preserve">Ideal </w:t>
-      </w:r>
-      <w:proofErr w:type="spellStart"/>
-      <w:r>
-        <w:t>Es</w:t>
-      </w:r>
-      <w:proofErr w:type="spellEnd"/>
-      <w:r>
-        <w:t>/N0 is ideal energy per symbol divided by the noise power spectral density in dB in order to achieve a frame error rate of 10</w:t>
+        <w:t>Ideal Es/N0 is ideal energy per symbol divided by the noise power spectral density in dB in order to achieve a frame error rate of 10</w:t>
       </w:r>
       <w:r>
         <w:rPr>
@@ -2962,21 +2729,7 @@
               <w:rPr>
                 <w:b/>
               </w:rPr>
-              <w:t xml:space="preserve">Ideal </w:t>
-            </w:r>
-            <w:proofErr w:type="spellStart"/>
-            <w:r>
-              <w:rPr>
-                <w:b/>
-              </w:rPr>
-              <w:t>Es</w:t>
-            </w:r>
-            <w:proofErr w:type="spellEnd"/>
-            <w:r>
-              <w:rPr>
-                <w:b/>
-              </w:rPr>
-              <w:t>/N0</w:t>
+              <w:t>Ideal Es/N0</w:t>
             </w:r>
           </w:p>
         </w:tc>
@@ -4063,15 +3816,7 @@
         <w:t xml:space="preserve">can </w:t>
       </w:r>
       <w:r>
-        <w:t xml:space="preserve">bring the </w:t>
-      </w:r>
-      <w:proofErr w:type="spellStart"/>
-      <w:r>
-        <w:t>Es</w:t>
-      </w:r>
-      <w:proofErr w:type="spellEnd"/>
-      <w:r>
-        <w:t>/N0 down to -10dB</w:t>
+        <w:t>bring the Es/N0 down to -10dB</w:t>
       </w:r>
       <w:r>
         <w:t>. They require</w:t>
@@ -4085,6 +3830,7 @@
         <w:rPr>
           <w:noProof/>
         </w:rPr>
+        <w:lastRenderedPageBreak/>
         <w:drawing>
           <wp:inline distT="0" distB="0" distL="0" distR="0" wp14:anchorId="0C21414C" wp14:editId="037C7574">
             <wp:extent cx="5943600" cy="4393565"/>
@@ -4101,7 +3847,7 @@
                     <pic:cNvPicPr/>
                   </pic:nvPicPr>
                   <pic:blipFill>
-                    <a:blip r:embed="rId26" cstate="print">
+                    <a:blip r:embed="rId25" cstate="print">
                       <a:extLst>
                         <a:ext uri="{28A0092B-C50C-407E-A947-70E740481C1C}">
                           <a14:useLocalDpi xmlns:a14="http://schemas.microsoft.com/office/drawing/2010/main" val="0"/>
@@ -4263,8 +4009,6 @@
       <w:r>
         <w:t xml:space="preserve"> 10.4</w:t>
       </w:r>
-      <w:bookmarkStart w:id="0" w:name="_GoBack"/>
-      <w:bookmarkEnd w:id="0"/>
     </w:p>
     <w:p/>
     <w:p>
@@ -4284,23 +4028,7 @@
         <w:t xml:space="preserve"> set of</w:t>
       </w:r>
       <w:r>
-        <w:t xml:space="preserve"> target </w:t>
-      </w:r>
-      <w:proofErr w:type="spellStart"/>
-      <w:r>
-        <w:t>Es</w:t>
-      </w:r>
-      <w:proofErr w:type="spellEnd"/>
-      <w:r>
-        <w:t xml:space="preserve">/N0 (or </w:t>
-      </w:r>
-      <w:proofErr w:type="spellStart"/>
-      <w:r>
-        <w:t>Eb</w:t>
-      </w:r>
-      <w:proofErr w:type="spellEnd"/>
-      <w:r>
-        <w:t xml:space="preserve">/N0) </w:t>
+        <w:t xml:space="preserve"> target Es/N0 (or Eb/N0) </w:t>
       </w:r>
       <w:r>
         <w:t xml:space="preserve">numbers </w:t>
@@ -4425,187 +4153,8 @@
       <w:r>
         <w:t xml:space="preserve"> </w:t>
       </w:r>
-    </w:p>
-    <w:p/>
-    <w:p>
-      <w:r>
-        <w:t xml:space="preserve">This is where we stand </w:t>
-      </w:r>
-      <w:r>
-        <w:t xml:space="preserve">today. We’re writing policy management </w:t>
-      </w:r>
-      <w:r>
-        <w:t>code</w:t>
-      </w:r>
-      <w:r>
-        <w:t xml:space="preserve"> in Python</w:t>
-      </w:r>
-      <w:r>
-        <w:t xml:space="preserve"> in ord</w:t>
-      </w:r>
-      <w:r>
-        <w:t>er to simulate ACM</w:t>
-      </w:r>
-      <w:r>
-        <w:t xml:space="preserve">. We are learning the details of how to create </w:t>
-      </w:r>
-      <w:r>
-        <w:t xml:space="preserve">DVB </w:t>
-      </w:r>
-      <w:r>
-        <w:t>frames and predict performance of the DVB ph</w:t>
-      </w:r>
-      <w:r>
-        <w:t xml:space="preserve">ysical layer components. </w:t>
-      </w:r>
-      <w:r>
-        <w:br/>
-      </w:r>
-      <w:r>
-        <w:br/>
-      </w:r>
-      <w:r>
-        <w:t>The next</w:t>
-      </w:r>
-      <w:r>
-        <w:t xml:space="preserve"> big step after </w:t>
-      </w:r>
-      <w:r>
-        <w:t xml:space="preserve">the </w:t>
-      </w:r>
-      <w:r>
-        <w:t>design,</w:t>
-      </w:r>
-      <w:r>
-        <w:t xml:space="preserve"> document,</w:t>
-      </w:r>
-      <w:r>
-        <w:t xml:space="preserve"> simulate, and test stage is to implement what works </w:t>
-      </w:r>
-      <w:r>
-        <w:t xml:space="preserve">using </w:t>
-      </w:r>
-      <w:r>
-        <w:t xml:space="preserve">GNU Radio with the </w:t>
-      </w:r>
-      <w:r>
-        <w:t>USRPs donated by Ettus Research. This allows bench testing and then testing over the</w:t>
-      </w:r>
-      <w:r>
-        <w:t xml:space="preserve"> air as a </w:t>
-      </w:r>
-      <w:proofErr w:type="spellStart"/>
-      <w:r>
-        <w:t>Groundsat</w:t>
-      </w:r>
-      <w:proofErr w:type="spellEnd"/>
-      <w:r>
-        <w:t>.</w:t>
-      </w:r>
-      <w:r>
-        <w:br/>
-      </w:r>
-    </w:p>
-    <w:p>
-      <w:r>
-        <w:t>Want to help? You’re welcome to join Phase 4 Ground!</w:t>
-      </w:r>
-    </w:p>
-    <w:p/>
-    <w:p>
-      <w:r>
-        <w:t xml:space="preserve">Apply at </w:t>
-      </w:r>
-      <w:hyperlink r:id="rId27" w:history="1">
-        <w:r>
-          <w:rPr>
-            <w:rStyle w:val="Hyperlink"/>
-          </w:rPr>
-          <w:t>http://www.amsat.org/?page_id=1096</w:t>
-        </w:r>
-      </w:hyperlink>
-    </w:p>
-    <w:p/>
-    <w:p>
-      <w:r>
-        <w:t xml:space="preserve">For Phase 4 Ground, you do not have to be a US citizen. </w:t>
-      </w:r>
-    </w:p>
-    <w:p/>
-    <w:p>
-      <w:r>
-        <w:t xml:space="preserve">We have an announcement </w:t>
-      </w:r>
-      <w:r>
-        <w:t>email list phase4@amsat.org</w:t>
-      </w:r>
-    </w:p>
-    <w:p>
-      <w:r>
-        <w:t xml:space="preserve">a Slack </w:t>
-      </w:r>
-      <w:r>
-        <w:t xml:space="preserve">team </w:t>
-      </w:r>
-      <w:r>
-        <w:t>at https://phase4ground.slack.com</w:t>
-      </w:r>
-    </w:p>
-    <w:p>
-      <w:r>
-        <w:t xml:space="preserve">and documentation at our GitHub </w:t>
-      </w:r>
-      <w:hyperlink r:id="rId28" w:history="1">
-        <w:r>
-          <w:rPr>
-            <w:rStyle w:val="Hyperlink"/>
-          </w:rPr>
-          <w:t>https://github.com/phase4ground</w:t>
-        </w:r>
-      </w:hyperlink>
-      <w:r>
-        <w:br/>
-      </w:r>
-      <w:r>
-        <w:br/>
-        <w:t xml:space="preserve">There are about 100 people on the Phase 4 Ground email list, and </w:t>
-      </w:r>
-      <w:r>
-        <w:t>52 members on the Slack</w:t>
-      </w:r>
-      <w:r>
-        <w:t xml:space="preserve"> team, and about 50 </w:t>
-      </w:r>
-      <w:r>
-        <w:t>on GitHub</w:t>
-      </w:r>
-      <w:r>
-        <w:t>. Not all members are active on the project, and not all members are active in each phase.</w:t>
-      </w:r>
-      <w:r>
-        <w:br/>
-      </w:r>
-      <w:r>
-        <w:br/>
-      </w:r>
-      <w:r>
-        <w:t xml:space="preserve">There’s an enormous variety of work available, from art design to antenna design. </w:t>
-      </w:r>
-      <w:r>
-        <w:t>Our mission is to</w:t>
-      </w:r>
-      <w:r>
-        <w:t xml:space="preserve"> create an open, digital, modular microwave radio that is fun, teachable, and affordable, that will support terrestrial and space communications.</w:t>
-      </w:r>
-      <w:r>
-        <w:t xml:space="preserve"> </w:t>
-      </w:r>
-      <w:r>
-        <w:t>You are welcome to join and c</w:t>
-      </w:r>
-      <w:r>
-        <w:t xml:space="preserve">ontribute however you are able! </w:t>
-      </w:r>
+      <w:bookmarkStart w:id="0" w:name="_GoBack"/>
+      <w:bookmarkEnd w:id="0"/>
     </w:p>
     <w:sectPr>
       <w:pgSz w:w="12240" w:h="15840"/>
@@ -4618,7 +4167,7 @@
 </file>
 
 <file path=word/styles.xml><?xml version="1.0" encoding="utf-8"?>
-<w:styles xmlns:mc="http://schemas.openxmlformats.org/markup-compatibility/2006" xmlns:r="http://schemas.openxmlformats.org/officeDocument/2006/relationships" xmlns:w="http://schemas.openxmlformats.org/wordprocessingml/2006/main" xmlns:w14="http://schemas.microsoft.com/office/word/2010/wordml" mc:Ignorable="w14">
+<w:styles xmlns:mc="http://schemas.openxmlformats.org/markup-compatibility/2006" xmlns:r="http://schemas.openxmlformats.org/officeDocument/2006/relationships" xmlns:w="http://schemas.openxmlformats.org/wordprocessingml/2006/main" xmlns:w14="http://schemas.microsoft.com/office/word/2010/wordml" xmlns:w15="http://schemas.microsoft.com/office/word/2012/wordml" xmlns:w16cid="http://schemas.microsoft.com/office/word/2016/wordml/cid" xmlns:w16se="http://schemas.microsoft.com/office/word/2015/wordml/symex" mc:Ignorable="w14 w15 w16se w16cid">
   <w:docDefaults>
     <w:rPrDefault>
       <w:rPr>
@@ -4630,144 +4179,379 @@
     </w:rPrDefault>
     <w:pPrDefault/>
   </w:docDefaults>
-  <w:latentStyles w:defLockedState="0" w:defUIPriority="99" w:defSemiHidden="1" w:defUnhideWhenUsed="1" w:defQFormat="0" w:count="276">
-    <w:lsdException w:name="Normal" w:semiHidden="0" w:uiPriority="0" w:unhideWhenUsed="0" w:qFormat="1"/>
-    <w:lsdException w:name="heading 1" w:semiHidden="0" w:uiPriority="9" w:unhideWhenUsed="0" w:qFormat="1"/>
-    <w:lsdException w:name="heading 2" w:uiPriority="9" w:qFormat="1"/>
-    <w:lsdException w:name="heading 3" w:uiPriority="9" w:qFormat="1"/>
-    <w:lsdException w:name="heading 4" w:uiPriority="9" w:qFormat="1"/>
-    <w:lsdException w:name="heading 5" w:uiPriority="9" w:qFormat="1"/>
-    <w:lsdException w:name="heading 6" w:uiPriority="9" w:qFormat="1"/>
-    <w:lsdException w:name="heading 7" w:uiPriority="9" w:qFormat="1"/>
-    <w:lsdException w:name="heading 8" w:uiPriority="9" w:qFormat="1"/>
-    <w:lsdException w:name="heading 9" w:uiPriority="9" w:qFormat="1"/>
-    <w:lsdException w:name="toc 1" w:uiPriority="39"/>
-    <w:lsdException w:name="toc 2" w:uiPriority="39"/>
-    <w:lsdException w:name="toc 3" w:uiPriority="39"/>
-    <w:lsdException w:name="toc 4" w:uiPriority="39"/>
-    <w:lsdException w:name="toc 5" w:uiPriority="39"/>
-    <w:lsdException w:name="toc 6" w:uiPriority="39"/>
-    <w:lsdException w:name="toc 7" w:uiPriority="39"/>
-    <w:lsdException w:name="toc 8" w:uiPriority="39"/>
-    <w:lsdException w:name="toc 9" w:uiPriority="39"/>
-    <w:lsdException w:name="caption" w:uiPriority="35" w:qFormat="1"/>
-    <w:lsdException w:name="Title" w:semiHidden="0" w:uiPriority="10" w:unhideWhenUsed="0" w:qFormat="1"/>
-    <w:lsdException w:name="Default Paragraph Font" w:uiPriority="1"/>
-    <w:lsdException w:name="Subtitle" w:semiHidden="0" w:uiPriority="11" w:unhideWhenUsed="0" w:qFormat="1"/>
-    <w:lsdException w:name="Strong" w:semiHidden="0" w:uiPriority="22" w:unhideWhenUsed="0" w:qFormat="1"/>
-    <w:lsdException w:name="Emphasis" w:semiHidden="0" w:uiPriority="20" w:unhideWhenUsed="0" w:qFormat="1"/>
-    <w:lsdException w:name="Table Grid" w:semiHidden="0" w:uiPriority="39" w:unhideWhenUsed="0"/>
-    <w:lsdException w:name="Placeholder Text" w:unhideWhenUsed="0"/>
-    <w:lsdException w:name="No Spacing" w:semiHidden="0" w:uiPriority="1" w:unhideWhenUsed="0" w:qFormat="1"/>
-    <w:lsdException w:name="Light Shading" w:semiHidden="0" w:uiPriority="60" w:unhideWhenUsed="0"/>
-    <w:lsdException w:name="Light List" w:semiHidden="0" w:uiPriority="61" w:unhideWhenUsed="0"/>
-    <w:lsdException w:name="Light Grid" w:semiHidden="0" w:uiPriority="62" w:unhideWhenUsed="0"/>
-    <w:lsdException w:name="Medium Shading 1" w:semiHidden="0" w:uiPriority="63" w:unhideWhenUsed="0"/>
-    <w:lsdException w:name="Medium Shading 2" w:semiHidden="0" w:uiPriority="64" w:unhideWhenUsed="0"/>
-    <w:lsdException w:name="Medium List 1" w:semiHidden="0" w:uiPriority="65" w:unhideWhenUsed="0"/>
-    <w:lsdException w:name="Medium List 2" w:semiHidden="0" w:uiPriority="66" w:unhideWhenUsed="0"/>
-    <w:lsdException w:name="Medium Grid 1" w:semiHidden="0" w:uiPriority="67" w:unhideWhenUsed="0"/>
-    <w:lsdException w:name="Medium Grid 2" w:semiHidden="0" w:uiPriority="68" w:unhideWhenUsed="0"/>
-    <w:lsdException w:name="Medium Grid 3" w:semiHidden="0" w:uiPriority="69" w:unhideWhenUsed="0"/>
-    <w:lsdException w:name="Dark List" w:semiHidden="0" w:uiPriority="70" w:unhideWhenUsed="0"/>
-    <w:lsdException w:name="Colorful Shading" w:semiHidden="0" w:uiPriority="71" w:unhideWhenUsed="0"/>
-    <w:lsdException w:name="Colorful List" w:semiHidden="0" w:uiPriority="72" w:unhideWhenUsed="0"/>
-    <w:lsdException w:name="Colorful Grid" w:semiHidden="0" w:uiPriority="73" w:unhideWhenUsed="0"/>
-    <w:lsdException w:name="Light Shading Accent 1" w:semiHidden="0" w:uiPriority="60" w:unhideWhenUsed="0"/>
-    <w:lsdException w:name="Light List Accent 1" w:semiHidden="0" w:uiPriority="61" w:unhideWhenUsed="0"/>
-    <w:lsdException w:name="Light Grid Accent 1" w:semiHidden="0" w:uiPriority="62" w:unhideWhenUsed="0"/>
-    <w:lsdException w:name="Medium Shading 1 Accent 1" w:semiHidden="0" w:uiPriority="63" w:unhideWhenUsed="0"/>
-    <w:lsdException w:name="Medium Shading 2 Accent 1" w:semiHidden="0" w:uiPriority="64" w:unhideWhenUsed="0"/>
-    <w:lsdException w:name="Medium List 1 Accent 1" w:semiHidden="0" w:uiPriority="65" w:unhideWhenUsed="0"/>
-    <w:lsdException w:name="Revision" w:unhideWhenUsed="0"/>
-    <w:lsdException w:name="List Paragraph" w:semiHidden="0" w:uiPriority="34" w:unhideWhenUsed="0" w:qFormat="1"/>
-    <w:lsdException w:name="Quote" w:semiHidden="0" w:uiPriority="29" w:unhideWhenUsed="0" w:qFormat="1"/>
-    <w:lsdException w:name="Intense Quote" w:semiHidden="0" w:uiPriority="30" w:unhideWhenUsed="0" w:qFormat="1"/>
-    <w:lsdException w:name="Medium List 2 Accent 1" w:semiHidden="0" w:uiPriority="66" w:unhideWhenUsed="0"/>
-    <w:lsdException w:name="Medium Grid 1 Accent 1" w:semiHidden="0" w:uiPriority="67" w:unhideWhenUsed="0"/>
-    <w:lsdException w:name="Medium Grid 2 Accent 1" w:semiHidden="0" w:uiPriority="68" w:unhideWhenUsed="0"/>
-    <w:lsdException w:name="Medium Grid 3 Accent 1" w:semiHidden="0" w:uiPriority="69" w:unhideWhenUsed="0"/>
-    <w:lsdException w:name="Dark List Accent 1" w:semiHidden="0" w:uiPriority="70" w:unhideWhenUsed="0"/>
-    <w:lsdException w:name="Colorful Shading Accent 1" w:semiHidden="0" w:uiPriority="71" w:unhideWhenUsed="0"/>
-    <w:lsdException w:name="Colorful List Accent 1" w:semiHidden="0" w:uiPriority="72" w:unhideWhenUsed="0"/>
-    <w:lsdException w:name="Colorful Grid Accent 1" w:semiHidden="0" w:uiPriority="73" w:unhideWhenUsed="0"/>
-    <w:lsdException w:name="Light Shading Accent 2" w:semiHidden="0" w:uiPriority="60" w:unhideWhenUsed="0"/>
-    <w:lsdException w:name="Light List Accent 2" w:semiHidden="0" w:uiPriority="61" w:unhideWhenUsed="0"/>
-    <w:lsdException w:name="Light Grid Accent 2" w:semiHidden="0" w:uiPriority="62" w:unhideWhenUsed="0"/>
-    <w:lsdException w:name="Medium Shading 1 Accent 2" w:semiHidden="0" w:uiPriority="63" w:unhideWhenUsed="0"/>
-    <w:lsdException w:name="Medium Shading 2 Accent 2" w:semiHidden="0" w:uiPriority="64" w:unhideWhenUsed="0"/>
-    <w:lsdException w:name="Medium List 1 Accent 2" w:semiHidden="0" w:uiPriority="65" w:unhideWhenUsed="0"/>
-    <w:lsdException w:name="Medium List 2 Accent 2" w:semiHidden="0" w:uiPriority="66" w:unhideWhenUsed="0"/>
-    <w:lsdException w:name="Medium Grid 1 Accent 2" w:semiHidden="0" w:uiPriority="67" w:unhideWhenUsed="0"/>
-    <w:lsdException w:name="Medium Grid 2 Accent 2" w:semiHidden="0" w:uiPriority="68" w:unhideWhenUsed="0"/>
-    <w:lsdException w:name="Medium Grid 3 Accent 2" w:semiHidden="0" w:uiPriority="69" w:unhideWhenUsed="0"/>
-    <w:lsdException w:name="Dark List Accent 2" w:semiHidden="0" w:uiPriority="70" w:unhideWhenUsed="0"/>
-    <w:lsdException w:name="Colorful Shading Accent 2" w:semiHidden="0" w:uiPriority="71" w:unhideWhenUsed="0"/>
-    <w:lsdException w:name="Colorful List Accent 2" w:semiHidden="0" w:uiPriority="72" w:unhideWhenUsed="0"/>
-    <w:lsdException w:name="Colorful Grid Accent 2" w:semiHidden="0" w:uiPriority="73" w:unhideWhenUsed="0"/>
-    <w:lsdException w:name="Light Shading Accent 3" w:semiHidden="0" w:uiPriority="60" w:unhideWhenUsed="0"/>
-    <w:lsdException w:name="Light List Accent 3" w:semiHidden="0" w:uiPriority="61" w:unhideWhenUsed="0"/>
-    <w:lsdException w:name="Light Grid Accent 3" w:semiHidden="0" w:uiPriority="62" w:unhideWhenUsed="0"/>
-    <w:lsdException w:name="Medium Shading 1 Accent 3" w:semiHidden="0" w:uiPriority="63" w:unhideWhenUsed="0"/>
-    <w:lsdException w:name="Medium Shading 2 Accent 3" w:semiHidden="0" w:uiPriority="64" w:unhideWhenUsed="0"/>
-    <w:lsdException w:name="Medium List 1 Accent 3" w:semiHidden="0" w:uiPriority="65" w:unhideWhenUsed="0"/>
-    <w:lsdException w:name="Medium List 2 Accent 3" w:semiHidden="0" w:uiPriority="66" w:unhideWhenUsed="0"/>
-    <w:lsdException w:name="Medium Grid 1 Accent 3" w:semiHidden="0" w:uiPriority="67" w:unhideWhenUsed="0"/>
-    <w:lsdException w:name="Medium Grid 2 Accent 3" w:semiHidden="0" w:uiPriority="68" w:unhideWhenUsed="0"/>
-    <w:lsdException w:name="Medium Grid 3 Accent 3" w:semiHidden="0" w:uiPriority="69" w:unhideWhenUsed="0"/>
-    <w:lsdException w:name="Dark List Accent 3" w:semiHidden="0" w:uiPriority="70" w:unhideWhenUsed="0"/>
-    <w:lsdException w:name="Colorful Shading Accent 3" w:semiHidden="0" w:uiPriority="71" w:unhideWhenUsed="0"/>
-    <w:lsdException w:name="Colorful List Accent 3" w:semiHidden="0" w:uiPriority="72" w:unhideWhenUsed="0"/>
-    <w:lsdException w:name="Colorful Grid Accent 3" w:semiHidden="0" w:uiPriority="73" w:unhideWhenUsed="0"/>
-    <w:lsdException w:name="Light Shading Accent 4" w:semiHidden="0" w:uiPriority="60" w:unhideWhenUsed="0"/>
-    <w:lsdException w:name="Light List Accent 4" w:semiHidden="0" w:uiPriority="61" w:unhideWhenUsed="0"/>
-    <w:lsdException w:name="Light Grid Accent 4" w:semiHidden="0" w:uiPriority="62" w:unhideWhenUsed="0"/>
-    <w:lsdException w:name="Medium Shading 1 Accent 4" w:semiHidden="0" w:uiPriority="63" w:unhideWhenUsed="0"/>
-    <w:lsdException w:name="Medium Shading 2 Accent 4" w:semiHidden="0" w:uiPriority="64" w:unhideWhenUsed="0"/>
-    <w:lsdException w:name="Medium List 1 Accent 4" w:semiHidden="0" w:uiPriority="65" w:unhideWhenUsed="0"/>
-    <w:lsdException w:name="Medium List 2 Accent 4" w:semiHidden="0" w:uiPriority="66" w:unhideWhenUsed="0"/>
-    <w:lsdException w:name="Medium Grid 1 Accent 4" w:semiHidden="0" w:uiPriority="67" w:unhideWhenUsed="0"/>
-    <w:lsdException w:name="Medium Grid 2 Accent 4" w:semiHidden="0" w:uiPriority="68" w:unhideWhenUsed="0"/>
-    <w:lsdException w:name="Medium Grid 3 Accent 4" w:semiHidden="0" w:uiPriority="69" w:unhideWhenUsed="0"/>
-    <w:lsdException w:name="Dark List Accent 4" w:semiHidden="0" w:uiPriority="70" w:unhideWhenUsed="0"/>
-    <w:lsdException w:name="Colorful Shading Accent 4" w:semiHidden="0" w:uiPriority="71" w:unhideWhenUsed="0"/>
-    <w:lsdException w:name="Colorful List Accent 4" w:semiHidden="0" w:uiPriority="72" w:unhideWhenUsed="0"/>
-    <w:lsdException w:name="Colorful Grid Accent 4" w:semiHidden="0" w:uiPriority="73" w:unhideWhenUsed="0"/>
-    <w:lsdException w:name="Light Shading Accent 5" w:semiHidden="0" w:uiPriority="60" w:unhideWhenUsed="0"/>
-    <w:lsdException w:name="Light List Accent 5" w:semiHidden="0" w:uiPriority="61" w:unhideWhenUsed="0"/>
-    <w:lsdException w:name="Light Grid Accent 5" w:semiHidden="0" w:uiPriority="62" w:unhideWhenUsed="0"/>
-    <w:lsdException w:name="Medium Shading 1 Accent 5" w:semiHidden="0" w:uiPriority="63" w:unhideWhenUsed="0"/>
-    <w:lsdException w:name="Medium Shading 2 Accent 5" w:semiHidden="0" w:uiPriority="64" w:unhideWhenUsed="0"/>
-    <w:lsdException w:name="Medium List 1 Accent 5" w:semiHidden="0" w:uiPriority="65" w:unhideWhenUsed="0"/>
-    <w:lsdException w:name="Medium List 2 Accent 5" w:semiHidden="0" w:uiPriority="66" w:unhideWhenUsed="0"/>
-    <w:lsdException w:name="Medium Grid 1 Accent 5" w:semiHidden="0" w:uiPriority="67" w:unhideWhenUsed="0"/>
-    <w:lsdException w:name="Medium Grid 2 Accent 5" w:semiHidden="0" w:uiPriority="68" w:unhideWhenUsed="0"/>
-    <w:lsdException w:name="Medium Grid 3 Accent 5" w:semiHidden="0" w:uiPriority="69" w:unhideWhenUsed="0"/>
-    <w:lsdException w:name="Dark List Accent 5" w:semiHidden="0" w:uiPriority="70" w:unhideWhenUsed="0"/>
-    <w:lsdException w:name="Colorful Shading Accent 5" w:semiHidden="0" w:uiPriority="71" w:unhideWhenUsed="0"/>
-    <w:lsdException w:name="Colorful List Accent 5" w:semiHidden="0" w:uiPriority="72" w:unhideWhenUsed="0"/>
-    <w:lsdException w:name="Colorful Grid Accent 5" w:semiHidden="0" w:uiPriority="73" w:unhideWhenUsed="0"/>
-    <w:lsdException w:name="Light Shading Accent 6" w:semiHidden="0" w:uiPriority="60" w:unhideWhenUsed="0"/>
-    <w:lsdException w:name="Light List Accent 6" w:semiHidden="0" w:uiPriority="61" w:unhideWhenUsed="0"/>
-    <w:lsdException w:name="Light Grid Accent 6" w:semiHidden="0" w:uiPriority="62" w:unhideWhenUsed="0"/>
-    <w:lsdException w:name="Medium Shading 1 Accent 6" w:semiHidden="0" w:uiPriority="63" w:unhideWhenUsed="0"/>
-    <w:lsdException w:name="Medium Shading 2 Accent 6" w:semiHidden="0" w:uiPriority="64" w:unhideWhenUsed="0"/>
-    <w:lsdException w:name="Medium List 1 Accent 6" w:semiHidden="0" w:uiPriority="65" w:unhideWhenUsed="0"/>
-    <w:lsdException w:name="Medium List 2 Accent 6" w:semiHidden="0" w:uiPriority="66" w:unhideWhenUsed="0"/>
-    <w:lsdException w:name="Medium Grid 1 Accent 6" w:semiHidden="0" w:uiPriority="67" w:unhideWhenUsed="0"/>
-    <w:lsdException w:name="Medium Grid 2 Accent 6" w:semiHidden="0" w:uiPriority="68" w:unhideWhenUsed="0"/>
-    <w:lsdException w:name="Medium Grid 3 Accent 6" w:semiHidden="0" w:uiPriority="69" w:unhideWhenUsed="0"/>
-    <w:lsdException w:name="Dark List Accent 6" w:semiHidden="0" w:uiPriority="70" w:unhideWhenUsed="0"/>
-    <w:lsdException w:name="Colorful Shading Accent 6" w:semiHidden="0" w:uiPriority="71" w:unhideWhenUsed="0"/>
-    <w:lsdException w:name="Colorful List Accent 6" w:semiHidden="0" w:uiPriority="72" w:unhideWhenUsed="0"/>
-    <w:lsdException w:name="Colorful Grid Accent 6" w:semiHidden="0" w:uiPriority="73" w:unhideWhenUsed="0"/>
-    <w:lsdException w:name="Subtle Emphasis" w:semiHidden="0" w:uiPriority="19" w:unhideWhenUsed="0" w:qFormat="1"/>
-    <w:lsdException w:name="Intense Emphasis" w:semiHidden="0" w:uiPriority="21" w:unhideWhenUsed="0" w:qFormat="1"/>
-    <w:lsdException w:name="Subtle Reference" w:semiHidden="0" w:uiPriority="31" w:unhideWhenUsed="0" w:qFormat="1"/>
-    <w:lsdException w:name="Intense Reference" w:semiHidden="0" w:uiPriority="32" w:unhideWhenUsed="0" w:qFormat="1"/>
-    <w:lsdException w:name="Book Title" w:semiHidden="0" w:uiPriority="33" w:unhideWhenUsed="0" w:qFormat="1"/>
-    <w:lsdException w:name="Bibliography" w:uiPriority="37"/>
-    <w:lsdException w:name="TOC Heading" w:uiPriority="39" w:qFormat="1"/>
+  <w:latentStyles w:defLockedState="0" w:defUIPriority="99" w:defSemiHidden="0" w:defUnhideWhenUsed="0" w:defQFormat="0" w:count="376">
+    <w:lsdException w:name="Normal" w:uiPriority="0" w:qFormat="1"/>
+    <w:lsdException w:name="heading 1" w:uiPriority="9" w:qFormat="1"/>
+    <w:lsdException w:name="heading 2" w:semiHidden="1" w:uiPriority="9" w:unhideWhenUsed="1" w:qFormat="1"/>
+    <w:lsdException w:name="heading 3" w:semiHidden="1" w:uiPriority="9" w:unhideWhenUsed="1" w:qFormat="1"/>
+    <w:lsdException w:name="heading 4" w:semiHidden="1" w:uiPriority="9" w:unhideWhenUsed="1" w:qFormat="1"/>
+    <w:lsdException w:name="heading 5" w:semiHidden="1" w:uiPriority="9" w:unhideWhenUsed="1" w:qFormat="1"/>
+    <w:lsdException w:name="heading 6" w:semiHidden="1" w:uiPriority="9" w:unhideWhenUsed="1" w:qFormat="1"/>
+    <w:lsdException w:name="heading 7" w:semiHidden="1" w:uiPriority="9" w:unhideWhenUsed="1" w:qFormat="1"/>
+    <w:lsdException w:name="heading 8" w:semiHidden="1" w:uiPriority="9" w:unhideWhenUsed="1" w:qFormat="1"/>
+    <w:lsdException w:name="heading 9" w:semiHidden="1" w:uiPriority="9" w:unhideWhenUsed="1" w:qFormat="1"/>
+    <w:lsdException w:name="index 1" w:semiHidden="1" w:unhideWhenUsed="1"/>
+    <w:lsdException w:name="index 2" w:semiHidden="1" w:unhideWhenUsed="1"/>
+    <w:lsdException w:name="index 3" w:semiHidden="1" w:unhideWhenUsed="1"/>
+    <w:lsdException w:name="index 4" w:semiHidden="1" w:unhideWhenUsed="1"/>
+    <w:lsdException w:name="index 5" w:semiHidden="1" w:unhideWhenUsed="1"/>
+    <w:lsdException w:name="index 6" w:semiHidden="1" w:unhideWhenUsed="1"/>
+    <w:lsdException w:name="index 7" w:semiHidden="1" w:unhideWhenUsed="1"/>
+    <w:lsdException w:name="index 8" w:semiHidden="1" w:unhideWhenUsed="1"/>
+    <w:lsdException w:name="index 9" w:semiHidden="1" w:unhideWhenUsed="1"/>
+    <w:lsdException w:name="toc 1" w:semiHidden="1" w:uiPriority="39" w:unhideWhenUsed="1"/>
+    <w:lsdException w:name="toc 2" w:semiHidden="1" w:uiPriority="39" w:unhideWhenUsed="1"/>
+    <w:lsdException w:name="toc 3" w:semiHidden="1" w:uiPriority="39" w:unhideWhenUsed="1"/>
+    <w:lsdException w:name="toc 4" w:semiHidden="1" w:uiPriority="39" w:unhideWhenUsed="1"/>
+    <w:lsdException w:name="toc 5" w:semiHidden="1" w:uiPriority="39" w:unhideWhenUsed="1"/>
+    <w:lsdException w:name="toc 6" w:semiHidden="1" w:uiPriority="39" w:unhideWhenUsed="1"/>
+    <w:lsdException w:name="toc 7" w:semiHidden="1" w:uiPriority="39" w:unhideWhenUsed="1"/>
+    <w:lsdException w:name="toc 8" w:semiHidden="1" w:uiPriority="39" w:unhideWhenUsed="1"/>
+    <w:lsdException w:name="toc 9" w:semiHidden="1" w:uiPriority="39" w:unhideWhenUsed="1"/>
+    <w:lsdException w:name="Normal Indent" w:semiHidden="1" w:unhideWhenUsed="1"/>
+    <w:lsdException w:name="footnote text" w:semiHidden="1" w:unhideWhenUsed="1"/>
+    <w:lsdException w:name="annotation text" w:semiHidden="1" w:unhideWhenUsed="1"/>
+    <w:lsdException w:name="header" w:semiHidden="1" w:unhideWhenUsed="1"/>
+    <w:lsdException w:name="footer" w:semiHidden="1" w:unhideWhenUsed="1"/>
+    <w:lsdException w:name="index heading" w:semiHidden="1" w:unhideWhenUsed="1"/>
+    <w:lsdException w:name="caption" w:semiHidden="1" w:uiPriority="35" w:unhideWhenUsed="1" w:qFormat="1"/>
+    <w:lsdException w:name="table of figures" w:semiHidden="1" w:unhideWhenUsed="1"/>
+    <w:lsdException w:name="envelope address" w:semiHidden="1" w:unhideWhenUsed="1"/>
+    <w:lsdException w:name="envelope return" w:semiHidden="1" w:unhideWhenUsed="1"/>
+    <w:lsdException w:name="footnote reference" w:semiHidden="1" w:unhideWhenUsed="1"/>
+    <w:lsdException w:name="annotation reference" w:semiHidden="1" w:unhideWhenUsed="1"/>
+    <w:lsdException w:name="line number" w:semiHidden="1" w:unhideWhenUsed="1"/>
+    <w:lsdException w:name="page number" w:semiHidden="1" w:unhideWhenUsed="1"/>
+    <w:lsdException w:name="endnote reference" w:semiHidden="1" w:unhideWhenUsed="1"/>
+    <w:lsdException w:name="endnote text" w:semiHidden="1" w:unhideWhenUsed="1"/>
+    <w:lsdException w:name="table of authorities" w:semiHidden="1" w:unhideWhenUsed="1"/>
+    <w:lsdException w:name="macro" w:semiHidden="1" w:unhideWhenUsed="1"/>
+    <w:lsdException w:name="toa heading" w:semiHidden="1" w:unhideWhenUsed="1"/>
+    <w:lsdException w:name="List" w:semiHidden="1" w:unhideWhenUsed="1"/>
+    <w:lsdException w:name="List Bullet" w:semiHidden="1" w:unhideWhenUsed="1"/>
+    <w:lsdException w:name="List Number" w:semiHidden="1" w:unhideWhenUsed="1"/>
+    <w:lsdException w:name="List 2" w:semiHidden="1" w:unhideWhenUsed="1"/>
+    <w:lsdException w:name="List 3" w:semiHidden="1" w:unhideWhenUsed="1"/>
+    <w:lsdException w:name="List 4" w:semiHidden="1" w:unhideWhenUsed="1"/>
+    <w:lsdException w:name="List 5" w:semiHidden="1" w:unhideWhenUsed="1"/>
+    <w:lsdException w:name="List Bullet 2" w:semiHidden="1" w:unhideWhenUsed="1"/>
+    <w:lsdException w:name="List Bullet 3" w:semiHidden="1" w:unhideWhenUsed="1"/>
+    <w:lsdException w:name="List Bullet 4" w:semiHidden="1" w:unhideWhenUsed="1"/>
+    <w:lsdException w:name="List Bullet 5" w:semiHidden="1" w:unhideWhenUsed="1"/>
+    <w:lsdException w:name="List Number 2" w:semiHidden="1" w:unhideWhenUsed="1"/>
+    <w:lsdException w:name="List Number 3" w:semiHidden="1" w:unhideWhenUsed="1"/>
+    <w:lsdException w:name="List Number 4" w:semiHidden="1" w:unhideWhenUsed="1"/>
+    <w:lsdException w:name="List Number 5" w:semiHidden="1" w:unhideWhenUsed="1"/>
+    <w:lsdException w:name="Title" w:uiPriority="10" w:qFormat="1"/>
+    <w:lsdException w:name="Closing" w:semiHidden="1" w:unhideWhenUsed="1"/>
+    <w:lsdException w:name="Signature" w:semiHidden="1" w:unhideWhenUsed="1"/>
+    <w:lsdException w:name="Default Paragraph Font" w:semiHidden="1" w:uiPriority="1" w:unhideWhenUsed="1"/>
+    <w:lsdException w:name="Body Text" w:semiHidden="1" w:unhideWhenUsed="1"/>
+    <w:lsdException w:name="Body Text Indent" w:semiHidden="1" w:unhideWhenUsed="1"/>
+    <w:lsdException w:name="List Continue" w:semiHidden="1" w:unhideWhenUsed="1"/>
+    <w:lsdException w:name="List Continue 2" w:semiHidden="1" w:unhideWhenUsed="1"/>
+    <w:lsdException w:name="List Continue 3" w:semiHidden="1" w:unhideWhenUsed="1"/>
+    <w:lsdException w:name="List Continue 4" w:semiHidden="1" w:unhideWhenUsed="1"/>
+    <w:lsdException w:name="List Continue 5" w:semiHidden="1" w:unhideWhenUsed="1"/>
+    <w:lsdException w:name="Message Header" w:semiHidden="1" w:unhideWhenUsed="1"/>
+    <w:lsdException w:name="Subtitle" w:uiPriority="11" w:qFormat="1"/>
+    <w:lsdException w:name="Salutation" w:semiHidden="1" w:unhideWhenUsed="1"/>
+    <w:lsdException w:name="Date" w:semiHidden="1" w:unhideWhenUsed="1"/>
+    <w:lsdException w:name="Body Text First Indent" w:semiHidden="1" w:unhideWhenUsed="1"/>
+    <w:lsdException w:name="Body Text First Indent 2" w:semiHidden="1" w:unhideWhenUsed="1"/>
+    <w:lsdException w:name="Note Heading" w:semiHidden="1" w:unhideWhenUsed="1"/>
+    <w:lsdException w:name="Body Text 2" w:semiHidden="1" w:unhideWhenUsed="1"/>
+    <w:lsdException w:name="Body Text 3" w:semiHidden="1" w:unhideWhenUsed="1"/>
+    <w:lsdException w:name="Body Text Indent 2" w:semiHidden="1" w:unhideWhenUsed="1"/>
+    <w:lsdException w:name="Body Text Indent 3" w:semiHidden="1" w:unhideWhenUsed="1"/>
+    <w:lsdException w:name="Block Text" w:semiHidden="1" w:unhideWhenUsed="1"/>
+    <w:lsdException w:name="Hyperlink" w:semiHidden="1" w:unhideWhenUsed="1"/>
+    <w:lsdException w:name="FollowedHyperlink" w:semiHidden="1" w:unhideWhenUsed="1"/>
+    <w:lsdException w:name="Strong" w:uiPriority="22" w:qFormat="1"/>
+    <w:lsdException w:name="Emphasis" w:uiPriority="20" w:qFormat="1"/>
+    <w:lsdException w:name="Document Map" w:semiHidden="1" w:unhideWhenUsed="1"/>
+    <w:lsdException w:name="Plain Text" w:semiHidden="1" w:unhideWhenUsed="1"/>
+    <w:lsdException w:name="E-mail Signature" w:semiHidden="1" w:unhideWhenUsed="1"/>
+    <w:lsdException w:name="HTML Top of Form" w:semiHidden="1" w:unhideWhenUsed="1"/>
+    <w:lsdException w:name="HTML Bottom of Form" w:semiHidden="1" w:unhideWhenUsed="1"/>
+    <w:lsdException w:name="Normal (Web)" w:semiHidden="1" w:unhideWhenUsed="1"/>
+    <w:lsdException w:name="HTML Acronym" w:semiHidden="1" w:unhideWhenUsed="1"/>
+    <w:lsdException w:name="HTML Address" w:semiHidden="1" w:unhideWhenUsed="1"/>
+    <w:lsdException w:name="HTML Cite" w:semiHidden="1" w:unhideWhenUsed="1"/>
+    <w:lsdException w:name="HTML Code" w:semiHidden="1" w:unhideWhenUsed="1"/>
+    <w:lsdException w:name="HTML Definition" w:semiHidden="1" w:unhideWhenUsed="1"/>
+    <w:lsdException w:name="HTML Keyboard" w:semiHidden="1" w:unhideWhenUsed="1"/>
+    <w:lsdException w:name="HTML Preformatted" w:semiHidden="1" w:unhideWhenUsed="1"/>
+    <w:lsdException w:name="HTML Sample" w:semiHidden="1" w:unhideWhenUsed="1"/>
+    <w:lsdException w:name="HTML Typewriter" w:semiHidden="1" w:unhideWhenUsed="1"/>
+    <w:lsdException w:name="HTML Variable" w:semiHidden="1" w:unhideWhenUsed="1"/>
+    <w:lsdException w:name="Normal Table" w:semiHidden="1" w:unhideWhenUsed="1"/>
+    <w:lsdException w:name="annotation subject" w:semiHidden="1" w:unhideWhenUsed="1"/>
+    <w:lsdException w:name="No List" w:semiHidden="1" w:unhideWhenUsed="1"/>
+    <w:lsdException w:name="Outline List 1" w:semiHidden="1" w:unhideWhenUsed="1"/>
+    <w:lsdException w:name="Outline List 2" w:semiHidden="1" w:unhideWhenUsed="1"/>
+    <w:lsdException w:name="Outline List 3" w:semiHidden="1" w:unhideWhenUsed="1"/>
+    <w:lsdException w:name="Table Simple 1" w:semiHidden="1" w:unhideWhenUsed="1"/>
+    <w:lsdException w:name="Table Simple 2" w:semiHidden="1" w:unhideWhenUsed="1"/>
+    <w:lsdException w:name="Table Simple 3" w:semiHidden="1" w:unhideWhenUsed="1"/>
+    <w:lsdException w:name="Table Classic 1" w:semiHidden="1" w:unhideWhenUsed="1"/>
+    <w:lsdException w:name="Table Classic 2" w:semiHidden="1" w:unhideWhenUsed="1"/>
+    <w:lsdException w:name="Table Classic 3" w:semiHidden="1" w:unhideWhenUsed="1"/>
+    <w:lsdException w:name="Table Classic 4" w:semiHidden="1" w:unhideWhenUsed="1"/>
+    <w:lsdException w:name="Table Colorful 1" w:semiHidden="1" w:unhideWhenUsed="1"/>
+    <w:lsdException w:name="Table Colorful 2" w:semiHidden="1" w:unhideWhenUsed="1"/>
+    <w:lsdException w:name="Table Colorful 3" w:semiHidden="1" w:unhideWhenUsed="1"/>
+    <w:lsdException w:name="Table Columns 1" w:semiHidden="1" w:unhideWhenUsed="1"/>
+    <w:lsdException w:name="Table Columns 2" w:semiHidden="1" w:unhideWhenUsed="1"/>
+    <w:lsdException w:name="Table Columns 3" w:semiHidden="1" w:unhideWhenUsed="1"/>
+    <w:lsdException w:name="Table Columns 4" w:semiHidden="1" w:unhideWhenUsed="1"/>
+    <w:lsdException w:name="Table Columns 5" w:semiHidden="1" w:unhideWhenUsed="1"/>
+    <w:lsdException w:name="Table Grid 1" w:semiHidden="1" w:unhideWhenUsed="1"/>
+    <w:lsdException w:name="Table Grid 2" w:semiHidden="1" w:unhideWhenUsed="1"/>
+    <w:lsdException w:name="Table Grid 3" w:semiHidden="1" w:unhideWhenUsed="1"/>
+    <w:lsdException w:name="Table Grid 4" w:semiHidden="1" w:unhideWhenUsed="1"/>
+    <w:lsdException w:name="Table Grid 5" w:semiHidden="1" w:unhideWhenUsed="1"/>
+    <w:lsdException w:name="Table Grid 6" w:semiHidden="1" w:unhideWhenUsed="1"/>
+    <w:lsdException w:name="Table Grid 7" w:semiHidden="1" w:unhideWhenUsed="1"/>
+    <w:lsdException w:name="Table Grid 8" w:semiHidden="1" w:unhideWhenUsed="1"/>
+    <w:lsdException w:name="Table List 1" w:semiHidden="1" w:unhideWhenUsed="1"/>
+    <w:lsdException w:name="Table List 2" w:semiHidden="1" w:unhideWhenUsed="1"/>
+    <w:lsdException w:name="Table List 3" w:semiHidden="1" w:unhideWhenUsed="1"/>
+    <w:lsdException w:name="Table List 4" w:semiHidden="1" w:unhideWhenUsed="1"/>
+    <w:lsdException w:name="Table List 5" w:semiHidden="1" w:unhideWhenUsed="1"/>
+    <w:lsdException w:name="Table List 6" w:semiHidden="1" w:unhideWhenUsed="1"/>
+    <w:lsdException w:name="Table List 7" w:semiHidden="1" w:unhideWhenUsed="1"/>
+    <w:lsdException w:name="Table List 8" w:semiHidden="1" w:unhideWhenUsed="1"/>
+    <w:lsdException w:name="Table 3D effects 1" w:semiHidden="1" w:unhideWhenUsed="1"/>
+    <w:lsdException w:name="Table 3D effects 2" w:semiHidden="1" w:unhideWhenUsed="1"/>
+    <w:lsdException w:name="Table 3D effects 3" w:semiHidden="1" w:unhideWhenUsed="1"/>
+    <w:lsdException w:name="Table Contemporary" w:semiHidden="1" w:unhideWhenUsed="1"/>
+    <w:lsdException w:name="Table Elegant" w:semiHidden="1" w:unhideWhenUsed="1"/>
+    <w:lsdException w:name="Table Professional" w:semiHidden="1" w:unhideWhenUsed="1"/>
+    <w:lsdException w:name="Table Subtle 1" w:semiHidden="1" w:unhideWhenUsed="1"/>
+    <w:lsdException w:name="Table Subtle 2" w:semiHidden="1" w:unhideWhenUsed="1"/>
+    <w:lsdException w:name="Table Web 1" w:semiHidden="1" w:unhideWhenUsed="1"/>
+    <w:lsdException w:name="Table Web 2" w:semiHidden="1" w:unhideWhenUsed="1"/>
+    <w:lsdException w:name="Table Web 3" w:semiHidden="1" w:unhideWhenUsed="1"/>
+    <w:lsdException w:name="Balloon Text" w:semiHidden="1" w:unhideWhenUsed="1"/>
+    <w:lsdException w:name="Table Grid" w:uiPriority="39"/>
+    <w:lsdException w:name="Table Theme" w:semiHidden="1" w:unhideWhenUsed="1"/>
+    <w:lsdException w:name="Placeholder Text" w:semiHidden="1"/>
+    <w:lsdException w:name="No Spacing" w:uiPriority="1" w:qFormat="1"/>
+    <w:lsdException w:name="Light Shading" w:uiPriority="60"/>
+    <w:lsdException w:name="Light List" w:uiPriority="61"/>
+    <w:lsdException w:name="Light Grid" w:uiPriority="62"/>
+    <w:lsdException w:name="Medium Shading 1" w:uiPriority="63"/>
+    <w:lsdException w:name="Medium Shading 2" w:uiPriority="64"/>
+    <w:lsdException w:name="Medium List 1" w:uiPriority="65"/>
+    <w:lsdException w:name="Medium List 2" w:uiPriority="66"/>
+    <w:lsdException w:name="Medium Grid 1" w:uiPriority="67"/>
+    <w:lsdException w:name="Medium Grid 2" w:uiPriority="68"/>
+    <w:lsdException w:name="Medium Grid 3" w:uiPriority="69"/>
+    <w:lsdException w:name="Dark List" w:uiPriority="70"/>
+    <w:lsdException w:name="Colorful Shading" w:uiPriority="71"/>
+    <w:lsdException w:name="Colorful List" w:uiPriority="72"/>
+    <w:lsdException w:name="Colorful Grid" w:uiPriority="73"/>
+    <w:lsdException w:name="Light Shading Accent 1" w:uiPriority="60"/>
+    <w:lsdException w:name="Light List Accent 1" w:uiPriority="61"/>
+    <w:lsdException w:name="Light Grid Accent 1" w:uiPriority="62"/>
+    <w:lsdException w:name="Medium Shading 1 Accent 1" w:uiPriority="63"/>
+    <w:lsdException w:name="Medium Shading 2 Accent 1" w:uiPriority="64"/>
+    <w:lsdException w:name="Medium List 1 Accent 1" w:uiPriority="65"/>
+    <w:lsdException w:name="Revision" w:semiHidden="1"/>
+    <w:lsdException w:name="List Paragraph" w:uiPriority="34" w:qFormat="1"/>
+    <w:lsdException w:name="Quote" w:uiPriority="29" w:qFormat="1"/>
+    <w:lsdException w:name="Intense Quote" w:uiPriority="30" w:qFormat="1"/>
+    <w:lsdException w:name="Medium List 2 Accent 1" w:uiPriority="66"/>
+    <w:lsdException w:name="Medium Grid 1 Accent 1" w:uiPriority="67"/>
+    <w:lsdException w:name="Medium Grid 2 Accent 1" w:uiPriority="68"/>
+    <w:lsdException w:name="Medium Grid 3 Accent 1" w:uiPriority="69"/>
+    <w:lsdException w:name="Dark List Accent 1" w:uiPriority="70"/>
+    <w:lsdException w:name="Colorful Shading Accent 1" w:uiPriority="71"/>
+    <w:lsdException w:name="Colorful List Accent 1" w:uiPriority="72"/>
+    <w:lsdException w:name="Colorful Grid Accent 1" w:uiPriority="73"/>
+    <w:lsdException w:name="Light Shading Accent 2" w:uiPriority="60"/>
+    <w:lsdException w:name="Light List Accent 2" w:uiPriority="61"/>
+    <w:lsdException w:name="Light Grid Accent 2" w:uiPriority="62"/>
+    <w:lsdException w:name="Medium Shading 1 Accent 2" w:uiPriority="63"/>
+    <w:lsdException w:name="Medium Shading 2 Accent 2" w:uiPriority="64"/>
+    <w:lsdException w:name="Medium List 1 Accent 2" w:uiPriority="65"/>
+    <w:lsdException w:name="Medium List 2 Accent 2" w:uiPriority="66"/>
+    <w:lsdException w:name="Medium Grid 1 Accent 2" w:uiPriority="67"/>
+    <w:lsdException w:name="Medium Grid 2 Accent 2" w:uiPriority="68"/>
+    <w:lsdException w:name="Medium Grid 3 Accent 2" w:uiPriority="69"/>
+    <w:lsdException w:name="Dark List Accent 2" w:uiPriority="70"/>
+    <w:lsdException w:name="Colorful Shading Accent 2" w:uiPriority="71"/>
+    <w:lsdException w:name="Colorful List Accent 2" w:uiPriority="72"/>
+    <w:lsdException w:name="Colorful Grid Accent 2" w:uiPriority="73"/>
+    <w:lsdException w:name="Light Shading Accent 3" w:uiPriority="60"/>
+    <w:lsdException w:name="Light List Accent 3" w:uiPriority="61"/>
+    <w:lsdException w:name="Light Grid Accent 3" w:uiPriority="62"/>
+    <w:lsdException w:name="Medium Shading 1 Accent 3" w:uiPriority="63"/>
+    <w:lsdException w:name="Medium Shading 2 Accent 3" w:uiPriority="64"/>
+    <w:lsdException w:name="Medium List 1 Accent 3" w:uiPriority="65"/>
+    <w:lsdException w:name="Medium List 2 Accent 3" w:uiPriority="66"/>
+    <w:lsdException w:name="Medium Grid 1 Accent 3" w:uiPriority="67"/>
+    <w:lsdException w:name="Medium Grid 2 Accent 3" w:uiPriority="68"/>
+    <w:lsdException w:name="Medium Grid 3 Accent 3" w:uiPriority="69"/>
+    <w:lsdException w:name="Dark List Accent 3" w:uiPriority="70"/>
+    <w:lsdException w:name="Colorful Shading Accent 3" w:uiPriority="71"/>
+    <w:lsdException w:name="Colorful List Accent 3" w:uiPriority="72"/>
+    <w:lsdException w:name="Colorful Grid Accent 3" w:uiPriority="73"/>
+    <w:lsdException w:name="Light Shading Accent 4" w:uiPriority="60"/>
+    <w:lsdException w:name="Light List Accent 4" w:uiPriority="61"/>
+    <w:lsdException w:name="Light Grid Accent 4" w:uiPriority="62"/>
+    <w:lsdException w:name="Medium Shading 1 Accent 4" w:uiPriority="63"/>
+    <w:lsdException w:name="Medium Shading 2 Accent 4" w:uiPriority="64"/>
+    <w:lsdException w:name="Medium List 1 Accent 4" w:uiPriority="65"/>
+    <w:lsdException w:name="Medium List 2 Accent 4" w:uiPriority="66"/>
+    <w:lsdException w:name="Medium Grid 1 Accent 4" w:uiPriority="67"/>
+    <w:lsdException w:name="Medium Grid 2 Accent 4" w:uiPriority="68"/>
+    <w:lsdException w:name="Medium Grid 3 Accent 4" w:uiPriority="69"/>
+    <w:lsdException w:name="Dark List Accent 4" w:uiPriority="70"/>
+    <w:lsdException w:name="Colorful Shading Accent 4" w:uiPriority="71"/>
+    <w:lsdException w:name="Colorful List Accent 4" w:uiPriority="72"/>
+    <w:lsdException w:name="Colorful Grid Accent 4" w:uiPriority="73"/>
+    <w:lsdException w:name="Light Shading Accent 5" w:uiPriority="60"/>
+    <w:lsdException w:name="Light List Accent 5" w:uiPriority="61"/>
+    <w:lsdException w:name="Light Grid Accent 5" w:uiPriority="62"/>
+    <w:lsdException w:name="Medium Shading 1 Accent 5" w:uiPriority="63"/>
+    <w:lsdException w:name="Medium Shading 2 Accent 5" w:uiPriority="64"/>
+    <w:lsdException w:name="Medium List 1 Accent 5" w:uiPriority="65"/>
+    <w:lsdException w:name="Medium List 2 Accent 5" w:uiPriority="66"/>
+    <w:lsdException w:name="Medium Grid 1 Accent 5" w:uiPriority="67"/>
+    <w:lsdException w:name="Medium Grid 2 Accent 5" w:uiPriority="68"/>
+    <w:lsdException w:name="Medium Grid 3 Accent 5" w:uiPriority="69"/>
+    <w:lsdException w:name="Dark List Accent 5" w:uiPriority="70"/>
+    <w:lsdException w:name="Colorful Shading Accent 5" w:uiPriority="71"/>
+    <w:lsdException w:name="Colorful List Accent 5" w:uiPriority="72"/>
+    <w:lsdException w:name="Colorful Grid Accent 5" w:uiPriority="73"/>
+    <w:lsdException w:name="Light Shading Accent 6" w:uiPriority="60"/>
+    <w:lsdException w:name="Light List Accent 6" w:uiPriority="61"/>
+    <w:lsdException w:name="Light Grid Accent 6" w:uiPriority="62"/>
+    <w:lsdException w:name="Medium Shading 1 Accent 6" w:uiPriority="63"/>
+    <w:lsdException w:name="Medium Shading 2 Accent 6" w:uiPriority="64"/>
+    <w:lsdException w:name="Medium List 1 Accent 6" w:uiPriority="65"/>
+    <w:lsdException w:name="Medium List 2 Accent 6" w:uiPriority="66"/>
+    <w:lsdException w:name="Medium Grid 1 Accent 6" w:uiPriority="67"/>
+    <w:lsdException w:name="Medium Grid 2 Accent 6" w:uiPriority="68"/>
+    <w:lsdException w:name="Medium Grid 3 Accent 6" w:uiPriority="69"/>
+    <w:lsdException w:name="Dark List Accent 6" w:uiPriority="70"/>
+    <w:lsdException w:name="Colorful Shading Accent 6" w:uiPriority="71"/>
+    <w:lsdException w:name="Colorful List Accent 6" w:uiPriority="72"/>
+    <w:lsdException w:name="Colorful Grid Accent 6" w:uiPriority="73"/>
+    <w:lsdException w:name="Subtle Emphasis" w:uiPriority="19" w:qFormat="1"/>
+    <w:lsdException w:name="Intense Emphasis" w:uiPriority="21" w:qFormat="1"/>
+    <w:lsdException w:name="Subtle Reference" w:uiPriority="31" w:qFormat="1"/>
+    <w:lsdException w:name="Intense Reference" w:uiPriority="32" w:qFormat="1"/>
+    <w:lsdException w:name="Book Title" w:uiPriority="33" w:qFormat="1"/>
+    <w:lsdException w:name="Bibliography" w:semiHidden="1" w:uiPriority="37" w:unhideWhenUsed="1"/>
+    <w:lsdException w:name="TOC Heading" w:semiHidden="1" w:uiPriority="39" w:unhideWhenUsed="1" w:qFormat="1"/>
+    <w:lsdException w:name="Plain Table 5" w:semiHidden="1" w:unhideWhenUsed="1"/>
+    <w:lsdException w:name="Grid Table Light" w:semiHidden="1" w:unhideWhenUsed="1"/>
+    <w:lsdException w:name="Grid Table 1 Light" w:semiHidden="1" w:unhideWhenUsed="1"/>
+    <w:lsdException w:name="Grid Table 2" w:semiHidden="1" w:unhideWhenUsed="1"/>
+    <w:lsdException w:name="Grid Table 3" w:semiHidden="1" w:unhideWhenUsed="1"/>
+    <w:lsdException w:name="Grid Table 4" w:uiPriority="49"/>
+    <w:lsdException w:name="Grid Table 5 Dark" w:uiPriority="50"/>
+    <w:lsdException w:name="Grid Table 6 Colorful" w:uiPriority="51"/>
+    <w:lsdException w:name="Grid Table 7 Colorful" w:uiPriority="52"/>
+    <w:lsdException w:name="Grid Table 1 Light Accent 1" w:uiPriority="46"/>
+    <w:lsdException w:name="Grid Table 2 Accent 1" w:uiPriority="47"/>
+    <w:lsdException w:name="Grid Table 3 Accent 1" w:uiPriority="48"/>
+    <w:lsdException w:name="Grid Table 4 Accent 1" w:uiPriority="49"/>
+    <w:lsdException w:name="Grid Table 5 Dark Accent 1" w:uiPriority="50"/>
+    <w:lsdException w:name="Grid Table 6 Colorful Accent 1" w:uiPriority="51"/>
+    <w:lsdException w:name="Grid Table 7 Colorful Accent 1" w:uiPriority="52"/>
+    <w:lsdException w:name="Grid Table 1 Light Accent 2" w:uiPriority="46"/>
+    <w:lsdException w:name="Grid Table 2 Accent 2" w:uiPriority="47"/>
+    <w:lsdException w:name="Grid Table 3 Accent 2" w:uiPriority="48"/>
+    <w:lsdException w:name="Grid Table 4 Accent 2" w:uiPriority="49"/>
+    <w:lsdException w:name="Grid Table 5 Dark Accent 2" w:uiPriority="50"/>
+    <w:lsdException w:name="Grid Table 6 Colorful Accent 2" w:uiPriority="51"/>
+    <w:lsdException w:name="Grid Table 7 Colorful Accent 2" w:uiPriority="52"/>
+    <w:lsdException w:name="Grid Table 1 Light Accent 3" w:uiPriority="46"/>
+    <w:lsdException w:name="Grid Table 2 Accent 3" w:uiPriority="47"/>
+    <w:lsdException w:name="Grid Table 3 Accent 3" w:uiPriority="48"/>
+    <w:lsdException w:name="Grid Table 4 Accent 3" w:uiPriority="49"/>
+    <w:lsdException w:name="Grid Table 5 Dark Accent 3" w:uiPriority="50"/>
+    <w:lsdException w:name="Grid Table 6 Colorful Accent 3" w:uiPriority="51"/>
+    <w:lsdException w:name="Grid Table 7 Colorful Accent 3" w:uiPriority="52"/>
+    <w:lsdException w:name="Grid Table 1 Light Accent 4" w:uiPriority="46"/>
+    <w:lsdException w:name="Grid Table 2 Accent 4" w:uiPriority="47"/>
+    <w:lsdException w:name="Grid Table 3 Accent 4" w:uiPriority="48"/>
+    <w:lsdException w:name="Grid Table 4 Accent 4" w:uiPriority="49"/>
+    <w:lsdException w:name="Grid Table 5 Dark Accent 4" w:uiPriority="50"/>
+    <w:lsdException w:name="Grid Table 6 Colorful Accent 4" w:uiPriority="51"/>
+    <w:lsdException w:name="Grid Table 7 Colorful Accent 4" w:uiPriority="52"/>
+    <w:lsdException w:name="Grid Table 1 Light Accent 5" w:uiPriority="46"/>
+    <w:lsdException w:name="Grid Table 2 Accent 5" w:uiPriority="47"/>
+    <w:lsdException w:name="Grid Table 3 Accent 5" w:uiPriority="48"/>
+    <w:lsdException w:name="Grid Table 4 Accent 5" w:uiPriority="49"/>
+    <w:lsdException w:name="Grid Table 5 Dark Accent 5" w:uiPriority="50"/>
+    <w:lsdException w:name="Grid Table 6 Colorful Accent 5" w:uiPriority="51"/>
+    <w:lsdException w:name="Grid Table 7 Colorful Accent 5" w:uiPriority="52"/>
+    <w:lsdException w:name="Grid Table 1 Light Accent 6" w:uiPriority="46"/>
+    <w:lsdException w:name="Grid Table 2 Accent 6" w:uiPriority="47"/>
+    <w:lsdException w:name="Grid Table 3 Accent 6" w:uiPriority="48"/>
+    <w:lsdException w:name="Grid Table 4 Accent 6" w:uiPriority="49"/>
+    <w:lsdException w:name="Grid Table 5 Dark Accent 6" w:uiPriority="50"/>
+    <w:lsdException w:name="Grid Table 6 Colorful Accent 6" w:uiPriority="51"/>
+    <w:lsdException w:name="Grid Table 7 Colorful Accent 6" w:uiPriority="52"/>
+    <w:lsdException w:name="List Table 1 Light" w:uiPriority="46"/>
+    <w:lsdException w:name="List Table 2" w:uiPriority="47"/>
+    <w:lsdException w:name="List Table 3" w:uiPriority="48"/>
+    <w:lsdException w:name="List Table 4" w:uiPriority="49"/>
+    <w:lsdException w:name="List Table 5 Dark" w:uiPriority="50"/>
+    <w:lsdException w:name="List Table 6 Colorful" w:uiPriority="51"/>
+    <w:lsdException w:name="List Table 7 Colorful" w:uiPriority="52"/>
+    <w:lsdException w:name="List Table 1 Light Accent 1" w:uiPriority="46"/>
+    <w:lsdException w:name="List Table 2 Accent 1" w:uiPriority="47"/>
+    <w:lsdException w:name="List Table 3 Accent 1" w:uiPriority="48"/>
+    <w:lsdException w:name="List Table 4 Accent 1" w:uiPriority="49"/>
+    <w:lsdException w:name="List Table 5 Dark Accent 1" w:uiPriority="50"/>
+    <w:lsdException w:name="List Table 6 Colorful Accent 1" w:uiPriority="51"/>
+    <w:lsdException w:name="List Table 7 Colorful Accent 1" w:uiPriority="52"/>
+    <w:lsdException w:name="List Table 1 Light Accent 2" w:uiPriority="46"/>
+    <w:lsdException w:name="List Table 2 Accent 2" w:uiPriority="47"/>
+    <w:lsdException w:name="List Table 3 Accent 2" w:uiPriority="48"/>
+    <w:lsdException w:name="List Table 4 Accent 2" w:uiPriority="49"/>
+    <w:lsdException w:name="List Table 5 Dark Accent 2" w:uiPriority="50"/>
+    <w:lsdException w:name="List Table 6 Colorful Accent 2" w:uiPriority="51"/>
+    <w:lsdException w:name="List Table 7 Colorful Accent 2" w:uiPriority="52"/>
+    <w:lsdException w:name="List Table 1 Light Accent 3" w:uiPriority="46"/>
+    <w:lsdException w:name="List Table 2 Accent 3" w:uiPriority="47"/>
+    <w:lsdException w:name="List Table 3 Accent 3" w:uiPriority="48"/>
+    <w:lsdException w:name="List Table 4 Accent 3" w:uiPriority="49"/>
+    <w:lsdException w:name="List Table 5 Dark Accent 3" w:uiPriority="50"/>
+    <w:lsdException w:name="List Table 6 Colorful Accent 3" w:uiPriority="51"/>
+    <w:lsdException w:name="List Table 7 Colorful Accent 3" w:uiPriority="52"/>
+    <w:lsdException w:name="List Table 1 Light Accent 4" w:uiPriority="46"/>
+    <w:lsdException w:name="List Table 2 Accent 4" w:uiPriority="47"/>
+    <w:lsdException w:name="List Table 3 Accent 4" w:uiPriority="48"/>
+    <w:lsdException w:name="List Table 4 Accent 4" w:uiPriority="49"/>
+    <w:lsdException w:name="List Table 5 Dark Accent 4" w:uiPriority="50"/>
+    <w:lsdException w:name="List Table 6 Colorful Accent 4" w:uiPriority="51"/>
+    <w:lsdException w:name="List Table 7 Colorful Accent 4" w:uiPriority="52"/>
+    <w:lsdException w:name="List Table 1 Light Accent 5" w:uiPriority="46"/>
+    <w:lsdException w:name="List Table 2 Accent 5" w:uiPriority="47"/>
+    <w:lsdException w:name="List Table 3 Accent 5" w:uiPriority="48"/>
+    <w:lsdException w:name="List Table 4 Accent 5" w:uiPriority="49"/>
+    <w:lsdException w:name="List Table 5 Dark Accent 5" w:uiPriority="50"/>
+    <w:lsdException w:name="List Table 6 Colorful Accent 5" w:uiPriority="51"/>
+    <w:lsdException w:name="List Table 7 Colorful Accent 5" w:uiPriority="52"/>
+    <w:lsdException w:name="List Table 1 Light Accent 6" w:uiPriority="46"/>
+    <w:lsdException w:name="List Table 2 Accent 6" w:uiPriority="47"/>
+    <w:lsdException w:name="List Table 3 Accent 6" w:uiPriority="48"/>
+    <w:lsdException w:name="List Table 4 Accent 6" w:uiPriority="49"/>
+    <w:lsdException w:name="List Table 5 Dark Accent 6" w:uiPriority="50"/>
+    <w:lsdException w:name="List Table 6 Colorful Accent 6" w:uiPriority="51"/>
+    <w:lsdException w:name="List Table 7 Colorful Accent 6" w:uiPriority="52"/>
+    <w:lsdException w:name="Mention" w:semiHidden="1" w:unhideWhenUsed="1"/>
+    <w:lsdException w:name="Smart Hyperlink" w:semiHidden="1" w:unhideWhenUsed="1"/>
+    <w:lsdException w:name="Hashtag" w:semiHidden="1" w:unhideWhenUsed="1"/>
+    <w:lsdException w:name="Unresolved Mention" w:semiHidden="1" w:unhideWhenUsed="1"/>
+    <w:lsdException w:name="Smart Link" w:semiHidden="1" w:unhideWhenUsed="1"/>
   </w:latentStyles>
   <w:style w:type="paragraph" w:default="1" w:styleId="Normal">
     <w:name w:val="Normal"/>
@@ -5076,7 +4860,6 @@
     <w:uiPriority w:val="39"/>
     <w:rsid w:val="00F46E46"/>
     <w:tblPr>
-      <w:tblInd w:w="0" w:type="dxa"/>
       <w:tblBorders>
         <w:top w:val="single" w:sz="4" w:space="0" w:color="auto"/>
         <w:left w:val="single" w:sz="4" w:space="0" w:color="auto"/>
@@ -5085,541 +4868,6 @@
         <w:insideH w:val="single" w:sz="4" w:space="0" w:color="auto"/>
         <w:insideV w:val="single" w:sz="4" w:space="0" w:color="auto"/>
       </w:tblBorders>
-      <w:tblCellMar>
-        <w:top w:w="0" w:type="dxa"/>
-        <w:left w:w="108" w:type="dxa"/>
-        <w:bottom w:w="0" w:type="dxa"/>
-        <w:right w:w="108" w:type="dxa"/>
-      </w:tblCellMar>
-    </w:tblPr>
-  </w:style>
-  <w:style w:type="character" w:styleId="Hyperlink">
-    <w:name w:val="Hyperlink"/>
-    <w:basedOn w:val="DefaultParagraphFont"/>
-    <w:uiPriority w:val="99"/>
-    <w:unhideWhenUsed/>
-    <w:rsid w:val="00F53F6D"/>
-    <w:rPr>
-      <w:color w:val="0563C1" w:themeColor="hyperlink"/>
-      <w:u w:val="single"/>
-    </w:rPr>
-  </w:style>
-  <w:style w:type="character" w:styleId="FollowedHyperlink">
-    <w:name w:val="FollowedHyperlink"/>
-    <w:basedOn w:val="DefaultParagraphFont"/>
-    <w:uiPriority w:val="99"/>
-    <w:semiHidden/>
-    <w:unhideWhenUsed/>
-    <w:rsid w:val="002E5B2B"/>
-    <w:rPr>
-      <w:color w:val="954F72" w:themeColor="followedHyperlink"/>
-      <w:u w:val="single"/>
-    </w:rPr>
-  </w:style>
-  <w:style w:type="paragraph" w:styleId="BalloonText">
-    <w:name w:val="Balloon Text"/>
-    <w:basedOn w:val="Normal"/>
-    <w:link w:val="BalloonTextChar"/>
-    <w:uiPriority w:val="99"/>
-    <w:semiHidden/>
-    <w:unhideWhenUsed/>
-    <w:rsid w:val="00FB6B78"/>
-    <w:rPr>
-      <w:rFonts w:ascii="Lucida Grande" w:hAnsi="Lucida Grande" w:cs="Lucida Grande"/>
-      <w:sz w:val="18"/>
-      <w:szCs w:val="18"/>
-    </w:rPr>
-  </w:style>
-  <w:style w:type="character" w:customStyle="1" w:styleId="BalloonTextChar">
-    <w:name w:val="Balloon Text Char"/>
-    <w:basedOn w:val="DefaultParagraphFont"/>
-    <w:link w:val="BalloonText"/>
-    <w:uiPriority w:val="99"/>
-    <w:semiHidden/>
-    <w:rsid w:val="00FB6B78"/>
-    <w:rPr>
-      <w:rFonts w:ascii="Lucida Grande" w:hAnsi="Lucida Grande" w:cs="Lucida Grande"/>
-      <w:sz w:val="18"/>
-      <w:szCs w:val="18"/>
-    </w:rPr>
-  </w:style>
-</w:styles>
-</file>
-
-<file path=word/stylesWithEffects.xml><?xml version="1.0" encoding="utf-8"?>
-<w:styles xmlns:wpc="http://schemas.microsoft.com/office/word/2010/wordprocessingCanvas" xmlns:mo="http://schemas.microsoft.com/office/mac/office/2008/main" xmlns:mc="http://schemas.openxmlformats.org/markup-compatibility/2006" xmlns:mv="urn:schemas-microsoft-com:mac:vml" xmlns:o="urn:schemas-microsoft-com:office:office" xmlns:r="http://schemas.openxmlformats.org/officeDocument/2006/relationships" xmlns:m="http://schemas.openxmlformats.org/officeDocument/2006/math" xmlns:v="urn:schemas-microsoft-com:vml" xmlns:wp14="http://schemas.microsoft.com/office/word/2010/wordprocessingDrawing" xmlns:wp="http://schemas.openxmlformats.org/drawingml/2006/wordprocessingDrawing" xmlns:w10="urn:schemas-microsoft-com:office:word" xmlns:w="http://schemas.openxmlformats.org/wordprocessingml/2006/main" xmlns:w14="http://schemas.microsoft.com/office/word/2010/wordml" xmlns:wpg="http://schemas.microsoft.com/office/word/2010/wordprocessingGroup" xmlns:wpi="http://schemas.microsoft.com/office/word/2010/wordprocessingInk" xmlns:wne="http://schemas.microsoft.com/office/word/2006/wordml" xmlns:wps="http://schemas.microsoft.com/office/word/2010/wordprocessingShape" mc:Ignorable="w14 wp14">
-  <w:docDefaults>
-    <w:rPrDefault>
-      <w:rPr>
-        <w:rFonts w:asciiTheme="minorHAnsi" w:eastAsiaTheme="minorHAnsi" w:hAnsiTheme="minorHAnsi" w:cstheme="minorBidi"/>
-        <w:sz w:val="24"/>
-        <w:szCs w:val="24"/>
-        <w:lang w:val="en-US" w:eastAsia="en-US" w:bidi="ar-SA"/>
-      </w:rPr>
-    </w:rPrDefault>
-    <w:pPrDefault/>
-  </w:docDefaults>
-  <w:latentStyles w:defLockedState="0" w:defUIPriority="99" w:defSemiHidden="1" w:defUnhideWhenUsed="1" w:defQFormat="0" w:count="276">
-    <w:lsdException w:name="Normal" w:semiHidden="0" w:uiPriority="0" w:unhideWhenUsed="0" w:qFormat="1"/>
-    <w:lsdException w:name="heading 1" w:semiHidden="0" w:uiPriority="9" w:unhideWhenUsed="0" w:qFormat="1"/>
-    <w:lsdException w:name="heading 2" w:uiPriority="9" w:qFormat="1"/>
-    <w:lsdException w:name="heading 3" w:uiPriority="9" w:qFormat="1"/>
-    <w:lsdException w:name="heading 4" w:uiPriority="9" w:qFormat="1"/>
-    <w:lsdException w:name="heading 5" w:uiPriority="9" w:qFormat="1"/>
-    <w:lsdException w:name="heading 6" w:uiPriority="9" w:qFormat="1"/>
-    <w:lsdException w:name="heading 7" w:uiPriority="9" w:qFormat="1"/>
-    <w:lsdException w:name="heading 8" w:uiPriority="9" w:qFormat="1"/>
-    <w:lsdException w:name="heading 9" w:uiPriority="9" w:qFormat="1"/>
-    <w:lsdException w:name="toc 1" w:uiPriority="39"/>
-    <w:lsdException w:name="toc 2" w:uiPriority="39"/>
-    <w:lsdException w:name="toc 3" w:uiPriority="39"/>
-    <w:lsdException w:name="toc 4" w:uiPriority="39"/>
-    <w:lsdException w:name="toc 5" w:uiPriority="39"/>
-    <w:lsdException w:name="toc 6" w:uiPriority="39"/>
-    <w:lsdException w:name="toc 7" w:uiPriority="39"/>
-    <w:lsdException w:name="toc 8" w:uiPriority="39"/>
-    <w:lsdException w:name="toc 9" w:uiPriority="39"/>
-    <w:lsdException w:name="caption" w:uiPriority="35" w:qFormat="1"/>
-    <w:lsdException w:name="Title" w:semiHidden="0" w:uiPriority="10" w:unhideWhenUsed="0" w:qFormat="1"/>
-    <w:lsdException w:name="Default Paragraph Font" w:uiPriority="1"/>
-    <w:lsdException w:name="Subtitle" w:semiHidden="0" w:uiPriority="11" w:unhideWhenUsed="0" w:qFormat="1"/>
-    <w:lsdException w:name="Strong" w:semiHidden="0" w:uiPriority="22" w:unhideWhenUsed="0" w:qFormat="1"/>
-    <w:lsdException w:name="Emphasis" w:semiHidden="0" w:uiPriority="20" w:unhideWhenUsed="0" w:qFormat="1"/>
-    <w:lsdException w:name="Table Grid" w:semiHidden="0" w:uiPriority="39" w:unhideWhenUsed="0"/>
-    <w:lsdException w:name="Placeholder Text" w:unhideWhenUsed="0"/>
-    <w:lsdException w:name="No Spacing" w:semiHidden="0" w:uiPriority="1" w:unhideWhenUsed="0" w:qFormat="1"/>
-    <w:lsdException w:name="Light Shading" w:semiHidden="0" w:uiPriority="60" w:unhideWhenUsed="0"/>
-    <w:lsdException w:name="Light List" w:semiHidden="0" w:uiPriority="61" w:unhideWhenUsed="0"/>
-    <w:lsdException w:name="Light Grid" w:semiHidden="0" w:uiPriority="62" w:unhideWhenUsed="0"/>
-    <w:lsdException w:name="Medium Shading 1" w:semiHidden="0" w:uiPriority="63" w:unhideWhenUsed="0"/>
-    <w:lsdException w:name="Medium Shading 2" w:semiHidden="0" w:uiPriority="64" w:unhideWhenUsed="0"/>
-    <w:lsdException w:name="Medium List 1" w:semiHidden="0" w:uiPriority="65" w:unhideWhenUsed="0"/>
-    <w:lsdException w:name="Medium List 2" w:semiHidden="0" w:uiPriority="66" w:unhideWhenUsed="0"/>
-    <w:lsdException w:name="Medium Grid 1" w:semiHidden="0" w:uiPriority="67" w:unhideWhenUsed="0"/>
-    <w:lsdException w:name="Medium Grid 2" w:semiHidden="0" w:uiPriority="68" w:unhideWhenUsed="0"/>
-    <w:lsdException w:name="Medium Grid 3" w:semiHidden="0" w:uiPriority="69" w:unhideWhenUsed="0"/>
-    <w:lsdException w:name="Dark List" w:semiHidden="0" w:uiPriority="70" w:unhideWhenUsed="0"/>
-    <w:lsdException w:name="Colorful Shading" w:semiHidden="0" w:uiPriority="71" w:unhideWhenUsed="0"/>
-    <w:lsdException w:name="Colorful List" w:semiHidden="0" w:uiPriority="72" w:unhideWhenUsed="0"/>
-    <w:lsdException w:name="Colorful Grid" w:semiHidden="0" w:uiPriority="73" w:unhideWhenUsed="0"/>
-    <w:lsdException w:name="Light Shading Accent 1" w:semiHidden="0" w:uiPriority="60" w:unhideWhenUsed="0"/>
-    <w:lsdException w:name="Light List Accent 1" w:semiHidden="0" w:uiPriority="61" w:unhideWhenUsed="0"/>
-    <w:lsdException w:name="Light Grid Accent 1" w:semiHidden="0" w:uiPriority="62" w:unhideWhenUsed="0"/>
-    <w:lsdException w:name="Medium Shading 1 Accent 1" w:semiHidden="0" w:uiPriority="63" w:unhideWhenUsed="0"/>
-    <w:lsdException w:name="Medium Shading 2 Accent 1" w:semiHidden="0" w:uiPriority="64" w:unhideWhenUsed="0"/>
-    <w:lsdException w:name="Medium List 1 Accent 1" w:semiHidden="0" w:uiPriority="65" w:unhideWhenUsed="0"/>
-    <w:lsdException w:name="Revision" w:unhideWhenUsed="0"/>
-    <w:lsdException w:name="List Paragraph" w:semiHidden="0" w:uiPriority="34" w:unhideWhenUsed="0" w:qFormat="1"/>
-    <w:lsdException w:name="Quote" w:semiHidden="0" w:uiPriority="29" w:unhideWhenUsed="0" w:qFormat="1"/>
-    <w:lsdException w:name="Intense Quote" w:semiHidden="0" w:uiPriority="30" w:unhideWhenUsed="0" w:qFormat="1"/>
-    <w:lsdException w:name="Medium List 2 Accent 1" w:semiHidden="0" w:uiPriority="66" w:unhideWhenUsed="0"/>
-    <w:lsdException w:name="Medium Grid 1 Accent 1" w:semiHidden="0" w:uiPriority="67" w:unhideWhenUsed="0"/>
-    <w:lsdException w:name="Medium Grid 2 Accent 1" w:semiHidden="0" w:uiPriority="68" w:unhideWhenUsed="0"/>
-    <w:lsdException w:name="Medium Grid 3 Accent 1" w:semiHidden="0" w:uiPriority="69" w:unhideWhenUsed="0"/>
-    <w:lsdException w:name="Dark List Accent 1" w:semiHidden="0" w:uiPriority="70" w:unhideWhenUsed="0"/>
-    <w:lsdException w:name="Colorful Shading Accent 1" w:semiHidden="0" w:uiPriority="71" w:unhideWhenUsed="0"/>
-    <w:lsdException w:name="Colorful List Accent 1" w:semiHidden="0" w:uiPriority="72" w:unhideWhenUsed="0"/>
-    <w:lsdException w:name="Colorful Grid Accent 1" w:semiHidden="0" w:uiPriority="73" w:unhideWhenUsed="0"/>
-    <w:lsdException w:name="Light Shading Accent 2" w:semiHidden="0" w:uiPriority="60" w:unhideWhenUsed="0"/>
-    <w:lsdException w:name="Light List Accent 2" w:semiHidden="0" w:uiPriority="61" w:unhideWhenUsed="0"/>
-    <w:lsdException w:name="Light Grid Accent 2" w:semiHidden="0" w:uiPriority="62" w:unhideWhenUsed="0"/>
-    <w:lsdException w:name="Medium Shading 1 Accent 2" w:semiHidden="0" w:uiPriority="63" w:unhideWhenUsed="0"/>
-    <w:lsdException w:name="Medium Shading 2 Accent 2" w:semiHidden="0" w:uiPriority="64" w:unhideWhenUsed="0"/>
-    <w:lsdException w:name="Medium List 1 Accent 2" w:semiHidden="0" w:uiPriority="65" w:unhideWhenUsed="0"/>
-    <w:lsdException w:name="Medium List 2 Accent 2" w:semiHidden="0" w:uiPriority="66" w:unhideWhenUsed="0"/>
-    <w:lsdException w:name="Medium Grid 1 Accent 2" w:semiHidden="0" w:uiPriority="67" w:unhideWhenUsed="0"/>
-    <w:lsdException w:name="Medium Grid 2 Accent 2" w:semiHidden="0" w:uiPriority="68" w:unhideWhenUsed="0"/>
-    <w:lsdException w:name="Medium Grid 3 Accent 2" w:semiHidden="0" w:uiPriority="69" w:unhideWhenUsed="0"/>
-    <w:lsdException w:name="Dark List Accent 2" w:semiHidden="0" w:uiPriority="70" w:unhideWhenUsed="0"/>
-    <w:lsdException w:name="Colorful Shading Accent 2" w:semiHidden="0" w:uiPriority="71" w:unhideWhenUsed="0"/>
-    <w:lsdException w:name="Colorful List Accent 2" w:semiHidden="0" w:uiPriority="72" w:unhideWhenUsed="0"/>
-    <w:lsdException w:name="Colorful Grid Accent 2" w:semiHidden="0" w:uiPriority="73" w:unhideWhenUsed="0"/>
-    <w:lsdException w:name="Light Shading Accent 3" w:semiHidden="0" w:uiPriority="60" w:unhideWhenUsed="0"/>
-    <w:lsdException w:name="Light List Accent 3" w:semiHidden="0" w:uiPriority="61" w:unhideWhenUsed="0"/>
-    <w:lsdException w:name="Light Grid Accent 3" w:semiHidden="0" w:uiPriority="62" w:unhideWhenUsed="0"/>
-    <w:lsdException w:name="Medium Shading 1 Accent 3" w:semiHidden="0" w:uiPriority="63" w:unhideWhenUsed="0"/>
-    <w:lsdException w:name="Medium Shading 2 Accent 3" w:semiHidden="0" w:uiPriority="64" w:unhideWhenUsed="0"/>
-    <w:lsdException w:name="Medium List 1 Accent 3" w:semiHidden="0" w:uiPriority="65" w:unhideWhenUsed="0"/>
-    <w:lsdException w:name="Medium List 2 Accent 3" w:semiHidden="0" w:uiPriority="66" w:unhideWhenUsed="0"/>
-    <w:lsdException w:name="Medium Grid 1 Accent 3" w:semiHidden="0" w:uiPriority="67" w:unhideWhenUsed="0"/>
-    <w:lsdException w:name="Medium Grid 2 Accent 3" w:semiHidden="0" w:uiPriority="68" w:unhideWhenUsed="0"/>
-    <w:lsdException w:name="Medium Grid 3 Accent 3" w:semiHidden="0" w:uiPriority="69" w:unhideWhenUsed="0"/>
-    <w:lsdException w:name="Dark List Accent 3" w:semiHidden="0" w:uiPriority="70" w:unhideWhenUsed="0"/>
-    <w:lsdException w:name="Colorful Shading Accent 3" w:semiHidden="0" w:uiPriority="71" w:unhideWhenUsed="0"/>
-    <w:lsdException w:name="Colorful List Accent 3" w:semiHidden="0" w:uiPriority="72" w:unhideWhenUsed="0"/>
-    <w:lsdException w:name="Colorful Grid Accent 3" w:semiHidden="0" w:uiPriority="73" w:unhideWhenUsed="0"/>
-    <w:lsdException w:name="Light Shading Accent 4" w:semiHidden="0" w:uiPriority="60" w:unhideWhenUsed="0"/>
-    <w:lsdException w:name="Light List Accent 4" w:semiHidden="0" w:uiPriority="61" w:unhideWhenUsed="0"/>
-    <w:lsdException w:name="Light Grid Accent 4" w:semiHidden="0" w:uiPriority="62" w:unhideWhenUsed="0"/>
-    <w:lsdException w:name="Medium Shading 1 Accent 4" w:semiHidden="0" w:uiPriority="63" w:unhideWhenUsed="0"/>
-    <w:lsdException w:name="Medium Shading 2 Accent 4" w:semiHidden="0" w:uiPriority="64" w:unhideWhenUsed="0"/>
-    <w:lsdException w:name="Medium List 1 Accent 4" w:semiHidden="0" w:uiPriority="65" w:unhideWhenUsed="0"/>
-    <w:lsdException w:name="Medium List 2 Accent 4" w:semiHidden="0" w:uiPriority="66" w:unhideWhenUsed="0"/>
-    <w:lsdException w:name="Medium Grid 1 Accent 4" w:semiHidden="0" w:uiPriority="67" w:unhideWhenUsed="0"/>
-    <w:lsdException w:name="Medium Grid 2 Accent 4" w:semiHidden="0" w:uiPriority="68" w:unhideWhenUsed="0"/>
-    <w:lsdException w:name="Medium Grid 3 Accent 4" w:semiHidden="0" w:uiPriority="69" w:unhideWhenUsed="0"/>
-    <w:lsdException w:name="Dark List Accent 4" w:semiHidden="0" w:uiPriority="70" w:unhideWhenUsed="0"/>
-    <w:lsdException w:name="Colorful Shading Accent 4" w:semiHidden="0" w:uiPriority="71" w:unhideWhenUsed="0"/>
-    <w:lsdException w:name="Colorful List Accent 4" w:semiHidden="0" w:uiPriority="72" w:unhideWhenUsed="0"/>
-    <w:lsdException w:name="Colorful Grid Accent 4" w:semiHidden="0" w:uiPriority="73" w:unhideWhenUsed="0"/>
-    <w:lsdException w:name="Light Shading Accent 5" w:semiHidden="0" w:uiPriority="60" w:unhideWhenUsed="0"/>
-    <w:lsdException w:name="Light List Accent 5" w:semiHidden="0" w:uiPriority="61" w:unhideWhenUsed="0"/>
-    <w:lsdException w:name="Light Grid Accent 5" w:semiHidden="0" w:uiPriority="62" w:unhideWhenUsed="0"/>
-    <w:lsdException w:name="Medium Shading 1 Accent 5" w:semiHidden="0" w:uiPriority="63" w:unhideWhenUsed="0"/>
-    <w:lsdException w:name="Medium Shading 2 Accent 5" w:semiHidden="0" w:uiPriority="64" w:unhideWhenUsed="0"/>
-    <w:lsdException w:name="Medium List 1 Accent 5" w:semiHidden="0" w:uiPriority="65" w:unhideWhenUsed="0"/>
-    <w:lsdException w:name="Medium List 2 Accent 5" w:semiHidden="0" w:uiPriority="66" w:unhideWhenUsed="0"/>
-    <w:lsdException w:name="Medium Grid 1 Accent 5" w:semiHidden="0" w:uiPriority="67" w:unhideWhenUsed="0"/>
-    <w:lsdException w:name="Medium Grid 2 Accent 5" w:semiHidden="0" w:uiPriority="68" w:unhideWhenUsed="0"/>
-    <w:lsdException w:name="Medium Grid 3 Accent 5" w:semiHidden="0" w:uiPriority="69" w:unhideWhenUsed="0"/>
-    <w:lsdException w:name="Dark List Accent 5" w:semiHidden="0" w:uiPriority="70" w:unhideWhenUsed="0"/>
-    <w:lsdException w:name="Colorful Shading Accent 5" w:semiHidden="0" w:uiPriority="71" w:unhideWhenUsed="0"/>
-    <w:lsdException w:name="Colorful List Accent 5" w:semiHidden="0" w:uiPriority="72" w:unhideWhenUsed="0"/>
-    <w:lsdException w:name="Colorful Grid Accent 5" w:semiHidden="0" w:uiPriority="73" w:unhideWhenUsed="0"/>
-    <w:lsdException w:name="Light Shading Accent 6" w:semiHidden="0" w:uiPriority="60" w:unhideWhenUsed="0"/>
-    <w:lsdException w:name="Light List Accent 6" w:semiHidden="0" w:uiPriority="61" w:unhideWhenUsed="0"/>
-    <w:lsdException w:name="Light Grid Accent 6" w:semiHidden="0" w:uiPriority="62" w:unhideWhenUsed="0"/>
-    <w:lsdException w:name="Medium Shading 1 Accent 6" w:semiHidden="0" w:uiPriority="63" w:unhideWhenUsed="0"/>
-    <w:lsdException w:name="Medium Shading 2 Accent 6" w:semiHidden="0" w:uiPriority="64" w:unhideWhenUsed="0"/>
-    <w:lsdException w:name="Medium List 1 Accent 6" w:semiHidden="0" w:uiPriority="65" w:unhideWhenUsed="0"/>
-    <w:lsdException w:name="Medium List 2 Accent 6" w:semiHidden="0" w:uiPriority="66" w:unhideWhenUsed="0"/>
-    <w:lsdException w:name="Medium Grid 1 Accent 6" w:semiHidden="0" w:uiPriority="67" w:unhideWhenUsed="0"/>
-    <w:lsdException w:name="Medium Grid 2 Accent 6" w:semiHidden="0" w:uiPriority="68" w:unhideWhenUsed="0"/>
-    <w:lsdException w:name="Medium Grid 3 Accent 6" w:semiHidden="0" w:uiPriority="69" w:unhideWhenUsed="0"/>
-    <w:lsdException w:name="Dark List Accent 6" w:semiHidden="0" w:uiPriority="70" w:unhideWhenUsed="0"/>
-    <w:lsdException w:name="Colorful Shading Accent 6" w:semiHidden="0" w:uiPriority="71" w:unhideWhenUsed="0"/>
-    <w:lsdException w:name="Colorful List Accent 6" w:semiHidden="0" w:uiPriority="72" w:unhideWhenUsed="0"/>
-    <w:lsdException w:name="Colorful Grid Accent 6" w:semiHidden="0" w:uiPriority="73" w:unhideWhenUsed="0"/>
-    <w:lsdException w:name="Subtle Emphasis" w:semiHidden="0" w:uiPriority="19" w:unhideWhenUsed="0" w:qFormat="1"/>
-    <w:lsdException w:name="Intense Emphasis" w:semiHidden="0" w:uiPriority="21" w:unhideWhenUsed="0" w:qFormat="1"/>
-    <w:lsdException w:name="Subtle Reference" w:semiHidden="0" w:uiPriority="31" w:unhideWhenUsed="0" w:qFormat="1"/>
-    <w:lsdException w:name="Intense Reference" w:semiHidden="0" w:uiPriority="32" w:unhideWhenUsed="0" w:qFormat="1"/>
-    <w:lsdException w:name="Book Title" w:semiHidden="0" w:uiPriority="33" w:unhideWhenUsed="0" w:qFormat="1"/>
-    <w:lsdException w:name="Bibliography" w:uiPriority="37"/>
-    <w:lsdException w:name="TOC Heading" w:uiPriority="39" w:qFormat="1"/>
-  </w:latentStyles>
-  <w:style w:type="paragraph" w:default="1" w:styleId="Normal">
-    <w:name w:val="Normal"/>
-    <w:qFormat/>
-    <w:rsid w:val="00AD1349"/>
-    <w:rPr>
-      <w:rFonts w:ascii="Times New Roman" w:hAnsi="Times New Roman" w:cs="Times New Roman"/>
-    </w:rPr>
-  </w:style>
-  <w:style w:type="paragraph" w:styleId="Heading1">
-    <w:name w:val="heading 1"/>
-    <w:basedOn w:val="Normal"/>
-    <w:next w:val="Normal"/>
-    <w:link w:val="Heading1Char"/>
-    <w:uiPriority w:val="9"/>
-    <w:qFormat/>
-    <w:rsid w:val="005702FF"/>
-    <w:pPr>
-      <w:keepNext/>
-      <w:keepLines/>
-      <w:spacing w:before="240"/>
-      <w:outlineLvl w:val="0"/>
-    </w:pPr>
-    <w:rPr>
-      <w:rFonts w:asciiTheme="majorHAnsi" w:eastAsiaTheme="majorEastAsia" w:hAnsiTheme="majorHAnsi" w:cstheme="majorBidi"/>
-      <w:color w:val="2E74B5" w:themeColor="accent1" w:themeShade="BF"/>
-      <w:sz w:val="32"/>
-      <w:szCs w:val="32"/>
-    </w:rPr>
-  </w:style>
-  <w:style w:type="paragraph" w:styleId="Heading2">
-    <w:name w:val="heading 2"/>
-    <w:basedOn w:val="Normal"/>
-    <w:next w:val="Normal"/>
-    <w:link w:val="Heading2Char"/>
-    <w:uiPriority w:val="9"/>
-    <w:unhideWhenUsed/>
-    <w:qFormat/>
-    <w:rsid w:val="00B201BC"/>
-    <w:pPr>
-      <w:keepNext/>
-      <w:keepLines/>
-      <w:spacing w:before="40"/>
-      <w:outlineLvl w:val="1"/>
-    </w:pPr>
-    <w:rPr>
-      <w:rFonts w:asciiTheme="majorHAnsi" w:eastAsiaTheme="majorEastAsia" w:hAnsiTheme="majorHAnsi" w:cstheme="majorBidi"/>
-      <w:color w:val="2E74B5" w:themeColor="accent1" w:themeShade="BF"/>
-      <w:sz w:val="26"/>
-      <w:szCs w:val="26"/>
-    </w:rPr>
-  </w:style>
-  <w:style w:type="paragraph" w:styleId="Heading3">
-    <w:name w:val="heading 3"/>
-    <w:basedOn w:val="Normal"/>
-    <w:next w:val="Normal"/>
-    <w:link w:val="Heading3Char"/>
-    <w:uiPriority w:val="9"/>
-    <w:unhideWhenUsed/>
-    <w:qFormat/>
-    <w:rsid w:val="00B201BC"/>
-    <w:pPr>
-      <w:keepNext/>
-      <w:keepLines/>
-      <w:spacing w:before="40"/>
-      <w:outlineLvl w:val="2"/>
-    </w:pPr>
-    <w:rPr>
-      <w:rFonts w:asciiTheme="majorHAnsi" w:eastAsiaTheme="majorEastAsia" w:hAnsiTheme="majorHAnsi" w:cstheme="majorBidi"/>
-      <w:color w:val="1F4D78" w:themeColor="accent1" w:themeShade="7F"/>
-    </w:rPr>
-  </w:style>
-  <w:style w:type="paragraph" w:styleId="Heading4">
-    <w:name w:val="heading 4"/>
-    <w:basedOn w:val="Normal"/>
-    <w:next w:val="Normal"/>
-    <w:link w:val="Heading4Char"/>
-    <w:uiPriority w:val="9"/>
-    <w:unhideWhenUsed/>
-    <w:qFormat/>
-    <w:rsid w:val="00B201BC"/>
-    <w:pPr>
-      <w:keepNext/>
-      <w:keepLines/>
-      <w:spacing w:before="40"/>
-      <w:outlineLvl w:val="3"/>
-    </w:pPr>
-    <w:rPr>
-      <w:rFonts w:asciiTheme="majorHAnsi" w:eastAsiaTheme="majorEastAsia" w:hAnsiTheme="majorHAnsi" w:cstheme="majorBidi"/>
-      <w:i/>
-      <w:iCs/>
-      <w:color w:val="2E74B5" w:themeColor="accent1" w:themeShade="BF"/>
-    </w:rPr>
-  </w:style>
-  <w:style w:type="paragraph" w:styleId="Heading5">
-    <w:name w:val="heading 5"/>
-    <w:basedOn w:val="Normal"/>
-    <w:next w:val="Normal"/>
-    <w:link w:val="Heading5Char"/>
-    <w:uiPriority w:val="9"/>
-    <w:unhideWhenUsed/>
-    <w:qFormat/>
-    <w:rsid w:val="00B201BC"/>
-    <w:pPr>
-      <w:keepNext/>
-      <w:keepLines/>
-      <w:spacing w:before="40"/>
-      <w:outlineLvl w:val="4"/>
-    </w:pPr>
-    <w:rPr>
-      <w:rFonts w:asciiTheme="majorHAnsi" w:eastAsiaTheme="majorEastAsia" w:hAnsiTheme="majorHAnsi" w:cstheme="majorBidi"/>
-      <w:color w:val="2E74B5" w:themeColor="accent1" w:themeShade="BF"/>
-    </w:rPr>
-  </w:style>
-  <w:style w:type="paragraph" w:styleId="Heading6">
-    <w:name w:val="heading 6"/>
-    <w:basedOn w:val="Normal"/>
-    <w:next w:val="Normal"/>
-    <w:link w:val="Heading6Char"/>
-    <w:uiPriority w:val="9"/>
-    <w:unhideWhenUsed/>
-    <w:qFormat/>
-    <w:rsid w:val="00B201BC"/>
-    <w:pPr>
-      <w:keepNext/>
-      <w:keepLines/>
-      <w:spacing w:before="40"/>
-      <w:outlineLvl w:val="5"/>
-    </w:pPr>
-    <w:rPr>
-      <w:rFonts w:asciiTheme="majorHAnsi" w:eastAsiaTheme="majorEastAsia" w:hAnsiTheme="majorHAnsi" w:cstheme="majorBidi"/>
-      <w:color w:val="1F4D78" w:themeColor="accent1" w:themeShade="7F"/>
-    </w:rPr>
-  </w:style>
-  <w:style w:type="character" w:default="1" w:styleId="DefaultParagraphFont">
-    <w:name w:val="Default Paragraph Font"/>
-    <w:uiPriority w:val="1"/>
-    <w:semiHidden/>
-    <w:unhideWhenUsed/>
-  </w:style>
-  <w:style w:type="table" w:default="1" w:styleId="TableNormal">
-    <w:name w:val="Normal Table"/>
-    <w:uiPriority w:val="99"/>
-    <w:semiHidden/>
-    <w:unhideWhenUsed/>
-    <w:tblPr>
-      <w:tblInd w:w="0" w:type="dxa"/>
-      <w:tblCellMar>
-        <w:top w:w="0" w:type="dxa"/>
-        <w:left w:w="108" w:type="dxa"/>
-        <w:bottom w:w="0" w:type="dxa"/>
-        <w:right w:w="108" w:type="dxa"/>
-      </w:tblCellMar>
-    </w:tblPr>
-  </w:style>
-  <w:style w:type="numbering" w:default="1" w:styleId="NoList">
-    <w:name w:val="No List"/>
-    <w:uiPriority w:val="99"/>
-    <w:semiHidden/>
-    <w:unhideWhenUsed/>
-  </w:style>
-  <w:style w:type="character" w:customStyle="1" w:styleId="Heading1Char">
-    <w:name w:val="Heading 1 Char"/>
-    <w:basedOn w:val="DefaultParagraphFont"/>
-    <w:link w:val="Heading1"/>
-    <w:uiPriority w:val="9"/>
-    <w:rsid w:val="005702FF"/>
-    <w:rPr>
-      <w:rFonts w:asciiTheme="majorHAnsi" w:eastAsiaTheme="majorEastAsia" w:hAnsiTheme="majorHAnsi" w:cstheme="majorBidi"/>
-      <w:color w:val="2E74B5" w:themeColor="accent1" w:themeShade="BF"/>
-      <w:sz w:val="32"/>
-      <w:szCs w:val="32"/>
-    </w:rPr>
-  </w:style>
-  <w:style w:type="character" w:customStyle="1" w:styleId="Heading2Char">
-    <w:name w:val="Heading 2 Char"/>
-    <w:basedOn w:val="DefaultParagraphFont"/>
-    <w:link w:val="Heading2"/>
-    <w:uiPriority w:val="9"/>
-    <w:rsid w:val="00B201BC"/>
-    <w:rPr>
-      <w:rFonts w:asciiTheme="majorHAnsi" w:eastAsiaTheme="majorEastAsia" w:hAnsiTheme="majorHAnsi" w:cstheme="majorBidi"/>
-      <w:color w:val="2E74B5" w:themeColor="accent1" w:themeShade="BF"/>
-      <w:sz w:val="26"/>
-      <w:szCs w:val="26"/>
-    </w:rPr>
-  </w:style>
-  <w:style w:type="character" w:customStyle="1" w:styleId="Heading3Char">
-    <w:name w:val="Heading 3 Char"/>
-    <w:basedOn w:val="DefaultParagraphFont"/>
-    <w:link w:val="Heading3"/>
-    <w:uiPriority w:val="9"/>
-    <w:rsid w:val="00B201BC"/>
-    <w:rPr>
-      <w:rFonts w:asciiTheme="majorHAnsi" w:eastAsiaTheme="majorEastAsia" w:hAnsiTheme="majorHAnsi" w:cstheme="majorBidi"/>
-      <w:color w:val="1F4D78" w:themeColor="accent1" w:themeShade="7F"/>
-    </w:rPr>
-  </w:style>
-  <w:style w:type="character" w:customStyle="1" w:styleId="Heading4Char">
-    <w:name w:val="Heading 4 Char"/>
-    <w:basedOn w:val="DefaultParagraphFont"/>
-    <w:link w:val="Heading4"/>
-    <w:uiPriority w:val="9"/>
-    <w:rsid w:val="00B201BC"/>
-    <w:rPr>
-      <w:rFonts w:asciiTheme="majorHAnsi" w:eastAsiaTheme="majorEastAsia" w:hAnsiTheme="majorHAnsi" w:cstheme="majorBidi"/>
-      <w:i/>
-      <w:iCs/>
-      <w:color w:val="2E74B5" w:themeColor="accent1" w:themeShade="BF"/>
-    </w:rPr>
-  </w:style>
-  <w:style w:type="character" w:customStyle="1" w:styleId="Heading5Char">
-    <w:name w:val="Heading 5 Char"/>
-    <w:basedOn w:val="DefaultParagraphFont"/>
-    <w:link w:val="Heading5"/>
-    <w:uiPriority w:val="9"/>
-    <w:rsid w:val="00B201BC"/>
-    <w:rPr>
-      <w:rFonts w:asciiTheme="majorHAnsi" w:eastAsiaTheme="majorEastAsia" w:hAnsiTheme="majorHAnsi" w:cstheme="majorBidi"/>
-      <w:color w:val="2E74B5" w:themeColor="accent1" w:themeShade="BF"/>
-    </w:rPr>
-  </w:style>
-  <w:style w:type="paragraph" w:styleId="Title">
-    <w:name w:val="Title"/>
-    <w:basedOn w:val="Normal"/>
-    <w:next w:val="Normal"/>
-    <w:link w:val="TitleChar"/>
-    <w:uiPriority w:val="10"/>
-    <w:qFormat/>
-    <w:rsid w:val="00B201BC"/>
-    <w:pPr>
-      <w:contextualSpacing/>
-    </w:pPr>
-    <w:rPr>
-      <w:rFonts w:asciiTheme="majorHAnsi" w:eastAsiaTheme="majorEastAsia" w:hAnsiTheme="majorHAnsi" w:cstheme="majorBidi"/>
-      <w:spacing w:val="-10"/>
-      <w:kern w:val="28"/>
-      <w:sz w:val="56"/>
-      <w:szCs w:val="56"/>
-    </w:rPr>
-  </w:style>
-  <w:style w:type="character" w:customStyle="1" w:styleId="TitleChar">
-    <w:name w:val="Title Char"/>
-    <w:basedOn w:val="DefaultParagraphFont"/>
-    <w:link w:val="Title"/>
-    <w:uiPriority w:val="10"/>
-    <w:rsid w:val="00B201BC"/>
-    <w:rPr>
-      <w:rFonts w:asciiTheme="majorHAnsi" w:eastAsiaTheme="majorEastAsia" w:hAnsiTheme="majorHAnsi" w:cstheme="majorBidi"/>
-      <w:spacing w:val="-10"/>
-      <w:kern w:val="28"/>
-      <w:sz w:val="56"/>
-      <w:szCs w:val="56"/>
-    </w:rPr>
-  </w:style>
-  <w:style w:type="character" w:customStyle="1" w:styleId="Heading6Char">
-    <w:name w:val="Heading 6 Char"/>
-    <w:basedOn w:val="DefaultParagraphFont"/>
-    <w:link w:val="Heading6"/>
-    <w:uiPriority w:val="9"/>
-    <w:rsid w:val="00B201BC"/>
-    <w:rPr>
-      <w:rFonts w:asciiTheme="majorHAnsi" w:eastAsiaTheme="majorEastAsia" w:hAnsiTheme="majorHAnsi" w:cstheme="majorBidi"/>
-      <w:color w:val="1F4D78" w:themeColor="accent1" w:themeShade="7F"/>
-    </w:rPr>
-  </w:style>
-  <w:style w:type="paragraph" w:styleId="NoSpacing">
-    <w:name w:val="No Spacing"/>
-    <w:uiPriority w:val="1"/>
-    <w:qFormat/>
-    <w:rsid w:val="00B201BC"/>
-  </w:style>
-  <w:style w:type="character" w:customStyle="1" w:styleId="apple-converted-space">
-    <w:name w:val="apple-converted-space"/>
-    <w:basedOn w:val="DefaultParagraphFont"/>
-    <w:rsid w:val="00040047"/>
-  </w:style>
-  <w:style w:type="paragraph" w:customStyle="1" w:styleId="Default">
-    <w:name w:val="Default"/>
-    <w:rsid w:val="00C53257"/>
-    <w:pPr>
-      <w:widowControl w:val="0"/>
-      <w:autoSpaceDE w:val="0"/>
-      <w:autoSpaceDN w:val="0"/>
-      <w:adjustRightInd w:val="0"/>
-    </w:pPr>
-    <w:rPr>
-      <w:rFonts w:ascii="Times New Roman" w:hAnsi="Times New Roman" w:cs="Times New Roman"/>
-      <w:color w:val="000000"/>
-    </w:rPr>
-  </w:style>
-  <w:style w:type="paragraph" w:styleId="ListParagraph">
-    <w:name w:val="List Paragraph"/>
-    <w:basedOn w:val="Normal"/>
-    <w:uiPriority w:val="34"/>
-    <w:qFormat/>
-    <w:rsid w:val="007159A6"/>
-    <w:pPr>
-      <w:ind w:left="720"/>
-      <w:contextualSpacing/>
-    </w:pPr>
-  </w:style>
-  <w:style w:type="table" w:styleId="TableGrid">
-    <w:name w:val="Table Grid"/>
-    <w:basedOn w:val="TableNormal"/>
-    <w:uiPriority w:val="39"/>
-    <w:rsid w:val="00F46E46"/>
-    <w:tblPr>
-      <w:tblInd w:w="0" w:type="dxa"/>
-      <w:tblBorders>
-        <w:top w:val="single" w:sz="4" w:space="0" w:color="auto"/>
-        <w:left w:val="single" w:sz="4" w:space="0" w:color="auto"/>
-        <w:bottom w:val="single" w:sz="4" w:space="0" w:color="auto"/>
-        <w:right w:val="single" w:sz="4" w:space="0" w:color="auto"/>
-        <w:insideH w:val="single" w:sz="4" w:space="0" w:color="auto"/>
-        <w:insideV w:val="single" w:sz="4" w:space="0" w:color="auto"/>
-      </w:tblBorders>
-      <w:tblCellMar>
-        <w:top w:w="0" w:type="dxa"/>
-        <w:left w:w="108" w:type="dxa"/>
-        <w:bottom w:w="0" w:type="dxa"/>
-        <w:right w:w="108" w:type="dxa"/>
-      </w:tblCellMar>
     </w:tblPr>
   </w:style>
   <w:style w:type="character" w:styleId="Hyperlink">
@@ -8792,13 +8040,6 @@
         </dgm:presLayoutVars>
       </dgm:prSet>
       <dgm:spPr/>
-      <dgm:t>
-        <a:bodyPr/>
-        <a:lstStyle/>
-        <a:p>
-          <a:endParaRPr lang="en-US"/>
-        </a:p>
-      </dgm:t>
     </dgm:pt>
     <dgm:pt modelId="{64573A32-6397-A54F-9324-60DC664C2826}" type="pres">
       <dgm:prSet presAssocID="{C9A52E0D-2E8D-6249-80CC-B2AA960A7A43}" presName="node" presStyleLbl="node1" presStyleIdx="0" presStyleCnt="2">
@@ -8807,35 +8048,14 @@
         </dgm:presLayoutVars>
       </dgm:prSet>
       <dgm:spPr/>
-      <dgm:t>
-        <a:bodyPr/>
-        <a:lstStyle/>
-        <a:p>
-          <a:endParaRPr lang="en-US"/>
-        </a:p>
-      </dgm:t>
     </dgm:pt>
     <dgm:pt modelId="{1701AEB5-2F7C-A84E-A8A5-5606017ED7E0}" type="pres">
       <dgm:prSet presAssocID="{0D4F523A-890A-414F-A13B-42D8E98DAA78}" presName="sibTrans" presStyleLbl="sibTrans2D1" presStyleIdx="0" presStyleCnt="2"/>
       <dgm:spPr/>
-      <dgm:t>
-        <a:bodyPr/>
-        <a:lstStyle/>
-        <a:p>
-          <a:endParaRPr lang="en-US"/>
-        </a:p>
-      </dgm:t>
     </dgm:pt>
     <dgm:pt modelId="{98B34B20-9C26-4B47-B085-D91B0EDA2A5A}" type="pres">
       <dgm:prSet presAssocID="{0D4F523A-890A-414F-A13B-42D8E98DAA78}" presName="connectorText" presStyleLbl="sibTrans2D1" presStyleIdx="0" presStyleCnt="2"/>
       <dgm:spPr/>
-      <dgm:t>
-        <a:bodyPr/>
-        <a:lstStyle/>
-        <a:p>
-          <a:endParaRPr lang="en-US"/>
-        </a:p>
-      </dgm:t>
     </dgm:pt>
     <dgm:pt modelId="{B641FFF8-B4E1-BA42-9133-1BC2DB9E24C4}" type="pres">
       <dgm:prSet presAssocID="{91BEDF02-C272-4F45-A52B-074E1165A45B}" presName="node" presStyleLbl="node1" presStyleIdx="1" presStyleCnt="2">
@@ -8844,47 +8064,26 @@
         </dgm:presLayoutVars>
       </dgm:prSet>
       <dgm:spPr/>
-      <dgm:t>
-        <a:bodyPr/>
-        <a:lstStyle/>
-        <a:p>
-          <a:endParaRPr lang="en-US"/>
-        </a:p>
-      </dgm:t>
     </dgm:pt>
     <dgm:pt modelId="{0B5400B6-231B-3C44-8B5F-56116E86E3A8}" type="pres">
       <dgm:prSet presAssocID="{B1280D37-785C-BE48-9334-77E974AA5F15}" presName="sibTrans" presStyleLbl="sibTrans2D1" presStyleIdx="1" presStyleCnt="2"/>
       <dgm:spPr/>
-      <dgm:t>
-        <a:bodyPr/>
-        <a:lstStyle/>
-        <a:p>
-          <a:endParaRPr lang="en-US"/>
-        </a:p>
-      </dgm:t>
     </dgm:pt>
     <dgm:pt modelId="{AA79AE19-734C-6244-932F-D3BE7679BAF1}" type="pres">
       <dgm:prSet presAssocID="{B1280D37-785C-BE48-9334-77E974AA5F15}" presName="connectorText" presStyleLbl="sibTrans2D1" presStyleIdx="1" presStyleCnt="2"/>
       <dgm:spPr/>
-      <dgm:t>
-        <a:bodyPr/>
-        <a:lstStyle/>
-        <a:p>
-          <a:endParaRPr lang="en-US"/>
-        </a:p>
-      </dgm:t>
     </dgm:pt>
   </dgm:ptLst>
   <dgm:cxnLst>
+    <dgm:cxn modelId="{AB242607-2611-1E48-B423-F05BD8120C47}" type="presOf" srcId="{B1280D37-785C-BE48-9334-77E974AA5F15}" destId="{AA79AE19-734C-6244-932F-D3BE7679BAF1}" srcOrd="1" destOrd="0" presId="urn:microsoft.com/office/officeart/2005/8/layout/cycle2"/>
+    <dgm:cxn modelId="{B3584608-210B-5F46-AD95-CFF0D88EB20C}" type="presOf" srcId="{0D4F523A-890A-414F-A13B-42D8E98DAA78}" destId="{1701AEB5-2F7C-A84E-A8A5-5606017ED7E0}" srcOrd="0" destOrd="0" presId="urn:microsoft.com/office/officeart/2005/8/layout/cycle2"/>
+    <dgm:cxn modelId="{B6073E18-CFA0-FC40-BC73-4DD81CE5E58F}" type="presOf" srcId="{C3B42920-74E0-F548-9970-F73251441FF9}" destId="{E5798C5A-15EE-A646-9414-FD57B2BE773D}" srcOrd="0" destOrd="0" presId="urn:microsoft.com/office/officeart/2005/8/layout/cycle2"/>
+    <dgm:cxn modelId="{89AB2431-EE41-AD41-B5A1-B4D9A71ACBA4}" type="presOf" srcId="{B1280D37-785C-BE48-9334-77E974AA5F15}" destId="{0B5400B6-231B-3C44-8B5F-56116E86E3A8}" srcOrd="0" destOrd="0" presId="urn:microsoft.com/office/officeart/2005/8/layout/cycle2"/>
+    <dgm:cxn modelId="{D3CF5333-846C-EE4B-91CB-2A62C6FDBBB4}" type="presOf" srcId="{91BEDF02-C272-4F45-A52B-074E1165A45B}" destId="{B641FFF8-B4E1-BA42-9133-1BC2DB9E24C4}" srcOrd="0" destOrd="0" presId="urn:microsoft.com/office/officeart/2005/8/layout/cycle2"/>
     <dgm:cxn modelId="{25820A39-3525-094D-9E4F-B61246877D0B}" type="presOf" srcId="{C9A52E0D-2E8D-6249-80CC-B2AA960A7A43}" destId="{64573A32-6397-A54F-9324-60DC664C2826}" srcOrd="0" destOrd="0" presId="urn:microsoft.com/office/officeart/2005/8/layout/cycle2"/>
-    <dgm:cxn modelId="{D3CF5333-846C-EE4B-91CB-2A62C6FDBBB4}" type="presOf" srcId="{91BEDF02-C272-4F45-A52B-074E1165A45B}" destId="{B641FFF8-B4E1-BA42-9133-1BC2DB9E24C4}" srcOrd="0" destOrd="0" presId="urn:microsoft.com/office/officeart/2005/8/layout/cycle2"/>
-    <dgm:cxn modelId="{B6073E18-CFA0-FC40-BC73-4DD81CE5E58F}" type="presOf" srcId="{C3B42920-74E0-F548-9970-F73251441FF9}" destId="{E5798C5A-15EE-A646-9414-FD57B2BE773D}" srcOrd="0" destOrd="0" presId="urn:microsoft.com/office/officeart/2005/8/layout/cycle2"/>
     <dgm:cxn modelId="{9B02D661-17AC-364F-88A3-1A6D7B300B7E}" srcId="{C3B42920-74E0-F548-9970-F73251441FF9}" destId="{C9A52E0D-2E8D-6249-80CC-B2AA960A7A43}" srcOrd="0" destOrd="0" parTransId="{59D00776-B50E-5D41-BD31-B3A73EA2DE4E}" sibTransId="{0D4F523A-890A-414F-A13B-42D8E98DAA78}"/>
     <dgm:cxn modelId="{C17CCD99-DD67-7F4C-9279-60D248EBF006}" srcId="{C3B42920-74E0-F548-9970-F73251441FF9}" destId="{91BEDF02-C272-4F45-A52B-074E1165A45B}" srcOrd="1" destOrd="0" parTransId="{3626179B-53D6-EF47-B78C-4A644E3C93DB}" sibTransId="{B1280D37-785C-BE48-9334-77E974AA5F15}"/>
-    <dgm:cxn modelId="{B3584608-210B-5F46-AD95-CFF0D88EB20C}" type="presOf" srcId="{0D4F523A-890A-414F-A13B-42D8E98DAA78}" destId="{1701AEB5-2F7C-A84E-A8A5-5606017ED7E0}" srcOrd="0" destOrd="0" presId="urn:microsoft.com/office/officeart/2005/8/layout/cycle2"/>
-    <dgm:cxn modelId="{89AB2431-EE41-AD41-B5A1-B4D9A71ACBA4}" type="presOf" srcId="{B1280D37-785C-BE48-9334-77E974AA5F15}" destId="{0B5400B6-231B-3C44-8B5F-56116E86E3A8}" srcOrd="0" destOrd="0" presId="urn:microsoft.com/office/officeart/2005/8/layout/cycle2"/>
     <dgm:cxn modelId="{1AD471B8-5E45-224C-95E1-A468A5564AD4}" type="presOf" srcId="{0D4F523A-890A-414F-A13B-42D8E98DAA78}" destId="{98B34B20-9C26-4B47-B085-D91B0EDA2A5A}" srcOrd="1" destOrd="0" presId="urn:microsoft.com/office/officeart/2005/8/layout/cycle2"/>
-    <dgm:cxn modelId="{AB242607-2611-1E48-B423-F05BD8120C47}" type="presOf" srcId="{B1280D37-785C-BE48-9334-77E974AA5F15}" destId="{AA79AE19-734C-6244-932F-D3BE7679BAF1}" srcOrd="1" destOrd="0" presId="urn:microsoft.com/office/officeart/2005/8/layout/cycle2"/>
     <dgm:cxn modelId="{478FF7A7-4097-1A40-B1DC-6A27D0738C8C}" type="presParOf" srcId="{E5798C5A-15EE-A646-9414-FD57B2BE773D}" destId="{64573A32-6397-A54F-9324-60DC664C2826}" srcOrd="0" destOrd="0" presId="urn:microsoft.com/office/officeart/2005/8/layout/cycle2"/>
     <dgm:cxn modelId="{6D837B2F-41FC-D34A-839D-A5490BF28B70}" type="presParOf" srcId="{E5798C5A-15EE-A646-9414-FD57B2BE773D}" destId="{1701AEB5-2F7C-A84E-A8A5-5606017ED7E0}" srcOrd="1" destOrd="0" presId="urn:microsoft.com/office/officeart/2005/8/layout/cycle2"/>
     <dgm:cxn modelId="{55EAB3BB-C2F5-AB4F-8C7D-5AB6EDD5A2F7}" type="presParOf" srcId="{1701AEB5-2F7C-A84E-A8A5-5606017ED7E0}" destId="{98B34B20-9C26-4B47-B085-D91B0EDA2A5A}" srcOrd="0" destOrd="0" presId="urn:microsoft.com/office/officeart/2005/8/layout/cycle2"/>
@@ -8896,7 +8095,7 @@
   <dgm:whole/>
   <dgm:extLst>
     <a:ext uri="http://schemas.microsoft.com/office/drawing/2008/diagram">
-      <dsp:dataModelExt xmlns:dsp="http://schemas.microsoft.com/office/drawing/2008/diagram" relId="rId10" minVer="http://schemas.openxmlformats.org/drawingml/2006/diagram"/>
+      <dsp:dataModelExt xmlns:dsp="http://schemas.microsoft.com/office/drawing/2008/diagram" relId="rId9" minVer="http://schemas.openxmlformats.org/drawingml/2006/diagram"/>
     </a:ext>
   </dgm:extLst>
 </dgm:dataModel>
@@ -9068,13 +8267,6 @@
         </dgm:presLayoutVars>
       </dgm:prSet>
       <dgm:spPr/>
-      <dgm:t>
-        <a:bodyPr/>
-        <a:lstStyle/>
-        <a:p>
-          <a:endParaRPr lang="en-US"/>
-        </a:p>
-      </dgm:t>
     </dgm:pt>
     <dgm:pt modelId="{BC2060CF-7554-A14E-8869-6BF124D4B3CA}" type="pres">
       <dgm:prSet presAssocID="{5FACF10B-1EB3-D944-85D5-11C79E21B8EC}" presName="node" presStyleLbl="node1" presStyleIdx="0" presStyleCnt="4">
@@ -9083,35 +8275,14 @@
         </dgm:presLayoutVars>
       </dgm:prSet>
       <dgm:spPr/>
-      <dgm:t>
-        <a:bodyPr/>
-        <a:lstStyle/>
-        <a:p>
-          <a:endParaRPr lang="en-US"/>
-        </a:p>
-      </dgm:t>
     </dgm:pt>
     <dgm:pt modelId="{5A6B3CFF-BF2E-7B41-8F87-B866587BD035}" type="pres">
       <dgm:prSet presAssocID="{AD9504AD-2AE0-9242-9C71-3B02457D3B43}" presName="sibTrans" presStyleLbl="sibTrans2D1" presStyleIdx="0" presStyleCnt="4"/>
       <dgm:spPr/>
-      <dgm:t>
-        <a:bodyPr/>
-        <a:lstStyle/>
-        <a:p>
-          <a:endParaRPr lang="en-US"/>
-        </a:p>
-      </dgm:t>
     </dgm:pt>
     <dgm:pt modelId="{262DF119-A98A-744D-B28D-A412B88C7B0E}" type="pres">
       <dgm:prSet presAssocID="{AD9504AD-2AE0-9242-9C71-3B02457D3B43}" presName="connectorText" presStyleLbl="sibTrans2D1" presStyleIdx="0" presStyleCnt="4"/>
       <dgm:spPr/>
-      <dgm:t>
-        <a:bodyPr/>
-        <a:lstStyle/>
-        <a:p>
-          <a:endParaRPr lang="en-US"/>
-        </a:p>
-      </dgm:t>
     </dgm:pt>
     <dgm:pt modelId="{BED012A9-DA47-9142-B0F6-FB33887784AC}" type="pres">
       <dgm:prSet presAssocID="{B410FBE7-71B9-4440-8191-BADD4EA71D62}" presName="node" presStyleLbl="node1" presStyleIdx="1" presStyleCnt="4">
@@ -9120,35 +8291,14 @@
         </dgm:presLayoutVars>
       </dgm:prSet>
       <dgm:spPr/>
-      <dgm:t>
-        <a:bodyPr/>
-        <a:lstStyle/>
-        <a:p>
-          <a:endParaRPr lang="en-US"/>
-        </a:p>
-      </dgm:t>
     </dgm:pt>
     <dgm:pt modelId="{5DCAFE27-4FFC-2845-8AB3-008D5C05D9EE}" type="pres">
       <dgm:prSet presAssocID="{AC897A5D-4CB3-4345-B16F-196555C29E0F}" presName="sibTrans" presStyleLbl="sibTrans2D1" presStyleIdx="1" presStyleCnt="4"/>
       <dgm:spPr/>
-      <dgm:t>
-        <a:bodyPr/>
-        <a:lstStyle/>
-        <a:p>
-          <a:endParaRPr lang="en-US"/>
-        </a:p>
-      </dgm:t>
     </dgm:pt>
     <dgm:pt modelId="{725447F6-8F7E-0B46-B4E3-CFF4DB0E351E}" type="pres">
       <dgm:prSet presAssocID="{AC897A5D-4CB3-4345-B16F-196555C29E0F}" presName="connectorText" presStyleLbl="sibTrans2D1" presStyleIdx="1" presStyleCnt="4"/>
       <dgm:spPr/>
-      <dgm:t>
-        <a:bodyPr/>
-        <a:lstStyle/>
-        <a:p>
-          <a:endParaRPr lang="en-US"/>
-        </a:p>
-      </dgm:t>
     </dgm:pt>
     <dgm:pt modelId="{81C019A8-EAA4-2D42-AC4E-1917AB1B9771}" type="pres">
       <dgm:prSet presAssocID="{92CB22AF-FC0F-3F46-9BF9-936D09D08BE4}" presName="node" presStyleLbl="node1" presStyleIdx="2" presStyleCnt="4">
@@ -9157,35 +8307,14 @@
         </dgm:presLayoutVars>
       </dgm:prSet>
       <dgm:spPr/>
-      <dgm:t>
-        <a:bodyPr/>
-        <a:lstStyle/>
-        <a:p>
-          <a:endParaRPr lang="en-US"/>
-        </a:p>
-      </dgm:t>
     </dgm:pt>
     <dgm:pt modelId="{07B374B5-413D-9D4A-98BD-347647B0FAA3}" type="pres">
       <dgm:prSet presAssocID="{88D2657C-0952-4C4D-853C-B79B3CB20B69}" presName="sibTrans" presStyleLbl="sibTrans2D1" presStyleIdx="2" presStyleCnt="4"/>
       <dgm:spPr/>
-      <dgm:t>
-        <a:bodyPr/>
-        <a:lstStyle/>
-        <a:p>
-          <a:endParaRPr lang="en-US"/>
-        </a:p>
-      </dgm:t>
     </dgm:pt>
     <dgm:pt modelId="{463FD070-9BD9-6943-9445-3DC43D74BCB3}" type="pres">
       <dgm:prSet presAssocID="{88D2657C-0952-4C4D-853C-B79B3CB20B69}" presName="connectorText" presStyleLbl="sibTrans2D1" presStyleIdx="2" presStyleCnt="4"/>
       <dgm:spPr/>
-      <dgm:t>
-        <a:bodyPr/>
-        <a:lstStyle/>
-        <a:p>
-          <a:endParaRPr lang="en-US"/>
-        </a:p>
-      </dgm:t>
     </dgm:pt>
     <dgm:pt modelId="{E56B2183-0E80-244E-9153-47114425F545}" type="pres">
       <dgm:prSet presAssocID="{3FA7D167-2294-8340-AE58-D6391C9046B3}" presName="node" presStyleLbl="node1" presStyleIdx="3" presStyleCnt="4">
@@ -9194,55 +8323,34 @@
         </dgm:presLayoutVars>
       </dgm:prSet>
       <dgm:spPr/>
-      <dgm:t>
-        <a:bodyPr/>
-        <a:lstStyle/>
-        <a:p>
-          <a:endParaRPr lang="en-US"/>
-        </a:p>
-      </dgm:t>
     </dgm:pt>
     <dgm:pt modelId="{82478E0F-EB3C-0F44-A3C3-11E9D70CDDC8}" type="pres">
       <dgm:prSet presAssocID="{5766E0BB-00E8-AE44-A215-0D033895D6E8}" presName="sibTrans" presStyleLbl="sibTrans2D1" presStyleIdx="3" presStyleCnt="4"/>
       <dgm:spPr/>
-      <dgm:t>
-        <a:bodyPr/>
-        <a:lstStyle/>
-        <a:p>
-          <a:endParaRPr lang="en-US"/>
-        </a:p>
-      </dgm:t>
     </dgm:pt>
     <dgm:pt modelId="{36E2D95C-A18B-0841-B831-EB0980BE48E8}" type="pres">
       <dgm:prSet presAssocID="{5766E0BB-00E8-AE44-A215-0D033895D6E8}" presName="connectorText" presStyleLbl="sibTrans2D1" presStyleIdx="3" presStyleCnt="4"/>
       <dgm:spPr/>
-      <dgm:t>
-        <a:bodyPr/>
-        <a:lstStyle/>
-        <a:p>
-          <a:endParaRPr lang="en-US"/>
-        </a:p>
-      </dgm:t>
     </dgm:pt>
   </dgm:ptLst>
   <dgm:cxnLst>
+    <dgm:cxn modelId="{681D8511-7C46-0542-BD14-B2C9EECB1A6B}" type="presOf" srcId="{62DC32C1-B7AA-DF4A-BE8B-A41020ED0879}" destId="{554E6ADB-7896-2449-BB53-EE25CE3693F4}" srcOrd="0" destOrd="0" presId="urn:microsoft.com/office/officeart/2005/8/layout/cycle2"/>
+    <dgm:cxn modelId="{C40E6A29-A403-614F-89D6-761824D64F6B}" type="presOf" srcId="{88D2657C-0952-4C4D-853C-B79B3CB20B69}" destId="{07B374B5-413D-9D4A-98BD-347647B0FAA3}" srcOrd="0" destOrd="0" presId="urn:microsoft.com/office/officeart/2005/8/layout/cycle2"/>
+    <dgm:cxn modelId="{335AB931-573B-4349-9162-2DE4540DC07B}" type="presOf" srcId="{5766E0BB-00E8-AE44-A215-0D033895D6E8}" destId="{82478E0F-EB3C-0F44-A3C3-11E9D70CDDC8}" srcOrd="0" destOrd="0" presId="urn:microsoft.com/office/officeart/2005/8/layout/cycle2"/>
+    <dgm:cxn modelId="{3C193E3B-D447-A14D-A7AF-2D3DC8A16E14}" srcId="{62DC32C1-B7AA-DF4A-BE8B-A41020ED0879}" destId="{92CB22AF-FC0F-3F46-9BF9-936D09D08BE4}" srcOrd="2" destOrd="0" parTransId="{D24C91C7-E78A-A64B-8398-710EE46E95DA}" sibTransId="{88D2657C-0952-4C4D-853C-B79B3CB20B69}"/>
+    <dgm:cxn modelId="{7FC26F5F-B16D-FF40-B423-EF30BAA6C7CA}" type="presOf" srcId="{3FA7D167-2294-8340-AE58-D6391C9046B3}" destId="{E56B2183-0E80-244E-9153-47114425F545}" srcOrd="0" destOrd="0" presId="urn:microsoft.com/office/officeart/2005/8/layout/cycle2"/>
+    <dgm:cxn modelId="{9E1EC674-5C97-AB45-BCE8-8132F51A272D}" type="presOf" srcId="{AD9504AD-2AE0-9242-9C71-3B02457D3B43}" destId="{262DF119-A98A-744D-B28D-A412B88C7B0E}" srcOrd="1" destOrd="0" presId="urn:microsoft.com/office/officeart/2005/8/layout/cycle2"/>
+    <dgm:cxn modelId="{128FAF78-CDC8-6747-B9AA-959E26E13853}" type="presOf" srcId="{5FACF10B-1EB3-D944-85D5-11C79E21B8EC}" destId="{BC2060CF-7554-A14E-8869-6BF124D4B3CA}" srcOrd="0" destOrd="0" presId="urn:microsoft.com/office/officeart/2005/8/layout/cycle2"/>
     <dgm:cxn modelId="{BA84558D-C817-124F-BC5F-0812DD6E2320}" type="presOf" srcId="{B410FBE7-71B9-4440-8191-BADD4EA71D62}" destId="{BED012A9-DA47-9142-B0F6-FB33887784AC}" srcOrd="0" destOrd="0" presId="urn:microsoft.com/office/officeart/2005/8/layout/cycle2"/>
-    <dgm:cxn modelId="{186C38B0-EF7B-3C41-B68D-5E7269E9EC84}" type="presOf" srcId="{92CB22AF-FC0F-3F46-9BF9-936D09D08BE4}" destId="{81C019A8-EAA4-2D42-AC4E-1917AB1B9771}" srcOrd="0" destOrd="0" presId="urn:microsoft.com/office/officeart/2005/8/layout/cycle2"/>
-    <dgm:cxn modelId="{703CE9DF-29C7-ED48-86DC-C9D66BFE0C09}" type="presOf" srcId="{AC897A5D-4CB3-4345-B16F-196555C29E0F}" destId="{725447F6-8F7E-0B46-B4E3-CFF4DB0E351E}" srcOrd="1" destOrd="0" presId="urn:microsoft.com/office/officeart/2005/8/layout/cycle2"/>
-    <dgm:cxn modelId="{102C9FE9-EE29-D24C-A223-073F97A6FE1A}" srcId="{62DC32C1-B7AA-DF4A-BE8B-A41020ED0879}" destId="{3FA7D167-2294-8340-AE58-D6391C9046B3}" srcOrd="3" destOrd="0" parTransId="{3A5BE534-5927-254C-B023-536362BC3D4E}" sibTransId="{5766E0BB-00E8-AE44-A215-0D033895D6E8}"/>
     <dgm:cxn modelId="{024AD496-AEA6-6B4E-A05A-D43613386BC6}" srcId="{62DC32C1-B7AA-DF4A-BE8B-A41020ED0879}" destId="{5FACF10B-1EB3-D944-85D5-11C79E21B8EC}" srcOrd="0" destOrd="0" parTransId="{26AA32C5-5B25-0E43-BF9E-48CCA1F2F05C}" sibTransId="{AD9504AD-2AE0-9242-9C71-3B02457D3B43}"/>
     <dgm:cxn modelId="{5C9C93A0-0CEF-0B4D-9AEE-98ECBAE6419C}" srcId="{62DC32C1-B7AA-DF4A-BE8B-A41020ED0879}" destId="{B410FBE7-71B9-4440-8191-BADD4EA71D62}" srcOrd="1" destOrd="0" parTransId="{D616BA22-365A-6745-B3A6-ADD965EF6915}" sibTransId="{AC897A5D-4CB3-4345-B16F-196555C29E0F}"/>
-    <dgm:cxn modelId="{335AB931-573B-4349-9162-2DE4540DC07B}" type="presOf" srcId="{5766E0BB-00E8-AE44-A215-0D033895D6E8}" destId="{82478E0F-EB3C-0F44-A3C3-11E9D70CDDC8}" srcOrd="0" destOrd="0" presId="urn:microsoft.com/office/officeart/2005/8/layout/cycle2"/>
-    <dgm:cxn modelId="{7FC26F5F-B16D-FF40-B423-EF30BAA6C7CA}" type="presOf" srcId="{3FA7D167-2294-8340-AE58-D6391C9046B3}" destId="{E56B2183-0E80-244E-9153-47114425F545}" srcOrd="0" destOrd="0" presId="urn:microsoft.com/office/officeart/2005/8/layout/cycle2"/>
+    <dgm:cxn modelId="{186C38B0-EF7B-3C41-B68D-5E7269E9EC84}" type="presOf" srcId="{92CB22AF-FC0F-3F46-9BF9-936D09D08BE4}" destId="{81C019A8-EAA4-2D42-AC4E-1917AB1B9771}" srcOrd="0" destOrd="0" presId="urn:microsoft.com/office/officeart/2005/8/layout/cycle2"/>
     <dgm:cxn modelId="{9FBED8C0-B74C-6F43-BAD7-E6824BAC5274}" type="presOf" srcId="{AC897A5D-4CB3-4345-B16F-196555C29E0F}" destId="{5DCAFE27-4FFC-2845-8AB3-008D5C05D9EE}" srcOrd="0" destOrd="0" presId="urn:microsoft.com/office/officeart/2005/8/layout/cycle2"/>
-    <dgm:cxn modelId="{681D8511-7C46-0542-BD14-B2C9EECB1A6B}" type="presOf" srcId="{62DC32C1-B7AA-DF4A-BE8B-A41020ED0879}" destId="{554E6ADB-7896-2449-BB53-EE25CE3693F4}" srcOrd="0" destOrd="0" presId="urn:microsoft.com/office/officeart/2005/8/layout/cycle2"/>
-    <dgm:cxn modelId="{128FAF78-CDC8-6747-B9AA-959E26E13853}" type="presOf" srcId="{5FACF10B-1EB3-D944-85D5-11C79E21B8EC}" destId="{BC2060CF-7554-A14E-8869-6BF124D4B3CA}" srcOrd="0" destOrd="0" presId="urn:microsoft.com/office/officeart/2005/8/layout/cycle2"/>
-    <dgm:cxn modelId="{3C193E3B-D447-A14D-A7AF-2D3DC8A16E14}" srcId="{62DC32C1-B7AA-DF4A-BE8B-A41020ED0879}" destId="{92CB22AF-FC0F-3F46-9BF9-936D09D08BE4}" srcOrd="2" destOrd="0" parTransId="{D24C91C7-E78A-A64B-8398-710EE46E95DA}" sibTransId="{88D2657C-0952-4C4D-853C-B79B3CB20B69}"/>
+    <dgm:cxn modelId="{D8E236C1-EB20-6849-9F7E-F0E61791A3D0}" type="presOf" srcId="{88D2657C-0952-4C4D-853C-B79B3CB20B69}" destId="{463FD070-9BD9-6943-9445-3DC43D74BCB3}" srcOrd="1" destOrd="0" presId="urn:microsoft.com/office/officeart/2005/8/layout/cycle2"/>
     <dgm:cxn modelId="{B14579D4-8BA8-E64C-9C9A-BAE4FD9A5867}" type="presOf" srcId="{5766E0BB-00E8-AE44-A215-0D033895D6E8}" destId="{36E2D95C-A18B-0841-B831-EB0980BE48E8}" srcOrd="1" destOrd="0" presId="urn:microsoft.com/office/officeart/2005/8/layout/cycle2"/>
+    <dgm:cxn modelId="{703CE9DF-29C7-ED48-86DC-C9D66BFE0C09}" type="presOf" srcId="{AC897A5D-4CB3-4345-B16F-196555C29E0F}" destId="{725447F6-8F7E-0B46-B4E3-CFF4DB0E351E}" srcOrd="1" destOrd="0" presId="urn:microsoft.com/office/officeart/2005/8/layout/cycle2"/>
     <dgm:cxn modelId="{463407E4-56DC-104B-9BEC-511EF7FCB2D9}" type="presOf" srcId="{AD9504AD-2AE0-9242-9C71-3B02457D3B43}" destId="{5A6B3CFF-BF2E-7B41-8F87-B866587BD035}" srcOrd="0" destOrd="0" presId="urn:microsoft.com/office/officeart/2005/8/layout/cycle2"/>
-    <dgm:cxn modelId="{D8E236C1-EB20-6849-9F7E-F0E61791A3D0}" type="presOf" srcId="{88D2657C-0952-4C4D-853C-B79B3CB20B69}" destId="{463FD070-9BD9-6943-9445-3DC43D74BCB3}" srcOrd="1" destOrd="0" presId="urn:microsoft.com/office/officeart/2005/8/layout/cycle2"/>
-    <dgm:cxn modelId="{C40E6A29-A403-614F-89D6-761824D64F6B}" type="presOf" srcId="{88D2657C-0952-4C4D-853C-B79B3CB20B69}" destId="{07B374B5-413D-9D4A-98BD-347647B0FAA3}" srcOrd="0" destOrd="0" presId="urn:microsoft.com/office/officeart/2005/8/layout/cycle2"/>
-    <dgm:cxn modelId="{9E1EC674-5C97-AB45-BCE8-8132F51A272D}" type="presOf" srcId="{AD9504AD-2AE0-9242-9C71-3B02457D3B43}" destId="{262DF119-A98A-744D-B28D-A412B88C7B0E}" srcOrd="1" destOrd="0" presId="urn:microsoft.com/office/officeart/2005/8/layout/cycle2"/>
+    <dgm:cxn modelId="{102C9FE9-EE29-D24C-A223-073F97A6FE1A}" srcId="{62DC32C1-B7AA-DF4A-BE8B-A41020ED0879}" destId="{3FA7D167-2294-8340-AE58-D6391C9046B3}" srcOrd="3" destOrd="0" parTransId="{3A5BE534-5927-254C-B023-536362BC3D4E}" sibTransId="{5766E0BB-00E8-AE44-A215-0D033895D6E8}"/>
     <dgm:cxn modelId="{B2D23AAD-999C-8A41-8879-E63B366ABC05}" type="presParOf" srcId="{554E6ADB-7896-2449-BB53-EE25CE3693F4}" destId="{BC2060CF-7554-A14E-8869-6BF124D4B3CA}" srcOrd="0" destOrd="0" presId="urn:microsoft.com/office/officeart/2005/8/layout/cycle2"/>
     <dgm:cxn modelId="{58D8BDBC-960B-6C4A-B51B-577C87E925EF}" type="presParOf" srcId="{554E6ADB-7896-2449-BB53-EE25CE3693F4}" destId="{5A6B3CFF-BF2E-7B41-8F87-B866587BD035}" srcOrd="1" destOrd="0" presId="urn:microsoft.com/office/officeart/2005/8/layout/cycle2"/>
     <dgm:cxn modelId="{64089B63-4A01-6F45-ACC7-F592730921B2}" type="presParOf" srcId="{5A6B3CFF-BF2E-7B41-8F87-B866587BD035}" destId="{262DF119-A98A-744D-B28D-A412B88C7B0E}" srcOrd="0" destOrd="0" presId="urn:microsoft.com/office/officeart/2005/8/layout/cycle2"/>
@@ -9260,7 +8368,7 @@
   <dgm:whole/>
   <dgm:extLst>
     <a:ext uri="http://schemas.microsoft.com/office/drawing/2008/diagram">
-      <dsp:dataModelExt xmlns:dsp="http://schemas.microsoft.com/office/drawing/2008/diagram" relId="rId15" minVer="http://schemas.openxmlformats.org/drawingml/2006/diagram"/>
+      <dsp:dataModelExt xmlns:dsp="http://schemas.microsoft.com/office/drawing/2008/diagram" relId="rId14" minVer="http://schemas.openxmlformats.org/drawingml/2006/diagram"/>
     </a:ext>
   </dgm:extLst>
 </dgm:dataModel>
@@ -9394,13 +8502,6 @@
     <dgm:pt modelId="{E4E7CF11-534A-5443-BD17-FC633C8681AE}" type="pres">
       <dgm:prSet presAssocID="{5BFF411D-B112-9A4B-9610-A4DBB0FD8CC7}" presName="circ1" presStyleLbl="vennNode1" presStyleIdx="0" presStyleCnt="3"/>
       <dgm:spPr/>
-      <dgm:t>
-        <a:bodyPr/>
-        <a:lstStyle/>
-        <a:p>
-          <a:endParaRPr lang="en-US"/>
-        </a:p>
-      </dgm:t>
     </dgm:pt>
     <dgm:pt modelId="{8D8A1183-C374-2742-A4EC-7BCFE0CB6B5B}" type="pres">
       <dgm:prSet presAssocID="{5BFF411D-B112-9A4B-9610-A4DBB0FD8CC7}" presName="circ1Tx" presStyleLbl="revTx" presStyleIdx="0" presStyleCnt="0">
@@ -9411,24 +8512,10 @@
         </dgm:presLayoutVars>
       </dgm:prSet>
       <dgm:spPr/>
-      <dgm:t>
-        <a:bodyPr/>
-        <a:lstStyle/>
-        <a:p>
-          <a:endParaRPr lang="en-US"/>
-        </a:p>
-      </dgm:t>
     </dgm:pt>
     <dgm:pt modelId="{7FA76C81-8291-A549-A857-DE923EFEE1BB}" type="pres">
       <dgm:prSet presAssocID="{2E3663C1-8CA3-4746-91B4-EB85A8708437}" presName="circ2" presStyleLbl="vennNode1" presStyleIdx="1" presStyleCnt="3"/>
       <dgm:spPr/>
-      <dgm:t>
-        <a:bodyPr/>
-        <a:lstStyle/>
-        <a:p>
-          <a:endParaRPr lang="en-US"/>
-        </a:p>
-      </dgm:t>
     </dgm:pt>
     <dgm:pt modelId="{7EFD3C89-95C5-E04B-8DEF-C0D75C646779}" type="pres">
       <dgm:prSet presAssocID="{2E3663C1-8CA3-4746-91B4-EB85A8708437}" presName="circ2Tx" presStyleLbl="revTx" presStyleIdx="0" presStyleCnt="0">
@@ -9439,24 +8526,10 @@
         </dgm:presLayoutVars>
       </dgm:prSet>
       <dgm:spPr/>
-      <dgm:t>
-        <a:bodyPr/>
-        <a:lstStyle/>
-        <a:p>
-          <a:endParaRPr lang="en-US"/>
-        </a:p>
-      </dgm:t>
     </dgm:pt>
     <dgm:pt modelId="{FB9C5282-25FC-624C-B86E-830599973B0A}" type="pres">
       <dgm:prSet presAssocID="{DBB703D8-B205-E04A-BD1F-D46DCA81B435}" presName="circ3" presStyleLbl="vennNode1" presStyleIdx="2" presStyleCnt="3"/>
       <dgm:spPr/>
-      <dgm:t>
-        <a:bodyPr/>
-        <a:lstStyle/>
-        <a:p>
-          <a:endParaRPr lang="en-US"/>
-        </a:p>
-      </dgm:t>
     </dgm:pt>
     <dgm:pt modelId="{4039E46B-AE7E-7A4A-AEAB-F9BF2A5476BA}" type="pres">
       <dgm:prSet presAssocID="{DBB703D8-B205-E04A-BD1F-D46DCA81B435}" presName="circ3Tx" presStyleLbl="revTx" presStyleIdx="0" presStyleCnt="0">
@@ -9467,26 +8540,19 @@
         </dgm:presLayoutVars>
       </dgm:prSet>
       <dgm:spPr/>
-      <dgm:t>
-        <a:bodyPr/>
-        <a:lstStyle/>
-        <a:p>
-          <a:endParaRPr lang="en-US"/>
-        </a:p>
-      </dgm:t>
     </dgm:pt>
   </dgm:ptLst>
   <dgm:cxnLst>
+    <dgm:cxn modelId="{C1439919-6650-6B4A-BDA8-A4F559600C62}" type="presOf" srcId="{DBB703D8-B205-E04A-BD1F-D46DCA81B435}" destId="{4039E46B-AE7E-7A4A-AEAB-F9BF2A5476BA}" srcOrd="1" destOrd="0" presId="urn:microsoft.com/office/officeart/2005/8/layout/venn1"/>
+    <dgm:cxn modelId="{A0FB5235-2D8E-D84F-A004-677DDECEB626}" srcId="{AC1B887A-0730-9E4C-A83E-10A3C5F608C7}" destId="{5BFF411D-B112-9A4B-9610-A4DBB0FD8CC7}" srcOrd="0" destOrd="0" parTransId="{EF0BE0C2-9E1C-E140-8FA0-D2C2BC7F95BB}" sibTransId="{5B66E4B8-0679-6B43-B9F2-FB7B27C34E5B}"/>
     <dgm:cxn modelId="{95BADD57-446F-A54A-8102-8BC10793F324}" type="presOf" srcId="{AC1B887A-0730-9E4C-A83E-10A3C5F608C7}" destId="{6891DCA2-78C3-1649-AA34-E752F6F6BF18}" srcOrd="0" destOrd="0" presId="urn:microsoft.com/office/officeart/2005/8/layout/venn1"/>
     <dgm:cxn modelId="{E611D16D-1DE5-5245-8BDF-37CB1A51F60D}" type="presOf" srcId="{5BFF411D-B112-9A4B-9610-A4DBB0FD8CC7}" destId="{E4E7CF11-534A-5443-BD17-FC633C8681AE}" srcOrd="0" destOrd="0" presId="urn:microsoft.com/office/officeart/2005/8/layout/venn1"/>
+    <dgm:cxn modelId="{AE79937A-65B4-8045-8956-0E0C2AC56274}" type="presOf" srcId="{5BFF411D-B112-9A4B-9610-A4DBB0FD8CC7}" destId="{8D8A1183-C374-2742-A4EC-7BCFE0CB6B5B}" srcOrd="1" destOrd="0" presId="urn:microsoft.com/office/officeart/2005/8/layout/venn1"/>
+    <dgm:cxn modelId="{A597338F-0FF0-FC47-AC83-B80CE3177187}" type="presOf" srcId="{2E3663C1-8CA3-4746-91B4-EB85A8708437}" destId="{7EFD3C89-95C5-E04B-8DEF-C0D75C646779}" srcOrd="1" destOrd="0" presId="urn:microsoft.com/office/officeart/2005/8/layout/venn1"/>
+    <dgm:cxn modelId="{C41B8597-1FA9-0044-964E-9F51C3F1A287}" srcId="{AC1B887A-0730-9E4C-A83E-10A3C5F608C7}" destId="{DBB703D8-B205-E04A-BD1F-D46DCA81B435}" srcOrd="2" destOrd="0" parTransId="{7BBCCD27-45C8-1049-9B77-04C029A27E6A}" sibTransId="{0AC23FB9-E3FF-A24B-BB7C-F80BB83E0BF9}"/>
+    <dgm:cxn modelId="{E6722999-5FCB-A24B-BE61-2CED7313C310}" type="presOf" srcId="{2E3663C1-8CA3-4746-91B4-EB85A8708437}" destId="{7FA76C81-8291-A549-A857-DE923EFEE1BB}" srcOrd="0" destOrd="0" presId="urn:microsoft.com/office/officeart/2005/8/layout/venn1"/>
+    <dgm:cxn modelId="{381FD49A-2526-7D48-9893-B18CAB52B7D0}" type="presOf" srcId="{DBB703D8-B205-E04A-BD1F-D46DCA81B435}" destId="{FB9C5282-25FC-624C-B86E-830599973B0A}" srcOrd="0" destOrd="0" presId="urn:microsoft.com/office/officeart/2005/8/layout/venn1"/>
     <dgm:cxn modelId="{9C6F66B9-371C-C647-A371-8D4C2F7A2B7B}" srcId="{AC1B887A-0730-9E4C-A83E-10A3C5F608C7}" destId="{2E3663C1-8CA3-4746-91B4-EB85A8708437}" srcOrd="1" destOrd="0" parTransId="{9936CFAB-78D7-F84C-9E47-F0C9C2D3F0E6}" sibTransId="{4FA73205-A38B-CB42-B8A7-D0123A385F1D}"/>
-    <dgm:cxn modelId="{381FD49A-2526-7D48-9893-B18CAB52B7D0}" type="presOf" srcId="{DBB703D8-B205-E04A-BD1F-D46DCA81B435}" destId="{FB9C5282-25FC-624C-B86E-830599973B0A}" srcOrd="0" destOrd="0" presId="urn:microsoft.com/office/officeart/2005/8/layout/venn1"/>
-    <dgm:cxn modelId="{E6722999-5FCB-A24B-BE61-2CED7313C310}" type="presOf" srcId="{2E3663C1-8CA3-4746-91B4-EB85A8708437}" destId="{7FA76C81-8291-A549-A857-DE923EFEE1BB}" srcOrd="0" destOrd="0" presId="urn:microsoft.com/office/officeart/2005/8/layout/venn1"/>
-    <dgm:cxn modelId="{A597338F-0FF0-FC47-AC83-B80CE3177187}" type="presOf" srcId="{2E3663C1-8CA3-4746-91B4-EB85A8708437}" destId="{7EFD3C89-95C5-E04B-8DEF-C0D75C646779}" srcOrd="1" destOrd="0" presId="urn:microsoft.com/office/officeart/2005/8/layout/venn1"/>
-    <dgm:cxn modelId="{AE79937A-65B4-8045-8956-0E0C2AC56274}" type="presOf" srcId="{5BFF411D-B112-9A4B-9610-A4DBB0FD8CC7}" destId="{8D8A1183-C374-2742-A4EC-7BCFE0CB6B5B}" srcOrd="1" destOrd="0" presId="urn:microsoft.com/office/officeart/2005/8/layout/venn1"/>
-    <dgm:cxn modelId="{C1439919-6650-6B4A-BDA8-A4F559600C62}" type="presOf" srcId="{DBB703D8-B205-E04A-BD1F-D46DCA81B435}" destId="{4039E46B-AE7E-7A4A-AEAB-F9BF2A5476BA}" srcOrd="1" destOrd="0" presId="urn:microsoft.com/office/officeart/2005/8/layout/venn1"/>
-    <dgm:cxn modelId="{A0FB5235-2D8E-D84F-A004-677DDECEB626}" srcId="{AC1B887A-0730-9E4C-A83E-10A3C5F608C7}" destId="{5BFF411D-B112-9A4B-9610-A4DBB0FD8CC7}" srcOrd="0" destOrd="0" parTransId="{EF0BE0C2-9E1C-E140-8FA0-D2C2BC7F95BB}" sibTransId="{5B66E4B8-0679-6B43-B9F2-FB7B27C34E5B}"/>
-    <dgm:cxn modelId="{C41B8597-1FA9-0044-964E-9F51C3F1A287}" srcId="{AC1B887A-0730-9E4C-A83E-10A3C5F608C7}" destId="{DBB703D8-B205-E04A-BD1F-D46DCA81B435}" srcOrd="2" destOrd="0" parTransId="{7BBCCD27-45C8-1049-9B77-04C029A27E6A}" sibTransId="{0AC23FB9-E3FF-A24B-BB7C-F80BB83E0BF9}"/>
     <dgm:cxn modelId="{ADF09494-9D42-6A4F-9056-603DEE4267BF}" type="presParOf" srcId="{6891DCA2-78C3-1649-AA34-E752F6F6BF18}" destId="{E4E7CF11-534A-5443-BD17-FC633C8681AE}" srcOrd="0" destOrd="0" presId="urn:microsoft.com/office/officeart/2005/8/layout/venn1"/>
     <dgm:cxn modelId="{4C09BD61-5C2E-8046-978C-9F0B5A26AE64}" type="presParOf" srcId="{6891DCA2-78C3-1649-AA34-E752F6F6BF18}" destId="{8D8A1183-C374-2742-A4EC-7BCFE0CB6B5B}" srcOrd="1" destOrd="0" presId="urn:microsoft.com/office/officeart/2005/8/layout/venn1"/>
     <dgm:cxn modelId="{3E0D4C2F-ED8F-BE4E-8A43-75F069F0DEB5}" type="presParOf" srcId="{6891DCA2-78C3-1649-AA34-E752F6F6BF18}" destId="{7FA76C81-8291-A549-A857-DE923EFEE1BB}" srcOrd="2" destOrd="0" presId="urn:microsoft.com/office/officeart/2005/8/layout/venn1"/>
@@ -9498,7 +8564,7 @@
   <dgm:whole/>
   <dgm:extLst>
     <a:ext uri="http://schemas.microsoft.com/office/drawing/2008/diagram">
-      <dsp:dataModelExt xmlns:dsp="http://schemas.microsoft.com/office/drawing/2008/diagram" relId="rId20" minVer="http://schemas.openxmlformats.org/drawingml/2006/diagram"/>
+      <dsp:dataModelExt xmlns:dsp="http://schemas.microsoft.com/office/drawing/2008/diagram" relId="rId19" minVer="http://schemas.openxmlformats.org/drawingml/2006/diagram"/>
     </a:ext>
   </dgm:extLst>
 </dgm:dataModel>
@@ -9756,13 +8822,6 @@
         </dgm:presLayoutVars>
       </dgm:prSet>
       <dgm:spPr/>
-      <dgm:t>
-        <a:bodyPr/>
-        <a:lstStyle/>
-        <a:p>
-          <a:endParaRPr lang="en-US"/>
-        </a:p>
-      </dgm:t>
     </dgm:pt>
     <dgm:pt modelId="{392FD94E-A17C-9B45-8C97-73A821D6DAA2}" type="pres">
       <dgm:prSet presAssocID="{9410E681-7BA7-6C42-B0A3-A7540CEE36A2}" presName="parentText1" presStyleLbl="node1" presStyleIdx="0" presStyleCnt="3">
@@ -9773,13 +8832,6 @@
         </dgm:presLayoutVars>
       </dgm:prSet>
       <dgm:spPr/>
-      <dgm:t>
-        <a:bodyPr/>
-        <a:lstStyle/>
-        <a:p>
-          <a:endParaRPr lang="en-US"/>
-        </a:p>
-      </dgm:t>
     </dgm:pt>
     <dgm:pt modelId="{3074ACF3-2F35-EF4D-9927-EF165264FDC0}" type="pres">
       <dgm:prSet presAssocID="{9410E681-7BA7-6C42-B0A3-A7540CEE36A2}" presName="childText1" presStyleLbl="solidAlignAcc1" presStyleIdx="0" presStyleCnt="3">
@@ -9790,13 +8842,6 @@
         </dgm:presLayoutVars>
       </dgm:prSet>
       <dgm:spPr/>
-      <dgm:t>
-        <a:bodyPr/>
-        <a:lstStyle/>
-        <a:p>
-          <a:endParaRPr lang="en-US"/>
-        </a:p>
-      </dgm:t>
     </dgm:pt>
     <dgm:pt modelId="{E9FB553D-351E-5842-8673-122CC1806259}" type="pres">
       <dgm:prSet presAssocID="{C100F61D-5E9E-F240-AD53-E15195E29D67}" presName="parentText2" presStyleLbl="node1" presStyleIdx="1" presStyleCnt="3">
@@ -9807,13 +8852,6 @@
         </dgm:presLayoutVars>
       </dgm:prSet>
       <dgm:spPr/>
-      <dgm:t>
-        <a:bodyPr/>
-        <a:lstStyle/>
-        <a:p>
-          <a:endParaRPr lang="en-US"/>
-        </a:p>
-      </dgm:t>
     </dgm:pt>
     <dgm:pt modelId="{FE8887A6-31B7-0543-B1E3-B987517D0D72}" type="pres">
       <dgm:prSet presAssocID="{C100F61D-5E9E-F240-AD53-E15195E29D67}" presName="childText2" presStyleLbl="solidAlignAcc1" presStyleIdx="1" presStyleCnt="3">
@@ -9824,13 +8862,6 @@
         </dgm:presLayoutVars>
       </dgm:prSet>
       <dgm:spPr/>
-      <dgm:t>
-        <a:bodyPr/>
-        <a:lstStyle/>
-        <a:p>
-          <a:endParaRPr lang="en-US"/>
-        </a:p>
-      </dgm:t>
     </dgm:pt>
     <dgm:pt modelId="{608CBD0E-0D49-6741-A66C-9D9517FCAA20}" type="pres">
       <dgm:prSet presAssocID="{E4685439-B46D-024C-9DE1-7E14ADDCCC95}" presName="parentText3" presStyleLbl="node1" presStyleIdx="2" presStyleCnt="3">
@@ -9841,13 +8872,6 @@
         </dgm:presLayoutVars>
       </dgm:prSet>
       <dgm:spPr/>
-      <dgm:t>
-        <a:bodyPr/>
-        <a:lstStyle/>
-        <a:p>
-          <a:endParaRPr lang="en-US"/>
-        </a:p>
-      </dgm:t>
     </dgm:pt>
     <dgm:pt modelId="{FA9C465A-D086-5244-BA56-DF8A84FFCCD8}" type="pres">
       <dgm:prSet presAssocID="{E4685439-B46D-024C-9DE1-7E14ADDCCC95}" presName="childText3" presStyleLbl="solidAlignAcc1" presStyleIdx="2" presStyleCnt="3">
@@ -9858,29 +8882,22 @@
         </dgm:presLayoutVars>
       </dgm:prSet>
       <dgm:spPr/>
-      <dgm:t>
-        <a:bodyPr/>
-        <a:lstStyle/>
-        <a:p>
-          <a:endParaRPr lang="en-US"/>
-        </a:p>
-      </dgm:t>
     </dgm:pt>
   </dgm:ptLst>
   <dgm:cxnLst>
+    <dgm:cxn modelId="{F0CE831D-6C1B-864C-9D05-FDD6073C7BDC}" srcId="{F41600EA-535C-8440-BE80-6B272F74A831}" destId="{E4685439-B46D-024C-9DE1-7E14ADDCCC95}" srcOrd="2" destOrd="0" parTransId="{F47B7E06-EEE8-C841-BEC1-E53ED6614D61}" sibTransId="{2F73382C-048E-334A-A172-09B8566FBBFB}"/>
+    <dgm:cxn modelId="{2FE69D20-AD41-3145-8E49-5528338F7C8B}" type="presOf" srcId="{D769CDFD-A89D-2943-B029-FA47579AC934}" destId="{3074ACF3-2F35-EF4D-9927-EF165264FDC0}" srcOrd="0" destOrd="0" presId="urn:microsoft.com/office/officeart/2009/3/layout/IncreasingArrowsProcess"/>
+    <dgm:cxn modelId="{D639DB20-9236-7841-B42E-5E5B2E1FFFAE}" srcId="{E4685439-B46D-024C-9DE1-7E14ADDCCC95}" destId="{607602E9-CEA0-E74B-9145-302D17C6CD42}" srcOrd="0" destOrd="0" parTransId="{AE3DBD98-6E56-B34D-867B-1899BAF8B1F3}" sibTransId="{929112CE-3844-814B-BDD5-18713D5C566E}"/>
+    <dgm:cxn modelId="{9E72413F-9E00-2A4B-B785-A3CCF8D87983}" type="presOf" srcId="{607602E9-CEA0-E74B-9145-302D17C6CD42}" destId="{FA9C465A-D086-5244-BA56-DF8A84FFCCD8}" srcOrd="0" destOrd="0" presId="urn:microsoft.com/office/officeart/2009/3/layout/IncreasingArrowsProcess"/>
+    <dgm:cxn modelId="{50202766-79E0-4D47-9DEC-EB8478EAE9AB}" srcId="{9410E681-7BA7-6C42-B0A3-A7540CEE36A2}" destId="{D769CDFD-A89D-2943-B029-FA47579AC934}" srcOrd="0" destOrd="0" parTransId="{2CA70A4C-8548-3947-BA0A-5622C20BB406}" sibTransId="{C0BB32FF-A58B-2746-A652-A82FE5EB87F8}"/>
+    <dgm:cxn modelId="{05E4F26B-08BB-2D4E-A225-0C94DB6B64B8}" type="presOf" srcId="{E4685439-B46D-024C-9DE1-7E14ADDCCC95}" destId="{608CBD0E-0D49-6741-A66C-9D9517FCAA20}" srcOrd="0" destOrd="0" presId="urn:microsoft.com/office/officeart/2009/3/layout/IncreasingArrowsProcess"/>
+    <dgm:cxn modelId="{5E6B726C-3144-C246-B9E2-304ABCBE2FD7}" srcId="{F41600EA-535C-8440-BE80-6B272F74A831}" destId="{C100F61D-5E9E-F240-AD53-E15195E29D67}" srcOrd="1" destOrd="0" parTransId="{011A6011-DBDD-2E49-A99D-339E769EBCFF}" sibTransId="{C9A82688-D99C-5A42-B639-6331BDCE1A08}"/>
+    <dgm:cxn modelId="{A837BA74-29A7-9646-8E9D-74A159EB850B}" type="presOf" srcId="{F41600EA-535C-8440-BE80-6B272F74A831}" destId="{B8195610-1031-C34E-9A3A-7622BDF17384}" srcOrd="0" destOrd="0" presId="urn:microsoft.com/office/officeart/2009/3/layout/IncreasingArrowsProcess"/>
+    <dgm:cxn modelId="{8566C874-7416-C847-AF0C-C7FE019EE80D}" type="presOf" srcId="{C100F61D-5E9E-F240-AD53-E15195E29D67}" destId="{E9FB553D-351E-5842-8673-122CC1806259}" srcOrd="0" destOrd="0" presId="urn:microsoft.com/office/officeart/2009/3/layout/IncreasingArrowsProcess"/>
     <dgm:cxn modelId="{C609A69C-4D7A-744E-B4DF-BC4940F40AA9}" type="presOf" srcId="{9410E681-7BA7-6C42-B0A3-A7540CEE36A2}" destId="{392FD94E-A17C-9B45-8C97-73A821D6DAA2}" srcOrd="0" destOrd="0" presId="urn:microsoft.com/office/officeart/2009/3/layout/IncreasingArrowsProcess"/>
-    <dgm:cxn modelId="{D639DB20-9236-7841-B42E-5E5B2E1FFFAE}" srcId="{E4685439-B46D-024C-9DE1-7E14ADDCCC95}" destId="{607602E9-CEA0-E74B-9145-302D17C6CD42}" srcOrd="0" destOrd="0" parTransId="{AE3DBD98-6E56-B34D-867B-1899BAF8B1F3}" sibTransId="{929112CE-3844-814B-BDD5-18713D5C566E}"/>
-    <dgm:cxn modelId="{5E6B726C-3144-C246-B9E2-304ABCBE2FD7}" srcId="{F41600EA-535C-8440-BE80-6B272F74A831}" destId="{C100F61D-5E9E-F240-AD53-E15195E29D67}" srcOrd="1" destOrd="0" parTransId="{011A6011-DBDD-2E49-A99D-339E769EBCFF}" sibTransId="{C9A82688-D99C-5A42-B639-6331BDCE1A08}"/>
-    <dgm:cxn modelId="{8566C874-7416-C847-AF0C-C7FE019EE80D}" type="presOf" srcId="{C100F61D-5E9E-F240-AD53-E15195E29D67}" destId="{E9FB553D-351E-5842-8673-122CC1806259}" srcOrd="0" destOrd="0" presId="urn:microsoft.com/office/officeart/2009/3/layout/IncreasingArrowsProcess"/>
-    <dgm:cxn modelId="{9E72413F-9E00-2A4B-B785-A3CCF8D87983}" type="presOf" srcId="{607602E9-CEA0-E74B-9145-302D17C6CD42}" destId="{FA9C465A-D086-5244-BA56-DF8A84FFCCD8}" srcOrd="0" destOrd="0" presId="urn:microsoft.com/office/officeart/2009/3/layout/IncreasingArrowsProcess"/>
-    <dgm:cxn modelId="{A837BA74-29A7-9646-8E9D-74A159EB850B}" type="presOf" srcId="{F41600EA-535C-8440-BE80-6B272F74A831}" destId="{B8195610-1031-C34E-9A3A-7622BDF17384}" srcOrd="0" destOrd="0" presId="urn:microsoft.com/office/officeart/2009/3/layout/IncreasingArrowsProcess"/>
+    <dgm:cxn modelId="{6641CAD1-8509-574E-90B6-02C486146359}" type="presOf" srcId="{FE2B2293-84DE-1B4F-81A4-3475502CBA26}" destId="{FE8887A6-31B7-0543-B1E3-B987517D0D72}" srcOrd="0" destOrd="0" presId="urn:microsoft.com/office/officeart/2009/3/layout/IncreasingArrowsProcess"/>
     <dgm:cxn modelId="{A6D96DDA-7CFE-124A-B68B-C92ED7882414}" srcId="{F41600EA-535C-8440-BE80-6B272F74A831}" destId="{9410E681-7BA7-6C42-B0A3-A7540CEE36A2}" srcOrd="0" destOrd="0" parTransId="{C694AE81-C0E4-D94B-9533-E628AA5930A7}" sibTransId="{569AA170-B2FD-1A46-AA5B-2EA57D3164C5}"/>
     <dgm:cxn modelId="{13AB07E8-DC21-8746-983D-0C5A2D127592}" srcId="{C100F61D-5E9E-F240-AD53-E15195E29D67}" destId="{FE2B2293-84DE-1B4F-81A4-3475502CBA26}" srcOrd="0" destOrd="0" parTransId="{BE5779C4-3890-3242-A0A6-470846EDBF72}" sibTransId="{DE7D1DE9-E3BA-A348-AF4A-1CA91E2CEFB5}"/>
-    <dgm:cxn modelId="{F0CE831D-6C1B-864C-9D05-FDD6073C7BDC}" srcId="{F41600EA-535C-8440-BE80-6B272F74A831}" destId="{E4685439-B46D-024C-9DE1-7E14ADDCCC95}" srcOrd="2" destOrd="0" parTransId="{F47B7E06-EEE8-C841-BEC1-E53ED6614D61}" sibTransId="{2F73382C-048E-334A-A172-09B8566FBBFB}"/>
-    <dgm:cxn modelId="{50202766-79E0-4D47-9DEC-EB8478EAE9AB}" srcId="{9410E681-7BA7-6C42-B0A3-A7540CEE36A2}" destId="{D769CDFD-A89D-2943-B029-FA47579AC934}" srcOrd="0" destOrd="0" parTransId="{2CA70A4C-8548-3947-BA0A-5622C20BB406}" sibTransId="{C0BB32FF-A58B-2746-A652-A82FE5EB87F8}"/>
-    <dgm:cxn modelId="{2FE69D20-AD41-3145-8E49-5528338F7C8B}" type="presOf" srcId="{D769CDFD-A89D-2943-B029-FA47579AC934}" destId="{3074ACF3-2F35-EF4D-9927-EF165264FDC0}" srcOrd="0" destOrd="0" presId="urn:microsoft.com/office/officeart/2009/3/layout/IncreasingArrowsProcess"/>
-    <dgm:cxn modelId="{6641CAD1-8509-574E-90B6-02C486146359}" type="presOf" srcId="{FE2B2293-84DE-1B4F-81A4-3475502CBA26}" destId="{FE8887A6-31B7-0543-B1E3-B987517D0D72}" srcOrd="0" destOrd="0" presId="urn:microsoft.com/office/officeart/2009/3/layout/IncreasingArrowsProcess"/>
-    <dgm:cxn modelId="{05E4F26B-08BB-2D4E-A225-0C94DB6B64B8}" type="presOf" srcId="{E4685439-B46D-024C-9DE1-7E14ADDCCC95}" destId="{608CBD0E-0D49-6741-A66C-9D9517FCAA20}" srcOrd="0" destOrd="0" presId="urn:microsoft.com/office/officeart/2009/3/layout/IncreasingArrowsProcess"/>
     <dgm:cxn modelId="{2E959C40-BC0B-344F-8679-9510DC6EBE19}" type="presParOf" srcId="{B8195610-1031-C34E-9A3A-7622BDF17384}" destId="{392FD94E-A17C-9B45-8C97-73A821D6DAA2}" srcOrd="0" destOrd="0" presId="urn:microsoft.com/office/officeart/2009/3/layout/IncreasingArrowsProcess"/>
     <dgm:cxn modelId="{F1C15A39-2F75-744C-B5C4-74CACB5A33F2}" type="presParOf" srcId="{B8195610-1031-C34E-9A3A-7622BDF17384}" destId="{3074ACF3-2F35-EF4D-9927-EF165264FDC0}" srcOrd="1" destOrd="0" presId="urn:microsoft.com/office/officeart/2009/3/layout/IncreasingArrowsProcess"/>
     <dgm:cxn modelId="{9C6BED8E-F7F4-5349-9DA4-505990DBE9E1}" type="presParOf" srcId="{B8195610-1031-C34E-9A3A-7622BDF17384}" destId="{E9FB553D-351E-5842-8673-122CC1806259}" srcOrd="2" destOrd="0" presId="urn:microsoft.com/office/officeart/2009/3/layout/IncreasingArrowsProcess"/>
@@ -9892,7 +8909,7 @@
   <dgm:whole/>
   <dgm:extLst>
     <a:ext uri="http://schemas.microsoft.com/office/drawing/2008/diagram">
-      <dsp:dataModelExt xmlns:dsp="http://schemas.microsoft.com/office/drawing/2008/diagram" relId="rId25" minVer="http://schemas.openxmlformats.org/drawingml/2006/diagram"/>
+      <dsp:dataModelExt xmlns:dsp="http://schemas.microsoft.com/office/drawing/2008/diagram" relId="rId24" minVer="http://schemas.openxmlformats.org/drawingml/2006/diagram"/>
     </a:ext>
   </dgm:extLst>
 </dgm:dataModel>
@@ -9982,7 +8999,7 @@
         </a:bodyPr>
         <a:lstStyle/>
         <a:p>
-          <a:pPr lvl="0" algn="ctr" defTabSz="889000">
+          <a:pPr marL="0" lvl="0" indent="0" algn="ctr" defTabSz="889000">
             <a:lnSpc>
               <a:spcPct val="90000"/>
             </a:lnSpc>
@@ -9992,6 +9009,7 @@
             <a:spcAft>
               <a:spcPct val="35000"/>
             </a:spcAft>
+            <a:buNone/>
           </a:pPr>
           <a:r>
             <a:rPr lang="en-US" sz="2000" kern="1200"/>
@@ -10086,7 +9104,7 @@
         </a:bodyPr>
         <a:lstStyle/>
         <a:p>
-          <a:pPr lvl="0" algn="ctr" defTabSz="266700">
+          <a:pPr marL="0" lvl="0" indent="0" algn="ctr" defTabSz="266700">
             <a:lnSpc>
               <a:spcPct val="90000"/>
             </a:lnSpc>
@@ -10096,6 +9114,7 @@
             <a:spcAft>
               <a:spcPct val="35000"/>
             </a:spcAft>
+            <a:buNone/>
           </a:pPr>
           <a:endParaRPr lang="en-US" sz="600" kern="1200"/>
         </a:p>
@@ -10181,7 +9200,7 @@
         </a:bodyPr>
         <a:lstStyle/>
         <a:p>
-          <a:pPr lvl="0" algn="ctr" defTabSz="889000">
+          <a:pPr marL="0" lvl="0" indent="0" algn="ctr" defTabSz="889000">
             <a:lnSpc>
               <a:spcPct val="90000"/>
             </a:lnSpc>
@@ -10191,6 +9210,7 @@
             <a:spcAft>
               <a:spcPct val="35000"/>
             </a:spcAft>
+            <a:buNone/>
           </a:pPr>
           <a:r>
             <a:rPr lang="en-US" sz="2000" kern="1200"/>
@@ -10285,7 +9305,7 @@
         </a:bodyPr>
         <a:lstStyle/>
         <a:p>
-          <a:pPr lvl="0" algn="ctr" defTabSz="266700">
+          <a:pPr marL="0" lvl="0" indent="0" algn="ctr" defTabSz="266700">
             <a:lnSpc>
               <a:spcPct val="90000"/>
             </a:lnSpc>
@@ -10295,6 +9315,7 @@
             <a:spcAft>
               <a:spcPct val="35000"/>
             </a:spcAft>
+            <a:buNone/>
           </a:pPr>
           <a:endParaRPr lang="en-US" sz="600" kern="1200"/>
         </a:p>
@@ -10392,7 +9413,7 @@
         </a:bodyPr>
         <a:lstStyle/>
         <a:p>
-          <a:pPr lvl="0" algn="ctr" defTabSz="977900">
+          <a:pPr marL="0" lvl="0" indent="0" algn="ctr" defTabSz="977900">
             <a:lnSpc>
               <a:spcPct val="90000"/>
             </a:lnSpc>
@@ -10402,6 +9423,7 @@
             <a:spcAft>
               <a:spcPct val="35000"/>
             </a:spcAft>
+            <a:buNone/>
           </a:pPr>
           <a:r>
             <a:rPr lang="en-US" sz="2200" kern="1200"/>
@@ -10496,7 +9518,7 @@
         </a:bodyPr>
         <a:lstStyle/>
         <a:p>
-          <a:pPr lvl="0" algn="ctr" defTabSz="311150">
+          <a:pPr marL="0" lvl="0" indent="0" algn="ctr" defTabSz="311150">
             <a:lnSpc>
               <a:spcPct val="90000"/>
             </a:lnSpc>
@@ -10506,6 +9528,7 @@
             <a:spcAft>
               <a:spcPct val="35000"/>
             </a:spcAft>
+            <a:buNone/>
           </a:pPr>
           <a:endParaRPr lang="en-US" sz="700" kern="1200"/>
         </a:p>
@@ -10591,7 +9614,7 @@
         </a:bodyPr>
         <a:lstStyle/>
         <a:p>
-          <a:pPr lvl="0" algn="ctr" defTabSz="977900">
+          <a:pPr marL="0" lvl="0" indent="0" algn="ctr" defTabSz="977900">
             <a:lnSpc>
               <a:spcPct val="90000"/>
             </a:lnSpc>
@@ -10601,6 +9624,7 @@
             <a:spcAft>
               <a:spcPct val="35000"/>
             </a:spcAft>
+            <a:buNone/>
           </a:pPr>
           <a:r>
             <a:rPr lang="en-US" sz="2200" kern="1200"/>
@@ -10695,7 +9719,7 @@
         </a:bodyPr>
         <a:lstStyle/>
         <a:p>
-          <a:pPr lvl="0" algn="ctr" defTabSz="311150">
+          <a:pPr marL="0" lvl="0" indent="0" algn="ctr" defTabSz="311150">
             <a:lnSpc>
               <a:spcPct val="90000"/>
             </a:lnSpc>
@@ -10705,6 +9729,7 @@
             <a:spcAft>
               <a:spcPct val="35000"/>
             </a:spcAft>
+            <a:buNone/>
           </a:pPr>
           <a:endParaRPr lang="en-US" sz="700" kern="1200"/>
         </a:p>
@@ -10790,7 +9815,7 @@
         </a:bodyPr>
         <a:lstStyle/>
         <a:p>
-          <a:pPr lvl="0" algn="ctr" defTabSz="977900">
+          <a:pPr marL="0" lvl="0" indent="0" algn="ctr" defTabSz="977900">
             <a:lnSpc>
               <a:spcPct val="90000"/>
             </a:lnSpc>
@@ -10800,6 +9825,7 @@
             <a:spcAft>
               <a:spcPct val="35000"/>
             </a:spcAft>
+            <a:buNone/>
           </a:pPr>
           <a:r>
             <a:rPr lang="en-US" sz="2200" kern="1200"/>
@@ -10894,7 +9920,7 @@
         </a:bodyPr>
         <a:lstStyle/>
         <a:p>
-          <a:pPr lvl="0" algn="ctr" defTabSz="311150">
+          <a:pPr marL="0" lvl="0" indent="0" algn="ctr" defTabSz="311150">
             <a:lnSpc>
               <a:spcPct val="90000"/>
             </a:lnSpc>
@@ -10904,6 +9930,7 @@
             <a:spcAft>
               <a:spcPct val="35000"/>
             </a:spcAft>
+            <a:buNone/>
           </a:pPr>
           <a:endParaRPr lang="en-US" sz="700" kern="1200"/>
         </a:p>
@@ -10989,7 +10016,7 @@
         </a:bodyPr>
         <a:lstStyle/>
         <a:p>
-          <a:pPr lvl="0" algn="ctr" defTabSz="977900">
+          <a:pPr marL="0" lvl="0" indent="0" algn="ctr" defTabSz="977900">
             <a:lnSpc>
               <a:spcPct val="90000"/>
             </a:lnSpc>
@@ -10999,6 +10026,7 @@
             <a:spcAft>
               <a:spcPct val="35000"/>
             </a:spcAft>
+            <a:buNone/>
           </a:pPr>
           <a:r>
             <a:rPr lang="en-US" sz="2200" kern="1200"/>
@@ -11093,7 +10121,7 @@
         </a:bodyPr>
         <a:lstStyle/>
         <a:p>
-          <a:pPr lvl="0" algn="ctr" defTabSz="311150">
+          <a:pPr marL="0" lvl="0" indent="0" algn="ctr" defTabSz="311150">
             <a:lnSpc>
               <a:spcPct val="90000"/>
             </a:lnSpc>
@@ -11103,6 +10131,7 @@
             <a:spcAft>
               <a:spcPct val="35000"/>
             </a:spcAft>
+            <a:buNone/>
           </a:pPr>
           <a:endParaRPr lang="en-US" sz="700" kern="1200"/>
         </a:p>
@@ -11203,7 +10232,7 @@
         </a:bodyPr>
         <a:lstStyle/>
         <a:p>
-          <a:pPr lvl="0" algn="ctr" defTabSz="400050">
+          <a:pPr marL="0" lvl="0" indent="0" algn="ctr" defTabSz="400050">
             <a:lnSpc>
               <a:spcPct val="90000"/>
             </a:lnSpc>
@@ -11213,6 +10242,7 @@
             <a:spcAft>
               <a:spcPct val="35000"/>
             </a:spcAft>
+            <a:buNone/>
           </a:pPr>
           <a:r>
             <a:rPr lang="en-US" sz="900" kern="1200"/>
@@ -11304,7 +10334,7 @@
         </a:bodyPr>
         <a:lstStyle/>
         <a:p>
-          <a:pPr lvl="0" algn="ctr" defTabSz="400050">
+          <a:pPr marL="0" lvl="0" indent="0" algn="ctr" defTabSz="400050">
             <a:lnSpc>
               <a:spcPct val="90000"/>
             </a:lnSpc>
@@ -11314,6 +10344,7 @@
             <a:spcAft>
               <a:spcPct val="35000"/>
             </a:spcAft>
+            <a:buNone/>
           </a:pPr>
           <a:r>
             <a:rPr lang="en-US" sz="900" kern="1200"/>
@@ -11405,7 +10436,7 @@
         </a:bodyPr>
         <a:lstStyle/>
         <a:p>
-          <a:pPr lvl="0" algn="ctr" defTabSz="400050">
+          <a:pPr marL="0" lvl="0" indent="0" algn="ctr" defTabSz="400050">
             <a:lnSpc>
               <a:spcPct val="90000"/>
             </a:lnSpc>
@@ -11415,6 +10446,7 @@
             <a:spcAft>
               <a:spcPct val="35000"/>
             </a:spcAft>
+            <a:buNone/>
           </a:pPr>
           <a:r>
             <a:rPr lang="en-US" sz="900" kern="1200"/>
@@ -11518,7 +10550,7 @@
         </a:bodyPr>
         <a:lstStyle/>
         <a:p>
-          <a:pPr lvl="0" algn="l" defTabSz="666750">
+          <a:pPr marL="0" lvl="0" indent="0" algn="l" defTabSz="666750">
             <a:lnSpc>
               <a:spcPct val="90000"/>
             </a:lnSpc>
@@ -11528,6 +10560,7 @@
             <a:spcAft>
               <a:spcPct val="35000"/>
             </a:spcAft>
+            <a:buNone/>
           </a:pPr>
           <a:r>
             <a:rPr lang="en-US" sz="1500" kern="1200"/>
@@ -11593,7 +10626,7 @@
         </a:bodyPr>
         <a:lstStyle/>
         <a:p>
-          <a:pPr lvl="0" algn="l" defTabSz="622300">
+          <a:pPr marL="0" lvl="0" indent="0" algn="l" defTabSz="622300">
             <a:lnSpc>
               <a:spcPct val="90000"/>
             </a:lnSpc>
@@ -11603,6 +10636,7 @@
             <a:spcAft>
               <a:spcPct val="35000"/>
             </a:spcAft>
+            <a:buNone/>
           </a:pPr>
           <a:r>
             <a:rPr lang="en-US" sz="1400" kern="1200"/>
@@ -11698,7 +10732,7 @@
         </a:bodyPr>
         <a:lstStyle/>
         <a:p>
-          <a:pPr lvl="0" algn="l" defTabSz="666750">
+          <a:pPr marL="0" lvl="0" indent="0" algn="l" defTabSz="666750">
             <a:lnSpc>
               <a:spcPct val="90000"/>
             </a:lnSpc>
@@ -11708,6 +10742,7 @@
             <a:spcAft>
               <a:spcPct val="35000"/>
             </a:spcAft>
+            <a:buNone/>
           </a:pPr>
           <a:r>
             <a:rPr lang="en-US" sz="1500" kern="1200"/>
@@ -11773,7 +10808,7 @@
         </a:bodyPr>
         <a:lstStyle/>
         <a:p>
-          <a:pPr lvl="0" algn="l" defTabSz="622300">
+          <a:pPr marL="0" lvl="0" indent="0" algn="l" defTabSz="622300">
             <a:lnSpc>
               <a:spcPct val="90000"/>
             </a:lnSpc>
@@ -11783,6 +10818,7 @@
             <a:spcAft>
               <a:spcPct val="35000"/>
             </a:spcAft>
+            <a:buNone/>
           </a:pPr>
           <a:r>
             <a:rPr lang="en-US" sz="1400" kern="1200"/>
@@ -11878,7 +10914,7 @@
         </a:bodyPr>
         <a:lstStyle/>
         <a:p>
-          <a:pPr lvl="0" algn="l" defTabSz="666750">
+          <a:pPr marL="0" lvl="0" indent="0" algn="l" defTabSz="666750">
             <a:lnSpc>
               <a:spcPct val="90000"/>
             </a:lnSpc>
@@ -11888,6 +10924,7 @@
             <a:spcAft>
               <a:spcPct val="35000"/>
             </a:spcAft>
+            <a:buNone/>
           </a:pPr>
           <a:r>
             <a:rPr lang="en-US" sz="1500" kern="1200"/>
@@ -11953,7 +10990,7 @@
         </a:bodyPr>
         <a:lstStyle/>
         <a:p>
-          <a:pPr lvl="0" algn="l" defTabSz="622300">
+          <a:pPr marL="0" lvl="0" indent="0" algn="l" defTabSz="622300">
             <a:lnSpc>
               <a:spcPct val="90000"/>
             </a:lnSpc>
@@ -11963,6 +11000,7 @@
             <a:spcAft>
               <a:spcPct val="35000"/>
             </a:spcAft>
+            <a:buNone/>
           </a:pPr>
           <a:r>
             <a:rPr lang="en-US" sz="1400" kern="1200"/>
@@ -18911,7 +17949,7 @@
   <a:extraClrSchemeLst/>
   <a:extLst>
     <a:ext uri="{05A4C25C-085E-4340-85A3-A5531E510DB2}">
-      <thm15:themeFamily xmlns:thm15="http://schemas.microsoft.com/office/thememl/2012/main" xmlns="" name="Office Theme" id="{62F939B6-93AF-4DB8-9C6B-D6C7DFDC589F}" vid="{4A3C46E8-61CC-4603-A589-7422A47A8E4A}"/>
+      <thm15:themeFamily xmlns:thm15="http://schemas.microsoft.com/office/thememl/2012/main" name="Office Theme" id="{62F939B6-93AF-4DB8-9C6B-D6C7DFDC589F}" vid="{4A3C46E8-61CC-4603-A589-7422A47A8E4A}"/>
     </a:ext>
   </a:extLst>
 </a:theme>
@@ -18922,7 +17960,7 @@
 </file>
 
 <file path=customXml/itemProps1.xml><?xml version="1.0" encoding="utf-8"?>
-<ds:datastoreItem xmlns:ds="http://schemas.openxmlformats.org/officeDocument/2006/customXml" ds:itemID="{C8C1D7EC-63FB-234D-9CC3-F75F28223999}">
+<ds:datastoreItem xmlns:ds="http://schemas.openxmlformats.org/officeDocument/2006/customXml" ds:itemID="{E79BCB74-51A1-2745-973B-14775CF9A127}">
   <ds:schemaRefs>
     <ds:schemaRef ds:uri="http://schemas.openxmlformats.org/officeDocument/2006/bibliography"/>
   </ds:schemaRefs>

</xml_diff>